<commit_message>
continuing to add baptism
</commit_message>
<xml_diff>
--- a/Euchologion/Needs.docx
+++ b/Euchologion/Needs.docx
@@ -281,8 +281,6 @@
         <w:lastRenderedPageBreak/>
         <w:t>The Naming of the Child</w:t>
       </w:r>
-      <w:bookmarkStart w:id="1" w:name="_GoBack"/>
-      <w:bookmarkEnd w:id="1"/>
     </w:p>
     <w:p>
       <w:pPr>
@@ -313,10 +311,7 @@
         <w:pStyle w:val="Priest"/>
       </w:pPr>
       <w:r>
-        <w:t>PRESBYTER</w:t>
-      </w:r>
-      <w:r>
-        <w:t>:</w:t>
+        <w:t>PRESBYTER:</w:t>
       </w:r>
     </w:p>
     <w:p>
@@ -427,10 +422,7 @@
               <w:pStyle w:val="Priest"/>
             </w:pPr>
             <w:r>
-              <w:t>PEOPLE</w:t>
-            </w:r>
-            <w:r>
-              <w:t>:</w:t>
+              <w:t>PEOPLE:</w:t>
             </w:r>
           </w:p>
         </w:tc>
@@ -484,36 +476,15 @@
         <w:pStyle w:val="Priest"/>
       </w:pPr>
       <w:r>
-        <w:t>PRESBYTER</w:t>
-      </w:r>
-      <w:r>
-        <w:t>:</w:t>
-      </w:r>
-    </w:p>
-    <w:p>
-      <w:pPr>
-        <w:pStyle w:val="Body"/>
-      </w:pPr>
-      <w:r>
-        <w:t xml:space="preserve">O Master, Lord, God the Pantocrator, the Father of our Lord, God and Saviour, Jesus Christ, we thank </w:t>
-      </w:r>
-      <w:r>
-        <w:t>You</w:t>
-      </w:r>
-      <w:r>
-        <w:t xml:space="preserve"> for everything, concerning everything, and in everything. For </w:t>
-      </w:r>
-      <w:r>
-        <w:t>You have</w:t>
-      </w:r>
-      <w:r>
-        <w:t xml:space="preserve"> covered us, helped us, guarded us, accepted us to </w:t>
-      </w:r>
-      <w:r>
-        <w:t>Yourself</w:t>
-      </w:r>
-      <w:r>
-        <w:t>, spared us, supported us, and hast brought us to this hour.</w:t>
+        <w:t>PRESBYTER:</w:t>
+      </w:r>
+    </w:p>
+    <w:p>
+      <w:pPr>
+        <w:pStyle w:val="Body"/>
+      </w:pPr>
+      <w:r>
+        <w:t>O Master, Lord, God the Pantocrator, the Father of our Lord, God and Saviour, Jesus Christ, we thank You for everything, concerning everything, and in everything. For You have covered us, helped us, guarded us, accepted us to Yourself, spared us, supported us, and hast brought us to this hour.</w:t>
       </w:r>
     </w:p>
     <w:p>
@@ -551,10 +522,7 @@
         <w:pStyle w:val="Priest"/>
       </w:pPr>
       <w:r>
-        <w:t>PEOPLE</w:t>
-      </w:r>
-      <w:r>
-        <w:t>:</w:t>
+        <w:t>PEOPLE:</w:t>
       </w:r>
     </w:p>
     <w:p>
@@ -571,30 +539,15 @@
       </w:pPr>
       <w:r>
         <w:lastRenderedPageBreak/>
-        <w:t>PRESBYTER</w:t>
-      </w:r>
-      <w:r>
-        <w:t>:</w:t>
-      </w:r>
-    </w:p>
-    <w:p>
-      <w:pPr>
-        <w:pStyle w:val="Body"/>
-      </w:pPr>
-      <w:r>
-        <w:t xml:space="preserve">Therefore, we ask and entreat </w:t>
-      </w:r>
-      <w:r>
-        <w:t>Your</w:t>
-      </w:r>
-      <w:r>
-        <w:t xml:space="preserve"> Goodness, O Lover of mankind, grant us to complete this holy day, and all the days of our life, in all peace with </w:t>
-      </w:r>
-      <w:r>
-        <w:t>Your</w:t>
-      </w:r>
-      <w:r>
-        <w:t xml:space="preserve"> fear.</w:t>
+        <w:t>PRESBYTER:</w:t>
+      </w:r>
+    </w:p>
+    <w:p>
+      <w:pPr>
+        <w:pStyle w:val="Body"/>
+      </w:pPr>
+      <w:r>
+        <w:t>Therefore, we ask and entreat Your Goodness, O Lover of mankind, grant us to complete this holy day, and all the days of our life, in all peace with Your fear.</w:t>
       </w:r>
     </w:p>
     <w:p>
@@ -638,39 +591,15 @@
         <w:t>(he turns toward the west from his right and makes the sign of the Cross over the people, or if a bishop is present, he signs and says,)</w:t>
       </w:r>
       <w:r>
-        <w:t xml:space="preserve"> and from all </w:t>
-      </w:r>
-      <w:r>
-        <w:t xml:space="preserve">Your people, </w:t>
-      </w:r>
-      <w:r>
-        <w:t xml:space="preserve">and from this </w:t>
-      </w:r>
-      <w:r>
-        <w:t>font,</w:t>
-      </w:r>
-      <w:r>
-        <w:t xml:space="preserve"> and from this holy place that is </w:t>
-      </w:r>
-      <w:r>
-        <w:t>Yours</w:t>
-      </w:r>
-      <w:r>
-        <w:t>.</w:t>
-      </w:r>
-    </w:p>
-    <w:p>
-      <w:pPr>
-        <w:pStyle w:val="Body"/>
-      </w:pPr>
-      <w:r>
-        <w:t xml:space="preserve">But those things which are good and profitable do provide for us, for it is </w:t>
-      </w:r>
-      <w:r>
-        <w:t>You Who have</w:t>
-      </w:r>
-      <w:r>
-        <w:t xml:space="preserve"> given us the authority to tread on serpents and scorpions, and upon all the power of the enemy.</w:t>
+        <w:t xml:space="preserve"> and from all Your people, and from this font, and from this holy place that is Yours.</w:t>
+      </w:r>
+    </w:p>
+    <w:p>
+      <w:pPr>
+        <w:pStyle w:val="Body"/>
+      </w:pPr>
+      <w:r>
+        <w:t>But those things which are good and profitable do provide for us, for it is You Who have given us the authority to tread on serpents and scorpions, and upon all the power of the enemy.</w:t>
       </w:r>
     </w:p>
     <w:p>
@@ -678,25 +607,7 @@
         <w:pStyle w:val="Rubrics"/>
       </w:pPr>
       <w:r>
-        <w:t xml:space="preserve">And lead us not into temptation, but deliver us from evil, by the grace, compassion and love of mankind, of Thine Only Begotten Son, our Lord, God and Saviour, Jesus Christ. Through Whom the glory, the honour, the dominion, and the adoration are due </w:t>
-      </w:r>
-      <w:r>
-        <w:t>to</w:t>
-      </w:r>
-      <w:r>
-        <w:t xml:space="preserve"> </w:t>
-      </w:r>
-      <w:r>
-        <w:t>You</w:t>
-      </w:r>
-      <w:r>
-        <w:t xml:space="preserve">, with Him, and the Holy Spirit, the Giver of Life, Who is of One Essence with </w:t>
-      </w:r>
-      <w:r>
-        <w:t>You</w:t>
-      </w:r>
-      <w:r>
-        <w:t>, now, and at all times, and unto the age of all ages. Amen.</w:t>
+        <w:t>And lead us not into temptation, but deliver us from evil, by the grace, compassion and love of mankind, of Thine Only Begotten Son, our Lord, God and Saviour, Jesus Christ. Through Whom the glory, the honour, the dominion, and the adoration are due to You, with Him, and the Holy Spirit, the Giver of Life, Who is of One Essence with You, now, and at all times, and unto the age of all ages. Amen.</w:t>
       </w:r>
     </w:p>
     <w:p>
@@ -737,25 +648,7 @@
               <w:pStyle w:val="BodyNoIndent"/>
             </w:pPr>
             <w:r>
-              <w:t xml:space="preserve">We worship </w:t>
-            </w:r>
-            <w:r>
-              <w:t>You</w:t>
-            </w:r>
-            <w:r>
-              <w:t xml:space="preserve">, O Christ, with </w:t>
-            </w:r>
-            <w:r>
-              <w:t>Your</w:t>
-            </w:r>
-            <w:r>
-              <w:t xml:space="preserve"> Good Father and the Holy Spirit, for </w:t>
-            </w:r>
-            <w:r>
-              <w:t>You have</w:t>
-            </w:r>
-            <w:r>
-              <w:t xml:space="preserve"> {come} and saved us. (Have mercy on us.)</w:t>
+              <w:t>We worship You, O Christ, with Your Good Father and the Holy Spirit, for You have {come} and saved us. (Have mercy on us.)</w:t>
             </w:r>
           </w:p>
         </w:tc>
@@ -1057,6 +950,492 @@
     </w:p>
     <w:p>
       <w:pPr>
+        <w:pStyle w:val="Heading3"/>
+      </w:pPr>
+      <w:r>
+        <w:t>A Prayer Over the Oil of the Catechumens</w:t>
+      </w:r>
+    </w:p>
+    <w:p>
+      <w:pPr>
+        <w:pStyle w:val="Rubric"/>
+      </w:pPr>
+      <w:r>
+        <w:t>The presbyter takes the vessel of the oil of the catcehumens and prays over it:</w:t>
+      </w:r>
+    </w:p>
+    <w:p>
+      <w:pPr>
+        <w:pStyle w:val="Priest"/>
+      </w:pPr>
+      <w:r>
+        <w:t>Deacon:</w:t>
+      </w:r>
+    </w:p>
+    <w:p>
+      <w:pPr>
+        <w:pStyle w:val="Body"/>
+      </w:pPr>
+      <w:r>
+        <w:t>Pray.</w:t>
+      </w:r>
+    </w:p>
+    <w:p>
+      <w:pPr>
+        <w:pStyle w:val="Priest"/>
+      </w:pPr>
+      <w:r>
+        <w:t>Presbyter:</w:t>
+      </w:r>
+    </w:p>
+    <w:p>
+      <w:pPr>
+        <w:pStyle w:val="Body"/>
+      </w:pPr>
+      <w:r>
+        <w:t xml:space="preserve">O Master, Lord God the Pantocrator, the Father of our Lord, God and Saviour Jesus Christ. We ask and entreat </w:t>
+      </w:r>
+      <w:r>
+        <w:t>Your</w:t>
+      </w:r>
+      <w:r>
+        <w:t xml:space="preserve"> goodness, O Lover of mankind, the One Only True God</w:t>
+      </w:r>
+      <w:r>
+        <w:t>,</w:t>
+      </w:r>
+      <w:r>
+        <w:t xml:space="preserve"> with </w:t>
+      </w:r>
+      <w:r>
+        <w:t>Your</w:t>
+      </w:r>
+      <w:r>
+        <w:t xml:space="preserve"> Only-begotten Son Jesus Christ and the Holy Spirit, to look upon </w:t>
+      </w:r>
+      <w:r>
+        <w:t>Your</w:t>
+      </w:r>
+      <w:r>
+        <w:t xml:space="preserve"> creature, this oil, and make it to become for the casting out of demons and their magic and sorcery and all idolatry, and change it and manifest it as an oil for the anointing of catechumens, unto the making of the soul believing. In Chri</w:t>
+      </w:r>
+      <w:r>
+        <w:t>st Jesus our Lord. Through whom</w:t>
+      </w:r>
+      <w:r>
+        <w:t>...</w:t>
+      </w:r>
+    </w:p>
+    <w:p>
+      <w:pPr>
+        <w:pStyle w:val="Heading3"/>
+      </w:pPr>
+      <w:r>
+        <w:t>Another Prayer over the Oil of the Catechumens</w:t>
+      </w:r>
+    </w:p>
+    <w:p>
+      <w:pPr>
+        <w:pStyle w:val="Priest"/>
+      </w:pPr>
+      <w:r>
+        <w:t>Deacon:</w:t>
+      </w:r>
+    </w:p>
+    <w:p>
+      <w:pPr>
+        <w:pStyle w:val="Body"/>
+      </w:pPr>
+      <w:r>
+        <w:t>Pray.</w:t>
+      </w:r>
+    </w:p>
+    <w:p>
+      <w:pPr>
+        <w:pStyle w:val="Priest"/>
+      </w:pPr>
+      <w:r>
+        <w:lastRenderedPageBreak/>
+        <w:t>Presbyter:</w:t>
+      </w:r>
+    </w:p>
+    <w:p>
+      <w:pPr>
+        <w:pStyle w:val="Body"/>
+      </w:pPr>
+      <w:r>
+        <w:t xml:space="preserve">O Master, Lord God the Pantocrator, the Father of our Lord, God, and Saviour Jesus Christ, </w:t>
+      </w:r>
+      <w:r>
+        <w:t>Your</w:t>
+      </w:r>
+      <w:r>
+        <w:t xml:space="preserve"> Only-begotten Son and Logos, Who was crucified for as under Pontius Pilate, when he had made the good confession. We ask and entreat </w:t>
+      </w:r>
+      <w:r>
+        <w:t>Your</w:t>
+      </w:r>
+      <w:r>
+        <w:t xml:space="preserve"> goodness, O Lover of mankind, send </w:t>
+      </w:r>
+      <w:r>
+        <w:t>Your</w:t>
+      </w:r>
+      <w:r>
+        <w:t xml:space="preserve"> holy power upon this oil, make it to become oil of catechumens, availing against all workings of the adversary, and all witchcraft and all sorcery, and all idolatry, and for the overthrow of all evil things. Through </w:t>
+      </w:r>
+      <w:r>
+        <w:t>Your</w:t>
+      </w:r>
+      <w:r>
+        <w:t xml:space="preserve"> Only-begotten Son, our Lord, God and Saviour Jesus Christ. For the glory and the might</w:t>
+      </w:r>
+      <w:r>
+        <w:t xml:space="preserve"> is Yours</w:t>
+      </w:r>
+      <w:r>
+        <w:t>, with Him and the Holy Spirit for ever. Amen.</w:t>
+      </w:r>
+    </w:p>
+    <w:p>
+      <w:pPr>
+        <w:pStyle w:val="Rubric"/>
+      </w:pPr>
+      <w:r>
+        <w:t>Here the priest examine</w:t>
+      </w:r>
+      <w:r>
+        <w:t>s</w:t>
+      </w:r>
+      <w:r>
+        <w:t xml:space="preserve"> the condition of the children, whether there be earrings in their ears, or ornaments on their feet, or rings on their fingers or armlets, and order</w:t>
+      </w:r>
+      <w:r>
+        <w:t>s</w:t>
+      </w:r>
+      <w:r>
+        <w:t xml:space="preserve"> their removal. And he take</w:t>
+      </w:r>
+      <w:r>
+        <w:t>s</w:t>
+      </w:r>
+      <w:r>
+        <w:t xml:space="preserve"> the vessel of oil, and begin in order, the male chil</w:t>
+      </w:r>
+      <w:r>
+        <w:t>dren first, and then the female,</w:t>
+      </w:r>
+      <w:r>
+        <w:t xml:space="preserve"> </w:t>
+      </w:r>
+      <w:r>
+        <w:t>a</w:t>
+      </w:r>
+      <w:r>
+        <w:t>noint</w:t>
+      </w:r>
+      <w:r>
+        <w:t>s</w:t>
+      </w:r>
+      <w:r>
+        <w:t xml:space="preserve"> his forehead, saying,</w:t>
+      </w:r>
+    </w:p>
+    <w:p>
+      <w:pPr>
+        <w:pStyle w:val="Body"/>
+      </w:pPr>
+      <w:r>
+        <w:t>I anoint you _____, in the name of the Father and the Son and the Holy Spirit, One God, (w</w:t>
+      </w:r>
+      <w:r>
+        <w:t>ith) oil of catechumens in the One, Holy, Catholic and Apostolic C</w:t>
+      </w:r>
+      <w:r>
+        <w:t>hurch of God. Amen.</w:t>
+      </w:r>
+    </w:p>
+    <w:p>
+      <w:pPr>
+        <w:pStyle w:val="Rubric"/>
+      </w:pPr>
+      <w:r>
+        <w:t>He a</w:t>
+      </w:r>
+      <w:r>
+        <w:t>noint</w:t>
+      </w:r>
+      <w:r>
+        <w:t>s</w:t>
+      </w:r>
+      <w:r>
+        <w:t xml:space="preserve"> his breast and his hands and his back, saying,</w:t>
+      </w:r>
+    </w:p>
+    <w:p>
+      <w:pPr>
+        <w:pStyle w:val="Body"/>
+        <w:rPr>
+          <w:lang w:val="en-GB"/>
+        </w:rPr>
+      </w:pPr>
+      <w:r>
+        <w:rPr>
+          <w:lang w:val="en-GB"/>
+        </w:rPr>
+        <w:t>May this oil bring to naught all assaults of the adversary. Amen.</w:t>
+      </w:r>
+    </w:p>
+    <w:p>
+      <w:pPr>
+        <w:pStyle w:val="Priest"/>
+      </w:pPr>
+      <w:r>
+        <w:t>Deacon:</w:t>
+      </w:r>
+    </w:p>
+    <w:p>
+      <w:pPr>
+        <w:pStyle w:val="Body"/>
+      </w:pPr>
+      <w:r>
+        <w:t>Pray.</w:t>
+      </w:r>
+    </w:p>
+    <w:p>
+      <w:pPr>
+        <w:pStyle w:val="Priest"/>
+      </w:pPr>
+      <w:r>
+        <w:t>Presbyter:</w:t>
+      </w:r>
+    </w:p>
+    <w:p>
+      <w:pPr>
+        <w:pStyle w:val="Body"/>
+      </w:pPr>
+      <w:r>
+        <w:t>You are b</w:t>
+      </w:r>
+      <w:r>
+        <w:t xml:space="preserve">lessed O our Master, the Lord, the Pantocrator. </w:t>
+      </w:r>
+      <w:r>
+        <w:t>Your</w:t>
+      </w:r>
+      <w:r>
+        <w:t xml:space="preserve"> Only-begotten Son Jesus Christ our Lord</w:t>
+      </w:r>
+      <w:r>
+        <w:t xml:space="preserve"> is blessed,</w:t>
+      </w:r>
+      <w:r>
+        <w:t xml:space="preserve"> </w:t>
+      </w:r>
+      <w:r>
+        <w:t>t</w:t>
+      </w:r>
+      <w:r>
+        <w:t xml:space="preserve">hrough whom </w:t>
+      </w:r>
+      <w:r>
+        <w:t>You have</w:t>
+      </w:r>
+      <w:r>
+        <w:t xml:space="preserve"> drawn all</w:t>
+      </w:r>
+      <w:r>
+        <w:t xml:space="preserve"> the nations out of darkness, </w:t>
+      </w:r>
+      <w:r>
+        <w:t>to the true and wonderful light, and f</w:t>
+      </w:r>
+      <w:r>
+        <w:t xml:space="preserve">rom error and vanity of idols </w:t>
+      </w:r>
+      <w:r>
+        <w:t>to the knowledge of the truth.</w:t>
+      </w:r>
+    </w:p>
+    <w:p>
+      <w:pPr>
+        <w:pStyle w:val="Priest"/>
+      </w:pPr>
+      <w:r>
+        <w:t>Deacon:</w:t>
+      </w:r>
+    </w:p>
+    <w:p>
+      <w:pPr>
+        <w:pStyle w:val="Body"/>
+      </w:pPr>
+      <w:r>
+        <w:t>Pray.</w:t>
+      </w:r>
+    </w:p>
+    <w:p>
+      <w:pPr>
+        <w:pStyle w:val="Priest"/>
+      </w:pPr>
+      <w:r>
+        <w:t>Presbyter:</w:t>
+      </w:r>
+    </w:p>
+    <w:p>
+      <w:pPr>
+        <w:pStyle w:val="Body"/>
+        <w:rPr>
+          <w:lang w:val="en-GB"/>
+        </w:rPr>
+      </w:pPr>
+      <w:r>
+        <w:rPr>
+          <w:lang w:val="en-GB"/>
+        </w:rPr>
+        <w:t>You have called t</w:t>
+      </w:r>
+      <w:r>
+        <w:rPr>
+          <w:lang w:val="en-GB"/>
+        </w:rPr>
+        <w:t>hese</w:t>
+      </w:r>
+      <w:r>
+        <w:rPr>
+          <w:lang w:val="en-GB"/>
+        </w:rPr>
+        <w:t>,</w:t>
+      </w:r>
+      <w:r>
+        <w:rPr>
+          <w:lang w:val="en-GB"/>
+        </w:rPr>
+        <w:t xml:space="preserve"> </w:t>
+      </w:r>
+      <w:r>
+        <w:rPr>
+          <w:lang w:val="en-GB"/>
+        </w:rPr>
+        <w:t>Your</w:t>
+      </w:r>
+      <w:r>
+        <w:rPr>
+          <w:lang w:val="en-GB"/>
+        </w:rPr>
+        <w:t xml:space="preserve"> servants</w:t>
+      </w:r>
+      <w:r>
+        <w:rPr>
+          <w:lang w:val="en-GB"/>
+        </w:rPr>
+        <w:t>,</w:t>
+      </w:r>
+      <w:r>
+        <w:rPr>
+          <w:lang w:val="en-GB"/>
+        </w:rPr>
+        <w:t xml:space="preserve"> by </w:t>
+      </w:r>
+      <w:r>
+        <w:rPr>
+          <w:lang w:val="en-GB"/>
+        </w:rPr>
+        <w:t>Your</w:t>
+      </w:r>
+      <w:r>
+        <w:rPr>
+          <w:lang w:val="en-GB"/>
+        </w:rPr>
+        <w:t xml:space="preserve"> holy and blessed Name. Write their names in </w:t>
+      </w:r>
+      <w:r>
+        <w:rPr>
+          <w:lang w:val="en-GB"/>
+        </w:rPr>
+        <w:t>Your book;</w:t>
+      </w:r>
+      <w:r>
+        <w:rPr>
+          <w:lang w:val="en-GB"/>
+        </w:rPr>
+        <w:t xml:space="preserve"> number them with </w:t>
+      </w:r>
+      <w:r>
+        <w:rPr>
+          <w:lang w:val="en-GB"/>
+        </w:rPr>
+        <w:t>Your</w:t>
+      </w:r>
+      <w:r>
+        <w:rPr>
+          <w:lang w:val="en-GB"/>
+        </w:rPr>
+        <w:t xml:space="preserve"> people and </w:t>
+      </w:r>
+      <w:r>
+        <w:rPr>
+          <w:lang w:val="en-GB"/>
+        </w:rPr>
+        <w:t>those who</w:t>
+      </w:r>
+      <w:r>
+        <w:rPr>
+          <w:lang w:val="en-GB"/>
+        </w:rPr>
+        <w:t xml:space="preserve"> fear before </w:t>
+      </w:r>
+      <w:r>
+        <w:rPr>
+          <w:lang w:val="en-GB"/>
+        </w:rPr>
+        <w:t>You</w:t>
+      </w:r>
+      <w:r>
+        <w:rPr>
+          <w:lang w:val="en-GB"/>
+        </w:rPr>
+        <w:t xml:space="preserve">. Graciously grant them that they may grow in the faith, and remission of sins, preparing them to be a temple of </w:t>
+      </w:r>
+      <w:r>
+        <w:rPr>
+          <w:lang w:val="en-GB"/>
+        </w:rPr>
+        <w:t>Your</w:t>
+      </w:r>
+      <w:r>
+        <w:rPr>
+          <w:lang w:val="en-GB"/>
+        </w:rPr>
+        <w:t xml:space="preserve"> Holy </w:t>
+      </w:r>
+      <w:r>
+        <w:rPr>
+          <w:lang w:val="en-GB"/>
+        </w:rPr>
+        <w:lastRenderedPageBreak/>
+        <w:t xml:space="preserve">Spirit, through </w:t>
+      </w:r>
+      <w:r>
+        <w:rPr>
+          <w:lang w:val="en-GB"/>
+        </w:rPr>
+        <w:t>Your</w:t>
+      </w:r>
+      <w:r>
+        <w:rPr>
+          <w:lang w:val="en-GB"/>
+        </w:rPr>
+        <w:t xml:space="preserve"> Only-begotten Son Jesu</w:t>
+      </w:r>
+      <w:r>
+        <w:rPr>
+          <w:lang w:val="en-GB"/>
+        </w:rPr>
+        <w:t xml:space="preserve">s Christ our Lord. Through whom… </w:t>
+      </w:r>
+    </w:p>
+    <w:p>
+      <w:pPr>
         <w:pStyle w:val="Heading2"/>
       </w:pPr>
       <w:r>
@@ -1065,6 +1444,1248 @@
       <w:r>
         <w:t>Baptism</w:t>
       </w:r>
+    </w:p>
+    <w:p>
+      <w:pPr>
+        <w:pStyle w:val="Heading3"/>
+      </w:pPr>
+      <w:r>
+        <w:t>Preparation of the Candidates to be Baptism</w:t>
+      </w:r>
+      <w:r>
+        <w:t xml:space="preserve"> with the Oil of Gladness and the Laying on of Hands</w:t>
+      </w:r>
+    </w:p>
+    <w:p>
+      <w:pPr>
+        <w:pStyle w:val="Priest"/>
+      </w:pPr>
+      <w:r>
+        <w:t>Deacon:</w:t>
+      </w:r>
+    </w:p>
+    <w:p>
+      <w:pPr>
+        <w:pStyle w:val="Body"/>
+      </w:pPr>
+      <w:r>
+        <w:t>Let us entreat the Lord.</w:t>
+      </w:r>
+    </w:p>
+    <w:p>
+      <w:pPr>
+        <w:pStyle w:val="Rubric"/>
+      </w:pPr>
+      <w:r>
+        <w:t>Let the priest enquire the name of those who are to be baptized, and pray over them, saying,</w:t>
+      </w:r>
+    </w:p>
+    <w:p>
+      <w:pPr>
+        <w:pStyle w:val="Priest"/>
+      </w:pPr>
+      <w:r>
+        <w:t>Presbyter:</w:t>
+      </w:r>
+    </w:p>
+    <w:p>
+      <w:pPr>
+        <w:pStyle w:val="Body"/>
+      </w:pPr>
+      <w:r>
+        <w:t xml:space="preserve">Again let us ask God the Pantocrator, the Father of our Lord, God and Saviour Christ, for </w:t>
+      </w:r>
+      <w:r>
+        <w:t>Your</w:t>
+      </w:r>
+      <w:r>
+        <w:t xml:space="preserve"> servants who have given in their names, who have entered into the faith by </w:t>
+      </w:r>
+      <w:r>
+        <w:t>Your</w:t>
+      </w:r>
+      <w:r>
+        <w:t xml:space="preserve"> grace, that </w:t>
+      </w:r>
+      <w:r>
+        <w:t>You</w:t>
+      </w:r>
+      <w:r>
+        <w:t xml:space="preserve"> make them worthy to attain the grace for which they have presented themselves, and that they may be cleansed from the sin that is in the world, and that they may be delivered from the slavery of corruption. For the authority of mercy is with </w:t>
+      </w:r>
+      <w:r>
+        <w:t>You</w:t>
+      </w:r>
+      <w:r>
+        <w:t>, O Pantocrator, the Lord our God.</w:t>
+      </w:r>
+    </w:p>
+    <w:p>
+      <w:pPr>
+        <w:pStyle w:val="Priest"/>
+      </w:pPr>
+      <w:r>
+        <w:t>Deacon:</w:t>
+      </w:r>
+    </w:p>
+    <w:p>
+      <w:pPr>
+        <w:pStyle w:val="Body"/>
+      </w:pPr>
+      <w:r>
+        <w:t>Pray for those who have given their names, that the Lord may make them worth of Holy Baptism unto the remission of their sins.</w:t>
+      </w:r>
+    </w:p>
+    <w:p>
+      <w:pPr>
+        <w:pStyle w:val="Priest"/>
+      </w:pPr>
+      <w:r>
+        <w:t>Presbyter:</w:t>
+      </w:r>
+    </w:p>
+    <w:p>
+      <w:pPr>
+        <w:pStyle w:val="Body"/>
+      </w:pPr>
+      <w:r>
+        <w:t xml:space="preserve">O Master, Lord God the Pantocrator, the Father of our Lord, God and Saviour Jesus Christ, We ask and entreat </w:t>
+      </w:r>
+      <w:r>
+        <w:t>Your</w:t>
+      </w:r>
+      <w:r>
+        <w:t xml:space="preserve"> goodness, O Lover of mankind, have mercy on </w:t>
+      </w:r>
+      <w:r>
+        <w:t>Your</w:t>
+      </w:r>
+      <w:r>
+        <w:t xml:space="preserve"> servants who have given in their names. Make them worthy of the grace for which they have presented themselves, that they may receive of </w:t>
+      </w:r>
+      <w:r>
+        <w:t>Your</w:t>
+      </w:r>
+      <w:r>
+        <w:t xml:space="preserve"> Holy Spirit, and may be filled with </w:t>
+      </w:r>
+      <w:r>
+        <w:t>Your</w:t>
+      </w:r>
+      <w:r>
+        <w:t xml:space="preserve"> divine power; that they be made like </w:t>
+      </w:r>
+      <w:r>
+        <w:t>Your</w:t>
+      </w:r>
+      <w:r>
+        <w:t xml:space="preserve"> Only-begotten Son, being one with Him, who is our Lord Jesus Christ. Grant them a purified mind and devout thoughts. And grant </w:t>
+      </w:r>
+      <w:r>
+        <w:t>to</w:t>
+      </w:r>
+      <w:r>
+        <w:t xml:space="preserve"> </w:t>
+      </w:r>
+      <w:r>
+        <w:t>Your</w:t>
+      </w:r>
+      <w:r>
+        <w:t xml:space="preserve"> servants that they may be preserved through the grace of </w:t>
+      </w:r>
+      <w:r>
+        <w:t>Your</w:t>
+      </w:r>
+      <w:r>
+        <w:t xml:space="preserve"> Holy Spirit, and lead them to the hope of </w:t>
+      </w:r>
+      <w:r>
+        <w:t>Your</w:t>
+      </w:r>
+      <w:r>
+        <w:t xml:space="preserve"> eternal be</w:t>
+      </w:r>
+      <w:r>
+        <w:t>nefits,</w:t>
+      </w:r>
+      <w:r>
+        <w:t xml:space="preserve"> </w:t>
+      </w:r>
+      <w:r>
+        <w:t>t</w:t>
+      </w:r>
+      <w:r>
+        <w:t xml:space="preserve">hrough </w:t>
+      </w:r>
+      <w:r>
+        <w:t>YOur</w:t>
+      </w:r>
+      <w:r>
+        <w:t xml:space="preserve"> Only-beg</w:t>
+      </w:r>
+      <w:r>
+        <w:t>otten Son Jesus Christ our Lord, t</w:t>
+      </w:r>
+      <w:r>
+        <w:t>hrough whom...</w:t>
+      </w:r>
+    </w:p>
+    <w:p>
+      <w:pPr>
+        <w:pStyle w:val="Rubric"/>
+      </w:pPr>
+      <w:r>
+        <w:t xml:space="preserve">Let them kneel and let the </w:t>
+      </w:r>
+      <w:r>
+        <w:t>presbyter pray over them:</w:t>
+      </w:r>
+    </w:p>
+    <w:p>
+      <w:pPr>
+        <w:pStyle w:val="Priest"/>
+      </w:pPr>
+      <w:r>
+        <w:lastRenderedPageBreak/>
+        <w:t>Deacon:</w:t>
+      </w:r>
+    </w:p>
+    <w:p>
+      <w:pPr>
+        <w:pStyle w:val="Body"/>
+      </w:pPr>
+      <w:r>
+        <w:t>Let us entreat the Lord.</w:t>
+      </w:r>
+    </w:p>
+    <w:p>
+      <w:pPr>
+        <w:pStyle w:val="Priest"/>
+      </w:pPr>
+      <w:r>
+        <w:t>Presbyter:</w:t>
+      </w:r>
+    </w:p>
+    <w:p>
+      <w:pPr>
+        <w:pStyle w:val="Body"/>
+      </w:pPr>
+      <w:r>
+        <w:t>Again let us ask with great fervour and entreat God the Pantocrator, the Father of our Lord, God and Saviour Jesus Christ, for his servants who have given in their names, that he open the ears of their heart, and kindle within them a light of knowledge, and persuade them to know the certainty of the words with which they have been instructed. Whose is the authority of mercy, the Pantocrator, the Lord our God.</w:t>
+      </w:r>
+    </w:p>
+    <w:p>
+      <w:pPr>
+        <w:pStyle w:val="Priest"/>
+      </w:pPr>
+      <w:r>
+        <w:t>Deacon:</w:t>
+      </w:r>
+    </w:p>
+    <w:p>
+      <w:pPr>
+        <w:pStyle w:val="Body"/>
+      </w:pPr>
+      <w:r>
+        <w:t>Pray.</w:t>
+      </w:r>
+    </w:p>
+    <w:p>
+      <w:pPr>
+        <w:pStyle w:val="Priest"/>
+      </w:pPr>
+      <w:r>
+        <w:t>Presbyter:</w:t>
+      </w:r>
+    </w:p>
+    <w:p>
+      <w:pPr>
+        <w:pStyle w:val="Body"/>
+      </w:pPr>
+      <w:r>
+        <w:t xml:space="preserve">O Master, Lord God the Pantocrator, the Father of our Lord, God and Saviour Jesus Christ, we ask and entreat </w:t>
+      </w:r>
+      <w:r>
+        <w:t>Your</w:t>
+      </w:r>
+      <w:r>
+        <w:t xml:space="preserve"> goodness, O Lover of mankind, that through the invocation of </w:t>
+      </w:r>
+      <w:r>
+        <w:t>Your</w:t>
+      </w:r>
+      <w:r>
+        <w:t xml:space="preserve"> Holy Name, all powers and all hostile and evil spirits may be cast out. Rebuke them and drive them out. For </w:t>
+      </w:r>
+      <w:r>
+        <w:t>You</w:t>
+      </w:r>
+      <w:r>
+        <w:t xml:space="preserve"> </w:t>
+      </w:r>
+      <w:r>
+        <w:t>have</w:t>
+      </w:r>
+      <w:r>
+        <w:t xml:space="preserve"> called these</w:t>
+      </w:r>
+      <w:r>
+        <w:t>,</w:t>
+      </w:r>
+      <w:r>
+        <w:t xml:space="preserve"> </w:t>
+      </w:r>
+      <w:r>
+        <w:t>Your</w:t>
+      </w:r>
+      <w:r>
+        <w:t xml:space="preserve"> servants</w:t>
+      </w:r>
+      <w:r>
+        <w:t>,</w:t>
+      </w:r>
+      <w:r>
+        <w:t xml:space="preserve"> who come from darkness into light, from death to life, from error to the knowledge of the truth, from idolatry unto the knowledge of </w:t>
+      </w:r>
+      <w:r>
+        <w:t>You,</w:t>
+      </w:r>
+      <w:r>
+        <w:t xml:space="preserve"> the True God. Search the chambers of their hearts, </w:t>
+      </w:r>
+      <w:r>
+        <w:t>O You</w:t>
+      </w:r>
+      <w:r>
+        <w:t xml:space="preserve"> Who s</w:t>
+      </w:r>
+      <w:r>
+        <w:t>earched Jerusalem with a candle;</w:t>
+      </w:r>
+      <w:r>
+        <w:t xml:space="preserve"> let no evil sprit conceal himself within them. Grant them a saving purity, and bestow upon them eternal redemption. And beget them a second time by the washing of the new birth and remission of their sins; p</w:t>
+      </w:r>
+      <w:r>
+        <w:t>reparing them to be a temple of Your</w:t>
+      </w:r>
+      <w:r>
+        <w:t xml:space="preserve"> Holy Spirit. Through </w:t>
+      </w:r>
+      <w:r>
+        <w:t>Your</w:t>
+      </w:r>
+      <w:r>
+        <w:t xml:space="preserve"> Only-beg</w:t>
+      </w:r>
+      <w:r>
+        <w:t>otten Son Jesus Christ our Lord,</w:t>
+      </w:r>
+      <w:r>
+        <w:t xml:space="preserve"> </w:t>
+      </w:r>
+      <w:r>
+        <w:t>t</w:t>
+      </w:r>
+      <w:r>
+        <w:t>hrough whom...</w:t>
+      </w:r>
+    </w:p>
+    <w:p>
+      <w:pPr>
+        <w:pStyle w:val="Rubric"/>
+      </w:pPr>
+      <w:r>
+        <w:t>Let the presbyter lay his hands upon them, saying,</w:t>
+      </w:r>
+    </w:p>
+    <w:p>
+      <w:pPr>
+        <w:pStyle w:val="Body"/>
+      </w:pPr>
+      <w:r>
+        <w:t xml:space="preserve">In the Name of the Only-begotten Son Jesus Christ, I purify and prepare beforehand this body. In the Name of the Only-begotten Son Jesus Christ, may it be delivered from all demons and uncleanness. Let all darkness flee from this body, and let all unbelieving thoughts flee from this soul. </w:t>
+      </w:r>
+    </w:p>
+    <w:p>
+      <w:pPr>
+        <w:pStyle w:val="Body"/>
+      </w:pPr>
+      <w:r>
+        <w:t>In the Name of the Only-begotten Son Jesus Christ our Lord, you shall be purified, and be delivered from all demons forever. Amen.</w:t>
+      </w:r>
+    </w:p>
+    <w:p>
+      <w:pPr>
+        <w:pStyle w:val="Rubric"/>
+      </w:pPr>
+      <w:r>
+        <w:lastRenderedPageBreak/>
+        <w:t>Let</w:t>
+      </w:r>
+      <w:r>
+        <w:t xml:space="preserve"> </w:t>
+      </w:r>
+      <w:r>
+        <w:t>him who</w:t>
+      </w:r>
+      <w:r>
+        <w:t xml:space="preserve"> </w:t>
+      </w:r>
+      <w:r>
+        <w:t>is to be baptised be stripped,</w:t>
+      </w:r>
+      <w:r>
+        <w:t xml:space="preserve"> and let him look towards the West, with his right hand outstretched, and let him say thus as follows. But if he </w:t>
+      </w:r>
+      <w:r>
+        <w:t>is</w:t>
+      </w:r>
+      <w:r>
+        <w:t xml:space="preserve"> a child, let his father or his mother or his sponsor</w:t>
+      </w:r>
+      <w:r>
+        <w:rPr>
+          <w:vertAlign w:val="superscript"/>
+        </w:rPr>
+        <w:footnoteReference w:id="1"/>
+      </w:r>
+      <w:r>
+        <w:t xml:space="preserve"> say on his behalf</w:t>
+      </w:r>
+      <w:r>
+        <w:t>:</w:t>
+      </w:r>
+    </w:p>
+    <w:p>
+      <w:pPr>
+        <w:pStyle w:val="Priest"/>
+      </w:pPr>
+      <w:r>
+        <w:t>Candidate:</w:t>
+      </w:r>
+    </w:p>
+    <w:p>
+      <w:pPr>
+        <w:pStyle w:val="Body"/>
+      </w:pPr>
+      <w:r>
+        <w:t>I renounce you Satan, and all your unclean works, and all your wicked angels and all your evil demons, and all your power, and all your abominable service, and all your evil cunning and error, and your entire host, and all your authority and all the rest of your impieties. I renounce you. I renounce you. I renounce you.</w:t>
+      </w:r>
+    </w:p>
+    <w:p>
+      <w:pPr>
+        <w:pStyle w:val="Rubric"/>
+      </w:pPr>
+      <w:r>
+        <w:t xml:space="preserve">Then, let the </w:t>
+      </w:r>
+      <w:r>
+        <w:t>presbyter</w:t>
+      </w:r>
+      <w:r>
+        <w:t xml:space="preserve"> breathe into the </w:t>
+      </w:r>
+      <w:r>
+        <w:t>face of him that is to be baptis</w:t>
+      </w:r>
+      <w:r>
+        <w:t>ed</w:t>
+      </w:r>
+      <w:r>
+        <w:t>,</w:t>
+      </w:r>
+      <w:r>
+        <w:t xml:space="preserve"> and say </w:t>
+      </w:r>
+      <w:r>
+        <w:t>three times</w:t>
+      </w:r>
+      <w:r>
+        <w:t>,</w:t>
+      </w:r>
+    </w:p>
+    <w:p>
+      <w:pPr>
+        <w:pStyle w:val="Priest"/>
+      </w:pPr>
+      <w:r>
+        <w:t>Presbyter:</w:t>
+      </w:r>
+    </w:p>
+    <w:p>
+      <w:pPr>
+        <w:pStyle w:val="Body"/>
+        <w:rPr>
+          <w:lang w:val="en-GB"/>
+        </w:rPr>
+      </w:pPr>
+      <w:r>
+        <w:rPr>
+          <w:lang w:val="en-GB"/>
+        </w:rPr>
+        <w:t>Come out unclean spirit.</w:t>
+      </w:r>
+    </w:p>
+    <w:p>
+      <w:pPr>
+        <w:pStyle w:val="Rubric"/>
+      </w:pPr>
+      <w:r>
+        <w:t xml:space="preserve">After this they </w:t>
+      </w:r>
+      <w:r>
+        <w:t>are</w:t>
+      </w:r>
+      <w:r>
+        <w:t xml:space="preserve"> turned to the East, with both their hands uplifted, </w:t>
+      </w:r>
+      <w:r>
+        <w:t>and say,</w:t>
+      </w:r>
+    </w:p>
+    <w:p>
+      <w:pPr>
+        <w:pStyle w:val="Priest"/>
+      </w:pPr>
+      <w:r>
+        <w:t>Candidate:</w:t>
+      </w:r>
+    </w:p>
+    <w:p>
+      <w:pPr>
+        <w:pStyle w:val="Body"/>
+      </w:pPr>
+      <w:r>
+        <w:t xml:space="preserve">I profess </w:t>
+      </w:r>
+      <w:r>
+        <w:t>You</w:t>
+      </w:r>
+      <w:r>
+        <w:t xml:space="preserve">, O Christ my God, and all </w:t>
+      </w:r>
+      <w:r>
+        <w:t>Your</w:t>
+      </w:r>
+      <w:r>
+        <w:t xml:space="preserve"> saving laws, and all </w:t>
+      </w:r>
+      <w:r>
+        <w:t>Your</w:t>
+      </w:r>
+      <w:r>
+        <w:t xml:space="preserve"> quickening service, and all </w:t>
+      </w:r>
+      <w:r>
+        <w:t>Your</w:t>
+      </w:r>
+      <w:r>
+        <w:t xml:space="preserve"> life giving works. I believe in one God, God the Father the Pantocrator, and his Only-begotten Son Jesus Christ our Lord, and the Holy, life-giving Spirit, and the resu</w:t>
+      </w:r>
+      <w:r>
+        <w:t>rrection of the flesh, and the One only Holy Catholic and A</w:t>
+      </w:r>
+      <w:r>
+        <w:t>postolic Church.</w:t>
+      </w:r>
+    </w:p>
+    <w:p>
+      <w:pPr>
+        <w:pStyle w:val="Rubric"/>
+      </w:pPr>
+      <w:r>
+        <w:t>And he is asked and responds three times:</w:t>
+      </w:r>
+    </w:p>
+    <w:p>
+      <w:pPr>
+        <w:pStyle w:val="Priest"/>
+      </w:pPr>
+      <w:r>
+        <w:t>Presbyter:</w:t>
+      </w:r>
+    </w:p>
+    <w:p>
+      <w:pPr>
+        <w:pStyle w:val="Body"/>
+      </w:pPr>
+      <w:r>
+        <w:t>Do you believe?</w:t>
+      </w:r>
+    </w:p>
+    <w:p>
+      <w:pPr>
+        <w:pStyle w:val="Priest"/>
+      </w:pPr>
+      <w:r>
+        <w:t>Candidate:</w:t>
+      </w:r>
+    </w:p>
+    <w:p>
+      <w:pPr>
+        <w:pStyle w:val="Body"/>
+      </w:pPr>
+      <w:r>
+        <w:t>I belive!</w:t>
+      </w:r>
+    </w:p>
+    <w:p>
+      <w:pPr>
+        <w:pStyle w:val="Priest"/>
+      </w:pPr>
+      <w:r>
+        <w:t>Deacon:</w:t>
+      </w:r>
+    </w:p>
+    <w:p>
+      <w:pPr>
+        <w:pStyle w:val="Body"/>
+      </w:pPr>
+      <w:r>
+        <w:t>Let us entreat the Lord.</w:t>
+      </w:r>
+    </w:p>
+    <w:p>
+      <w:pPr>
+        <w:pStyle w:val="Priest"/>
+      </w:pPr>
+      <w:r>
+        <w:t>Presbyter:</w:t>
+      </w:r>
+    </w:p>
+    <w:p>
+      <w:pPr>
+        <w:pStyle w:val="Body"/>
+      </w:pPr>
+      <w:r>
+        <w:t>O Master, Lord God the Pantocrator, the Father of our Lord,</w:t>
+      </w:r>
+      <w:r>
+        <w:t xml:space="preserve"> God and Saviour Jesus Christ, W</w:t>
+      </w:r>
+      <w:r>
+        <w:t xml:space="preserve">ho </w:t>
+      </w:r>
+      <w:r>
+        <w:t>has</w:t>
+      </w:r>
+      <w:r>
+        <w:t xml:space="preserve"> created all things, Lord of heaven and earth, Who brought the knowledge of </w:t>
+      </w:r>
+      <w:r>
+        <w:t>Yourself</w:t>
+      </w:r>
+      <w:r>
+        <w:t xml:space="preserve"> to </w:t>
+      </w:r>
+      <w:r>
+        <w:t>those who</w:t>
+      </w:r>
+      <w:r>
+        <w:t xml:space="preserve"> dwell on earth </w:t>
+      </w:r>
+      <w:r>
+        <w:lastRenderedPageBreak/>
+        <w:t xml:space="preserve">through </w:t>
+      </w:r>
+      <w:r>
+        <w:t>Your</w:t>
+      </w:r>
+      <w:r>
+        <w:t xml:space="preserve"> Only-begotten Son our Lord Jesus Christ, Who has prepared the heavens for them through His calling, and has confirmed them in His power. </w:t>
+      </w:r>
+    </w:p>
+    <w:p>
+      <w:pPr>
+        <w:pStyle w:val="Body"/>
+      </w:pPr>
+      <w:r>
+        <w:t>Confirm the profession of these</w:t>
+      </w:r>
+      <w:r>
+        <w:t>,</w:t>
+      </w:r>
+      <w:r>
+        <w:t xml:space="preserve"> </w:t>
+      </w:r>
+      <w:r>
+        <w:t>Your</w:t>
+      </w:r>
+      <w:r>
+        <w:t xml:space="preserve"> servants, let power dwell in them</w:t>
+      </w:r>
+      <w:r>
+        <w:t>,</w:t>
+      </w:r>
+      <w:r>
+        <w:t xml:space="preserve"> that they </w:t>
+      </w:r>
+      <w:r>
+        <w:t xml:space="preserve">do not </w:t>
+      </w:r>
+      <w:r>
+        <w:t>turn back again to those things that they have left. Confirm their faith</w:t>
+      </w:r>
+      <w:r>
+        <w:t>,</w:t>
+      </w:r>
+      <w:r>
+        <w:t xml:space="preserve"> that nothing may separate them from </w:t>
+      </w:r>
+      <w:r>
+        <w:t xml:space="preserve">You. And establish them </w:t>
+      </w:r>
+      <w:r>
+        <w:t xml:space="preserve">on the foundation of </w:t>
+      </w:r>
+      <w:r>
+        <w:t>Your</w:t>
+      </w:r>
+      <w:r>
+        <w:t xml:space="preserve"> apostolic faith, and call them into </w:t>
+      </w:r>
+      <w:r>
+        <w:t>Your</w:t>
+      </w:r>
+      <w:r>
+        <w:t xml:space="preserve"> holy light, and make them worthy of this great grace of </w:t>
+      </w:r>
+      <w:r>
+        <w:t>Yours</w:t>
+      </w:r>
+      <w:r>
+        <w:t xml:space="preserve">. </w:t>
+      </w:r>
+    </w:p>
+    <w:p>
+      <w:pPr>
+        <w:pStyle w:val="Body"/>
+      </w:pPr>
+      <w:r>
+        <w:t xml:space="preserve">Strip them of their old condition, and renew their life. Fill them with the power of </w:t>
+      </w:r>
+      <w:r>
+        <w:t xml:space="preserve">Your Holy Spirit </w:t>
+      </w:r>
+      <w:r>
+        <w:t xml:space="preserve">to oneness and union with </w:t>
+      </w:r>
+      <w:r>
+        <w:t>Your</w:t>
+      </w:r>
+      <w:r>
+        <w:t xml:space="preserve"> Only-begotten Son; in order that they be no more natural sons, but sons of the truth, and be</w:t>
+      </w:r>
+      <w:r>
+        <w:t>come wise and faithful servants, through Christ Jesus our Lord, through W</w:t>
+      </w:r>
+      <w:r>
+        <w:t>hom...</w:t>
+      </w:r>
+    </w:p>
+    <w:p>
+      <w:pPr>
+        <w:pStyle w:val="Priest"/>
+      </w:pPr>
+      <w:r>
+        <w:t>Deacon:</w:t>
+      </w:r>
+    </w:p>
+    <w:p>
+      <w:pPr>
+        <w:pStyle w:val="Body"/>
+      </w:pPr>
+      <w:r>
+        <w:t>Bow your heads to the Lord.</w:t>
+      </w:r>
+    </w:p>
+    <w:p>
+      <w:pPr>
+        <w:pStyle w:val="Priest"/>
+      </w:pPr>
+      <w:r>
+        <w:t>Presbyter:</w:t>
+      </w:r>
+    </w:p>
+    <w:p>
+      <w:pPr>
+        <w:pStyle w:val="Body"/>
+      </w:pPr>
+      <w:r>
+        <w:t xml:space="preserve">O Master, our Saviour, beneficent Lover of mankind, to </w:t>
+      </w:r>
+      <w:r>
+        <w:t>You</w:t>
+      </w:r>
+      <w:r>
+        <w:t xml:space="preserve"> alone is </w:t>
+      </w:r>
+      <w:r>
+        <w:t>this mystery perfected. A</w:t>
+      </w:r>
+      <w:r>
+        <w:t>ll knees bow</w:t>
+      </w:r>
+      <w:r>
+        <w:t xml:space="preserve"> to You</w:t>
+      </w:r>
+      <w:r>
+        <w:t xml:space="preserve">, those in heaven and those on earth, and those </w:t>
+      </w:r>
+      <w:r>
+        <w:t>that</w:t>
+      </w:r>
+      <w:r>
+        <w:t xml:space="preserve"> are beneath the earth, and all tongues confess </w:t>
+      </w:r>
+      <w:r>
+        <w:t>You</w:t>
+      </w:r>
+      <w:r>
+        <w:t xml:space="preserve">, saying, </w:t>
+      </w:r>
+      <w:r>
+        <w:t>“</w:t>
+      </w:r>
+      <w:r>
+        <w:t>Jesus Christ is Lord,</w:t>
+      </w:r>
+      <w:r>
+        <w:t>”</w:t>
+      </w:r>
+      <w:r>
+        <w:t xml:space="preserve"> to the glory of God the Father, </w:t>
+      </w:r>
+      <w:r>
+        <w:t>with</w:t>
+      </w:r>
+      <w:r>
+        <w:t xml:space="preserve"> </w:t>
+      </w:r>
+      <w:r>
+        <w:t>Your</w:t>
+      </w:r>
+      <w:r>
+        <w:t xml:space="preserve"> servants who have fled to </w:t>
+      </w:r>
+      <w:r>
+        <w:t>You,</w:t>
+      </w:r>
+      <w:r>
+        <w:t xml:space="preserve"> bowing their knees to </w:t>
+      </w:r>
+      <w:r>
+        <w:t>You</w:t>
+      </w:r>
+      <w:r>
+        <w:t xml:space="preserve">. </w:t>
+      </w:r>
+    </w:p>
+    <w:p>
+      <w:pPr>
+        <w:pStyle w:val="Body"/>
+      </w:pPr>
+      <w:r>
+        <w:t>There</w:t>
+      </w:r>
+      <w:r>
+        <w:t xml:space="preserve">fore we ask and entreat </w:t>
+      </w:r>
+      <w:r>
+        <w:t>You</w:t>
+      </w:r>
+      <w:r>
+        <w:t xml:space="preserve">, O Lover of mankind, search the chambers of their souls and enlighten the eyes of their understanding with the light of knowledge. </w:t>
+      </w:r>
+      <w:r>
+        <w:t>Case a</w:t>
+      </w:r>
+      <w:r>
+        <w:t xml:space="preserve">ll magic, all sorcery, all workings of Satan from them, </w:t>
+      </w:r>
+      <w:r>
+        <w:t xml:space="preserve">cast </w:t>
+      </w:r>
+      <w:r>
+        <w:t xml:space="preserve">all traces of idolatry and unbelief out of their heart. Prepare their souls for the reception of </w:t>
+      </w:r>
+      <w:r>
+        <w:t>Your</w:t>
+      </w:r>
+      <w:r>
+        <w:t xml:space="preserve"> Holy Spirit. And let them be worthy of the washing of the new birth, and of remis</w:t>
+      </w:r>
+      <w:r>
+        <w:t>sion of sins, p</w:t>
+      </w:r>
+      <w:r>
+        <w:t xml:space="preserve">reparing them to be a temple of Thine </w:t>
+      </w:r>
+      <w:r>
+        <w:t>Your</w:t>
+      </w:r>
+      <w:r>
+        <w:t xml:space="preserve"> Spirit, according to the good will of </w:t>
+      </w:r>
+      <w:r>
+        <w:t>Your</w:t>
+      </w:r>
+      <w:r>
+        <w:t xml:space="preserve"> </w:t>
+      </w:r>
+      <w:r>
+        <w:t>Good Father and the Holy Spirit, now, and forever…</w:t>
+      </w:r>
+    </w:p>
+    <w:p>
+      <w:pPr>
+        <w:pStyle w:val="Rubric"/>
+      </w:pPr>
+      <w:r>
+        <w:t>After this take the Hagielaion and anoint him that is to be baptized on his breast and his arms and over his heart behind, and between his two hands in the sign of the cross, saying,</w:t>
+      </w:r>
+    </w:p>
+    <w:p>
+      <w:pPr>
+        <w:pStyle w:val="Priest"/>
+      </w:pPr>
+      <w:r>
+        <w:t>Presbyter:</w:t>
+      </w:r>
+    </w:p>
+    <w:p>
+      <w:pPr>
+        <w:pStyle w:val="Body"/>
+      </w:pPr>
+      <w:r>
+        <w:t>I anoint you _____ with the oil of gladness, availing against all workings of the adversary, unto your grafting in</w:t>
+      </w:r>
+      <w:r>
+        <w:t>to the sweet olive tree of the Holy C</w:t>
+      </w:r>
+      <w:r>
+        <w:t>atholic Church of God. Amen.</w:t>
+      </w:r>
+    </w:p>
+    <w:p>
+      <w:pPr>
+        <w:pStyle w:val="Priest"/>
+      </w:pPr>
+      <w:r>
+        <w:lastRenderedPageBreak/>
+        <w:t>Deacon:</w:t>
+      </w:r>
+    </w:p>
+    <w:p>
+      <w:pPr>
+        <w:pStyle w:val="Body"/>
+      </w:pPr>
+      <w:r>
+        <w:t>Amen.</w:t>
+      </w:r>
+    </w:p>
+    <w:p>
+      <w:pPr>
+        <w:pStyle w:val="Rubric"/>
+      </w:pPr>
+      <w:r>
+        <w:t>After the candidate has been anointed with the Oil of Gladness, the presbyter lays his hands on him:</w:t>
+      </w:r>
+    </w:p>
+    <w:p>
+      <w:pPr>
+        <w:pStyle w:val="Priest"/>
+      </w:pPr>
+      <w:r>
+        <w:t>Deacon:</w:t>
+      </w:r>
+    </w:p>
+    <w:p>
+      <w:pPr>
+        <w:pStyle w:val="Body"/>
+      </w:pPr>
+      <w:r>
+        <w:t>Let us entreat the Lord.</w:t>
+      </w:r>
+    </w:p>
+    <w:p>
+      <w:pPr>
+        <w:pStyle w:val="Priest"/>
+      </w:pPr>
+      <w:r>
+        <w:t>Presbyter:</w:t>
+      </w:r>
+    </w:p>
+    <w:p>
+      <w:pPr>
+        <w:pStyle w:val="Body"/>
+      </w:pPr>
+      <w:r>
+        <w:t xml:space="preserve">O Master, Lord God the Pantocrator, we call upon </w:t>
+      </w:r>
+      <w:r>
+        <w:t>Your</w:t>
+      </w:r>
+      <w:r>
+        <w:t xml:space="preserve"> holy and blessed Name, that </w:t>
+      </w:r>
+      <w:r>
+        <w:t>You</w:t>
+      </w:r>
+      <w:r>
+        <w:t xml:space="preserve"> search out and chase away all apostat</w:t>
+      </w:r>
+      <w:r>
+        <w:t xml:space="preserve">e and hostile powers. We pray </w:t>
+      </w:r>
+      <w:r>
+        <w:t xml:space="preserve">to </w:t>
+      </w:r>
+      <w:r>
+        <w:t>You</w:t>
+      </w:r>
+      <w:r>
+        <w:t xml:space="preserve">, O our Master, through all </w:t>
+      </w:r>
+      <w:r>
+        <w:t>Your</w:t>
+      </w:r>
+      <w:r>
+        <w:t xml:space="preserve"> saints, search out the hearts of </w:t>
+      </w:r>
+      <w:r>
+        <w:t>Your</w:t>
+      </w:r>
+      <w:r>
+        <w:t xml:space="preserve"> servants who have presented themselves for the washing of </w:t>
+      </w:r>
+      <w:r>
+        <w:t>Your</w:t>
+      </w:r>
+      <w:r>
+        <w:t xml:space="preserve"> grace. If there </w:t>
+      </w:r>
+      <w:r>
+        <w:t>is</w:t>
+      </w:r>
+      <w:r>
+        <w:t xml:space="preserve"> any guile of the devil hidden within them, disclose it and let it reveal itself, and chase it away from the souls and bodies of </w:t>
+      </w:r>
+      <w:r>
+        <w:t>Your</w:t>
+      </w:r>
+      <w:r>
+        <w:t xml:space="preserve"> servants who believe on </w:t>
+      </w:r>
+      <w:r>
+        <w:t>Your</w:t>
+      </w:r>
+      <w:r>
+        <w:t xml:space="preserve"> Holy Name, and give them newness of life. And make them worthy in stainlessness and purity to receive the light and the seal of </w:t>
+      </w:r>
+      <w:r>
+        <w:t>Your</w:t>
+      </w:r>
+      <w:r>
+        <w:t xml:space="preserve"> Christ, and the gift of </w:t>
+      </w:r>
+      <w:r>
+        <w:t>Your Holy and Co</w:t>
+      </w:r>
+      <w:r>
+        <w:t xml:space="preserve">essential Spirit, and that they may receive a robe of light, and be clothed with the garment of salvation, and the armour of faith which is invincible and un-conquerable of those who fight against us. May they be sheep of </w:t>
+      </w:r>
+      <w:r>
+        <w:t>Your</w:t>
+      </w:r>
+      <w:r>
+        <w:t xml:space="preserve"> flock, and sons of </w:t>
+      </w:r>
+      <w:r>
+        <w:t>Your</w:t>
+      </w:r>
+      <w:r>
+        <w:t xml:space="preserve"> heavenly bride</w:t>
+      </w:r>
+      <w:r>
+        <w:t>-</w:t>
+      </w:r>
+      <w:r>
+        <w:t>chamber</w:t>
+      </w:r>
+      <w:r>
+        <w:t>r</w:t>
+      </w:r>
+      <w:r>
+        <w:t xml:space="preserve"> and heirs of </w:t>
+      </w:r>
+      <w:r>
+        <w:t>Your</w:t>
+      </w:r>
+      <w:r>
+        <w:t xml:space="preserve"> imperishable and eternal ki</w:t>
+      </w:r>
+      <w:r>
+        <w:t xml:space="preserve">ngdom. In Christ Jesus our Lord, through whom… </w:t>
+      </w:r>
+    </w:p>
+    <w:p>
+      <w:pPr>
+        <w:pStyle w:val="Priest"/>
+      </w:pPr>
+      <w:r>
+        <w:t>Deacon:</w:t>
+      </w:r>
+    </w:p>
+    <w:p>
+      <w:pPr>
+        <w:pStyle w:val="Body"/>
+      </w:pPr>
+      <w:r>
+        <w:t>Pray.</w:t>
+      </w:r>
+    </w:p>
+    <w:p>
+      <w:pPr>
+        <w:pStyle w:val="Priest"/>
+      </w:pPr>
+      <w:r>
+        <w:t>Presbyter:</w:t>
+      </w:r>
+    </w:p>
+    <w:p>
+      <w:pPr>
+        <w:pStyle w:val="Body"/>
+      </w:pPr>
+      <w:r>
+        <w:t xml:space="preserve">O </w:t>
+      </w:r>
+      <w:r>
+        <w:t>You</w:t>
+      </w:r>
+      <w:r>
+        <w:t xml:space="preserve"> Who </w:t>
+      </w:r>
+      <w:r>
+        <w:t>ARE</w:t>
+      </w:r>
+      <w:r>
+        <w:t xml:space="preserve">, Master, Lord, God, who formed man after </w:t>
+      </w:r>
+      <w:r>
+        <w:t>Your</w:t>
+      </w:r>
+      <w:r>
+        <w:t xml:space="preserve"> image and </w:t>
+      </w:r>
+      <w:r>
+        <w:t>Your</w:t>
+      </w:r>
+      <w:r>
+        <w:t xml:space="preserve"> likeness, who has given </w:t>
+      </w:r>
+      <w:r>
+        <w:t>to</w:t>
+      </w:r>
+      <w:r>
+        <w:t xml:space="preserve"> us the privilege of everlasting life. And then, when he fell through sin, </w:t>
+      </w:r>
+      <w:r>
+        <w:t>You have</w:t>
+      </w:r>
+      <w:r>
+        <w:t xml:space="preserve"> not abandoned him, but </w:t>
+      </w:r>
+      <w:r>
+        <w:t>have</w:t>
+      </w:r>
+      <w:r>
+        <w:t xml:space="preserve"> ordained the salvation of the world through the </w:t>
+      </w:r>
+      <w:r>
+        <w:t>I</w:t>
+      </w:r>
+      <w:r>
+        <w:t xml:space="preserve">ncarnation of </w:t>
+      </w:r>
+      <w:r>
+        <w:t>Your</w:t>
+      </w:r>
+      <w:r>
+        <w:t xml:space="preserve"> Only-begotten Son, our Lord Jesus Christ.</w:t>
+      </w:r>
+    </w:p>
+    <w:p>
+      <w:pPr>
+        <w:pStyle w:val="Body"/>
+      </w:pPr>
+      <w:r>
+        <w:t>Have mercy o</w:t>
+      </w:r>
+      <w:r>
+        <w:t xml:space="preserve">n these, O Lord, who are </w:t>
+      </w:r>
+      <w:r>
+        <w:t>also Your</w:t>
+      </w:r>
+      <w:r>
+        <w:t xml:space="preserve"> creation, deliver them from the slavery of the enemy, receive them into </w:t>
+      </w:r>
+      <w:r>
+        <w:t>Your</w:t>
+      </w:r>
+      <w:r>
+        <w:t xml:space="preserve"> kingdom. Open the eyes of their heart, that they may be enlightened with the light of the gospel of </w:t>
+      </w:r>
+      <w:r>
+        <w:t>Your</w:t>
+      </w:r>
+      <w:r>
+        <w:t xml:space="preserve"> kingdom. </w:t>
+      </w:r>
+    </w:p>
+    <w:p>
+      <w:pPr>
+        <w:pStyle w:val="Body"/>
+      </w:pPr>
+      <w:r>
+        <w:t xml:space="preserve">Let the angels of light accompany their life, to save them from the attacks of the adversary and from all evil assaults, and from the demon of the noonday, and from the arrow that flies by day, and from that which </w:t>
+      </w:r>
+      <w:r>
+        <w:lastRenderedPageBreak/>
+        <w:t xml:space="preserve">walks in darkness, and from phantoms of the night. Cast out of their heart every unclean spirit, the wicked spirit, even him that troubles their heart; the spirit of error and all evils; the spirit of avarice and of idolatry; the spirit of falsehood and all uncleanness which work after the teaching of the devil. </w:t>
+      </w:r>
+    </w:p>
+    <w:p>
+      <w:pPr>
+        <w:pStyle w:val="Body"/>
+      </w:pPr>
+      <w:r>
+        <w:t xml:space="preserve">And make them sheep of the holy flock of Thy Christ, purified members of the catholic Church, purified vessels, sons of the light, heirs of </w:t>
+      </w:r>
+      <w:r>
+        <w:t>Your Kingdom;</w:t>
+      </w:r>
+      <w:r>
+        <w:t xml:space="preserve"> </w:t>
+      </w:r>
+      <w:r>
+        <w:t>t</w:t>
+      </w:r>
+      <w:r>
+        <w:t xml:space="preserve">hat they may strive according to the commandments of Christ, and preserve the seal inviolate, and keep the garment unspotted, and may attain the blessedness of </w:t>
+      </w:r>
+      <w:r>
+        <w:t>Your elect, in Christ Jesus our Lord,</w:t>
+      </w:r>
+      <w:r>
+        <w:t xml:space="preserve"> </w:t>
+      </w:r>
+      <w:r>
+        <w:t>through whom…</w:t>
+      </w:r>
+      <w:bookmarkStart w:id="1" w:name="_GoBack"/>
+      <w:bookmarkEnd w:id="1"/>
     </w:p>
     <w:p>
       <w:pPr>
@@ -1189,6 +2810,22 @@
       </w:pPr>
       <w:r>
         <w:continuationSeparator/>
+      </w:r>
+    </w:p>
+  </w:footnote>
+  <w:footnote w:id="1">
+    <w:p>
+      <w:r>
+        <w:rPr>
+          <w:vertAlign w:val="superscript"/>
+        </w:rPr>
+        <w:footnoteRef/>
+      </w:r>
+      <w:r>
+        <w:rPr>
+          <w:sz w:val="20"/>
+        </w:rPr>
+        <w:t>In the absence of parents, a Godfather or Godmother is allowed to say the renunciation and the profession.</w:t>
       </w:r>
     </w:p>
   </w:footnote>
@@ -1286,7 +2923,7 @@
         <w:rStyle w:val="myHeaderChar"/>
         <w:noProof/>
       </w:rPr>
-      <w:t>4</w:t>
+      <w:t>14</w:t>
     </w:r>
     <w:r>
       <w:rPr>
@@ -1776,11 +3413,11 @@
     <w:uiPriority w:val="9"/>
     <w:unhideWhenUsed/>
     <w:qFormat/>
-    <w:rsid w:val="0025456E"/>
+    <w:rsid w:val="006576EE"/>
     <w:pPr>
       <w:keepNext/>
       <w:keepLines/>
-      <w:spacing w:before="200" w:after="0"/>
+      <w:spacing w:before="200" w:after="200"/>
       <w:jc w:val="center"/>
       <w:outlineLvl w:val="2"/>
     </w:pPr>
@@ -2345,7 +3982,7 @@
     <w:basedOn w:val="DefaultParagraphFont"/>
     <w:link w:val="Heading3"/>
     <w:uiPriority w:val="9"/>
-    <w:rsid w:val="0025456E"/>
+    <w:rsid w:val="006576EE"/>
     <w:rPr>
       <w:rFonts w:asciiTheme="majorHAnsi" w:eastAsiaTheme="majorEastAsia" w:hAnsiTheme="majorHAnsi" w:cstheme="majorBidi"/>
       <w:b/>
@@ -2707,6 +4344,38 @@
       <w:i/>
       <w:sz w:val="24"/>
       <w:lang w:val="en-CA"/>
+    </w:rPr>
+  </w:style>
+  <w:style w:type="paragraph" w:customStyle="1" w:styleId="rubrics1">
+    <w:name w:val="rubrics"/>
+    <w:basedOn w:val="Rubrics"/>
+    <w:link w:val="rubricsChar0"/>
+    <w:qFormat/>
+    <w:rsid w:val="004C1AE9"/>
+    <w:pPr>
+      <w:keepNext w:val="0"/>
+      <w:spacing w:after="0"/>
+      <w:contextualSpacing w:val="0"/>
+    </w:pPr>
+    <w:rPr>
+      <w:rFonts w:eastAsia="Times New Roman" w:cs="Times New Roman"/>
+      <w:color w:val="000000"/>
+      <w:szCs w:val="20"/>
+      <w:lang w:val="en-GB" w:eastAsia="en-CA"/>
+    </w:rPr>
+  </w:style>
+  <w:style w:type="character" w:customStyle="1" w:styleId="rubricsChar0">
+    <w:name w:val="rubrics Char"/>
+    <w:basedOn w:val="RubricsChar"/>
+    <w:link w:val="rubrics1"/>
+    <w:rsid w:val="004C1AE9"/>
+    <w:rPr>
+      <w:rFonts w:ascii="Garamond" w:eastAsia="Times New Roman" w:hAnsi="Garamond" w:cs="Times New Roman"/>
+      <w:i/>
+      <w:color w:val="000000"/>
+      <w:sz w:val="24"/>
+      <w:szCs w:val="20"/>
+      <w:lang w:val="en-GB" w:eastAsia="en-CA"/>
     </w:rPr>
   </w:style>
 </w:styles>
@@ -3000,7 +4669,7 @@
 </file>
 
 <file path=customXml/itemProps1.xml><?xml version="1.0" encoding="utf-8"?>
-<ds:datastoreItem xmlns:ds="http://schemas.openxmlformats.org/officeDocument/2006/customXml" ds:itemID="{DEDF0E7A-683B-4973-BEE4-B68D20866CC2}">
+<ds:datastoreItem xmlns:ds="http://schemas.openxmlformats.org/officeDocument/2006/customXml" ds:itemID="{B5A0DDBD-632A-4F50-BAF2-963606FF4DF0}">
   <ds:schemaRefs>
     <ds:schemaRef ds:uri="http://schemas.openxmlformats.org/officeDocument/2006/bibliography"/>
   </ds:schemaRefs>

</xml_diff>

<commit_message>
Revised betrothal by woolley
</commit_message>
<xml_diff>
--- a/Euchologion/Needs.docx
+++ b/Euchologion/Needs.docx
@@ -13973,50 +13973,267 @@
         <w:pStyle w:val="Body"/>
       </w:pPr>
       <w:r>
-        <w:t>In the name of our Lord, God and Saviour</w:t>
-      </w:r>
-      <w:r>
-        <w:t xml:space="preserve">, Jesus Christ, </w:t>
-      </w:r>
-      <w:r>
-        <w:t>[the founder of the statute of perfection, and the author of the law of graces,]</w:t>
-      </w:r>
-      <w:r>
-        <w:t xml:space="preserve"> we announce </w:t>
-      </w:r>
-      <w:r>
-        <w:t xml:space="preserve">[in this Orthodox assembly] </w:t>
+        <w:t>In the name of our Lord, God and Saviour, Jesus Christ, [the founder of the statute of perfection, and the author of the law of graces,] we announce [in this Orthodox assembly] the betrothal of the blessed daughter of Orthodoxy, ___, to the blessed son of Orthodoxy, ___. Blessed be His Only-Begotten Son, Jesus Christ our Lord. Amen.</w:t>
+      </w:r>
+    </w:p>
+    <w:p>
+      <w:pPr>
+        <w:pStyle w:val="Priest"/>
+      </w:pPr>
+      <w:r>
+        <w:t>People:</w:t>
+      </w:r>
+    </w:p>
+    <w:p>
+      <w:pPr>
+        <w:pStyle w:val="Body"/>
+      </w:pPr>
+      <w:r>
+        <w:t>Amen.</w:t>
+      </w:r>
+    </w:p>
+    <w:p>
+      <w:pPr>
+        <w:pStyle w:val="Priest"/>
+      </w:pPr>
+      <w:r>
+        <w:t>People:</w:t>
+      </w:r>
+    </w:p>
+    <w:p>
+      <w:pPr>
+        <w:pStyle w:val="Body"/>
+      </w:pPr>
+      <w:r>
+        <w:t>Our Father…</w:t>
+      </w:r>
+    </w:p>
+    <w:p>
+      <w:pPr>
+        <w:pStyle w:val="Priest"/>
+      </w:pPr>
+      <w:r>
+        <w:t>Presbyter:</w:t>
+      </w:r>
+    </w:p>
+    <w:p>
+      <w:pPr>
+        <w:pStyle w:val="Body"/>
+      </w:pPr>
+      <w:r>
+        <w:t xml:space="preserve">In the name of our Lord, God and Saviour, Jesus Christ, [the founder of the statute of perfection, and the author of the law of graces,] we announce [in this Orthodox assembly] the betrothal of the blessed son of </w:t>
+      </w:r>
+      <w:r>
+        <w:lastRenderedPageBreak/>
+        <w:t>Orthodoxy, ___, to the blessed daughter of Orthodoxy, ___. Blessed be the Holy Spirit, the Paraclete. Amen.</w:t>
+      </w:r>
+    </w:p>
+    <w:p>
+      <w:pPr>
+        <w:pStyle w:val="Priest"/>
+      </w:pPr>
+      <w:r>
+        <w:t>People:</w:t>
+      </w:r>
+    </w:p>
+    <w:p>
+      <w:pPr>
+        <w:pStyle w:val="Body"/>
+      </w:pPr>
+      <w:r>
+        <w:t>Amen.</w:t>
+      </w:r>
+    </w:p>
+    <w:p>
+      <w:pPr>
+        <w:pStyle w:val="Priest"/>
+      </w:pPr>
+      <w:r>
+        <w:t>People:</w:t>
+      </w:r>
+    </w:p>
+    <w:p>
+      <w:pPr>
+        <w:pStyle w:val="Body"/>
+      </w:pPr>
+      <w:r>
+        <w:t>Our Father…</w:t>
+      </w:r>
+    </w:p>
+    <w:p>
+      <w:pPr>
+        <w:pStyle w:val="Heading3"/>
+      </w:pPr>
+      <w:r>
+        <w:t>The Prayer of Thanksgiving</w:t>
+      </w:r>
+    </w:p>
+    <w:p>
+      <w:pPr>
+        <w:pStyle w:val="Rubrics"/>
+      </w:pPr>
+      <w:r>
+        <w:t xml:space="preserve">The presbyter </w:t>
+      </w:r>
+      <w:r>
+        <w:t>says</w:t>
+      </w:r>
+      <w:r>
+        <w:t xml:space="preserve"> </w:t>
+      </w:r>
+      <w:r>
+        <w:t xml:space="preserve">“Have mercy on us…”, and </w:t>
+      </w:r>
+      <w:r>
+        <w:t>the Prayer of Thanksgiving (page ##).</w:t>
+      </w:r>
+      <w:r>
+        <w:t xml:space="preserve"> The people sing “This censor of pure gold…” (page ##) while the presbyter offers incense according to the Pauline Mystery, then this epistle is read:</w:t>
+      </w:r>
+    </w:p>
+    <w:p>
+      <w:pPr>
+        <w:pStyle w:val="Heading3"/>
+      </w:pPr>
+      <w:r>
+        <w:t>1 Corinthians 1:10</w:t>
+      </w:r>
+    </w:p>
+    <w:p>
+      <w:r>
+        <w:t>TODO add</w:t>
+      </w:r>
+    </w:p>
+    <w:p>
+      <w:pPr>
+        <w:pStyle w:val="Rubrics"/>
+      </w:pPr>
+      <w:r>
+        <w:t>The people sing the hymn of the Trisation (page ##), and the Prayer of the Gospel is said, then this Gospel is read:</w:t>
+      </w:r>
+    </w:p>
+    <w:p>
+      <w:pPr>
+        <w:pStyle w:val="Heading3"/>
+      </w:pPr>
+      <w:r>
+        <w:t>John 1:1-17</w:t>
+      </w:r>
+    </w:p>
+    <w:p>
+      <w:r>
+        <w:t>TODO add</w:t>
+      </w:r>
+    </w:p>
+    <w:p>
+      <w:pPr>
+        <w:pStyle w:val="Heading3"/>
+      </w:pPr>
+      <w:r>
+        <w:t>The Gospel Response</w:t>
+      </w:r>
+    </w:p>
+    <w:p>
+      <w:pPr>
+        <w:pStyle w:val="EngHang"/>
+      </w:pPr>
+      <w:r>
+        <w:t>Hail to the bride-chamber,</w:t>
+      </w:r>
+    </w:p>
+    <w:p>
+      <w:pPr>
+        <w:pStyle w:val="EngHang"/>
+      </w:pPr>
+      <w:r>
+        <w:t>Diversely adorned,</w:t>
+      </w:r>
+    </w:p>
+    <w:p>
+      <w:pPr>
+        <w:pStyle w:val="EngHang"/>
+      </w:pPr>
+      <w:r>
+        <w:t>Of the true Bridegrrom,</w:t>
+      </w:r>
+    </w:p>
+    <w:p>
+      <w:pPr>
+        <w:pStyle w:val="EngHangEnd"/>
+      </w:pPr>
+      <w:r>
+        <w:t>Who has united Himself with humanity.</w:t>
+      </w:r>
+    </w:p>
+    <w:p>
+      <w:pPr>
+        <w:pStyle w:val="EngHang"/>
+      </w:pPr>
+      <w:r>
+        <w:t>Intercede on our behalf,</w:t>
+      </w:r>
+    </w:p>
+    <w:p>
+      <w:pPr>
+        <w:pStyle w:val="EngHang"/>
+      </w:pPr>
+      <w:r>
+        <w:t>O lady of us all, the Theotokos,</w:t>
+      </w:r>
+    </w:p>
+    <w:p>
+      <w:pPr>
+        <w:pStyle w:val="EngHang"/>
+      </w:pPr>
+      <w:r>
+        <w:t>Mary the Mother of our Saviour,</w:t>
+      </w:r>
+    </w:p>
+    <w:p>
+      <w:pPr>
+        <w:pStyle w:val="EngHangEnd"/>
+      </w:pPr>
+      <w:r>
+        <w:t>That He may forgive us our sins.</w:t>
+      </w:r>
+    </w:p>
+    <w:p>
+      <w:pPr>
+        <w:pStyle w:val="Heading3"/>
+      </w:pPr>
+      <w:r>
+        <w:lastRenderedPageBreak/>
+        <w:t xml:space="preserve">The First Prayer of </w:t>
       </w:r>
       <w:r>
         <w:t xml:space="preserve">the </w:t>
       </w:r>
       <w:r>
-        <w:t>betrothal of the blessed daughter of Orthodoxy, ___, to the blessed son of</w:t>
-      </w:r>
-      <w:r>
-        <w:t xml:space="preserve"> </w:t>
-      </w:r>
-      <w:r>
-        <w:t>Orthodoxy, ___. Blessed be His Only-Begotten Son, Jesus Christ our Lord. Amen.</w:t>
-      </w:r>
-    </w:p>
-    <w:p>
-      <w:pPr>
-        <w:pStyle w:val="Priest"/>
-      </w:pPr>
-      <w:r>
-        <w:t>People</w:t>
-      </w:r>
-      <w:r>
-        <w:t>:</w:t>
-      </w:r>
-    </w:p>
-    <w:p>
-      <w:pPr>
-        <w:pStyle w:val="Body"/>
-      </w:pPr>
-      <w:r>
-        <w:t>Amen.</w:t>
+        <w:t>Betrothal</w:t>
+      </w:r>
+    </w:p>
+    <w:p>
+      <w:pPr>
+        <w:pStyle w:val="Rubrics"/>
+      </w:pPr>
+      <w:r>
+        <w:t>The presbyter says the Three Short Prayers (the Peace, the Fathers, and the Congregation, see page ##), then the Creed is recited, followed by the Prayer of the Betrothal. When he mentions the bridegrrom and his helpmeet, he signs him on the forehead with the sign of the Cross.</w:t>
+      </w:r>
+    </w:p>
+    <w:p>
+      <w:pPr>
+        <w:pStyle w:val="Priest"/>
+      </w:pPr>
+      <w:r>
+        <w:t>Presbyter:</w:t>
+      </w:r>
+    </w:p>
+    <w:p>
+      <w:pPr>
+        <w:pStyle w:val="Body"/>
+      </w:pPr>
+      <w:r>
+        <w:t>O God, Who fashioned man with Your hands alone, and gave him his wife to be a helpmeet, and cleave to him, Be now, O our Master, a mediator between these two youths, this bridegrrom and his helpmeet. Unite them in a betrothal of true companionship, and give them a sign of the symbol of their union, that they may be one in the bonds of love, saying to them, “My peace I give to you, My peace I leave with you.” You are the peace of us all, and to You we offer glory and hnour, with Your Only-Begotten Son, and the Holy Spirit, the life-giver, now and at all times and to the ages of ages. Amen.</w:t>
       </w:r>
     </w:p>
     <w:p>
@@ -14029,6 +14246,433 @@
     </w:p>
     <w:p>
       <w:pPr>
+        <w:pStyle w:val="EngHang"/>
+      </w:pPr>
+      <w:r>
+        <w:t>Christ the Logos of the Father,</w:t>
+      </w:r>
+    </w:p>
+    <w:p>
+      <w:pPr>
+        <w:pStyle w:val="EngHang"/>
+      </w:pPr>
+      <w:r>
+        <w:t>The Only-Begotten God,</w:t>
+      </w:r>
+    </w:p>
+    <w:p>
+      <w:pPr>
+        <w:pStyle w:val="EngHang"/>
+      </w:pPr>
+      <w:r>
+        <w:t>Grant us Your peace,</w:t>
+      </w:r>
+    </w:p>
+    <w:p>
+      <w:pPr>
+        <w:pStyle w:val="EngHangEnd"/>
+      </w:pPr>
+      <w:r>
+        <w:t>Which is full of joy.</w:t>
+      </w:r>
+    </w:p>
+    <w:p>
+      <w:pPr>
+        <w:pStyle w:val="EngHang"/>
+      </w:pPr>
+      <w:r>
+        <w:t>Blessed be the Father and the Son,</w:t>
+      </w:r>
+    </w:p>
+    <w:p>
+      <w:pPr>
+        <w:pStyle w:val="EngHang"/>
+      </w:pPr>
+      <w:r>
+        <w:t>And the Holy Spirit,</w:t>
+      </w:r>
+    </w:p>
+    <w:p>
+      <w:pPr>
+        <w:pStyle w:val="EngHang"/>
+      </w:pPr>
+      <w:r>
+        <w:t>The perfect Trinity;</w:t>
+      </w:r>
+    </w:p>
+    <w:p>
+      <w:pPr>
+        <w:pStyle w:val="EngHangEnd"/>
+      </w:pPr>
+      <w:r>
+        <w:t>We worship Him, we glorify Him.</w:t>
+      </w:r>
+    </w:p>
+    <w:p>
+      <w:pPr>
+        <w:pStyle w:val="Body"/>
+      </w:pPr>
+      <w:r>
+        <w:t>Lord have mercy. Lo</w:t>
+      </w:r>
+      <w:r>
+        <w:t>rd have mercy. Lord have mercy.</w:t>
+      </w:r>
+    </w:p>
+    <w:p>
+      <w:pPr>
+        <w:pStyle w:val="Heading3"/>
+      </w:pPr>
+      <w:r>
+        <w:t>The Second Prayer of</w:t>
+      </w:r>
+      <w:r>
+        <w:t xml:space="preserve"> the</w:t>
+      </w:r>
+      <w:r>
+        <w:t xml:space="preserve"> Betrothal</w:t>
+      </w:r>
+    </w:p>
+    <w:p>
+      <w:pPr>
+        <w:pStyle w:val="Priest"/>
+      </w:pPr>
+      <w:r>
+        <w:t>Presbyter:</w:t>
+      </w:r>
+    </w:p>
+    <w:p>
+      <w:pPr>
+        <w:pStyle w:val="Body"/>
+      </w:pPr>
+      <w:r>
+        <w:t xml:space="preserve">O Master, lover of mankind, Who fulfilled the prophetic saying that by the Lord man should be joined to woman. O Lord, again make this betrothal of Your servants, which has taken place before us, worthy of </w:t>
+      </w:r>
+      <w:r>
+        <w:lastRenderedPageBreak/>
+        <w:t>Your blessing, and perfect and unite Your servants in blamelessness, that they may please Your life-giving will. For You are our God, who formed man from the earth, and gave him a help meet for himself, forming her out of him, that she might be a wife to him, and a companion, and a help to him; that she might bear sons and daughters, and an increase of the human race. Now O Lord, bless the betrothal of Your servants, the bridegroom and his helpmeet. May they grow and increase in Your great mercies. Grant them a fruit of blessing and a life of piety, and union with the faith, and wisdom, and purity, and works of righteousness, that they may be one in their flesh and in their soul, having the fear of You within them that they may be worthy of blessings from You, through Jesus Christ, our Lord, through Whom…</w:t>
+      </w:r>
+    </w:p>
+    <w:p>
+      <w:pPr>
+        <w:pStyle w:val="Priest"/>
+      </w:pPr>
+      <w:r>
+        <w:t>People:</w:t>
+      </w:r>
+    </w:p>
+    <w:p>
+      <w:pPr>
+        <w:pStyle w:val="EngHang"/>
+      </w:pPr>
+      <w:r>
+        <w:t>As You have said</w:t>
+      </w:r>
+    </w:p>
+    <w:p>
+      <w:pPr>
+        <w:pStyle w:val="EngHang"/>
+      </w:pPr>
+      <w:r>
+        <w:t>to Your holy Apostles,</w:t>
+      </w:r>
+    </w:p>
+    <w:p>
+      <w:pPr>
+        <w:pStyle w:val="EngHang"/>
+      </w:pPr>
+      <w:r>
+        <w:t>“My peace I give to you,”</w:t>
+      </w:r>
+    </w:p>
+    <w:p>
+      <w:pPr>
+        <w:pStyle w:val="EngHangEnd"/>
+      </w:pPr>
+      <w:r>
+        <w:t>Likewise give to us.</w:t>
+      </w:r>
+    </w:p>
+    <w:p>
+      <w:pPr>
+        <w:pStyle w:val="EngHang"/>
+      </w:pPr>
+      <w:r>
+        <w:t>Blessed be the Father and the Son,</w:t>
+      </w:r>
+    </w:p>
+    <w:p>
+      <w:pPr>
+        <w:pStyle w:val="EngHang"/>
+      </w:pPr>
+      <w:r>
+        <w:t>And the Holy Spirit,</w:t>
+      </w:r>
+    </w:p>
+    <w:p>
+      <w:pPr>
+        <w:pStyle w:val="EngHang"/>
+      </w:pPr>
+      <w:r>
+        <w:t>Now and forever;</w:t>
+      </w:r>
+    </w:p>
+    <w:p>
+      <w:pPr>
+        <w:pStyle w:val="EngHangEnd"/>
+      </w:pPr>
+      <w:r>
+        <w:t>We worship Him, we glorify Him.</w:t>
+      </w:r>
+    </w:p>
+    <w:p>
+      <w:pPr>
+        <w:pStyle w:val="Body"/>
+      </w:pPr>
+      <w:r>
+        <w:t>Lord have mercy. Lo</w:t>
+      </w:r>
+      <w:r>
+        <w:t>rd have mercy. Lord have mercy.</w:t>
+      </w:r>
+    </w:p>
+    <w:p>
+      <w:pPr>
+        <w:pStyle w:val="Heading3"/>
+      </w:pPr>
+      <w:r>
+        <w:t xml:space="preserve">The </w:t>
+      </w:r>
+      <w:r>
+        <w:t>Third Prayer of the Betrothal</w:t>
+      </w:r>
+    </w:p>
+    <w:p>
+      <w:pPr>
+        <w:pStyle w:val="Priest"/>
+      </w:pPr>
+      <w:r>
+        <w:t>People:</w:t>
+      </w:r>
+    </w:p>
+    <w:p>
+      <w:pPr>
+        <w:pStyle w:val="Body"/>
+      </w:pPr>
+      <w:r>
+        <w:t>In the Name of the Father and the Son and the Holy Spirit:</w:t>
+      </w:r>
+    </w:p>
+    <w:p>
+      <w:pPr>
+        <w:pStyle w:val="Body"/>
+      </w:pPr>
+      <w:r>
+        <w:t>Worthy! Worthy! Worthy</w:t>
+      </w:r>
+      <w:r>
+        <w:t xml:space="preserve"> are the betrothed!</w:t>
+      </w:r>
+    </w:p>
+    <w:p>
+      <w:pPr>
+        <w:pStyle w:val="Priest"/>
+      </w:pPr>
+      <w:r>
+        <w:t>Presbyter:</w:t>
+      </w:r>
+    </w:p>
+    <w:p>
+      <w:pPr>
+        <w:pStyle w:val="Body"/>
+      </w:pPr>
+      <w:r>
+        <w:t xml:space="preserve">O Master, Lord our God, Who accompanied the servant of Abraham, the patriarch to Mesopotamia, when he sent him to bring a wife for his son Isaac; and Who, by means of the drawing of the water, revealed to him the betrothal of Isaac to Rebecca; now, O our Lord and Master, the Lover of mankind, grant Your approval to the betrothal of Your servants, ___ and ___, and bless them. Guard the promise that they have made to each other. </w:t>
+      </w:r>
+      <w:r>
+        <w:lastRenderedPageBreak/>
+        <w:t>Confirm them in Your perfection and in their covenant, that they may be immovable, and help their youthfulness. For You are He Who betrothed the human race to Yourself. Bless all Your servants who are gathered together and have joined with us in prayer, our fathers and our brethren, and keep them, through the intercession of the lady of us all, the Theotokos Mary, and all the choir of Your saints. Amen.</w:t>
+      </w:r>
+    </w:p>
+    <w:p>
+      <w:pPr>
+        <w:pStyle w:val="Priest"/>
+      </w:pPr>
+      <w:r>
+        <w:t>People:</w:t>
+      </w:r>
+    </w:p>
+    <w:p>
+      <w:pPr>
+        <w:pStyle w:val="EngHang"/>
+      </w:pPr>
+      <w:r>
+        <w:t>My peace which I have received,</w:t>
+      </w:r>
+    </w:p>
+    <w:p>
+      <w:pPr>
+        <w:pStyle w:val="EngHang"/>
+      </w:pPr>
+      <w:r>
+        <w:t>From My good Father,</w:t>
+      </w:r>
+    </w:p>
+    <w:p>
+      <w:pPr>
+        <w:pStyle w:val="EngHang"/>
+      </w:pPr>
+      <w:r>
+        <w:t>I leave to you,</w:t>
+      </w:r>
+    </w:p>
+    <w:p>
+      <w:pPr>
+        <w:pStyle w:val="EngHang"/>
+      </w:pPr>
+      <w:r>
+        <w:t>Now and Forever.</w:t>
+      </w:r>
+    </w:p>
+    <w:p>
+      <w:pPr>
+        <w:pStyle w:val="EngHangEnd"/>
+      </w:pPr>
+      <w:r>
+        <w:t>Blessed be the Father and the Son,</w:t>
+      </w:r>
+    </w:p>
+    <w:p>
+      <w:pPr>
+        <w:pStyle w:val="EngHang"/>
+      </w:pPr>
+      <w:r>
+        <w:t>And the Holy Spirit,</w:t>
+      </w:r>
+    </w:p>
+    <w:p>
+      <w:pPr>
+        <w:pStyle w:val="EngHang"/>
+      </w:pPr>
+      <w:r>
+        <w:t>The perfect Trinity;</w:t>
+      </w:r>
+    </w:p>
+    <w:p>
+      <w:pPr>
+        <w:pStyle w:val="EngHangEnd"/>
+      </w:pPr>
+      <w:r>
+        <w:t>We worship Him, we glorify Him.</w:t>
+      </w:r>
+    </w:p>
+    <w:p>
+      <w:pPr>
+        <w:pStyle w:val="Body"/>
+      </w:pPr>
+      <w:r>
+        <w:t>Lord have mercy. Lord have mercy. Lord have mercy.</w:t>
+      </w:r>
+    </w:p>
+    <w:p>
+      <w:pPr>
+        <w:pStyle w:val="Heading3"/>
+      </w:pPr>
+      <w:r>
+        <w:t>The Prayer of Thanksgiving for the Betrothal</w:t>
+      </w:r>
+    </w:p>
+    <w:p>
+      <w:pPr>
+        <w:pStyle w:val="Priest"/>
+      </w:pPr>
+      <w:r>
+        <w:t>Presbyter:</w:t>
+      </w:r>
+    </w:p>
+    <w:p>
+      <w:pPr>
+        <w:pStyle w:val="Body"/>
+      </w:pPr>
+      <w:r>
+        <w:t>We thank You, O Lord God, the Patocrator, Who are before the ages, Master of the univerise, Who adorned the heavens by Your Logos, and laid the foundations of the earth, and all that is therein. Who gathered together those things which were separate into union, and made the two into one. Now again, O our Master, we entreat You, may Your servants be worthy of the mark of the sign of Your Logos through the bond of betrothal, may their love, one for another, be inviolable through the firm sureness of their union. Build them, O Lord, upon the foundation of Your Holy Church, that they may walk in conformity and accordance with the bond of the word which they have vowed to each other. For You are the bond of their love, and the ordainer of the law of their union. You Who have brought about the oneness, by the union of the two by Your words, complete, O Lord, the ordinance of Your only-Begotton Son, Jesus Christ, our Lord, through Whom…</w:t>
+      </w:r>
+    </w:p>
+    <w:p>
+      <w:pPr>
+        <w:pStyle w:val="Priest"/>
+      </w:pPr>
+      <w:r>
+        <w:lastRenderedPageBreak/>
+        <w:t>People:</w:t>
+      </w:r>
+    </w:p>
+    <w:p>
+      <w:pPr>
+        <w:pStyle w:val="EngHang"/>
+      </w:pPr>
+      <w:r>
+        <w:t>May God bless us,</w:t>
+      </w:r>
+    </w:p>
+    <w:p>
+      <w:pPr>
+        <w:pStyle w:val="EngHang"/>
+      </w:pPr>
+      <w:r>
+        <w:t>And let us bless His Holy Name.</w:t>
+      </w:r>
+    </w:p>
+    <w:p>
+      <w:pPr>
+        <w:pStyle w:val="EngHang"/>
+      </w:pPr>
+      <w:r>
+        <w:t>May His praise always be</w:t>
+      </w:r>
+    </w:p>
+    <w:p>
+      <w:pPr>
+        <w:pStyle w:val="EngHangEnd"/>
+      </w:pPr>
+      <w:r>
+        <w:t>Upon our lips.</w:t>
+      </w:r>
+    </w:p>
+    <w:p>
+      <w:pPr>
+        <w:pStyle w:val="EngHang"/>
+      </w:pPr>
+      <w:r>
+        <w:t>Blesseed be the Father and the Son,</w:t>
+      </w:r>
+    </w:p>
+    <w:p>
+      <w:pPr>
+        <w:pStyle w:val="EngHang"/>
+      </w:pPr>
+      <w:r>
+        <w:t>And the Holy Spirit,</w:t>
+      </w:r>
+    </w:p>
+    <w:p>
+      <w:pPr>
+        <w:pStyle w:val="EngHang"/>
+      </w:pPr>
+      <w:r>
+        <w:t>The perfect Trinity,</w:t>
+      </w:r>
+    </w:p>
+    <w:p>
+      <w:pPr>
+        <w:pStyle w:val="EngHangEnd"/>
+      </w:pPr>
+      <w:r>
+        <w:t>We worship Him, we glorify Him.</w:t>
+      </w:r>
+    </w:p>
+    <w:p>
+      <w:pPr>
         <w:pStyle w:val="Body"/>
       </w:pPr>
       <w:r>
@@ -14037,6 +14681,30 @@
     </w:p>
     <w:p>
       <w:pPr>
+        <w:pStyle w:val="Rubrics"/>
+      </w:pPr>
+      <w:r>
+        <w:t>The presbyter says “The Absolution to the Son” (see page ##).</w:t>
+      </w:r>
+    </w:p>
+    <w:p>
+      <w:pPr>
+        <w:pStyle w:val="Priest"/>
+      </w:pPr>
+      <w:r>
+        <w:t>People:</w:t>
+      </w:r>
+    </w:p>
+    <w:p>
+      <w:pPr>
+        <w:pStyle w:val="Body"/>
+      </w:pPr>
+      <w:r>
+        <w:t>Lord have mercy. Lord have mercy. Lord have mercy.</w:t>
+      </w:r>
+    </w:p>
+    <w:p>
+      <w:pPr>
         <w:pStyle w:val="Priest"/>
       </w:pPr>
       <w:r>
@@ -14045,304 +14713,197 @@
     </w:p>
     <w:p>
       <w:pPr>
-        <w:pStyle w:val="Body"/>
-      </w:pPr>
-      <w:r>
-        <w:t>In the name of our Lord, God and Saviour</w:t>
-      </w:r>
-      <w:r>
-        <w:t xml:space="preserve">, Jesus Christ, </w:t>
-      </w:r>
-      <w:r>
-        <w:t>[the founder of the statute of perfection, and the author of the law of graces,]</w:t>
-      </w:r>
-      <w:r>
-        <w:t xml:space="preserve"> we announce </w:t>
-      </w:r>
-      <w:r>
-        <w:t>[in this Orthodox assembly]</w:t>
-      </w:r>
-      <w:r>
-        <w:t xml:space="preserve"> the </w:t>
-      </w:r>
-      <w:r>
-        <w:t xml:space="preserve">betrothal of the blessed son of </w:t>
-      </w:r>
+        <w:pStyle w:val="Rubric"/>
+      </w:pPr>
+      <w:r>
+        <w:t>(Over the Raiment:)</w:t>
+      </w:r>
+    </w:p>
+    <w:p>
+      <w:pPr>
+        <w:pStyle w:val="Body"/>
+      </w:pPr>
+      <w:r>
+        <w:t>Master, Lord Jesus Christ, our God, Who has adorned the heaven with the stars, and has shown forth the earth in the beauty of flowers bearing fruits of many kinds; Who has bestowed heavenly things upon mankind, nad has given them the enjoyments of the earth. Do now, O good one and lover of mankind, we entreat You, bless these garments which lie before You (here he makes the sign of the cross over the raiment), that they who will wear them may be Your servants by the goodwill of Your goodness; garments of glory and salvation, garmetns of joy and gladness. And keep them pure in their soul and their body and their spirit. Let their live be spent in peace and happiness through the doing of rightesouness. Bestow upon them the enjoyment of the things of heaven and the things of earth. May they be rich in the works of righteousness; fill their houses and their storehouses with all good things. May they be worthy to do Your will always. For You are pitiful; Your mercy is great and righteous; to Whom, with Your good Father, and the Holy Spirit, the life-giver Who is of one essence with You, is due the glory, now and at all times, and to the ages of ages. Amen.</w:t>
+      </w:r>
+    </w:p>
+    <w:p>
+      <w:pPr>
+        <w:pStyle w:val="Priest"/>
+      </w:pPr>
       <w:r>
         <w:lastRenderedPageBreak/>
-        <w:t>Orthodoxy, ___, to the blessed daughter of</w:t>
-      </w:r>
-      <w:r>
-        <w:t xml:space="preserve"> </w:t>
-      </w:r>
-      <w:r>
-        <w:t>Orthodoxy, ___. Blessed be the Holy Spirit, the Paraclete. Amen.</w:t>
-      </w:r>
-    </w:p>
-    <w:p>
-      <w:pPr>
-        <w:pStyle w:val="Priest"/>
-      </w:pPr>
-      <w:r>
         <w:t>People:</w:t>
       </w:r>
     </w:p>
     <w:p>
       <w:pPr>
-        <w:pStyle w:val="Body"/>
-      </w:pPr>
-      <w:r>
-        <w:t>Amen.</w:t>
-      </w:r>
-    </w:p>
-    <w:p>
-      <w:pPr>
-        <w:pStyle w:val="Priest"/>
-      </w:pPr>
-      <w:r>
-        <w:t>People:</w:t>
-      </w:r>
-    </w:p>
-    <w:p>
-      <w:pPr>
-        <w:pStyle w:val="Body"/>
-      </w:pPr>
-      <w:r>
-        <w:t>Our Father…</w:t>
-      </w:r>
-    </w:p>
-    <w:p>
-      <w:pPr>
-        <w:pStyle w:val="Heading3"/>
-      </w:pPr>
-      <w:r>
-        <w:t>The Prayer of Thanksgiving</w:t>
-      </w:r>
-    </w:p>
-    <w:p>
-      <w:pPr>
-        <w:pStyle w:val="Rubrics"/>
-      </w:pPr>
-      <w:r>
-        <w:t xml:space="preserve">The presbyter </w:t>
-      </w:r>
-      <w:r>
-        <w:t>says</w:t>
-      </w:r>
-      <w:r>
-        <w:t xml:space="preserve"> the Prayer of Thanksgiving (page ##).</w:t>
-      </w:r>
-    </w:p>
-    <w:p>
-      <w:pPr>
-        <w:pStyle w:val="Heading3"/>
-      </w:pPr>
-      <w:r>
-        <w:t>The Litanies</w:t>
-      </w:r>
-    </w:p>
-    <w:p>
-      <w:pPr>
-        <w:pStyle w:val="Priest"/>
-      </w:pPr>
-      <w:r>
-        <w:t>People:</w:t>
-      </w:r>
-    </w:p>
-    <w:p>
-      <w:pPr>
-        <w:pStyle w:val="Body"/>
-      </w:pPr>
-      <w:r>
-        <w:t>In the Name of the Father and the Son and the Holy Spirit:</w:t>
-      </w:r>
-    </w:p>
-    <w:p>
-      <w:pPr>
-        <w:pStyle w:val="Body"/>
-      </w:pPr>
-      <w:r>
-        <w:t>Worthy! Worthy! Worthy</w:t>
-      </w:r>
-      <w:r>
-        <w:t xml:space="preserve"> are the betrothed!</w:t>
-      </w:r>
-    </w:p>
-    <w:p>
-      <w:pPr>
-        <w:pStyle w:val="Priest"/>
-      </w:pPr>
-      <w:r>
-        <w:t>Presbyter:</w:t>
-      </w:r>
-    </w:p>
-    <w:p>
-      <w:pPr>
-        <w:pStyle w:val="Body"/>
-      </w:pPr>
-      <w:r>
-        <w:t>O Master, Lord our God, Who accompa</w:t>
-      </w:r>
-      <w:r>
-        <w:t xml:space="preserve">nied the servant of Abraham, the </w:t>
-      </w:r>
-      <w:r>
-        <w:t>patriarch to Mesopotamia, when he sent him to bring a wife for his son Isaac; and</w:t>
-      </w:r>
-      <w:r>
-        <w:t xml:space="preserve"> </w:t>
-      </w:r>
-      <w:r>
-        <w:t>Who, by means of</w:t>
-      </w:r>
-      <w:r>
-        <w:t xml:space="preserve"> the drawing of the water, r</w:t>
-      </w:r>
-      <w:r>
-        <w:t>eveal</w:t>
-      </w:r>
-      <w:r>
-        <w:t>ed</w:t>
-      </w:r>
-      <w:r>
-        <w:t xml:space="preserve"> to him the betrothal of</w:t>
-      </w:r>
-      <w:r>
-        <w:t xml:space="preserve"> </w:t>
-      </w:r>
-      <w:r>
-        <w:t xml:space="preserve">Isaac to Rebecca; </w:t>
-      </w:r>
-      <w:r>
-        <w:t>n</w:t>
-      </w:r>
-      <w:r>
-        <w:t>ow, O our Lord and Master, the Lover of mankind, grant</w:t>
-      </w:r>
-      <w:r>
-        <w:t xml:space="preserve"> Your</w:t>
-      </w:r>
-      <w:r>
-        <w:t xml:space="preserve"> approval to the betrothal of </w:t>
-      </w:r>
-      <w:r>
-        <w:t>Your</w:t>
-      </w:r>
-      <w:r>
-        <w:t xml:space="preserve"> servants, ___ and ___, and bless them.</w:t>
-      </w:r>
-      <w:r>
-        <w:t xml:space="preserve"> </w:t>
-      </w:r>
-      <w:r>
-        <w:t xml:space="preserve">Guard the promise </w:t>
-      </w:r>
-      <w:r>
-        <w:t>that</w:t>
-      </w:r>
-      <w:r>
-        <w:t xml:space="preserve"> they have made </w:t>
-      </w:r>
-      <w:r>
-        <w:t>to each other</w:t>
-      </w:r>
-      <w:r>
-        <w:t xml:space="preserve">. Confirm them in </w:t>
-      </w:r>
-      <w:r>
-        <w:t xml:space="preserve">Your </w:t>
-      </w:r>
-      <w:r>
-        <w:t>perfection and in their covenant, that they may be immovable, and help their</w:t>
-      </w:r>
-      <w:r>
-        <w:t xml:space="preserve"> </w:t>
-      </w:r>
-      <w:r>
-        <w:t xml:space="preserve">youthfulness. For </w:t>
-      </w:r>
-      <w:r>
-        <w:t>You are</w:t>
-      </w:r>
-      <w:r>
-        <w:t xml:space="preserve"> He Who betrothed the human </w:t>
-      </w:r>
-      <w:r>
-        <w:t xml:space="preserve">race </w:t>
-      </w:r>
-      <w:r>
-        <w:t xml:space="preserve">to </w:t>
-      </w:r>
-      <w:r>
-        <w:t>Yourself</w:t>
-      </w:r>
-      <w:r>
-        <w:t>.</w:t>
-      </w:r>
-      <w:r>
-        <w:t xml:space="preserve"> </w:t>
-      </w:r>
-      <w:r>
-        <w:t xml:space="preserve">Bless all </w:t>
-      </w:r>
-      <w:r>
-        <w:t>Your</w:t>
-      </w:r>
-      <w:r>
-        <w:t xml:space="preserve"> servants who are gathered together and have joined with us in</w:t>
-      </w:r>
-      <w:r>
-        <w:t xml:space="preserve"> </w:t>
-      </w:r>
-      <w:r>
-        <w:t>prayer, our fathers and our brethren, and keep them, through the intercession of the</w:t>
-      </w:r>
-      <w:r>
-        <w:t xml:space="preserve"> </w:t>
-      </w:r>
-      <w:r>
-        <w:t xml:space="preserve">lady of us all, </w:t>
-      </w:r>
-      <w:r>
-        <w:t xml:space="preserve">the Theotokos </w:t>
-      </w:r>
-      <w:r>
-        <w:t xml:space="preserve">Mary, and all the choir of </w:t>
-      </w:r>
-      <w:r>
-        <w:t>Your</w:t>
-      </w:r>
-      <w:r>
-        <w:t xml:space="preserve"> saints. Amen.</w:t>
-      </w:r>
-    </w:p>
-    <w:p>
-      <w:pPr>
-        <w:pStyle w:val="Priest"/>
-      </w:pPr>
-      <w:r>
-        <w:t>People:</w:t>
-      </w:r>
-    </w:p>
-    <w:p>
-      <w:pPr>
-        <w:pStyle w:val="Body"/>
-      </w:pPr>
-      <w:r>
-        <w:t>Lord have mercy. Lord have mercy. Lord have mercy.</w:t>
-      </w:r>
-    </w:p>
-    <w:p>
-      <w:pPr>
-        <w:pStyle w:val="Rubrics"/>
-      </w:pPr>
-      <w:r>
-        <w:t>The end-of-service hymn is</w:t>
+        <w:pStyle w:val="EngHang"/>
+      </w:pPr>
+      <w:r>
+        <w:t>With the spiritual garment,</w:t>
+      </w:r>
+    </w:p>
+    <w:p>
+      <w:pPr>
+        <w:pStyle w:val="EngHang"/>
+      </w:pPr>
+      <w:r>
+        <w:t>Michael was clothed</w:t>
+      </w:r>
+    </w:p>
+    <w:p>
+      <w:pPr>
+        <w:pStyle w:val="EngHang"/>
+      </w:pPr>
+      <w:r>
+        <w:t>With a girdle of pearls,</w:t>
+      </w:r>
+    </w:p>
+    <w:p>
+      <w:pPr>
+        <w:pStyle w:val="EngHangEnd"/>
+      </w:pPr>
+      <w:r>
+        <w:t>Michael was girt.</w:t>
+      </w:r>
+    </w:p>
+    <w:p>
+      <w:pPr>
+        <w:pStyle w:val="EngHang"/>
+      </w:pPr>
+      <w:r>
+        <w:t>With a raiment of temperance,</w:t>
+      </w:r>
+    </w:p>
+    <w:p>
+      <w:pPr>
+        <w:pStyle w:val="EngHang"/>
+      </w:pPr>
+      <w:r>
+        <w:t>This bridegroom is clothed,</w:t>
+      </w:r>
+    </w:p>
+    <w:p>
+      <w:pPr>
+        <w:pStyle w:val="EngHang"/>
+      </w:pPr>
+      <w:r>
+        <w:t>And the crown of righteousness</w:t>
+      </w:r>
+    </w:p>
+    <w:p>
+      <w:pPr>
+        <w:pStyle w:val="EngHangEnd"/>
+      </w:pPr>
+      <w:r>
+        <w:t>Is set upon his head.</w:t>
+      </w:r>
+    </w:p>
+    <w:p>
+      <w:pPr>
+        <w:pStyle w:val="EngHang"/>
+      </w:pPr>
+      <w:r>
+        <w:t>As David the psalmist has said,</w:t>
+      </w:r>
+    </w:p>
+    <w:p>
+      <w:pPr>
+        <w:pStyle w:val="EngHang"/>
+      </w:pPr>
+      <w:r>
+        <w:t>You have given</w:t>
+      </w:r>
+    </w:p>
+    <w:p>
+      <w:pPr>
+        <w:pStyle w:val="EngHang"/>
+      </w:pPr>
+      <w:r>
+        <w:t>Glory and honour</w:t>
+      </w:r>
+    </w:p>
+    <w:p>
+      <w:pPr>
+        <w:pStyle w:val="EngHangEnd"/>
+      </w:pPr>
+      <w:r>
+        <w:t>For a crown upon him.</w:t>
+      </w:r>
+    </w:p>
+    <w:p>
+      <w:pPr>
+        <w:pStyle w:val="EngHang"/>
+      </w:pPr>
+      <w:r>
+        <w:t>You have prevented him</w:t>
+      </w:r>
+    </w:p>
+    <w:p>
+      <w:pPr>
+        <w:pStyle w:val="EngHang"/>
+      </w:pPr>
+      <w:r>
+        <w:t>With the blessing of Your goodness,</w:t>
+      </w:r>
+    </w:p>
+    <w:p>
+      <w:pPr>
+        <w:pStyle w:val="EngHang"/>
+      </w:pPr>
+      <w:r>
+        <w:t>You have set a crown</w:t>
       </w:r>
       <w:bookmarkStart w:id="20" w:name="_GoBack"/>
       <w:bookmarkEnd w:id="20"/>
-      <w:r>
-        <w:t xml:space="preserve"> sung.</w:t>
+    </w:p>
+    <w:p>
+      <w:pPr>
+        <w:pStyle w:val="EngHangEnd"/>
+      </w:pPr>
+      <w:r>
+        <w:t>Of precious stones upon him.</w:t>
+      </w:r>
+    </w:p>
+    <w:p>
+      <w:pPr>
+        <w:pStyle w:val="EngHang"/>
+      </w:pPr>
+      <w:r>
+        <w:t>He asked life of You,</w:t>
+      </w:r>
+    </w:p>
+    <w:p>
+      <w:pPr>
+        <w:pStyle w:val="EngHang"/>
+      </w:pPr>
+      <w:r>
+        <w:t>O Lord,</w:t>
+      </w:r>
+    </w:p>
+    <w:p>
+      <w:pPr>
+        <w:pStyle w:val="EngHang"/>
+      </w:pPr>
+      <w:r>
+        <w:t>And you have given him</w:t>
+      </w:r>
+    </w:p>
+    <w:p>
+      <w:pPr>
+        <w:pStyle w:val="EngHang"/>
+      </w:pPr>
+      <w:r>
+        <w:t>Length of days. Amen.</w:t>
+      </w:r>
+    </w:p>
+    <w:p>
+      <w:pPr>
+        <w:pStyle w:val="Rubrics"/>
+      </w:pPr>
+      <w:r>
+        <w:t>The end-of-service hymn is sung.</w:t>
       </w:r>
     </w:p>
     <w:p>
@@ -14728,7 +15289,7 @@
         <w:rStyle w:val="myHeaderChar"/>
         <w:noProof/>
       </w:rPr>
-      <w:t>68</w:t>
+      <w:t>72</w:t>
     </w:r>
     <w:r>
       <w:rPr>
@@ -16759,7 +17320,7 @@
 </file>
 
 <file path=customXml/itemProps1.xml><?xml version="1.0" encoding="utf-8"?>
-<ds:datastoreItem xmlns:ds="http://schemas.openxmlformats.org/officeDocument/2006/customXml" ds:itemID="{A7787FFB-BBF6-4C5B-941B-040B23BF0577}">
+<ds:datastoreItem xmlns:ds="http://schemas.openxmlformats.org/officeDocument/2006/customXml" ds:itemID="{2CCD9A47-03F5-4386-8E77-CFB3FD3A0040}">
   <ds:schemaRefs>
     <ds:schemaRef ds:uri="http://schemas.openxmlformats.org/officeDocument/2006/bibliography"/>
   </ds:schemaRefs>

</xml_diff>

<commit_message>
starting to add wedding
</commit_message>
<xml_diff>
--- a/Euchologion/Needs.docx
+++ b/Euchologion/Needs.docx
@@ -14100,8 +14100,52 @@
       </w:r>
     </w:p>
     <w:p>
-      <w:r>
-        <w:t>TODO add</w:t>
+      <w:pPr>
+        <w:pStyle w:val="Rubric"/>
+      </w:pPr>
+      <w:r>
+        <w:t>A chapter from the First Epistle of our teacher Paul to the Corinthians.</w:t>
+      </w:r>
+      <w:r>
+        <w:t xml:space="preserve"> His blessing be upon us. Amen.</w:t>
+      </w:r>
+    </w:p>
+    <w:p>
+      <w:pPr>
+        <w:pStyle w:val="Body"/>
+      </w:pPr>
+      <w:r>
+        <w:t>Paul, called to be an apostle of Jesus Christ through the will of God, and our brother Sosthenes, to the Church of God which is at Corinth. [You are] those who are sanctified in Christ Jesus, called to be saints, with all those who call upon the Name of our Lord Jesus Christ in every place, both theirs and ours: Grace to you and peace from God our Father and the Lord Jesus Christ.</w:t>
+      </w:r>
+    </w:p>
+    <w:p>
+      <w:pPr>
+        <w:pStyle w:val="Body"/>
+      </w:pPr>
+      <w:r>
+        <w:t xml:space="preserve">I always give thanks to my God concerning you, for the grace of God which was given to you in Christ Jesus; that in everything you have been enriched in him, in all [manner of] speech and knowledge; even as the testimony of Christ was confirmed in you. And so, you lack no gift as you wait for the revelation of our Lord Jesus Christ; who will also confirm you until the end, blameless in the day of our Lord Jesus Christ. God is faithful, through whom you were called into the fellowship of his Son, Jesus Christ, our Lord. </w:t>
+      </w:r>
+    </w:p>
+    <w:p>
+      <w:pPr>
+        <w:pStyle w:val="Body"/>
+      </w:pPr>
+      <w:r>
+        <w:t>Now I beg you, brethren, through the Name of our Lord, Jesus Christ, that you all speak the same thing and that there be no divisions among you, but that you be perfected together in the same mind and opinion.</w:t>
+      </w:r>
+    </w:p>
+    <w:p>
+      <w:pPr>
+        <w:pStyle w:val="Body"/>
+        <w:rPr>
+          <w:i/>
+        </w:rPr>
+      </w:pPr>
+      <w:r>
+        <w:rPr>
+          <w:i/>
+        </w:rPr>
+        <w:t>The grace of God the Father be with you all. Amen.</w:t>
       </w:r>
     </w:p>
     <w:p>
@@ -14109,6 +14153,7 @@
         <w:pStyle w:val="Rubrics"/>
       </w:pPr>
       <w:r>
+        <w:lastRenderedPageBreak/>
         <w:t>The people sing the hymn of the Trisation (page ##), and the Prayer of the Gospel is said, then this Gospel is read:</w:t>
       </w:r>
     </w:p>
@@ -14117,12 +14162,117 @@
         <w:pStyle w:val="Heading3"/>
       </w:pPr>
       <w:r>
+        <w:t>Psalm 84:11, 12</w:t>
+      </w:r>
+    </w:p>
+    <w:p>
+      <w:pPr>
+        <w:pStyle w:val="Rubric"/>
+      </w:pPr>
+      <w:r>
+        <w:t>A Psalm of David.</w:t>
+      </w:r>
+    </w:p>
+    <w:p>
+      <w:pPr>
+        <w:pStyle w:val="Body"/>
+      </w:pPr>
+      <w:r>
+        <w:t>Mercy and truth have met together;</w:t>
+      </w:r>
+    </w:p>
+    <w:p>
+      <w:pPr>
+        <w:pStyle w:val="Body"/>
+      </w:pPr>
+      <w:r>
+        <w:tab/>
+        <w:t>righteousness and peace have kissed [each other].</w:t>
+      </w:r>
+    </w:p>
+    <w:p>
+      <w:pPr>
+        <w:pStyle w:val="Body"/>
+      </w:pPr>
+      <w:r>
+        <w:t>Truth has sprung from the earth,</w:t>
+      </w:r>
+    </w:p>
+    <w:p>
+      <w:pPr>
+        <w:pStyle w:val="Body"/>
+      </w:pPr>
+      <w:r>
+        <w:tab/>
+        <w:t>and righteousness has looked down from heaven.</w:t>
+      </w:r>
+    </w:p>
+    <w:p>
+      <w:pPr>
+        <w:pStyle w:val="Body"/>
+        <w:rPr>
+          <w:i/>
+        </w:rPr>
+      </w:pPr>
+      <w:r>
+        <w:rPr>
+          <w:i/>
+        </w:rPr>
+        <w:t>Alleluia.</w:t>
+      </w:r>
+    </w:p>
+    <w:p>
+      <w:pPr>
+        <w:pStyle w:val="Heading3"/>
+      </w:pPr>
+      <w:r>
         <w:t>John 1:1-17</w:t>
       </w:r>
     </w:p>
     <w:p>
-      <w:r>
-        <w:t>TODO add</w:t>
+      <w:pPr>
+        <w:pStyle w:val="Rubric"/>
+      </w:pPr>
+      <w:r>
+        <w:t>Stand with the fear of God. Let us hear the Holy Gospel. Bless, O Lord, the reading of the Holy Gospel, according to St. John. Blessed be He Who comes in the Name of the Lord. Our Lord, God, Saviour, and King of us all, Jesus Christ, Son of the Living God, to Whom is glory forever.</w:t>
+      </w:r>
+      <w:r>
+        <w:rPr>
+          <w:sz w:val="22"/>
+        </w:rPr>
+        <w:t xml:space="preserve"> </w:t>
+      </w:r>
+    </w:p>
+    <w:p>
+      <w:pPr>
+        <w:pStyle w:val="Body"/>
+      </w:pPr>
+      <w:r>
+        <w:t>In the beginning was the Logos, and the Logos was with God, and the Logos was {what} God {was}. This one was in the beginning with God. All things came into being through him, and without him, nothing came into being that has come into being. In him was life, and the life was the light of men. The light shines in the darkness, and the darkness has not overcome it. There came a man, sent from God, whose name was John. John came as a witness, to bear witness to the light, so that all might believe through him. He was not the light, but [he was sent] to bear witness to the light. The true light who enlight-ens everyone was coming into the world.</w:t>
+      </w:r>
+    </w:p>
+    <w:p>
+      <w:pPr>
+        <w:pStyle w:val="Body"/>
+      </w:pPr>
+      <w:r>
+        <w:t>He was in the world, and the world had come into existence through him, and the world did not recognize him. He came to his own, and those who were his own did not receive him. But as many as received him, to them he gave the right to become God’s children, to those who believe in his Name. They were born, not of blood, nor of the will of the flesh, nor of the will of man, but of God.</w:t>
+      </w:r>
+    </w:p>
+    <w:p>
+      <w:pPr>
+        <w:pStyle w:val="Body"/>
+        <w:rPr>
+          <w:b/>
+          <w:bCs/>
+        </w:rPr>
+      </w:pPr>
+      <w:r>
+        <w:t xml:space="preserve">The Logos became flesh and made his dwelling among us. We beheld his glory, glory as a Father’s uniquely-begotten son, full of grace and truth. Johnmtestified about him; he cried out, saying, “This was he of whom I said, ‘Hemwho comes after me ranks ahead of me because he was before me.’” From his fullness, we have all received grace upon grace. For the law </w:t>
+      </w:r>
+      <w:r>
+        <w:lastRenderedPageBreak/>
+        <w:t>was given through Moses, [but] grace and truth came through Jesus Christ. Glory be to God forever.</w:t>
       </w:r>
     </w:p>
     <w:p>
@@ -14202,7 +14352,6 @@
         <w:pStyle w:val="Heading3"/>
       </w:pPr>
       <w:r>
-        <w:lastRenderedPageBreak/>
         <w:t xml:space="preserve">The First Prayer of </w:t>
       </w:r>
       <w:r>
@@ -14234,368 +14383,6 @@
       </w:pPr>
       <w:r>
         <w:t>O God, Who fashioned man with Your hands alone, and gave him his wife to be a helpmeet, and cleave to him, Be now, O our Master, a mediator between these two youths, this bridegrrom and his helpmeet. Unite them in a betrothal of true companionship, and give them a sign of the symbol of their union, that they may be one in the bonds of love, saying to them, “My peace I give to you, My peace I leave with you.” You are the peace of us all, and to You we offer glory and hnour, with Your Only-Begotten Son, and the Holy Spirit, the life-giver, now and at all times and to the ages of ages. Amen.</w:t>
-      </w:r>
-    </w:p>
-    <w:p>
-      <w:pPr>
-        <w:pStyle w:val="Priest"/>
-      </w:pPr>
-      <w:r>
-        <w:t>People:</w:t>
-      </w:r>
-    </w:p>
-    <w:p>
-      <w:pPr>
-        <w:pStyle w:val="EngHang"/>
-      </w:pPr>
-      <w:r>
-        <w:t>Christ the Logos of the Father,</w:t>
-      </w:r>
-    </w:p>
-    <w:p>
-      <w:pPr>
-        <w:pStyle w:val="EngHang"/>
-      </w:pPr>
-      <w:r>
-        <w:t>The Only-Begotten God,</w:t>
-      </w:r>
-    </w:p>
-    <w:p>
-      <w:pPr>
-        <w:pStyle w:val="EngHang"/>
-      </w:pPr>
-      <w:r>
-        <w:t>Grant us Your peace,</w:t>
-      </w:r>
-    </w:p>
-    <w:p>
-      <w:pPr>
-        <w:pStyle w:val="EngHangEnd"/>
-      </w:pPr>
-      <w:r>
-        <w:t>Which is full of joy.</w:t>
-      </w:r>
-    </w:p>
-    <w:p>
-      <w:pPr>
-        <w:pStyle w:val="EngHang"/>
-      </w:pPr>
-      <w:r>
-        <w:t>Blessed be the Father and the Son,</w:t>
-      </w:r>
-    </w:p>
-    <w:p>
-      <w:pPr>
-        <w:pStyle w:val="EngHang"/>
-      </w:pPr>
-      <w:r>
-        <w:t>And the Holy Spirit,</w:t>
-      </w:r>
-    </w:p>
-    <w:p>
-      <w:pPr>
-        <w:pStyle w:val="EngHang"/>
-      </w:pPr>
-      <w:r>
-        <w:t>The perfect Trinity;</w:t>
-      </w:r>
-    </w:p>
-    <w:p>
-      <w:pPr>
-        <w:pStyle w:val="EngHangEnd"/>
-      </w:pPr>
-      <w:r>
-        <w:t>We worship Him, we glorify Him.</w:t>
-      </w:r>
-    </w:p>
-    <w:p>
-      <w:pPr>
-        <w:pStyle w:val="Body"/>
-      </w:pPr>
-      <w:r>
-        <w:t>Lord have mercy. Lo</w:t>
-      </w:r>
-      <w:r>
-        <w:t>rd have mercy. Lord have mercy.</w:t>
-      </w:r>
-    </w:p>
-    <w:p>
-      <w:pPr>
-        <w:pStyle w:val="Heading3"/>
-      </w:pPr>
-      <w:r>
-        <w:t>The Second Prayer of</w:t>
-      </w:r>
-      <w:r>
-        <w:t xml:space="preserve"> the</w:t>
-      </w:r>
-      <w:r>
-        <w:t xml:space="preserve"> Betrothal</w:t>
-      </w:r>
-    </w:p>
-    <w:p>
-      <w:pPr>
-        <w:pStyle w:val="Priest"/>
-      </w:pPr>
-      <w:r>
-        <w:t>Presbyter:</w:t>
-      </w:r>
-    </w:p>
-    <w:p>
-      <w:pPr>
-        <w:pStyle w:val="Body"/>
-      </w:pPr>
-      <w:r>
-        <w:t xml:space="preserve">O Master, lover of mankind, Who fulfilled the prophetic saying that by the Lord man should be joined to woman. O Lord, again make this betrothal of Your servants, which has taken place before us, worthy of </w:t>
-      </w:r>
-      <w:r>
-        <w:lastRenderedPageBreak/>
-        <w:t>Your blessing, and perfect and unite Your servants in blamelessness, that they may please Your life-giving will. For You are our God, who formed man from the earth, and gave him a help meet for himself, forming her out of him, that she might be a wife to him, and a companion, and a help to him; that she might bear sons and daughters, and an increase of the human race. Now O Lord, bless the betrothal of Your servants, the bridegroom and his helpmeet. May they grow and increase in Your great mercies. Grant them a fruit of blessing and a life of piety, and union with the faith, and wisdom, and purity, and works of righteousness, that they may be one in their flesh and in their soul, having the fear of You within them that they may be worthy of blessings from You, through Jesus Christ, our Lord, through Whom…</w:t>
-      </w:r>
-    </w:p>
-    <w:p>
-      <w:pPr>
-        <w:pStyle w:val="Priest"/>
-      </w:pPr>
-      <w:r>
-        <w:t>People:</w:t>
-      </w:r>
-    </w:p>
-    <w:p>
-      <w:pPr>
-        <w:pStyle w:val="EngHang"/>
-      </w:pPr>
-      <w:r>
-        <w:t>As You have said</w:t>
-      </w:r>
-    </w:p>
-    <w:p>
-      <w:pPr>
-        <w:pStyle w:val="EngHang"/>
-      </w:pPr>
-      <w:r>
-        <w:t>to Your holy Apostles,</w:t>
-      </w:r>
-    </w:p>
-    <w:p>
-      <w:pPr>
-        <w:pStyle w:val="EngHang"/>
-      </w:pPr>
-      <w:r>
-        <w:t>“My peace I give to you,”</w:t>
-      </w:r>
-    </w:p>
-    <w:p>
-      <w:pPr>
-        <w:pStyle w:val="EngHangEnd"/>
-      </w:pPr>
-      <w:r>
-        <w:t>Likewise give to us.</w:t>
-      </w:r>
-    </w:p>
-    <w:p>
-      <w:pPr>
-        <w:pStyle w:val="EngHang"/>
-      </w:pPr>
-      <w:r>
-        <w:t>Blessed be the Father and the Son,</w:t>
-      </w:r>
-    </w:p>
-    <w:p>
-      <w:pPr>
-        <w:pStyle w:val="EngHang"/>
-      </w:pPr>
-      <w:r>
-        <w:t>And the Holy Spirit,</w:t>
-      </w:r>
-    </w:p>
-    <w:p>
-      <w:pPr>
-        <w:pStyle w:val="EngHang"/>
-      </w:pPr>
-      <w:r>
-        <w:t>Now and forever;</w:t>
-      </w:r>
-    </w:p>
-    <w:p>
-      <w:pPr>
-        <w:pStyle w:val="EngHangEnd"/>
-      </w:pPr>
-      <w:r>
-        <w:t>We worship Him, we glorify Him.</w:t>
-      </w:r>
-    </w:p>
-    <w:p>
-      <w:pPr>
-        <w:pStyle w:val="Body"/>
-      </w:pPr>
-      <w:r>
-        <w:t>Lord have mercy. Lo</w:t>
-      </w:r>
-      <w:r>
-        <w:t>rd have mercy. Lord have mercy.</w:t>
-      </w:r>
-    </w:p>
-    <w:p>
-      <w:pPr>
-        <w:pStyle w:val="Heading3"/>
-      </w:pPr>
-      <w:r>
-        <w:t xml:space="preserve">The </w:t>
-      </w:r>
-      <w:r>
-        <w:t>Third Prayer of the Betrothal</w:t>
-      </w:r>
-    </w:p>
-    <w:p>
-      <w:pPr>
-        <w:pStyle w:val="Priest"/>
-      </w:pPr>
-      <w:r>
-        <w:t>People:</w:t>
-      </w:r>
-    </w:p>
-    <w:p>
-      <w:pPr>
-        <w:pStyle w:val="Body"/>
-      </w:pPr>
-      <w:r>
-        <w:t>In the Name of the Father and the Son and the Holy Spirit:</w:t>
-      </w:r>
-    </w:p>
-    <w:p>
-      <w:pPr>
-        <w:pStyle w:val="Body"/>
-      </w:pPr>
-      <w:r>
-        <w:t>Worthy! Worthy! Worthy</w:t>
-      </w:r>
-      <w:r>
-        <w:t xml:space="preserve"> are the betrothed!</w:t>
-      </w:r>
-    </w:p>
-    <w:p>
-      <w:pPr>
-        <w:pStyle w:val="Priest"/>
-      </w:pPr>
-      <w:r>
-        <w:t>Presbyter:</w:t>
-      </w:r>
-    </w:p>
-    <w:p>
-      <w:pPr>
-        <w:pStyle w:val="Body"/>
-      </w:pPr>
-      <w:r>
-        <w:t xml:space="preserve">O Master, Lord our God, Who accompanied the servant of Abraham, the patriarch to Mesopotamia, when he sent him to bring a wife for his son Isaac; and Who, by means of the drawing of the water, revealed to him the betrothal of Isaac to Rebecca; now, O our Lord and Master, the Lover of mankind, grant Your approval to the betrothal of Your servants, ___ and ___, and bless them. Guard the promise that they have made to each other. </w:t>
-      </w:r>
-      <w:r>
-        <w:lastRenderedPageBreak/>
-        <w:t>Confirm them in Your perfection and in their covenant, that they may be immovable, and help their youthfulness. For You are He Who betrothed the human race to Yourself. Bless all Your servants who are gathered together and have joined with us in prayer, our fathers and our brethren, and keep them, through the intercession of the lady of us all, the Theotokos Mary, and all the choir of Your saints. Amen.</w:t>
-      </w:r>
-    </w:p>
-    <w:p>
-      <w:pPr>
-        <w:pStyle w:val="Priest"/>
-      </w:pPr>
-      <w:r>
-        <w:t>People:</w:t>
-      </w:r>
-    </w:p>
-    <w:p>
-      <w:pPr>
-        <w:pStyle w:val="EngHang"/>
-      </w:pPr>
-      <w:r>
-        <w:t>My peace which I have received,</w:t>
-      </w:r>
-    </w:p>
-    <w:p>
-      <w:pPr>
-        <w:pStyle w:val="EngHang"/>
-      </w:pPr>
-      <w:r>
-        <w:t>From My good Father,</w:t>
-      </w:r>
-    </w:p>
-    <w:p>
-      <w:pPr>
-        <w:pStyle w:val="EngHang"/>
-      </w:pPr>
-      <w:r>
-        <w:t>I leave to you,</w:t>
-      </w:r>
-    </w:p>
-    <w:p>
-      <w:pPr>
-        <w:pStyle w:val="EngHang"/>
-      </w:pPr>
-      <w:r>
-        <w:t>Now and Forever.</w:t>
-      </w:r>
-    </w:p>
-    <w:p>
-      <w:pPr>
-        <w:pStyle w:val="EngHangEnd"/>
-      </w:pPr>
-      <w:r>
-        <w:t>Blessed be the Father and the Son,</w:t>
-      </w:r>
-    </w:p>
-    <w:p>
-      <w:pPr>
-        <w:pStyle w:val="EngHang"/>
-      </w:pPr>
-      <w:r>
-        <w:t>And the Holy Spirit,</w:t>
-      </w:r>
-    </w:p>
-    <w:p>
-      <w:pPr>
-        <w:pStyle w:val="EngHang"/>
-      </w:pPr>
-      <w:r>
-        <w:t>The perfect Trinity;</w:t>
-      </w:r>
-    </w:p>
-    <w:p>
-      <w:pPr>
-        <w:pStyle w:val="EngHangEnd"/>
-      </w:pPr>
-      <w:r>
-        <w:t>We worship Him, we glorify Him.</w:t>
-      </w:r>
-    </w:p>
-    <w:p>
-      <w:pPr>
-        <w:pStyle w:val="Body"/>
-      </w:pPr>
-      <w:r>
-        <w:t>Lord have mercy. Lord have mercy. Lord have mercy.</w:t>
-      </w:r>
-    </w:p>
-    <w:p>
-      <w:pPr>
-        <w:pStyle w:val="Heading3"/>
-      </w:pPr>
-      <w:r>
-        <w:t>The Prayer of Thanksgiving for the Betrothal</w:t>
-      </w:r>
-    </w:p>
-    <w:p>
-      <w:pPr>
-        <w:pStyle w:val="Priest"/>
-      </w:pPr>
-      <w:r>
-        <w:t>Presbyter:</w:t>
-      </w:r>
-    </w:p>
-    <w:p>
-      <w:pPr>
-        <w:pStyle w:val="Body"/>
-      </w:pPr>
-      <w:r>
-        <w:t>We thank You, O Lord God, the Patocrator, Who are before the ages, Master of the univerise, Who adorned the heavens by Your Logos, and laid the foundations of the earth, and all that is therein. Who gathered together those things which were separate into union, and made the two into one. Now again, O our Master, we entreat You, may Your servants be worthy of the mark of the sign of Your Logos through the bond of betrothal, may their love, one for another, be inviolable through the firm sureness of their union. Build them, O Lord, upon the foundation of Your Holy Church, that they may walk in conformity and accordance with the bond of the word which they have vowed to each other. For You are the bond of their love, and the ordainer of the law of their union. You Who have brought about the oneness, by the union of the two by Your words, complete, O Lord, the ordinance of Your only-Begotton Son, Jesus Christ, our Lord, through Whom…</w:t>
       </w:r>
     </w:p>
     <w:p>
@@ -14612,7 +14399,7 @@
         <w:pStyle w:val="EngHang"/>
       </w:pPr>
       <w:r>
-        <w:t>May God bless us,</w:t>
+        <w:t>Christ the Logos of the Father,</w:t>
       </w:r>
     </w:p>
     <w:p>
@@ -14620,7 +14407,7 @@
         <w:pStyle w:val="EngHang"/>
       </w:pPr>
       <w:r>
-        <w:t>And let us bless His Holy Name.</w:t>
+        <w:t>The Only-Begotten God,</w:t>
       </w:r>
     </w:p>
     <w:p>
@@ -14628,7 +14415,7 @@
         <w:pStyle w:val="EngHang"/>
       </w:pPr>
       <w:r>
-        <w:t>May His praise always be</w:t>
+        <w:t>Grant us Your peace,</w:t>
       </w:r>
     </w:p>
     <w:p>
@@ -14636,7 +14423,7 @@
         <w:pStyle w:val="EngHangEnd"/>
       </w:pPr>
       <w:r>
-        <w:t>Upon our lips.</w:t>
+        <w:t>Which is full of joy.</w:t>
       </w:r>
     </w:p>
     <w:p>
@@ -14644,7 +14431,7 @@
         <w:pStyle w:val="EngHang"/>
       </w:pPr>
       <w:r>
-        <w:t>Blesseed be the Father and the Son,</w:t>
+        <w:t>Blessed be the Father and the Son,</w:t>
       </w:r>
     </w:p>
     <w:p>
@@ -14660,7 +14447,7 @@
         <w:pStyle w:val="EngHang"/>
       </w:pPr>
       <w:r>
-        <w:t>The perfect Trinity,</w:t>
+        <w:t>The perfect Trinity;</w:t>
       </w:r>
     </w:p>
     <w:p>
@@ -14676,35 +14463,25 @@
         <w:pStyle w:val="Body"/>
       </w:pPr>
       <w:r>
-        <w:t>Our Father…</w:t>
-      </w:r>
-    </w:p>
-    <w:p>
-      <w:pPr>
-        <w:pStyle w:val="Rubrics"/>
-      </w:pPr>
-      <w:r>
-        <w:t>The presbyter says “The Absolution to the Son” (see page ##).</w:t>
-      </w:r>
-    </w:p>
-    <w:p>
-      <w:pPr>
-        <w:pStyle w:val="Priest"/>
-      </w:pPr>
-      <w:r>
-        <w:t>People:</w:t>
-      </w:r>
-    </w:p>
-    <w:p>
-      <w:pPr>
-        <w:pStyle w:val="Body"/>
-      </w:pPr>
-      <w:r>
         <w:t>Lord have mercy. Lord have mercy. Lord have mercy.</w:t>
       </w:r>
     </w:p>
     <w:p>
       <w:pPr>
+        <w:pStyle w:val="Heading3"/>
+      </w:pPr>
+      <w:r>
+        <w:t>The Second Prayer of</w:t>
+      </w:r>
+      <w:r>
+        <w:t xml:space="preserve"> the</w:t>
+      </w:r>
+      <w:r>
+        <w:t xml:space="preserve"> Betrothal</w:t>
+      </w:r>
+    </w:p>
+    <w:p>
+      <w:pPr>
         <w:pStyle w:val="Priest"/>
       </w:pPr>
       <w:r>
@@ -14713,18 +14490,10 @@
     </w:p>
     <w:p>
       <w:pPr>
-        <w:pStyle w:val="Rubric"/>
-      </w:pPr>
-      <w:r>
-        <w:t>(Over the Raiment:)</w:t>
-      </w:r>
-    </w:p>
-    <w:p>
-      <w:pPr>
-        <w:pStyle w:val="Body"/>
-      </w:pPr>
-      <w:r>
-        <w:t>Master, Lord Jesus Christ, our God, Who has adorned the heaven with the stars, and has shown forth the earth in the beauty of flowers bearing fruits of many kinds; Who has bestowed heavenly things upon mankind, nad has given them the enjoyments of the earth. Do now, O good one and lover of mankind, we entreat You, bless these garments which lie before You (here he makes the sign of the cross over the raiment), that they who will wear them may be Your servants by the goodwill of Your goodness; garments of glory and salvation, garmetns of joy and gladness. And keep them pure in their soul and their body and their spirit. Let their live be spent in peace and happiness through the doing of rightesouness. Bestow upon them the enjoyment of the things of heaven and the things of earth. May they be rich in the works of righteousness; fill their houses and their storehouses with all good things. May they be worthy to do Your will always. For You are pitiful; Your mercy is great and righteous; to Whom, with Your good Father, and the Holy Spirit, the life-giver Who is of one essence with You, is due the glory, now and at all times, and to the ages of ages. Amen.</w:t>
+        <w:pStyle w:val="Body"/>
+      </w:pPr>
+      <w:r>
+        <w:t>O Master, lover of mankind, Who fulfilled the prophetic saying that by the Lord man should be joined to woman. O Lord, again make this betrothal of Your servants, which has taken place before us, worthy of Your blessing, and perfect and unite Your servants in blamelessness, that they may please Your life-giving will. For You are our God, who formed man from the earth, and gave him a help meet for himself, forming her out of him, that she might be a wife to him, and a companion, and a help to him; that she might bear sons and daughters, and an increase of the human race. Now O Lord, bless the betrothal of Your servants, the bridegroom and his helpmeet. May they grow and increase in Your great mercies. Grant them a fruit of blessing and a life of piety, and union with the faith, and wisdom, and purity, and works of righteousness, that they may be one in their flesh and in their soul, having the fear of You within them that they may be worthy of blessings from You, through Jesus Christ, our Lord, through Whom…</w:t>
       </w:r>
     </w:p>
     <w:p>
@@ -14741,7 +14510,7 @@
         <w:pStyle w:val="EngHang"/>
       </w:pPr>
       <w:r>
-        <w:t>With the spiritual garment,</w:t>
+        <w:t>As You have said</w:t>
       </w:r>
     </w:p>
     <w:p>
@@ -14749,7 +14518,7 @@
         <w:pStyle w:val="EngHang"/>
       </w:pPr>
       <w:r>
-        <w:t>Michael was clothed</w:t>
+        <w:t>to Your holy Apostles,</w:t>
       </w:r>
     </w:p>
     <w:p>
@@ -14757,7 +14526,7 @@
         <w:pStyle w:val="EngHang"/>
       </w:pPr>
       <w:r>
-        <w:t>With a girdle of pearls,</w:t>
+        <w:t>“My peace I give to you,”</w:t>
       </w:r>
     </w:p>
     <w:p>
@@ -14765,7 +14534,7 @@
         <w:pStyle w:val="EngHangEnd"/>
       </w:pPr>
       <w:r>
-        <w:t>Michael was girt.</w:t>
+        <w:t>Likewise give to us.</w:t>
       </w:r>
     </w:p>
     <w:p>
@@ -14773,7 +14542,7 @@
         <w:pStyle w:val="EngHang"/>
       </w:pPr>
       <w:r>
-        <w:t>With a raiment of temperance,</w:t>
+        <w:t>Blessed be the Father and the Son,</w:t>
       </w:r>
     </w:p>
     <w:p>
@@ -14781,6 +14550,2010 @@
         <w:pStyle w:val="EngHang"/>
       </w:pPr>
       <w:r>
+        <w:t>And the Holy Spirit,</w:t>
+      </w:r>
+    </w:p>
+    <w:p>
+      <w:pPr>
+        <w:pStyle w:val="EngHang"/>
+      </w:pPr>
+      <w:r>
+        <w:t>Now and forever;</w:t>
+      </w:r>
+    </w:p>
+    <w:p>
+      <w:pPr>
+        <w:pStyle w:val="EngHangEnd"/>
+      </w:pPr>
+      <w:r>
+        <w:t>We worship Him, we glorify Him.</w:t>
+      </w:r>
+    </w:p>
+    <w:p>
+      <w:pPr>
+        <w:pStyle w:val="Body"/>
+      </w:pPr>
+      <w:r>
+        <w:t>Lord have mercy. Lord have mercy. Lord have mercy.</w:t>
+      </w:r>
+    </w:p>
+    <w:p>
+      <w:pPr>
+        <w:pStyle w:val="Heading3"/>
+      </w:pPr>
+      <w:r>
+        <w:t xml:space="preserve">The </w:t>
+      </w:r>
+      <w:r>
+        <w:t>Third Prayer of the Betrothal</w:t>
+      </w:r>
+    </w:p>
+    <w:p>
+      <w:pPr>
+        <w:pStyle w:val="Priest"/>
+      </w:pPr>
+      <w:r>
+        <w:t>People:</w:t>
+      </w:r>
+    </w:p>
+    <w:p>
+      <w:pPr>
+        <w:pStyle w:val="Body"/>
+      </w:pPr>
+      <w:r>
+        <w:t>In the Name of the Father and the Son and the Holy Spirit:</w:t>
+      </w:r>
+    </w:p>
+    <w:p>
+      <w:pPr>
+        <w:pStyle w:val="Body"/>
+      </w:pPr>
+      <w:r>
+        <w:t>Worthy! Worthy! Worthy</w:t>
+      </w:r>
+      <w:r>
+        <w:t xml:space="preserve"> are the betrothed!</w:t>
+      </w:r>
+    </w:p>
+    <w:p>
+      <w:pPr>
+        <w:pStyle w:val="Priest"/>
+      </w:pPr>
+      <w:r>
+        <w:t>Presbyter:</w:t>
+      </w:r>
+    </w:p>
+    <w:p>
+      <w:pPr>
+        <w:pStyle w:val="Body"/>
+      </w:pPr>
+      <w:r>
+        <w:t>O Master, Lord our God, Who accompanied the servant of Abraham, the patriarch to Mesopotamia, when he sent him to bring a wife for his son Isaac; and Who, by means of the drawing of the water, revealed to him the betrothal of Isaac to Rebecca; now, O our Lord and Master, the Lover of mankind, grant Your approval to the betrothal of Your servants, ___ and ___, and bless them. Guard the promise that they have made to each other. Confirm them in Your perfection and in their covenant, that they may be immovable, and help their youthfulness. For You are He Who betrothed the human race to Yourself. Bless all Your servants who are gathered together and have joined with us in prayer, our fathers and our brethren, and keep them, through the intercession of the lady of us all, the Theotokos Mary, and all the choir of Your saints. Amen.</w:t>
+      </w:r>
+    </w:p>
+    <w:p>
+      <w:pPr>
+        <w:pStyle w:val="Priest"/>
+      </w:pPr>
+      <w:r>
+        <w:lastRenderedPageBreak/>
+        <w:t>People:</w:t>
+      </w:r>
+    </w:p>
+    <w:p>
+      <w:pPr>
+        <w:pStyle w:val="EngHang"/>
+      </w:pPr>
+      <w:r>
+        <w:t>My peace which I have received,</w:t>
+      </w:r>
+    </w:p>
+    <w:p>
+      <w:pPr>
+        <w:pStyle w:val="EngHang"/>
+      </w:pPr>
+      <w:r>
+        <w:t>From My good Father,</w:t>
+      </w:r>
+    </w:p>
+    <w:p>
+      <w:pPr>
+        <w:pStyle w:val="EngHang"/>
+      </w:pPr>
+      <w:r>
+        <w:t>I leave to you,</w:t>
+      </w:r>
+    </w:p>
+    <w:p>
+      <w:pPr>
+        <w:pStyle w:val="EngHang"/>
+      </w:pPr>
+      <w:r>
+        <w:t>Now and Forever.</w:t>
+      </w:r>
+    </w:p>
+    <w:p>
+      <w:pPr>
+        <w:pStyle w:val="EngHangEnd"/>
+      </w:pPr>
+      <w:r>
+        <w:t>Blessed be the Father and the Son,</w:t>
+      </w:r>
+    </w:p>
+    <w:p>
+      <w:pPr>
+        <w:pStyle w:val="EngHang"/>
+      </w:pPr>
+      <w:r>
+        <w:t>And the Holy Spirit,</w:t>
+      </w:r>
+    </w:p>
+    <w:p>
+      <w:pPr>
+        <w:pStyle w:val="EngHang"/>
+      </w:pPr>
+      <w:r>
+        <w:t>The perfect Trinity;</w:t>
+      </w:r>
+    </w:p>
+    <w:p>
+      <w:pPr>
+        <w:pStyle w:val="EngHangEnd"/>
+      </w:pPr>
+      <w:r>
+        <w:t>We worship Him, we glorify Him.</w:t>
+      </w:r>
+    </w:p>
+    <w:p>
+      <w:pPr>
+        <w:pStyle w:val="Body"/>
+      </w:pPr>
+      <w:r>
+        <w:t>Lord have mercy. Lord have mercy. Lord have mercy.</w:t>
+      </w:r>
+    </w:p>
+    <w:p>
+      <w:pPr>
+        <w:pStyle w:val="Heading3"/>
+      </w:pPr>
+      <w:r>
+        <w:t>The Prayer of Thanksgiving for the Betrothal</w:t>
+      </w:r>
+    </w:p>
+    <w:p>
+      <w:pPr>
+        <w:pStyle w:val="Priest"/>
+      </w:pPr>
+      <w:r>
+        <w:t>Presbyter:</w:t>
+      </w:r>
+    </w:p>
+    <w:p>
+      <w:pPr>
+        <w:pStyle w:val="Body"/>
+      </w:pPr>
+      <w:r>
+        <w:t>We thank You, O Lord God, the Patocrator, Who are before the ages, Master of the univerise, Who adorned the heavens by Your Logos, and laid the foundations of the earth, and all that is therein. Who gathered together those things which were separate into union, and made the two into one. Now again, O our Master, we entreat You, may Your servants be worthy of the mark of the sign of Your Logos through the bond of betrothal, may their love, one for another, be inviolable through the firm sureness of their union. Build them, O Lord, upon the foundation of Your Holy Church, that they may walk in conformity and accordance with the bond of the word which they have vowed to each other. For You are the bond of their love, and the ordainer of the law of their union. You Who have brought about the oneness, by the union of the two by Your words, complete, O Lord, the ordinance of Your only-Begotton Son, Jesus Christ, our Lord, through Whom…</w:t>
+      </w:r>
+    </w:p>
+    <w:p>
+      <w:pPr>
+        <w:pStyle w:val="Priest"/>
+      </w:pPr>
+      <w:r>
+        <w:t>People:</w:t>
+      </w:r>
+    </w:p>
+    <w:p>
+      <w:pPr>
+        <w:pStyle w:val="EngHang"/>
+      </w:pPr>
+      <w:r>
+        <w:t>May God bless us,</w:t>
+      </w:r>
+    </w:p>
+    <w:p>
+      <w:pPr>
+        <w:pStyle w:val="EngHang"/>
+      </w:pPr>
+      <w:r>
+        <w:t>And let us bless His Holy Name.</w:t>
+      </w:r>
+    </w:p>
+    <w:p>
+      <w:pPr>
+        <w:pStyle w:val="EngHang"/>
+      </w:pPr>
+      <w:r>
+        <w:t>May His praise always be</w:t>
+      </w:r>
+    </w:p>
+    <w:p>
+      <w:pPr>
+        <w:pStyle w:val="EngHangEnd"/>
+      </w:pPr>
+      <w:r>
+        <w:t>Upon our lips.</w:t>
+      </w:r>
+    </w:p>
+    <w:p>
+      <w:pPr>
+        <w:pStyle w:val="EngHang"/>
+      </w:pPr>
+      <w:r>
+        <w:lastRenderedPageBreak/>
+        <w:t>Blesseed be the Father and the Son,</w:t>
+      </w:r>
+    </w:p>
+    <w:p>
+      <w:pPr>
+        <w:pStyle w:val="EngHang"/>
+      </w:pPr>
+      <w:r>
+        <w:t>And the Holy Spirit,</w:t>
+      </w:r>
+    </w:p>
+    <w:p>
+      <w:pPr>
+        <w:pStyle w:val="EngHang"/>
+      </w:pPr>
+      <w:r>
+        <w:t>The perfect Trinity,</w:t>
+      </w:r>
+    </w:p>
+    <w:p>
+      <w:pPr>
+        <w:pStyle w:val="EngHangEnd"/>
+      </w:pPr>
+      <w:r>
+        <w:t>We worship Him, we glorify Him.</w:t>
+      </w:r>
+    </w:p>
+    <w:p>
+      <w:pPr>
+        <w:pStyle w:val="Body"/>
+      </w:pPr>
+      <w:r>
+        <w:t>Our Father…</w:t>
+      </w:r>
+    </w:p>
+    <w:p>
+      <w:pPr>
+        <w:pStyle w:val="Rubrics"/>
+      </w:pPr>
+      <w:r>
+        <w:t>The presbyter says “The Absolution to the Son” (see page ##).</w:t>
+      </w:r>
+    </w:p>
+    <w:p>
+      <w:pPr>
+        <w:pStyle w:val="Priest"/>
+      </w:pPr>
+      <w:r>
+        <w:t>People:</w:t>
+      </w:r>
+    </w:p>
+    <w:p>
+      <w:pPr>
+        <w:pStyle w:val="Body"/>
+      </w:pPr>
+      <w:r>
+        <w:t>Lord have mercy. Lord have mercy. Lord have mercy.</w:t>
+      </w:r>
+    </w:p>
+    <w:p>
+      <w:pPr>
+        <w:pStyle w:val="Rubrics"/>
+      </w:pPr>
+      <w:r>
+        <w:t xml:space="preserve">If the betrothal is on the eve of, or the morning of the wedding, the Garment may now be blessed (see page </w:t>
+      </w:r>
+      <w:r>
+        <w:fldChar w:fldCharType="begin"/>
+      </w:r>
+      <w:r>
+        <w:instrText xml:space="preserve"> PAGEREF _Ref500744666 \h </w:instrText>
+      </w:r>
+      <w:r>
+        <w:fldChar w:fldCharType="separate"/>
+      </w:r>
+      <w:r>
+        <w:rPr>
+          <w:noProof/>
+        </w:rPr>
+        <w:t>81</w:t>
+      </w:r>
+      <w:r>
+        <w:fldChar w:fldCharType="end"/>
+      </w:r>
+      <w:r>
+        <w:t>. Otherwise this is done during the wedding):</w:t>
+      </w:r>
+    </w:p>
+    <w:p>
+      <w:pPr>
+        <w:pStyle w:val="Rubrics"/>
+      </w:pPr>
+      <w:r>
+        <w:t>The end-of-service hymn is sung.</w:t>
+      </w:r>
+    </w:p>
+    <w:p>
+      <w:pPr>
+        <w:pStyle w:val="Heading2"/>
+      </w:pPr>
+      <w:r>
+        <w:t>Crowning</w:t>
+      </w:r>
+    </w:p>
+    <w:p>
+      <w:pPr>
+        <w:pStyle w:val="Rubric"/>
+      </w:pPr>
+      <w:r>
+        <w:t>The service begins with a procession from the west doors of the Nave, towards the chancel. During this procession, the following hymn is sung:</w:t>
+      </w:r>
+    </w:p>
+    <w:p>
+      <w:pPr>
+        <w:pStyle w:val="Heading3"/>
+      </w:pPr>
+      <w:r>
+        <w:lastRenderedPageBreak/>
+        <w:t>The Liturgy of the Word</w:t>
+      </w:r>
+    </w:p>
+    <w:p>
+      <w:pPr>
+        <w:pStyle w:val="Heading4"/>
+      </w:pPr>
+      <w:r>
+        <w:t>The Procession</w:t>
+      </w:r>
+    </w:p>
+    <w:tbl>
+      <w:tblPr>
+        <w:tblStyle w:val="TableGrid"/>
+        <w:tblW w:w="6703" w:type="dxa"/>
+        <w:jc w:val="center"/>
+        <w:tblBorders>
+          <w:top w:val="none" w:sz="0" w:space="0" w:color="auto"/>
+          <w:left w:val="none" w:sz="0" w:space="0" w:color="auto"/>
+          <w:bottom w:val="none" w:sz="0" w:space="0" w:color="auto"/>
+          <w:right w:val="none" w:sz="0" w:space="0" w:color="auto"/>
+          <w:insideH w:val="none" w:sz="0" w:space="0" w:color="auto"/>
+          <w:insideV w:val="none" w:sz="0" w:space="0" w:color="auto"/>
+        </w:tblBorders>
+        <w:tblLayout w:type="fixed"/>
+        <w:tblCellMar>
+          <w:left w:w="0" w:type="dxa"/>
+          <w:right w:w="72" w:type="dxa"/>
+        </w:tblCellMar>
+        <w:tblLook w:val="04A0" w:firstRow="1" w:lastRow="0" w:firstColumn="1" w:lastColumn="0" w:noHBand="0" w:noVBand="1"/>
+      </w:tblPr>
+      <w:tblGrid>
+        <w:gridCol w:w="3174"/>
+        <w:gridCol w:w="379"/>
+        <w:gridCol w:w="3150"/>
+      </w:tblGrid>
+      <w:tr>
+        <w:trPr>
+          <w:cantSplit/>
+          <w:jc w:val="center"/>
+        </w:trPr>
+        <w:tc>
+          <w:tcPr>
+            <w:tcW w:w="3174" w:type="dxa"/>
+          </w:tcPr>
+          <w:p>
+            <w:pPr>
+              <w:pStyle w:val="EngHang"/>
+              <w:rPr>
+                <w:rFonts w:eastAsiaTheme="minorHAnsi"/>
+              </w:rPr>
+            </w:pPr>
+            <w:r>
+              <w:rPr>
+                <w:rFonts w:eastAsiaTheme="minorHAnsi"/>
+              </w:rPr>
+              <w:t>O King of Peace,</w:t>
+            </w:r>
+          </w:p>
+          <w:p>
+            <w:pPr>
+              <w:pStyle w:val="EngHang"/>
+              <w:rPr>
+                <w:rFonts w:eastAsiaTheme="minorHAnsi"/>
+              </w:rPr>
+            </w:pPr>
+            <w:r>
+              <w:rPr>
+                <w:rFonts w:eastAsiaTheme="minorHAnsi"/>
+              </w:rPr>
+              <w:t>Grant</w:t>
+            </w:r>
+            <w:r>
+              <w:rPr>
+                <w:rFonts w:eastAsiaTheme="minorHAnsi"/>
+              </w:rPr>
+              <w:t xml:space="preserve"> us </w:t>
+            </w:r>
+            <w:r>
+              <w:rPr>
+                <w:rFonts w:eastAsiaTheme="minorHAnsi"/>
+              </w:rPr>
+              <w:t>Your</w:t>
+            </w:r>
+            <w:r>
+              <w:rPr>
+                <w:rFonts w:eastAsiaTheme="minorHAnsi"/>
+              </w:rPr>
+              <w:t xml:space="preserve"> peace,</w:t>
+            </w:r>
+          </w:p>
+          <w:p>
+            <w:pPr>
+              <w:pStyle w:val="EngHang"/>
+              <w:rPr>
+                <w:rFonts w:eastAsiaTheme="minorHAnsi"/>
+              </w:rPr>
+            </w:pPr>
+            <w:r>
+              <w:rPr>
+                <w:rFonts w:eastAsiaTheme="minorHAnsi"/>
+              </w:rPr>
+              <w:t>Establish for</w:t>
+            </w:r>
+            <w:r>
+              <w:rPr>
+                <w:rFonts w:eastAsiaTheme="minorHAnsi"/>
+              </w:rPr>
+              <w:t xml:space="preserve"> us </w:t>
+            </w:r>
+            <w:r>
+              <w:rPr>
+                <w:rFonts w:eastAsiaTheme="minorHAnsi"/>
+              </w:rPr>
+              <w:t>Your</w:t>
+            </w:r>
+            <w:r>
+              <w:rPr>
+                <w:rFonts w:eastAsiaTheme="minorHAnsi"/>
+              </w:rPr>
+              <w:t xml:space="preserve"> peace,</w:t>
+            </w:r>
+          </w:p>
+          <w:p>
+            <w:pPr>
+              <w:pStyle w:val="EngHangEnd"/>
+            </w:pPr>
+            <w:r>
+              <w:rPr>
+                <w:rFonts w:eastAsiaTheme="minorHAnsi"/>
+              </w:rPr>
+              <w:t>And forgive us our sins.</w:t>
+            </w:r>
+          </w:p>
+        </w:tc>
+        <w:tc>
+          <w:tcPr>
+            <w:tcW w:w="379" w:type="dxa"/>
+          </w:tcPr>
+          <w:p>
+            <w:pPr>
+              <w:pStyle w:val="CopticCross"/>
+            </w:pPr>
+          </w:p>
+        </w:tc>
+        <w:tc>
+          <w:tcPr>
+            <w:tcW w:w="3150" w:type="dxa"/>
+          </w:tcPr>
+          <w:p>
+            <w:pPr>
+              <w:pStyle w:val="CopticVersemulti-line"/>
+            </w:pPr>
+            <w:r>
+              <w:t>Ⲡ̀ⲟⲩⲣⲟ ⲛ̀ⲧⲉ ϯϩⲓⲣⲏⲛⲏ</w:t>
+            </w:r>
+          </w:p>
+          <w:p>
+            <w:pPr>
+              <w:pStyle w:val="CopticVersemulti-line"/>
+            </w:pPr>
+            <w:r>
+              <w:t>ⲙⲟⲓ ⲛⲁⲛ ⲛ̀ⲧⲉⲕϩⲓⲣⲏⲛⲏ</w:t>
+            </w:r>
+          </w:p>
+          <w:p>
+            <w:pPr>
+              <w:pStyle w:val="CopticVersemulti-line"/>
+            </w:pPr>
+            <w:r>
+              <w:t>ⲥⲉⲙⲛⲓ ⲛⲁⲛ ⲛ̀ⲧⲉⲕϩⲓⲣⲏⲛⲏ</w:t>
+            </w:r>
+          </w:p>
+          <w:p>
+            <w:pPr>
+              <w:pStyle w:val="CopticVerse"/>
+            </w:pPr>
+            <w:r>
+              <w:t>ⲭⲁ ⲛⲉⲛⲛⲟⲃⲓ ⲛⲁⲛ ⲉⲃⲟⲗ</w:t>
+            </w:r>
+          </w:p>
+        </w:tc>
+      </w:tr>
+      <w:tr>
+        <w:trPr>
+          <w:cantSplit/>
+          <w:jc w:val="center"/>
+        </w:trPr>
+        <w:tc>
+          <w:tcPr>
+            <w:tcW w:w="3174" w:type="dxa"/>
+          </w:tcPr>
+          <w:p>
+            <w:pPr>
+              <w:pStyle w:val="EngHang"/>
+            </w:pPr>
+            <w:r>
+              <w:t>Disperse the enemies</w:t>
+            </w:r>
+          </w:p>
+          <w:p>
+            <w:pPr>
+              <w:pStyle w:val="EngHang"/>
+            </w:pPr>
+            <w:r>
+              <w:t>Of the Church.</w:t>
+            </w:r>
+          </w:p>
+          <w:p>
+            <w:pPr>
+              <w:pStyle w:val="EngHang"/>
+            </w:pPr>
+            <w:r>
+              <w:t>Fortify Her that She</w:t>
+            </w:r>
+          </w:p>
+          <w:p>
+            <w:pPr>
+              <w:pStyle w:val="EngHangEnd"/>
+            </w:pPr>
+            <w:r>
+              <w:t>May not be shaken forever.</w:t>
+            </w:r>
+          </w:p>
+        </w:tc>
+        <w:tc>
+          <w:tcPr>
+            <w:tcW w:w="379" w:type="dxa"/>
+          </w:tcPr>
+          <w:p>
+            <w:pPr>
+              <w:pStyle w:val="CopticCross"/>
+            </w:pPr>
+            <w:r>
+              <w:t>¿</w:t>
+            </w:r>
+          </w:p>
+        </w:tc>
+        <w:tc>
+          <w:tcPr>
+            <w:tcW w:w="3150" w:type="dxa"/>
+          </w:tcPr>
+          <w:p>
+            <w:pPr>
+              <w:pStyle w:val="CopticVersemulti-line"/>
+            </w:pPr>
+            <w:r>
+              <w:t>Ϫⲱⲣ ⲉ̀ⲃⲟⲗ ⲛ̀ⲛⲓϫⲁϫⲓ</w:t>
+            </w:r>
+          </w:p>
+          <w:p>
+            <w:pPr>
+              <w:pStyle w:val="CopticVersemulti-line"/>
+            </w:pPr>
+            <w:r>
+              <w:t>ⲛ̀ⲧⲉ ϯⲉⲕⲕⲗⲏⲥⲓⲁ̀</w:t>
+            </w:r>
+          </w:p>
+          <w:p>
+            <w:pPr>
+              <w:pStyle w:val="CopticVersemulti-line"/>
+            </w:pPr>
+            <w:r>
+              <w:t>ⲁ̀ⲣⲓⲥⲟⲃⲧ ⲉ̀ⲣⲟⲥ</w:t>
+            </w:r>
+          </w:p>
+          <w:p>
+            <w:pPr>
+              <w:pStyle w:val="CopticVerse"/>
+            </w:pPr>
+            <w:r>
+              <w:t>ⲛ̀ⲛⲉⲥⲕⲓⲙ ϣⲁ ⲉ̀ⲛⲉϩ</w:t>
+            </w:r>
+          </w:p>
+        </w:tc>
+      </w:tr>
+      <w:tr>
+        <w:trPr>
+          <w:cantSplit/>
+          <w:jc w:val="center"/>
+        </w:trPr>
+        <w:tc>
+          <w:tcPr>
+            <w:tcW w:w="3174" w:type="dxa"/>
+          </w:tcPr>
+          <w:p>
+            <w:pPr>
+              <w:pStyle w:val="EngHang"/>
+            </w:pPr>
+            <w:r>
+              <w:t>Emmanuel our God</w:t>
+            </w:r>
+          </w:p>
+          <w:p>
+            <w:pPr>
+              <w:pStyle w:val="EngHang"/>
+            </w:pPr>
+            <w:r>
+              <w:t>Is now in our midst,</w:t>
+            </w:r>
+          </w:p>
+          <w:p>
+            <w:pPr>
+              <w:pStyle w:val="EngHang"/>
+            </w:pPr>
+            <w:r>
+              <w:t>With</w:t>
+            </w:r>
+            <w:r>
+              <w:t xml:space="preserve"> the glory of His Father,</w:t>
+            </w:r>
+          </w:p>
+          <w:p>
+            <w:pPr>
+              <w:pStyle w:val="EngHangEnd"/>
+            </w:pPr>
+            <w:r>
+              <w:t>And the Holy Spirit.</w:t>
+            </w:r>
+          </w:p>
+        </w:tc>
+        <w:tc>
+          <w:tcPr>
+            <w:tcW w:w="379" w:type="dxa"/>
+          </w:tcPr>
+          <w:p>
+            <w:pPr>
+              <w:pStyle w:val="CopticCross"/>
+            </w:pPr>
+          </w:p>
+        </w:tc>
+        <w:tc>
+          <w:tcPr>
+            <w:tcW w:w="3150" w:type="dxa"/>
+          </w:tcPr>
+          <w:p>
+            <w:pPr>
+              <w:pStyle w:val="CopticVersemulti-line"/>
+            </w:pPr>
+            <w:r>
+              <w:t>Ⲉⲙⲙⲁⲛⲟⲩⲏⲗ Ⲡⲉⲛⲛⲟⲩϯ</w:t>
+            </w:r>
+          </w:p>
+          <w:p>
+            <w:pPr>
+              <w:pStyle w:val="CopticVersemulti-line"/>
+            </w:pPr>
+            <w:r>
+              <w:t>ϧⲉⲛ ⲧⲉⲛⲙⲏϯ ϯⲛⲟⲩ</w:t>
+            </w:r>
+          </w:p>
+          <w:p>
+            <w:pPr>
+              <w:pStyle w:val="CopticVersemulti-line"/>
+            </w:pPr>
+            <w:r>
+              <w:t>ϧⲉⲛ ⲡ̀ⲱ̀ⲟⲩ ⲛ̀ⲧⲉ Ⲡⲉϥⲓⲱⲧ</w:t>
+            </w:r>
+          </w:p>
+          <w:p>
+            <w:pPr>
+              <w:pStyle w:val="CopticVersemulti-line"/>
+            </w:pPr>
+            <w:r>
+              <w:t>ⲛⲉⲙ Ⲡⲓⲡ̅ⲛ̅ⲁ ⲉ̅ⲑ̅ⲩ</w:t>
+            </w:r>
+          </w:p>
+        </w:tc>
+      </w:tr>
+      <w:tr>
+        <w:trPr>
+          <w:cantSplit/>
+          <w:jc w:val="center"/>
+        </w:trPr>
+        <w:tc>
+          <w:tcPr>
+            <w:tcW w:w="3174" w:type="dxa"/>
+          </w:tcPr>
+          <w:p>
+            <w:pPr>
+              <w:pStyle w:val="EngHang"/>
+            </w:pPr>
+            <w:commentRangeStart w:id="20"/>
+            <w:r>
+              <w:t xml:space="preserve">May </w:t>
+            </w:r>
+            <w:commentRangeEnd w:id="20"/>
+            <w:r>
+              <w:rPr>
+                <w:rStyle w:val="CommentReference"/>
+                <w:rFonts w:eastAsiaTheme="minorHAnsi" w:cstheme="minorBidi"/>
+                <w:color w:val="auto"/>
+                <w:lang w:val="en-CA"/>
+              </w:rPr>
+              <w:commentReference w:id="20"/>
+            </w:r>
+            <w:r>
+              <w:t>He bless us all,</w:t>
+            </w:r>
+          </w:p>
+          <w:p>
+            <w:pPr>
+              <w:pStyle w:val="EngHang"/>
+            </w:pPr>
+            <w:r>
+              <w:t>Purify our hearts,</w:t>
+            </w:r>
+          </w:p>
+          <w:p>
+            <w:pPr>
+              <w:pStyle w:val="EngHang"/>
+            </w:pPr>
+            <w:r>
+              <w:t>And heal the sicknesses</w:t>
+            </w:r>
+          </w:p>
+          <w:p>
+            <w:pPr>
+              <w:pStyle w:val="EngHangEnd"/>
+            </w:pPr>
+            <w:r>
+              <w:t>Of our souls and our bodies.</w:t>
+            </w:r>
+          </w:p>
+        </w:tc>
+        <w:tc>
+          <w:tcPr>
+            <w:tcW w:w="379" w:type="dxa"/>
+          </w:tcPr>
+          <w:p>
+            <w:pPr>
+              <w:pStyle w:val="CopticCross"/>
+            </w:pPr>
+            <w:r>
+              <w:t>¿</w:t>
+            </w:r>
+          </w:p>
+        </w:tc>
+        <w:tc>
+          <w:tcPr>
+            <w:tcW w:w="3150" w:type="dxa"/>
+          </w:tcPr>
+          <w:p>
+            <w:pPr>
+              <w:pStyle w:val="CopticVersemulti-line"/>
+            </w:pPr>
+            <w:r>
+              <w:t>Ⲛ̀ⲧⲉϥⲥ̀ⲙⲟⲩ ⲉ̀ⲣⲟⲛ ⲧⲏⲣⲉⲛ</w:t>
+            </w:r>
+          </w:p>
+          <w:p>
+            <w:pPr>
+              <w:pStyle w:val="CopticVersemulti-line"/>
+            </w:pPr>
+            <w:r>
+              <w:t>ⲛ̀ⲧⲉϥⲧⲟⲩⲃⲟ ⲛ̀ⲛⲉⲛϩⲏⲧ</w:t>
+            </w:r>
+          </w:p>
+          <w:p>
+            <w:pPr>
+              <w:pStyle w:val="CopticVersemulti-line"/>
+            </w:pPr>
+            <w:r>
+              <w:t>ⲛ̀ⲧⲉϥⲧⲁⲗϭⲟ ⲛ̀ⲛⲓϣⲱⲛⲓ</w:t>
+            </w:r>
+          </w:p>
+          <w:p>
+            <w:pPr>
+              <w:pStyle w:val="CopticVersemulti-line"/>
+            </w:pPr>
+            <w:r>
+              <w:t>ⲛ̀ⲧⲉ ⲛⲉⲛⲯⲩⲭⲏ ⲛⲉⲙ ⲛⲉⲛⲥⲱⲙⲁ</w:t>
+            </w:r>
+          </w:p>
+        </w:tc>
+      </w:tr>
+      <w:tr>
+        <w:trPr>
+          <w:cantSplit/>
+          <w:jc w:val="center"/>
+        </w:trPr>
+        <w:tc>
+          <w:tcPr>
+            <w:tcW w:w="3174" w:type="dxa"/>
+          </w:tcPr>
+          <w:p>
+            <w:pPr>
+              <w:pStyle w:val="EngHang"/>
+            </w:pPr>
+            <w:r>
+              <w:t xml:space="preserve">We worship </w:t>
+            </w:r>
+            <w:r>
+              <w:t>You</w:t>
+            </w:r>
+            <w:r>
+              <w:t>, O Christ,</w:t>
+            </w:r>
+          </w:p>
+          <w:p>
+            <w:pPr>
+              <w:pStyle w:val="EngHang"/>
+            </w:pPr>
+            <w:r>
+              <w:t xml:space="preserve">With </w:t>
+            </w:r>
+            <w:r>
+              <w:t>Your</w:t>
+            </w:r>
+            <w:r>
+              <w:t xml:space="preserve"> Good Father,</w:t>
+            </w:r>
+          </w:p>
+          <w:p>
+            <w:pPr>
+              <w:pStyle w:val="EngHang"/>
+            </w:pPr>
+            <w:r>
+              <w:t>And the Holy Spirit,</w:t>
+            </w:r>
+          </w:p>
+          <w:p>
+            <w:pPr>
+              <w:pStyle w:val="EngHangEnd"/>
+            </w:pPr>
+            <w:r>
+              <w:t xml:space="preserve">For </w:t>
+            </w:r>
+            <w:r>
+              <w:t>You have {</w:t>
+            </w:r>
+            <w:r>
+              <w:t>come</w:t>
+            </w:r>
+            <w:r>
+              <w:t>}</w:t>
+            </w:r>
+            <w:r>
+              <w:t xml:space="preserve"> and saved us.</w:t>
+            </w:r>
+          </w:p>
+        </w:tc>
+        <w:tc>
+          <w:tcPr>
+            <w:tcW w:w="379" w:type="dxa"/>
+          </w:tcPr>
+          <w:p>
+            <w:pPr>
+              <w:pStyle w:val="CopticCross"/>
+            </w:pPr>
+          </w:p>
+        </w:tc>
+        <w:tc>
+          <w:tcPr>
+            <w:tcW w:w="3150" w:type="dxa"/>
+          </w:tcPr>
+          <w:p>
+            <w:pPr>
+              <w:pStyle w:val="CopticVersemulti-line"/>
+            </w:pPr>
+            <w:r>
+              <w:t>Ⲧⲉⲛⲟⲩⲱϣⲧ ⲙ̀ⲙⲟⲕ ⲱ̀ Ⲡⲭ̅ⲥ</w:t>
+            </w:r>
+          </w:p>
+          <w:p>
+            <w:pPr>
+              <w:pStyle w:val="CopticVersemulti-line"/>
+            </w:pPr>
+            <w:r>
+              <w:t>ⲛⲉⲙ Ⲡⲉⲕⲓⲱⲧ ⲛ̀ⲁ̀ⲅⲁⲑⲟⲥ</w:t>
+            </w:r>
+          </w:p>
+          <w:p>
+            <w:pPr>
+              <w:pStyle w:val="CopticVersemulti-line"/>
+            </w:pPr>
+            <w:r>
+              <w:t>ⲛⲉⲙ Ⲡⲓⲡ̅ⲛ̅ⲁ ⲉ̅ⲑ̅ⲩ</w:t>
+            </w:r>
+          </w:p>
+          <w:p>
+            <w:pPr>
+              <w:pStyle w:val="CopticVerse"/>
+            </w:pPr>
+            <w:r>
+              <w:t xml:space="preserve">ϫⲉ </w:t>
+            </w:r>
+            <w:r>
+              <w:t>{</w:t>
+            </w:r>
+            <w:r>
+              <w:t>ⲁⲕⲓ̀</w:t>
+            </w:r>
+            <w:r>
+              <w:t>}</w:t>
+            </w:r>
+            <w:r>
+              <w:t xml:space="preserve"> ⲁⲕⲥⲱϯ ⲙ̀ⲙⲟⲛ</w:t>
+            </w:r>
+          </w:p>
+        </w:tc>
+      </w:tr>
+    </w:tbl>
+    <w:p>
+      <w:pPr>
+        <w:pStyle w:val="Rubric"/>
+      </w:pPr>
+      <w:r>
+        <w:t>During Paschaltide, the following Greek Paschal Troparion is sung instead:</w:t>
+      </w:r>
+    </w:p>
+    <w:tbl>
+      <w:tblPr>
+        <w:tblStyle w:val="TableGrid"/>
+        <w:tblW w:w="6703" w:type="dxa"/>
+        <w:jc w:val="center"/>
+        <w:tblBorders>
+          <w:top w:val="none" w:sz="0" w:space="0" w:color="auto"/>
+          <w:left w:val="none" w:sz="0" w:space="0" w:color="auto"/>
+          <w:bottom w:val="none" w:sz="0" w:space="0" w:color="auto"/>
+          <w:right w:val="none" w:sz="0" w:space="0" w:color="auto"/>
+          <w:insideH w:val="none" w:sz="0" w:space="0" w:color="auto"/>
+          <w:insideV w:val="none" w:sz="0" w:space="0" w:color="auto"/>
+        </w:tblBorders>
+        <w:tblLayout w:type="fixed"/>
+        <w:tblCellMar>
+          <w:left w:w="0" w:type="dxa"/>
+          <w:right w:w="72" w:type="dxa"/>
+        </w:tblCellMar>
+        <w:tblLook w:val="04A0" w:firstRow="1" w:lastRow="0" w:firstColumn="1" w:lastColumn="0" w:noHBand="0" w:noVBand="1"/>
+      </w:tblPr>
+      <w:tblGrid>
+        <w:gridCol w:w="3174"/>
+        <w:gridCol w:w="379"/>
+        <w:gridCol w:w="3150"/>
+      </w:tblGrid>
+      <w:tr>
+        <w:trPr>
+          <w:cantSplit/>
+          <w:jc w:val="center"/>
+        </w:trPr>
+        <w:tc>
+          <w:tcPr>
+            <w:tcW w:w="3174" w:type="dxa"/>
+          </w:tcPr>
+          <w:p>
+            <w:pPr>
+              <w:pStyle w:val="EngHang"/>
+            </w:pPr>
+            <w:r>
+              <w:lastRenderedPageBreak/>
+              <w:t>Christ is risen from the dead,</w:t>
+            </w:r>
+          </w:p>
+          <w:p>
+            <w:pPr>
+              <w:pStyle w:val="EngHang"/>
+            </w:pPr>
+            <w:r>
+              <w:t>Trampling down death by death,</w:t>
+            </w:r>
+          </w:p>
+          <w:p>
+            <w:pPr>
+              <w:pStyle w:val="EngHang"/>
+            </w:pPr>
+            <w:r>
+              <w:t>And upon those in the tombs,</w:t>
+            </w:r>
+          </w:p>
+          <w:p>
+            <w:pPr>
+              <w:pStyle w:val="EngHangEnd"/>
+            </w:pPr>
+            <w:r>
+              <w:t>Bestowing eternal life!</w:t>
+            </w:r>
+          </w:p>
+        </w:tc>
+        <w:tc>
+          <w:tcPr>
+            <w:tcW w:w="379" w:type="dxa"/>
+          </w:tcPr>
+          <w:p>
+            <w:pPr>
+              <w:pStyle w:val="CopticCross"/>
+            </w:pPr>
+          </w:p>
+        </w:tc>
+        <w:tc>
+          <w:tcPr>
+            <w:tcW w:w="3150" w:type="dxa"/>
+          </w:tcPr>
+          <w:p>
+            <w:pPr>
+              <w:pStyle w:val="CopticVersemulti-line"/>
+            </w:pPr>
+            <w:r>
+              <w:t>Ⲭ̀ⲣⲓⲥⲧⲟⲥ ⲁ̀ⲛⲉⲥⲧⲏ ⲉⲕⲛⲉⲕⲣⲱⲛ:</w:t>
+            </w:r>
+          </w:p>
+          <w:p>
+            <w:pPr>
+              <w:pStyle w:val="CopticVersemulti-line"/>
+            </w:pPr>
+            <w:r>
+              <w:t>ⲑⲁⲛⲁⲧⲱ ⲑⲁⲛⲁⲧⲟⲛ ⲡⲁⲧⲏⲥⲁⲥ</w:t>
+            </w:r>
+          </w:p>
+          <w:p>
+            <w:pPr>
+              <w:pStyle w:val="CopticVersemulti-line"/>
+            </w:pPr>
+            <w:r>
+              <w:t>ⲕⲉ ⲧⲓⲥ ⲉⲛ ⲧⲓⲥ ⲙ̀ⲛⲏⲙⲁⲥⲓ</w:t>
+            </w:r>
+          </w:p>
+          <w:p>
+            <w:pPr>
+              <w:pStyle w:val="CopticVerse"/>
+            </w:pPr>
+            <w:r>
+              <w:t>ⲍⲱⲏⲛ ⲭⲁⲣⲓⲥⲁⲙⲉⲛⲟⲥ.</w:t>
+            </w:r>
+          </w:p>
+        </w:tc>
+      </w:tr>
+      <w:tr>
+        <w:trPr>
+          <w:cantSplit/>
+          <w:jc w:val="center"/>
+        </w:trPr>
+        <w:tc>
+          <w:tcPr>
+            <w:tcW w:w="3174" w:type="dxa"/>
+          </w:tcPr>
+          <w:p>
+            <w:pPr>
+              <w:pStyle w:val="EngHang"/>
+            </w:pPr>
+            <w:r>
+              <w:t>Glory to the Father and the Son</w:t>
+            </w:r>
+          </w:p>
+          <w:p>
+            <w:pPr>
+              <w:pStyle w:val="EngHang"/>
+            </w:pPr>
+            <w:r>
+              <w:t>And the Holy Spirit,</w:t>
+            </w:r>
+          </w:p>
+          <w:p>
+            <w:pPr>
+              <w:pStyle w:val="EngHang"/>
+            </w:pPr>
+            <w:r>
+              <w:t>Now and ever and to</w:t>
+            </w:r>
+          </w:p>
+          <w:p>
+            <w:pPr>
+              <w:pStyle w:val="EngHangEnd"/>
+            </w:pPr>
+            <w:r>
+              <w:t>the ages of the ages. Amen.</w:t>
+            </w:r>
+          </w:p>
+        </w:tc>
+        <w:tc>
+          <w:tcPr>
+            <w:tcW w:w="379" w:type="dxa"/>
+          </w:tcPr>
+          <w:p>
+            <w:pPr>
+              <w:pStyle w:val="CopticCross"/>
+            </w:pPr>
+            <w:r>
+              <w:t>¿</w:t>
+            </w:r>
+          </w:p>
+        </w:tc>
+        <w:tc>
+          <w:tcPr>
+            <w:tcW w:w="3150" w:type="dxa"/>
+          </w:tcPr>
+          <w:p>
+            <w:pPr>
+              <w:pStyle w:val="CopticVersemulti-line"/>
+            </w:pPr>
+            <w:r>
+              <w:t>Ⲇⲟⲝⲁ Ⲡⲁⲧⲣⲓ ⲕⲉ Ⲩⲓⲱ</w:t>
+            </w:r>
+          </w:p>
+          <w:p>
+            <w:pPr>
+              <w:pStyle w:val="CopticVersemulti-line"/>
+            </w:pPr>
+            <w:r>
+              <w:t>ⲕⲉ ⲁ̀ⲅⲓⲱ Ⲡⲛⲉⲩⲙⲁⲧⲓ:</w:t>
+            </w:r>
+          </w:p>
+          <w:p>
+            <w:pPr>
+              <w:pStyle w:val="CopticVersemulti-line"/>
+            </w:pPr>
+            <w:r>
+              <w:t>ⲕⲉ ⲛⲯⲛ ⲕⲉ ⲁ̀ⲓ̀ ⲕⲉ ⲓⲥⲧⲟⲩⲥ</w:t>
+            </w:r>
+          </w:p>
+          <w:p>
+            <w:pPr>
+              <w:pStyle w:val="CopticVerse"/>
+            </w:pPr>
+            <w:r>
+              <w:t>ⲉ̀ⲱ̀ⲛⲁⲥ ⲧⲱⲛ ⲉ̀ⲱ̀ⲛⲱⲛ: ⲁ̀ⲙⲏⲛ.</w:t>
+            </w:r>
+          </w:p>
+        </w:tc>
+      </w:tr>
+    </w:tbl>
+    <w:p>
+      <w:pPr>
+        <w:pStyle w:val="Rubrics"/>
+      </w:pPr>
+      <w:r>
+        <w:t>After the procession, the bride sits at the right hand of the bridegroom (see Psalm 45:9).  Then the priest takes the wed¬ding rings and blesses them as he declares the wedding:</w:t>
+      </w:r>
+    </w:p>
+    <w:p>
+      <w:pPr>
+        <w:pStyle w:val="Priest"/>
+      </w:pPr>
+      <w:r>
+        <w:t>Presbyter:</w:t>
+      </w:r>
+    </w:p>
+    <w:p>
+      <w:pPr>
+        <w:pStyle w:val="Body"/>
+      </w:pPr>
+      <w:r>
+        <w:t xml:space="preserve">In the Name of our Lord, God and Saviour, Jesus Christ, we declare the marriage of the blessed son of Orthodoxy, </w:t>
+      </w:r>
+      <w:r>
+        <w:t>_____</w:t>
+      </w:r>
+      <w:r>
+        <w:t xml:space="preserve">, to the blessed daughter of Orthodoxy, </w:t>
+      </w:r>
+      <w:r>
+        <w:t>_____</w:t>
+      </w:r>
+      <w:r>
+        <w:t>.  In the Name of the Father and the Son and the Holy Spirit.  Blessed be God the Father, the Pantocrator.</w:t>
+      </w:r>
+    </w:p>
+    <w:p>
+      <w:pPr>
+        <w:pStyle w:val="Priest"/>
+      </w:pPr>
+      <w:r>
+        <w:t>People:</w:t>
+      </w:r>
+    </w:p>
+    <w:p>
+      <w:pPr>
+        <w:pStyle w:val="Body"/>
+      </w:pPr>
+      <w:r>
+        <w:t>Amen.</w:t>
+      </w:r>
+    </w:p>
+    <w:p>
+      <w:pPr>
+        <w:pStyle w:val="Body"/>
+      </w:pPr>
+      <w:r>
+        <w:t>Our Father…</w:t>
+      </w:r>
+    </w:p>
+    <w:p>
+      <w:pPr>
+        <w:pStyle w:val="Priest"/>
+      </w:pPr>
+      <w:r>
+        <w:t>Presbyter:</w:t>
+      </w:r>
+    </w:p>
+    <w:p>
+      <w:pPr>
+        <w:pStyle w:val="Body"/>
+      </w:pPr>
+      <w:r>
+        <w:t xml:space="preserve">In the Name of our Lord, God and Saviour, Jesus Christ, we declare the marriage of the blessed daughter of Orthodoxy, </w:t>
+      </w:r>
+      <w:r>
+        <w:t>_____</w:t>
+      </w:r>
+      <w:r>
+        <w:t xml:space="preserve">, to the blessed son of Orthodoxy, </w:t>
+      </w:r>
+      <w:r>
+        <w:t>_____</w:t>
+      </w:r>
+      <w:r>
+        <w:t>.  Blessed be His Only Begotten Son, Jesus Christ our Lord.</w:t>
+      </w:r>
+    </w:p>
+    <w:p>
+      <w:pPr>
+        <w:pStyle w:val="Priest"/>
+      </w:pPr>
+      <w:r>
+        <w:t>People:</w:t>
+      </w:r>
+    </w:p>
+    <w:p>
+      <w:pPr>
+        <w:pStyle w:val="Body"/>
+      </w:pPr>
+      <w:r>
+        <w:t>Amen.</w:t>
+      </w:r>
+    </w:p>
+    <w:p>
+      <w:pPr>
+        <w:pStyle w:val="Body"/>
+      </w:pPr>
+      <w:r>
+        <w:t>Our Father…</w:t>
+      </w:r>
+    </w:p>
+    <w:p>
+      <w:pPr>
+        <w:pStyle w:val="Priest"/>
+      </w:pPr>
+      <w:r>
+        <w:t>Presbyter:</w:t>
+      </w:r>
+    </w:p>
+    <w:p>
+      <w:pPr>
+        <w:pStyle w:val="Body"/>
+      </w:pPr>
+      <w:r>
+        <w:t xml:space="preserve">In the Name of our Lord, God and Saviour, Jesus Christ, we declare the marriage of the blessed son of Orthodoxy, </w:t>
+      </w:r>
+      <w:r>
+        <w:t>_____</w:t>
+      </w:r>
+      <w:r>
+        <w:t xml:space="preserve">, to the blessed daughter of Orthodoxy, </w:t>
+      </w:r>
+      <w:r>
+        <w:t>_____</w:t>
+      </w:r>
+      <w:r>
+        <w:t>.  Blessed be the Holy Spirit, the Paraclete.</w:t>
+      </w:r>
+    </w:p>
+    <w:p>
+      <w:pPr>
+        <w:pStyle w:val="Priest"/>
+      </w:pPr>
+      <w:r>
+        <w:lastRenderedPageBreak/>
+        <w:t>People:</w:t>
+      </w:r>
+    </w:p>
+    <w:p>
+      <w:pPr>
+        <w:pStyle w:val="Body"/>
+      </w:pPr>
+      <w:r>
+        <w:t>Amen.</w:t>
+      </w:r>
+    </w:p>
+    <w:p>
+      <w:pPr>
+        <w:pStyle w:val="Body"/>
+      </w:pPr>
+      <w:r>
+        <w:t>Our Father…</w:t>
+      </w:r>
+    </w:p>
+    <w:p>
+      <w:pPr>
+        <w:pStyle w:val="Heading4"/>
+      </w:pPr>
+      <w:r>
+        <w:t>The Prayer of Thanksgiving</w:t>
+      </w:r>
+    </w:p>
+    <w:p>
+      <w:pPr>
+        <w:pStyle w:val="Priest"/>
+      </w:pPr>
+      <w:r>
+        <w:t>Presbyter:</w:t>
+      </w:r>
+    </w:p>
+    <w:p>
+      <w:pPr>
+        <w:pStyle w:val="Body"/>
+      </w:pPr>
+      <w:r>
+        <w:t>Pray.</w:t>
+      </w:r>
+    </w:p>
+    <w:p>
+      <w:pPr>
+        <w:pStyle w:val="Priest"/>
+      </w:pPr>
+      <w:r>
+        <w:t>Deacon:</w:t>
+      </w:r>
+    </w:p>
+    <w:p>
+      <w:pPr>
+        <w:pStyle w:val="Body"/>
+      </w:pPr>
+      <w:r>
+        <w:t>Stand up for prayer.</w:t>
+      </w:r>
+    </w:p>
+    <w:p>
+      <w:pPr>
+        <w:pStyle w:val="Priest"/>
+      </w:pPr>
+      <w:r>
+        <w:t>Presbyter:</w:t>
+      </w:r>
+    </w:p>
+    <w:p>
+      <w:pPr>
+        <w:pStyle w:val="Body"/>
+      </w:pPr>
+      <w:r>
+        <w:t>Peace by with All.</w:t>
+      </w:r>
+    </w:p>
+    <w:p>
+      <w:pPr>
+        <w:pStyle w:val="Priest"/>
+      </w:pPr>
+      <w:r>
+        <w:t>People:</w:t>
+      </w:r>
+    </w:p>
+    <w:p>
+      <w:pPr>
+        <w:pStyle w:val="Body"/>
+      </w:pPr>
+      <w:r>
+        <w:t>And with your spirit.</w:t>
+      </w:r>
+    </w:p>
+    <w:p>
+      <w:pPr>
+        <w:pStyle w:val="Priest"/>
+      </w:pPr>
+      <w:r>
+        <w:t>Presbyter:</w:t>
+      </w:r>
+    </w:p>
+    <w:p>
+      <w:pPr>
+        <w:pStyle w:val="Body"/>
+      </w:pPr>
+      <w:r>
+        <w:t>Let us give thanks to the beneficent and merciful God, the Father of our Lord, God and Saviour, Jesus Christ. For He has covered us, helped us, guarded us, accepted us to Himself, spared us, supported us, and has brought us to this hour.</w:t>
+      </w:r>
+    </w:p>
+    <w:p>
+      <w:pPr>
+        <w:pStyle w:val="Body"/>
+      </w:pPr>
+      <w:r>
+        <w:t>Let us also ask Him, the Lord our God, the Pantocrator, to guard us in all peace this holy day and all the days of our life.</w:t>
+      </w:r>
+    </w:p>
+    <w:p>
+      <w:pPr>
+        <w:pStyle w:val="Priest"/>
+      </w:pPr>
+      <w:r>
+        <w:t>Deacon:</w:t>
+      </w:r>
+    </w:p>
+    <w:p>
+      <w:pPr>
+        <w:pStyle w:val="Body"/>
+      </w:pPr>
+      <w:r>
+        <w:t>Pray.</w:t>
+      </w:r>
+    </w:p>
+    <w:p>
+      <w:pPr>
+        <w:pStyle w:val="Priest"/>
+      </w:pPr>
+      <w:r>
+        <w:t>People:</w:t>
+      </w:r>
+    </w:p>
+    <w:p>
+      <w:pPr>
+        <w:pStyle w:val="Body"/>
+      </w:pPr>
+      <w:r>
+        <w:t>Lord have mercy.</w:t>
+      </w:r>
+    </w:p>
+    <w:p>
+      <w:pPr>
+        <w:pStyle w:val="Priest"/>
+      </w:pPr>
+      <w:r>
+        <w:t>Presbyter:</w:t>
+      </w:r>
+    </w:p>
+    <w:p>
+      <w:pPr>
+        <w:pStyle w:val="Body"/>
+      </w:pPr>
+      <w:r>
+        <w:t>O Master, Lord, God the Pantocrator, the Father of our Lord, God and Saviour, Jesus Christ, we thank You for everything, concerning everything, and in everything. For You have covered us, helped us, guarded us, accepted us to Yourself, spared us, supported us, and have brought us to this hour.</w:t>
+      </w:r>
+    </w:p>
+    <w:p>
+      <w:pPr>
+        <w:pStyle w:val="Priest"/>
+      </w:pPr>
+      <w:r>
+        <w:t>Deacon:</w:t>
+      </w:r>
+    </w:p>
+    <w:p>
+      <w:pPr>
+        <w:pStyle w:val="Body"/>
+      </w:pPr>
+      <w:r>
+        <w:t>Pray that God have mercy and compassion on us, hear us, help us and accept the supplications and prayers of His saints, for that which is good, on our behalf, at all times*, and forgive us our sins.</w:t>
+      </w:r>
+    </w:p>
+    <w:p>
+      <w:pPr>
+        <w:pStyle w:val="Rubrics"/>
+      </w:pPr>
+      <w:r>
+        <w:lastRenderedPageBreak/>
+        <w:t>*In the presence of a bishop, add, “and keep the life and standing of our honoured father, the high priest, Pappa Abba _____, and his partner is this liturgy, our father the {bishop/metropolitan}, Abba _____.</w:t>
+      </w:r>
+    </w:p>
+    <w:p>
+      <w:pPr>
+        <w:pStyle w:val="Priest"/>
+      </w:pPr>
+      <w:r>
+        <w:t>People:</w:t>
+      </w:r>
+    </w:p>
+    <w:p>
+      <w:pPr>
+        <w:pStyle w:val="Body"/>
+      </w:pPr>
+      <w:r>
+        <w:t>Lord have mercy.</w:t>
+      </w:r>
+    </w:p>
+    <w:p>
+      <w:pPr>
+        <w:pStyle w:val="Priest"/>
+      </w:pPr>
+      <w:r>
+        <w:t>Presbyter:</w:t>
+      </w:r>
+    </w:p>
+    <w:p>
+      <w:pPr>
+        <w:pStyle w:val="Body"/>
+      </w:pPr>
+      <w:r>
+        <w:t>Therefore, we ask and entreat Your Goodness, O Lover of mankind, grant us to complete this holy day, and all the days of our life, in all peace with Your fear.</w:t>
+      </w:r>
+    </w:p>
+    <w:p>
+      <w:pPr>
+        <w:pStyle w:val="Body"/>
+      </w:pPr>
+      <w:r>
+        <w:t>All envy, all temptation, all the work of Satan, the counsel of wicked men and the rising up of enemies, hidden and manifest,</w:t>
+      </w:r>
+    </w:p>
+    <w:p>
+      <w:pPr>
+        <w:pStyle w:val="Rubrics"/>
+      </w:pPr>
+      <w:r>
+        <w:t>The presbyter bows his head towards the East, and crosses himself, saying,</w:t>
+      </w:r>
+    </w:p>
+    <w:p>
+      <w:pPr>
+        <w:pStyle w:val="Body"/>
+      </w:pPr>
+      <w:r>
+        <w:t>take them away from us,</w:t>
+      </w:r>
+    </w:p>
+    <w:p>
+      <w:pPr>
+        <w:pStyle w:val="Rubrics"/>
+      </w:pPr>
+      <w:r>
+        <w:t>Then he turns towards the west from his right and crosses the people (If a bishop is present, he signs and says), saying,</w:t>
+      </w:r>
+    </w:p>
+    <w:p>
+      <w:pPr>
+        <w:pStyle w:val="Body"/>
+      </w:pPr>
+      <w:r>
+        <w:t>and from all Your people, and from this</w:t>
+      </w:r>
+      <w:r>
+        <w:t xml:space="preserve"> bridegroom and his bride</w:t>
+      </w:r>
+      <w:r>
+        <w:t>,</w:t>
+      </w:r>
+    </w:p>
+    <w:p>
+      <w:pPr>
+        <w:pStyle w:val="Rubrics"/>
+      </w:pPr>
+      <w:r>
+        <w:t>He then turns towards the East, making the sign of the cross over the altar, saying,</w:t>
+      </w:r>
+    </w:p>
+    <w:p>
+      <w:pPr>
+        <w:pStyle w:val="Body"/>
+      </w:pPr>
+      <w:r>
+        <w:t>and from this, Your holy place.</w:t>
+      </w:r>
+    </w:p>
+    <w:p>
+      <w:pPr>
+        <w:pStyle w:val="Body"/>
+      </w:pPr>
+      <w:r>
+        <w:t>But provide those things which are good and profitable for us, for it is You Who have given us the authority to tread on serpents and scorpions, and on all the power of the enemy.</w:t>
+      </w:r>
+    </w:p>
+    <w:p>
+      <w:pPr>
+        <w:pStyle w:val="Body"/>
+      </w:pPr>
+      <w:r>
+        <w:t>And do not lead us into temptation, but deliver us from evil, by the grace, compassion and love of mankind, of Your Only-Begotten Son, our Lord, God and Saviour, Jesus Christ, through Whom the glory, the honour, the dominion, and the adoration are due to You, with Him, and the Holy Spirit, the Giver of Life, Who is of One Essence with You, now, and at all times, and unto the age of all ages. Amen.</w:t>
+      </w:r>
+    </w:p>
+    <w:p>
+      <w:pPr>
+        <w:pStyle w:val="Rubrics"/>
+      </w:pPr>
+      <w:r>
+        <w:lastRenderedPageBreak/>
+        <w:t>The presbyter offers incense while the people sing the appropriate Verses of the Cymbals (see the Great Horologion), and conclude with:</w:t>
+      </w:r>
+    </w:p>
+    <w:tbl>
+      <w:tblPr>
+        <w:tblStyle w:val="TableGrid"/>
+        <w:tblW w:w="7541" w:type="dxa"/>
+        <w:jc w:val="center"/>
+        <w:tblBorders>
+          <w:top w:val="none" w:sz="0" w:space="0" w:color="auto"/>
+          <w:left w:val="none" w:sz="0" w:space="0" w:color="auto"/>
+          <w:bottom w:val="none" w:sz="0" w:space="0" w:color="auto"/>
+          <w:right w:val="none" w:sz="0" w:space="0" w:color="auto"/>
+          <w:insideH w:val="none" w:sz="0" w:space="0" w:color="auto"/>
+          <w:insideV w:val="none" w:sz="0" w:space="0" w:color="auto"/>
+        </w:tblBorders>
+        <w:tblLayout w:type="fixed"/>
+        <w:tblCellMar>
+          <w:left w:w="0" w:type="dxa"/>
+          <w:right w:w="72" w:type="dxa"/>
+        </w:tblCellMar>
+        <w:tblLook w:val="04A0" w:firstRow="1" w:lastRow="0" w:firstColumn="1" w:lastColumn="0" w:noHBand="0" w:noVBand="1"/>
+      </w:tblPr>
+      <w:tblGrid>
+        <w:gridCol w:w="263"/>
+        <w:gridCol w:w="3639"/>
+        <w:gridCol w:w="3639"/>
+      </w:tblGrid>
+      <w:tr>
+        <w:trPr>
+          <w:cantSplit/>
+          <w:jc w:val="center"/>
+        </w:trPr>
+        <w:tc>
+          <w:tcPr>
+            <w:tcW w:w="263" w:type="dxa"/>
+          </w:tcPr>
+          <w:p>
+            <w:pPr>
+              <w:pStyle w:val="CopticCross"/>
+            </w:pPr>
+          </w:p>
+        </w:tc>
+        <w:tc>
+          <w:tcPr>
+            <w:tcW w:w="3639" w:type="dxa"/>
+          </w:tcPr>
+          <w:p>
+            <w:pPr>
+              <w:pStyle w:val="EngHang"/>
+            </w:pPr>
+            <w:r>
+              <w:t>Hail to the bridal chamber,</w:t>
+            </w:r>
+          </w:p>
+          <w:p>
+            <w:pPr>
+              <w:pStyle w:val="EngHang"/>
+            </w:pPr>
+            <w:r>
+              <w:t>Adorend with many sorts,</w:t>
+            </w:r>
+          </w:p>
+          <w:p>
+            <w:pPr>
+              <w:pStyle w:val="EngHang"/>
+            </w:pPr>
+            <w:r>
+              <w:t>Of the True Bridegroom,</w:t>
+            </w:r>
+          </w:p>
+          <w:p>
+            <w:pPr>
+              <w:pStyle w:val="EngHangEnd"/>
+            </w:pPr>
+            <w:r>
+              <w:t>Who has joined [Himself to] humanity.</w:t>
+            </w:r>
+          </w:p>
+          <w:p>
+            <w:pPr>
+              <w:pStyle w:val="EngHang"/>
+            </w:pPr>
+            <w:r>
+              <w:t>That we may praise You,</w:t>
+            </w:r>
+          </w:p>
+          <w:p>
+            <w:pPr>
+              <w:pStyle w:val="EngHang"/>
+            </w:pPr>
+            <w:r>
+              <w:t>With Your Good Father,</w:t>
+            </w:r>
+          </w:p>
+          <w:p>
+            <w:pPr>
+              <w:pStyle w:val="EngHang"/>
+            </w:pPr>
+            <w:r>
+              <w:t>And the Holy Spirit,</w:t>
+            </w:r>
+          </w:p>
+          <w:p>
+            <w:pPr>
+              <w:pStyle w:val="EngHangEnd"/>
+            </w:pPr>
+            <w:r>
+              <w:t>For You have come and saved us. (Have mercy on us.)</w:t>
+            </w:r>
+          </w:p>
+        </w:tc>
+        <w:tc>
+          <w:tcPr>
+            <w:tcW w:w="3639" w:type="dxa"/>
+          </w:tcPr>
+          <w:p>
+            <w:pPr>
+              <w:pStyle w:val="CopticHangingVerse"/>
+            </w:pPr>
+            <w:r>
+              <w:t>Todo add</w:t>
+            </w:r>
+          </w:p>
+        </w:tc>
+      </w:tr>
+    </w:tbl>
+    <w:p>
+      <w:pPr>
+        <w:pStyle w:val="Heading4"/>
+      </w:pPr>
+      <w:r>
+        <w:t>The Prayer of the Pledge</w:t>
+      </w:r>
+    </w:p>
+    <w:p>
+      <w:pPr>
+        <w:pStyle w:val="Rubrics"/>
+      </w:pPr>
+      <w:r>
+        <w:t>The presbyter says the following “prayer o</w:t>
+      </w:r>
+      <w:r>
+        <w:t>f</w:t>
+      </w:r>
+      <w:r>
+        <w:t xml:space="preserve"> the pledge,” and when he mentions the bridegroom and his helpmeet, he signs them on the forehead with the cross:</w:t>
+      </w:r>
+    </w:p>
+    <w:p>
+      <w:pPr>
+        <w:pStyle w:val="Priest"/>
+      </w:pPr>
+      <w:r>
+        <w:t>Presbyter:</w:t>
+      </w:r>
+    </w:p>
+    <w:p>
+      <w:pPr>
+        <w:pStyle w:val="Body"/>
+      </w:pPr>
+      <w:r>
+        <w:t xml:space="preserve">O God, Who fashioned man with </w:t>
+      </w:r>
+      <w:r>
+        <w:t>Your</w:t>
+      </w:r>
+      <w:r>
+        <w:t xml:space="preserve"> hands alone, and gave him his wife to be a helpmeet and support to him, be </w:t>
+      </w:r>
+      <w:r>
+        <w:t xml:space="preserve">now, our Master, an advocate </w:t>
+      </w:r>
+      <w:r>
+        <w:t>to these two youths, the bridegroom and his helpmeet.  Unite them in the pledge of true fellowship, and give them a token of the symbol of their union, that they may be one</w:t>
+      </w:r>
+      <w:r>
+        <w:t xml:space="preserve"> in the bonds of love, saying to them, “My peace I give </w:t>
+      </w:r>
+      <w:r>
+        <w:t xml:space="preserve">to you, My peace I leave with you.”  For </w:t>
+      </w:r>
+      <w:r>
+        <w:t xml:space="preserve">You are the peace of us all, and </w:t>
+      </w:r>
+      <w:r>
+        <w:t xml:space="preserve">to </w:t>
+      </w:r>
+      <w:r>
+        <w:t>You</w:t>
+      </w:r>
+      <w:r>
+        <w:t xml:space="preserve"> we offer up the glory and the honour, together with </w:t>
+      </w:r>
+      <w:r>
+        <w:t>Your</w:t>
+      </w:r>
+      <w:r>
+        <w:t xml:space="preserve"> Only-Begotten Son, and the Holy Spirit the Life-Give</w:t>
+      </w:r>
+      <w:r>
+        <w:t xml:space="preserve">r, now, and at all times, and </w:t>
+      </w:r>
+      <w:r>
+        <w:t>to the age of all ages.  Amen.</w:t>
+      </w:r>
+    </w:p>
+    <w:p>
+      <w:pPr>
+        <w:pStyle w:val="Priest"/>
+      </w:pPr>
+      <w:r>
+        <w:t>People:</w:t>
+      </w:r>
+    </w:p>
+    <w:p>
+      <w:pPr>
+        <w:pStyle w:val="Body"/>
+      </w:pPr>
+      <w:r>
+        <w:t>Lord have mercy. Lord have mercy. Lord have mercy.</w:t>
+      </w:r>
+    </w:p>
+    <w:p>
+      <w:pPr>
+        <w:pStyle w:val="Heading4"/>
+      </w:pPr>
+      <w:bookmarkStart w:id="21" w:name="_Ref500744666"/>
+      <w:r>
+        <w:lastRenderedPageBreak/>
+        <w:t>The Prayer over the Garments</w:t>
+      </w:r>
+      <w:bookmarkEnd w:id="21"/>
+    </w:p>
+    <w:p>
+      <w:pPr>
+        <w:pStyle w:val="Priest"/>
+      </w:pPr>
+      <w:r>
+        <w:t>Presbyter:</w:t>
+      </w:r>
+    </w:p>
+    <w:p>
+      <w:pPr>
+        <w:pStyle w:val="Body"/>
+      </w:pPr>
+      <w:r>
+        <w:t xml:space="preserve">O Master, Lord, Jesus Christ our God, Who adorned the heavens with the stars and manifested the earth in the beauty of flowers bearing fruits of diverse kinds; Who has bestowed on mankind heavenly things, and </w:t>
+      </w:r>
+      <w:r>
+        <w:t xml:space="preserve">has given </w:t>
+      </w:r>
+      <w:r>
+        <w:t xml:space="preserve">to them the comforts of the earth:  Do now, O Good One and Lover of mankind, we entreat </w:t>
+      </w:r>
+      <w:r>
+        <w:t>You</w:t>
+      </w:r>
+      <w:r>
+        <w:t xml:space="preserve">, bless this garment which is set forth </w:t>
+      </w:r>
+      <w:r>
+        <w:rPr>
+          <w:rStyle w:val="RubricsInBodyChar"/>
+        </w:rPr>
+        <w:t>(here he makes the sign of the cross)</w:t>
+      </w:r>
+      <w:r>
+        <w:t xml:space="preserve">, that it may be </w:t>
+      </w:r>
+      <w:r>
+        <w:t xml:space="preserve">to </w:t>
+      </w:r>
+      <w:r>
+        <w:t>Your</w:t>
+      </w:r>
+      <w:r>
+        <w:t xml:space="preserve"> servants a garment of glory and salvation, a garment of joy and gladness, through the goodwill of </w:t>
+      </w:r>
+      <w:r>
+        <w:t>Your</w:t>
+      </w:r>
+      <w:r>
+        <w:t xml:space="preserve"> goodness. Keep them pure in soul, body and spirit. Let their life be spent in peace and happiness through the doing of righteousness. Bestow on them the enjoyment of the things of heaven and the things of earth.  May they be rich in the works of righteousness; </w:t>
+      </w:r>
+      <w:r>
+        <w:t xml:space="preserve">fill </w:t>
+      </w:r>
+      <w:r>
+        <w:t xml:space="preserve">their houses and their stores with every good thing.  May they be worthy to do </w:t>
+      </w:r>
+      <w:r>
+        <w:t>Your</w:t>
+      </w:r>
+      <w:r>
+        <w:t xml:space="preserve"> will at all times.  For </w:t>
+      </w:r>
+      <w:r>
+        <w:t>You are</w:t>
+      </w:r>
+      <w:r>
+        <w:t xml:space="preserve"> merciful, plenteous in compassion and righteousness, and to </w:t>
+      </w:r>
+      <w:r>
+        <w:t>You</w:t>
+      </w:r>
+      <w:r>
+        <w:t xml:space="preserve"> is due the glory, with </w:t>
+      </w:r>
+      <w:r>
+        <w:t>Your</w:t>
+      </w:r>
+      <w:r>
+        <w:t xml:space="preserve"> Good Father and the Holy Spirit, the Life-Giver, Who is of One Essence with </w:t>
+      </w:r>
+      <w:r>
+        <w:t>You</w:t>
+      </w:r>
+      <w:r>
+        <w:t>, now, and at all times, and unto the age of all ages.  Amen.</w:t>
+      </w:r>
+    </w:p>
+    <w:p>
+      <w:pPr>
+        <w:pStyle w:val="Rubrics"/>
+      </w:pPr>
+      <w:r>
+        <w:t>The presbyter puts the garment on the bridegroom, then the rigs are exchanged, while the people sing the following hymn in the Palm tune:</w:t>
+      </w:r>
+    </w:p>
+    <w:p>
+      <w:pPr>
+        <w:pStyle w:val="Priest"/>
+      </w:pPr>
+      <w:r>
+        <w:t>People:</w:t>
+      </w:r>
+    </w:p>
+    <w:p>
+      <w:pPr>
+        <w:pStyle w:val="EngHang"/>
+      </w:pPr>
+      <w:r>
+        <w:t>With a spiritual garment</w:t>
+      </w:r>
+    </w:p>
+    <w:p>
+      <w:pPr>
+        <w:pStyle w:val="EngHang"/>
+      </w:pPr>
+      <w:r>
+        <w:t>Archangel Michael was clothed,</w:t>
+      </w:r>
+    </w:p>
+    <w:p>
+      <w:pPr>
+        <w:pStyle w:val="EngHang"/>
+      </w:pPr>
+      <w:r>
+        <w:t>And with a girdle of pearls</w:t>
+      </w:r>
+    </w:p>
+    <w:p>
+      <w:pPr>
+        <w:pStyle w:val="EngHangEnd"/>
+      </w:pPr>
+      <w:r>
+        <w:t>Archangel Michael was girt.</w:t>
+      </w:r>
+    </w:p>
+    <w:p>
+      <w:pPr>
+        <w:pStyle w:val="EngHang"/>
+      </w:pPr>
+      <w:r>
+        <w:t>With the garment of chastity</w:t>
+      </w:r>
+    </w:p>
+    <w:p>
+      <w:pPr>
+        <w:pStyle w:val="EngHang"/>
+      </w:pPr>
+      <w:r>
         <w:t>This bridegroom is clothed,</w:t>
       </w:r>
     </w:p>
@@ -14789,7 +16562,7 @@
         <w:pStyle w:val="EngHang"/>
       </w:pPr>
       <w:r>
-        <w:t>And the crown of righteousness</w:t>
+        <w:t>And the crown of gladness</w:t>
       </w:r>
     </w:p>
     <w:p>
@@ -14805,7 +16578,8 @@
         <w:pStyle w:val="EngHang"/>
       </w:pPr>
       <w:r>
-        <w:t>As David the psalmist has said,</w:t>
+        <w:lastRenderedPageBreak/>
+        <w:t>As David the king and psalmist</w:t>
       </w:r>
     </w:p>
     <w:p>
@@ -14813,7 +16587,7 @@
         <w:pStyle w:val="EngHang"/>
       </w:pPr>
       <w:r>
-        <w:t>You have given</w:t>
+        <w:t>Has said in the psalm,</w:t>
       </w:r>
     </w:p>
     <w:p>
@@ -14821,7 +16595,7 @@
         <w:pStyle w:val="EngHang"/>
       </w:pPr>
       <w:r>
-        <w:t>Glory and honour</w:t>
+        <w:t>Glory and honour hast Thou</w:t>
       </w:r>
     </w:p>
     <w:p>
@@ -14829,7 +16603,7 @@
         <w:pStyle w:val="EngHangEnd"/>
       </w:pPr>
       <w:r>
-        <w:t>For a crown upon him.</w:t>
+        <w:t>Given for a crown on him.</w:t>
       </w:r>
     </w:p>
     <w:p>
@@ -14837,7 +16611,7 @@
         <w:pStyle w:val="EngHang"/>
       </w:pPr>
       <w:r>
-        <w:t>You have prevented him</w:t>
+        <w:t>Thou hast overtaken him</w:t>
       </w:r>
     </w:p>
     <w:p>
@@ -14845,7 +16619,7 @@
         <w:pStyle w:val="EngHang"/>
       </w:pPr>
       <w:r>
-        <w:t>With the blessing of Your goodness,</w:t>
+        <w:t>With the blessing of Thy goodness:</w:t>
       </w:r>
     </w:p>
     <w:p>
@@ -14853,17 +16627,15 @@
         <w:pStyle w:val="EngHang"/>
       </w:pPr>
       <w:r>
-        <w:t>You have set a crown</w:t>
-      </w:r>
-      <w:bookmarkStart w:id="20" w:name="_GoBack"/>
-      <w:bookmarkEnd w:id="20"/>
+        <w:t>Thou hast set upon him</w:t>
+      </w:r>
     </w:p>
     <w:p>
       <w:pPr>
         <w:pStyle w:val="EngHangEnd"/>
       </w:pPr>
       <w:r>
-        <w:t>Of precious stones upon him.</w:t>
+        <w:t>A crown of precious stones.</w:t>
       </w:r>
     </w:p>
     <w:p>
@@ -14871,7 +16643,7 @@
         <w:pStyle w:val="EngHang"/>
       </w:pPr>
       <w:r>
-        <w:t>He asked life of You,</w:t>
+        <w:t>He asked life of Thee, O Lord,</w:t>
       </w:r>
     </w:p>
     <w:p>
@@ -14879,7 +16651,7 @@
         <w:pStyle w:val="EngHang"/>
       </w:pPr>
       <w:r>
-        <w:t>O Lord,</w:t>
+        <w:t>And Thou hast given him</w:t>
       </w:r>
     </w:p>
     <w:p>
@@ -14887,7 +16659,43 @@
         <w:pStyle w:val="EngHang"/>
       </w:pPr>
       <w:r>
-        <w:t>And you have given him</w:t>
+        <w:t>The length of days,</w:t>
+      </w:r>
+    </w:p>
+    <w:p>
+      <w:pPr>
+        <w:pStyle w:val="EngHangEnd"/>
+      </w:pPr>
+      <w:r>
+        <w:t>F</w:t>
+      </w:r>
+      <w:r>
+        <w:t>orever.  Amen.</w:t>
+      </w:r>
+    </w:p>
+    <w:p>
+      <w:pPr>
+        <w:pStyle w:val="EngHangEnd"/>
+      </w:pPr>
+      <w:r>
+        <w:t>Blessed be…</w:t>
+      </w:r>
+    </w:p>
+    <w:p>
+      <w:pPr>
+        <w:pStyle w:val="Heading4"/>
+      </w:pPr>
+      <w:r>
+        <w:lastRenderedPageBreak/>
+        <w:t>The Hymn of the Censor</w:t>
+      </w:r>
+    </w:p>
+    <w:p>
+      <w:pPr>
+        <w:pStyle w:val="Priest"/>
+      </w:pPr>
+      <w:r>
+        <w:t>People:</w:t>
       </w:r>
     </w:p>
     <w:p>
@@ -14895,7 +16703,106 @@
         <w:pStyle w:val="EngHang"/>
       </w:pPr>
       <w:r>
-        <w:t>Length of days. Amen.</w:t>
+        <w:t>This censer of pure gold,</w:t>
+      </w:r>
+    </w:p>
+    <w:p>
+      <w:pPr>
+        <w:pStyle w:val="EngHang"/>
+      </w:pPr>
+      <w:r>
+        <w:t>bearing the sweet incense,</w:t>
+      </w:r>
+    </w:p>
+    <w:p>
+      <w:pPr>
+        <w:pStyle w:val="EngHang"/>
+      </w:pPr>
+      <w:r>
+        <w:t>in the hands of Aaron the priest,</w:t>
+      </w:r>
+    </w:p>
+    <w:p>
+      <w:pPr>
+        <w:pStyle w:val="EngHang"/>
+      </w:pPr>
+      <w:r>
+        <w:t>offering incense upon the altar,</w:t>
+      </w:r>
+    </w:p>
+    <w:p>
+      <w:pPr>
+        <w:pStyle w:val="EngHang"/>
+      </w:pPr>
+      <w:r>
+        <w:t>before the mercy seat,</w:t>
+      </w:r>
+    </w:p>
+    <w:p>
+      <w:pPr>
+        <w:pStyle w:val="EngHang"/>
+      </w:pPr>
+      <w:r>
+        <w:t>is the holy Virgin Mary;</w:t>
+      </w:r>
+    </w:p>
+    <w:p>
+      <w:pPr>
+        <w:pStyle w:val="EngHang"/>
+      </w:pPr>
+      <w:r>
+        <w:t>Who brought forth Jesus Christ;</w:t>
+      </w:r>
+    </w:p>
+    <w:p>
+      <w:pPr>
+        <w:pStyle w:val="EngHang"/>
+      </w:pPr>
+      <w:r>
+        <w:t>the Son and Logos.</w:t>
+      </w:r>
+    </w:p>
+    <w:p>
+      <w:pPr>
+        <w:pStyle w:val="EngHang"/>
+      </w:pPr>
+      <w:r>
+        <w:t>The Holy Spirit came upon her,</w:t>
+      </w:r>
+    </w:p>
+    <w:p>
+      <w:pPr>
+        <w:pStyle w:val="EngHang"/>
+      </w:pPr>
+      <w:r>
+        <w:t>purified her, sanctified her,</w:t>
+      </w:r>
+    </w:p>
+    <w:p>
+      <w:pPr>
+        <w:pStyle w:val="EngHang"/>
+      </w:pPr>
+      <w:r>
+        <w:t>and filled her with grace.</w:t>
+      </w:r>
+    </w:p>
+    <w:p>
+      <w:pPr>
+        <w:pStyle w:val="EngHang"/>
+      </w:pPr>
+      <w:r>
+        <w:t>Through her intercessions,</w:t>
+      </w:r>
+    </w:p>
+    <w:p>
+      <w:pPr>
+        <w:pStyle w:val="EngHangEnd"/>
+        <w:rPr>
+          <w:sz w:val="22"/>
+        </w:rPr>
+      </w:pPr>
+      <w:r>
+        <w:t>O Lord, grant us the forgiveness of our sins.</w:t>
       </w:r>
     </w:p>
     <w:p>
@@ -14903,82 +16810,1619 @@
         <w:pStyle w:val="Rubrics"/>
       </w:pPr>
       <w:r>
-        <w:t>The end-of-service hymn is sung.</w:t>
-      </w:r>
-    </w:p>
-    <w:p>
-      <w:pPr>
-        <w:pStyle w:val="Heading2"/>
-      </w:pPr>
-      <w:r>
-        <w:t>Crowning</w:t>
-      </w:r>
+        <w:t>Or the shorter version may be said:</w:t>
+      </w:r>
+    </w:p>
+    <w:p>
+      <w:pPr>
+        <w:pStyle w:val="EngHang"/>
+      </w:pPr>
+      <w:r>
+        <w:t>This censer of pure gold,</w:t>
+      </w:r>
+    </w:p>
+    <w:p>
+      <w:pPr>
+        <w:pStyle w:val="EngHang"/>
+      </w:pPr>
+      <w:r>
+        <w:t>bearing the armona,</w:t>
+      </w:r>
+    </w:p>
+    <w:p>
+      <w:pPr>
+        <w:pStyle w:val="EngHang"/>
+      </w:pPr>
+      <w:r>
+        <w:t>is in the hands</w:t>
+      </w:r>
+    </w:p>
+    <w:p>
+      <w:pPr>
+        <w:pStyle w:val="EngHang"/>
+      </w:pPr>
+      <w:r>
+        <w:t>of Aaron the priest,</w:t>
+      </w:r>
+    </w:p>
+    <w:p>
+      <w:pPr>
+        <w:pStyle w:val="EngHangEnd"/>
+      </w:pPr>
+      <w:r>
+        <w:t>offering up incense on the altar.</w:t>
+      </w:r>
+    </w:p>
+    <w:p>
+      <w:pPr>
+        <w:pStyle w:val="Rubrics"/>
+      </w:pPr>
+      <w:r>
+        <w:t>The ending is sung:</w:t>
+      </w:r>
+    </w:p>
+    <w:tbl>
+      <w:tblPr>
+        <w:tblStyle w:val="TableGrid"/>
+        <w:tblW w:w="7541" w:type="dxa"/>
+        <w:jc w:val="center"/>
+        <w:tblBorders>
+          <w:top w:val="none" w:sz="0" w:space="0" w:color="auto"/>
+          <w:left w:val="none" w:sz="0" w:space="0" w:color="auto"/>
+          <w:bottom w:val="none" w:sz="0" w:space="0" w:color="auto"/>
+          <w:right w:val="none" w:sz="0" w:space="0" w:color="auto"/>
+          <w:insideH w:val="none" w:sz="0" w:space="0" w:color="auto"/>
+          <w:insideV w:val="none" w:sz="0" w:space="0" w:color="auto"/>
+        </w:tblBorders>
+        <w:tblLayout w:type="fixed"/>
+        <w:tblCellMar>
+          <w:left w:w="0" w:type="dxa"/>
+          <w:right w:w="72" w:type="dxa"/>
+        </w:tblCellMar>
+        <w:tblLook w:val="04A0" w:firstRow="1" w:lastRow="0" w:firstColumn="1" w:lastColumn="0" w:noHBand="0" w:noVBand="1"/>
+      </w:tblPr>
+      <w:tblGrid>
+        <w:gridCol w:w="263"/>
+        <w:gridCol w:w="3639"/>
+        <w:gridCol w:w="3639"/>
+      </w:tblGrid>
+      <w:tr>
+        <w:trPr>
+          <w:cantSplit/>
+          <w:jc w:val="center"/>
+        </w:trPr>
+        <w:tc>
+          <w:tcPr>
+            <w:tcW w:w="263" w:type="dxa"/>
+          </w:tcPr>
+          <w:p>
+            <w:pPr>
+              <w:pStyle w:val="CopticCross"/>
+            </w:pPr>
+          </w:p>
+          <w:p>
+            <w:pPr>
+              <w:pStyle w:val="CopticCross"/>
+            </w:pPr>
+          </w:p>
+        </w:tc>
+        <w:tc>
+          <w:tcPr>
+            <w:tcW w:w="3639" w:type="dxa"/>
+          </w:tcPr>
+          <w:p>
+            <w:pPr>
+              <w:pStyle w:val="EngHang"/>
+            </w:pPr>
+            <w:r>
+              <w:t xml:space="preserve">We worship </w:t>
+            </w:r>
+            <w:r>
+              <w:t>You</w:t>
+            </w:r>
+            <w:r>
+              <w:t>, O Christ,</w:t>
+            </w:r>
+          </w:p>
+          <w:p>
+            <w:pPr>
+              <w:pStyle w:val="EngHang"/>
+            </w:pPr>
+            <w:r>
+              <w:t xml:space="preserve">With </w:t>
+            </w:r>
+            <w:r>
+              <w:t>Your</w:t>
+            </w:r>
+            <w:r>
+              <w:t xml:space="preserve"> Good Father,</w:t>
+            </w:r>
+          </w:p>
+          <w:p>
+            <w:pPr>
+              <w:pStyle w:val="EngHang"/>
+            </w:pPr>
+            <w:r>
+              <w:t>And the Holy Spirit,</w:t>
+            </w:r>
+          </w:p>
+          <w:p>
+            <w:pPr>
+              <w:pStyle w:val="EngHangEnd"/>
+            </w:pPr>
+            <w:r>
+              <w:t xml:space="preserve">For </w:t>
+            </w:r>
+            <w:r>
+              <w:t>You have</w:t>
+            </w:r>
+            <w:r>
+              <w:t xml:space="preserve"> </w:t>
+            </w:r>
+            <w:r>
+              <w:t>{</w:t>
+            </w:r>
+            <w:r>
+              <w:t>come</w:t>
+            </w:r>
+            <w:r>
+              <w:t>}</w:t>
+            </w:r>
+            <w:r>
+              <w:t xml:space="preserve"> and saved us.</w:t>
+            </w:r>
+          </w:p>
+        </w:tc>
+        <w:tc>
+          <w:tcPr>
+            <w:tcW w:w="3639" w:type="dxa"/>
+          </w:tcPr>
+          <w:p>
+            <w:pPr>
+              <w:pStyle w:val="CopticVersemulti-line"/>
+            </w:pPr>
+            <w:r>
+              <w:t>Ⲧⲉⲛⲟⲩⲱϣⲧ ⲙ̀ⲙⲟⲕ ⲱ̀ Ⲡⲓⲭ̀ⲣⲓⲥⲧⲟⲥ:</w:t>
+            </w:r>
+          </w:p>
+          <w:p>
+            <w:pPr>
+              <w:pStyle w:val="CopticVersemulti-line"/>
+            </w:pPr>
+            <w:r>
+              <w:t>ⲛⲉⲙ Ⲡⲉⲕⲓⲱⲧ ⲛ̀ⲁ̀ⲅⲁⲑⲟⲥ:</w:t>
+            </w:r>
+          </w:p>
+          <w:p>
+            <w:pPr>
+              <w:pStyle w:val="CopticVersemulti-line"/>
+            </w:pPr>
+            <w:r>
+              <w:t>ⲛⲉⲙ Ⲡⲓⲡ̀ⲛⲉⲩⲙⲁ ⲉⲑⲟⲩⲁⲃ:</w:t>
+            </w:r>
+          </w:p>
+          <w:p>
+            <w:pPr>
+              <w:pStyle w:val="CopticHangingVerse"/>
+            </w:pPr>
+            <w:r>
+              <w:t>ϫⲉ (_____) ⲁⲕⲥⲱϯ ⲙ̀ⲙⲟⲛ ⲛⲁⲓ ⲛⲁⲛ.</w:t>
+            </w:r>
+          </w:p>
+        </w:tc>
+      </w:tr>
+    </w:tbl>
+    <w:p>
+      <w:pPr>
+        <w:pStyle w:val="Heading4"/>
+      </w:pPr>
+      <w:r>
+        <w:lastRenderedPageBreak/>
+        <w:t>Ephesians</w:t>
+      </w:r>
+      <w:r>
+        <w:t xml:space="preserve"> </w:t>
+      </w:r>
+      <w:r>
+        <w:t>5:22-6:3</w:t>
+      </w:r>
+    </w:p>
+    <w:p>
+      <w:pPr>
+        <w:pStyle w:val="Rubric"/>
+      </w:pPr>
+      <w:r>
+        <w:t>A chapter from the Epistle of our teacher Paul to the Ephesians. His blessing be upon us. Amen.</w:t>
+      </w:r>
+    </w:p>
+    <w:p>
+      <w:pPr>
+        <w:pStyle w:val="Body"/>
+      </w:pPr>
+      <w:r>
+        <w:t>Wives, be subject to your own husbands as [you are] to the Lord. For the husband is the head of the wife, as Christ is the head of the Church, being himself the savior of the body. As the Church is subject to Christ, wives should likewise be subject to their own husbands in everything.</w:t>
+      </w:r>
+    </w:p>
+    <w:p>
+      <w:pPr>
+        <w:pStyle w:val="Body"/>
+      </w:pPr>
+      <w:r>
+        <w:t>Husbands, love your wives, just as Christ loved the Church and gave himself up for her in order to sanctify her, having purified her by the washing of water with the word, so that he might present the Church to himself in glory, without any spot or wrinkle or any such thing, but holy and flawless. In the same way, a husband should love his wife as his [own] body. He who loves his own wife loves himself! No man ever hates his own body but feeds it and cares for it, as the Lord also does for the Church. Yes, we are members of his body, his very flesh and bones!</w:t>
+      </w:r>
+    </w:p>
+    <w:p>
+      <w:pPr>
+        <w:pStyle w:val="Body"/>
+      </w:pPr>
+      <w:r>
+        <w:t>For this cause a man will leave his father and mother, and will be joined to</w:t>
+      </w:r>
+    </w:p>
+    <w:p>
+      <w:pPr>
+        <w:pStyle w:val="Body"/>
+      </w:pPr>
+      <w:r>
+        <w:t>his wife. The two will become one flesh.</w:t>
+      </w:r>
+    </w:p>
+    <w:p>
+      <w:pPr>
+        <w:pStyle w:val="Body"/>
+      </w:pPr>
+      <w:r>
+        <w:t>This is a great mystery: I speak concerning Christ and the Church. Now concerning you: each one of you must also love his own wife even as his own self; and the wife must respect her husband.</w:t>
+      </w:r>
+    </w:p>
+    <w:p>
+      <w:pPr>
+        <w:pStyle w:val="Body"/>
+      </w:pPr>
+      <w:r>
+        <w:t>Children, obey your parents in the Lord, for this is right.</w:t>
+      </w:r>
+    </w:p>
+    <w:p>
+      <w:pPr>
+        <w:pStyle w:val="Body"/>
+      </w:pPr>
+      <w:r>
+        <w:t>“Honor your father and mother,” which is the first commandment with abpromise: “that it may be well with you, and you may live long on the earth.”</w:t>
+      </w:r>
+    </w:p>
+    <w:p>
+      <w:pPr>
+        <w:pStyle w:val="Body"/>
+        <w:rPr>
+          <w:i/>
+        </w:rPr>
+      </w:pPr>
+      <w:r>
+        <w:rPr>
+          <w:i/>
+        </w:rPr>
+        <w:t>The grace of God the Father be with you all. Amen.</w:t>
+      </w:r>
+    </w:p>
+    <w:p>
+      <w:pPr>
+        <w:pStyle w:val="Heading4"/>
+      </w:pPr>
+      <w:r>
+        <w:t>The Hymn of the Trisagion</w:t>
+      </w:r>
+    </w:p>
+    <w:tbl>
+      <w:tblPr>
+        <w:tblStyle w:val="TableGrid"/>
+        <w:tblW w:w="0" w:type="auto"/>
+        <w:jc w:val="center"/>
+        <w:tblBorders>
+          <w:top w:val="none" w:sz="0" w:space="0" w:color="auto"/>
+          <w:left w:val="none" w:sz="0" w:space="0" w:color="auto"/>
+          <w:bottom w:val="none" w:sz="0" w:space="0" w:color="auto"/>
+          <w:right w:val="none" w:sz="0" w:space="0" w:color="auto"/>
+          <w:insideH w:val="none" w:sz="0" w:space="0" w:color="auto"/>
+        </w:tblBorders>
+        <w:tblLook w:val="04A0" w:firstRow="1" w:lastRow="0" w:firstColumn="1" w:lastColumn="0" w:noHBand="0" w:noVBand="1"/>
+      </w:tblPr>
+      <w:tblGrid>
+        <w:gridCol w:w="3623"/>
+        <w:gridCol w:w="3624"/>
+      </w:tblGrid>
+      <w:tr>
+        <w:trPr>
+          <w:cantSplit/>
+          <w:jc w:val="center"/>
+        </w:trPr>
+        <w:tc>
+          <w:tcPr>
+            <w:tcW w:w="3623" w:type="dxa"/>
+          </w:tcPr>
+          <w:p>
+            <w:pPr>
+              <w:pStyle w:val="BodyNoIndent"/>
+            </w:pPr>
+            <w:r>
+              <w:t>Holy God, Holy Mighty, Holy Immortal, Who was born of the Virgin, have mercy upon us.</w:t>
+            </w:r>
+          </w:p>
+        </w:tc>
+        <w:tc>
+          <w:tcPr>
+            <w:tcW w:w="3624" w:type="dxa"/>
+          </w:tcPr>
+          <w:p>
+            <w:pPr>
+              <w:pStyle w:val="BodyNoIndent"/>
+              <w:rPr>
+                <w:rFonts w:cs="@MingLiU"/>
+              </w:rPr>
+            </w:pPr>
+            <w:r>
+              <w:rPr>
+                <w:rFonts w:cs="@MingLiU"/>
+              </w:rPr>
+              <w:t>Agios O Th</w:t>
+            </w:r>
+            <w:r>
+              <w:rPr>
+                <w:rFonts w:cs="@MingLiU" w:hint="eastAsia"/>
+              </w:rPr>
+              <w:t>é</w:t>
+            </w:r>
+            <w:r>
+              <w:rPr>
+                <w:rFonts w:cs="@MingLiU"/>
+              </w:rPr>
+              <w:noBreakHyphen/>
+              <w:t>os: Agios Ees</w:t>
+            </w:r>
+            <w:r>
+              <w:rPr>
+                <w:rFonts w:cs="@MingLiU"/>
+              </w:rPr>
+              <w:noBreakHyphen/>
+              <w:t>shiros: Agios Athanatos: O ek Partheno gennethis: eleison imas.</w:t>
+            </w:r>
+          </w:p>
+        </w:tc>
+      </w:tr>
+      <w:tr>
+        <w:trPr>
+          <w:cantSplit/>
+          <w:jc w:val="center"/>
+        </w:trPr>
+        <w:tc>
+          <w:tcPr>
+            <w:tcW w:w="3623" w:type="dxa"/>
+          </w:tcPr>
+          <w:p>
+            <w:pPr>
+              <w:pStyle w:val="BodyNoIndent"/>
+            </w:pPr>
+            <w:r>
+              <w:t>Holy God, Holy Mighty, Holy Immortal, Who was crucified for us, have mercy upon us.</w:t>
+            </w:r>
+          </w:p>
+        </w:tc>
+        <w:tc>
+          <w:tcPr>
+            <w:tcW w:w="3624" w:type="dxa"/>
+          </w:tcPr>
+          <w:p>
+            <w:pPr>
+              <w:pStyle w:val="BodyNoIndent"/>
+              <w:rPr>
+                <w:rFonts w:cs="@MingLiU"/>
+              </w:rPr>
+            </w:pPr>
+            <w:r>
+              <w:rPr>
+                <w:rFonts w:cs="@MingLiU"/>
+              </w:rPr>
+              <w:t>Agios O Th</w:t>
+            </w:r>
+            <w:r>
+              <w:rPr>
+                <w:rFonts w:cs="@MingLiU" w:hint="eastAsia"/>
+              </w:rPr>
+              <w:t>é</w:t>
+            </w:r>
+            <w:r>
+              <w:rPr>
+                <w:rFonts w:cs="@MingLiU"/>
+              </w:rPr>
+              <w:noBreakHyphen/>
+              <w:t>os: Agios Ees</w:t>
+            </w:r>
+            <w:r>
+              <w:rPr>
+                <w:rFonts w:cs="@MingLiU"/>
+              </w:rPr>
+              <w:noBreakHyphen/>
+              <w:t>shiros: Agios Athanatos: O stavrothis di imas: eleison imas.</w:t>
+            </w:r>
+          </w:p>
+        </w:tc>
+      </w:tr>
+      <w:tr>
+        <w:trPr>
+          <w:cantSplit/>
+          <w:jc w:val="center"/>
+        </w:trPr>
+        <w:tc>
+          <w:tcPr>
+            <w:tcW w:w="3623" w:type="dxa"/>
+          </w:tcPr>
+          <w:p>
+            <w:pPr>
+              <w:pStyle w:val="BodyNoIndent"/>
+            </w:pPr>
+            <w:r>
+              <w:t>Holy God, Holy Mighty, Holy Immortal, Who rose from the dead and ascended into the heavens, have mercy upon us.</w:t>
+            </w:r>
+          </w:p>
+        </w:tc>
+        <w:tc>
+          <w:tcPr>
+            <w:tcW w:w="3624" w:type="dxa"/>
+          </w:tcPr>
+          <w:p>
+            <w:pPr>
+              <w:pStyle w:val="BodyNoIndent"/>
+              <w:rPr>
+                <w:rFonts w:cs="@MingLiU"/>
+              </w:rPr>
+            </w:pPr>
+            <w:r>
+              <w:rPr>
+                <w:rFonts w:cs="@MingLiU"/>
+              </w:rPr>
+              <w:t>Agios O Th</w:t>
+            </w:r>
+            <w:r>
+              <w:rPr>
+                <w:rFonts w:cs="@MingLiU" w:hint="eastAsia"/>
+              </w:rPr>
+              <w:t>é</w:t>
+            </w:r>
+            <w:r>
+              <w:rPr>
+                <w:rFonts w:cs="@MingLiU"/>
+              </w:rPr>
+              <w:noBreakHyphen/>
+              <w:t>os: Agios Ees</w:t>
+            </w:r>
+            <w:r>
+              <w:rPr>
+                <w:rFonts w:cs="@MingLiU"/>
+              </w:rPr>
+              <w:noBreakHyphen/>
+              <w:t>shiros: Agios Athanatos: O anastasis ek ton nekron: ke anelthon ees toos ooranoos: eleison imas.</w:t>
+            </w:r>
+          </w:p>
+        </w:tc>
+      </w:tr>
+      <w:tr>
+        <w:trPr>
+          <w:cantSplit/>
+          <w:jc w:val="center"/>
+        </w:trPr>
+        <w:tc>
+          <w:tcPr>
+            <w:tcW w:w="3623" w:type="dxa"/>
+          </w:tcPr>
+          <w:p>
+            <w:pPr>
+              <w:pStyle w:val="BodyNoIndent"/>
+            </w:pPr>
+            <w:r>
+              <w:rPr>
+                <w:rFonts w:cs="@MingLiU"/>
+              </w:rPr>
+              <w:lastRenderedPageBreak/>
+              <w:t>Glory be to the Father and to the Son and to the Holy Spirit, both now, and al</w:t>
+            </w:r>
+            <w:r>
+              <w:rPr>
+                <w:rFonts w:cs="@MingLiU"/>
+              </w:rPr>
+              <w:softHyphen/>
+              <w:t>ways, and unto the ages of ages. Amen. O Holy Trinity, have mercy upon us.</w:t>
+            </w:r>
+          </w:p>
+        </w:tc>
+        <w:tc>
+          <w:tcPr>
+            <w:tcW w:w="3624" w:type="dxa"/>
+          </w:tcPr>
+          <w:p>
+            <w:pPr>
+              <w:pStyle w:val="BodyNoIndent"/>
+            </w:pPr>
+            <w:r>
+              <w:rPr>
+                <w:rFonts w:cs="@MingLiU"/>
+              </w:rPr>
+              <w:t>Doxa Patri ke Eio: ke Agio Pnevmati: ke nyn ke a</w:t>
+            </w:r>
+            <w:r>
+              <w:rPr>
+                <w:rFonts w:cs="@MingLiU"/>
+              </w:rPr>
+              <w:noBreakHyphen/>
+              <w:t xml:space="preserve">ee: ke ees toos </w:t>
+            </w:r>
+            <w:r>
+              <w:rPr>
+                <w:rFonts w:cs="@MingLiU" w:hint="eastAsia"/>
+              </w:rPr>
+              <w:t>é</w:t>
+            </w:r>
+            <w:r>
+              <w:rPr>
+                <w:rFonts w:cs="@MingLiU"/>
+              </w:rPr>
+              <w:noBreakHyphen/>
+              <w:t xml:space="preserve">onas ton </w:t>
+            </w:r>
+            <w:r>
+              <w:rPr>
+                <w:rFonts w:cs="@MingLiU" w:hint="eastAsia"/>
+              </w:rPr>
+              <w:t>é</w:t>
+            </w:r>
+            <w:r>
+              <w:rPr>
+                <w:rFonts w:cs="@MingLiU"/>
+              </w:rPr>
+              <w:noBreakHyphen/>
+              <w:t>onon: Amen: Agia Trias: eleison imas.</w:t>
+            </w:r>
+          </w:p>
+        </w:tc>
+      </w:tr>
+    </w:tbl>
+    <w:p>
+      <w:pPr>
+        <w:pStyle w:val="Heading4"/>
+      </w:pPr>
+      <w:r>
+        <w:t>The Prayer for the Gospel</w:t>
+      </w:r>
+    </w:p>
+    <w:p>
+      <w:pPr>
+        <w:pStyle w:val="Priest"/>
+      </w:pPr>
+      <w:r>
+        <w:t>Presbyter:</w:t>
+      </w:r>
+    </w:p>
+    <w:p>
+      <w:pPr>
+        <w:pStyle w:val="Body"/>
+      </w:pPr>
+      <w:r>
+        <w:t>Pray.</w:t>
+      </w:r>
+    </w:p>
+    <w:p>
+      <w:pPr>
+        <w:pStyle w:val="Priest"/>
+      </w:pPr>
+      <w:r>
+        <w:t>Deacon:</w:t>
+      </w:r>
+    </w:p>
+    <w:p>
+      <w:pPr>
+        <w:pStyle w:val="Body"/>
+      </w:pPr>
+      <w:r>
+        <w:t>Stand up for prayer.</w:t>
+      </w:r>
+    </w:p>
+    <w:p>
+      <w:pPr>
+        <w:pStyle w:val="Priest"/>
+      </w:pPr>
+      <w:r>
+        <w:t>Presbyter:</w:t>
+      </w:r>
+    </w:p>
+    <w:p>
+      <w:pPr>
+        <w:pStyle w:val="Body"/>
+      </w:pPr>
+      <w:r>
+        <w:t>Peace by with All.</w:t>
+      </w:r>
+    </w:p>
+    <w:p>
+      <w:pPr>
+        <w:pStyle w:val="Priest"/>
+      </w:pPr>
+      <w:r>
+        <w:t>People:</w:t>
+      </w:r>
+    </w:p>
+    <w:p>
+      <w:pPr>
+        <w:pStyle w:val="Body"/>
+      </w:pPr>
+      <w:r>
+        <w:t>And with your spirit.</w:t>
+      </w:r>
+    </w:p>
+    <w:p>
+      <w:pPr>
+        <w:pStyle w:val="Priest"/>
+      </w:pPr>
+      <w:r>
+        <w:t>Presbyter:</w:t>
+      </w:r>
+    </w:p>
+    <w:p>
+      <w:pPr>
+        <w:pStyle w:val="Body"/>
+      </w:pPr>
+      <w:r>
+        <w:t>O Master, Lord, Jesus Christ our God, Who said to His saintly, honoured Disciples and holy Apostles, “Many prophets and righteous men have desired to see the things which you see, and have not seen them, and to hear the things which you hear, and have not heard them. But blessed are your eyes for they see, and your ears for they hear.”</w:t>
+      </w:r>
+    </w:p>
+    <w:p>
+      <w:pPr>
+        <w:pStyle w:val="Body"/>
+      </w:pPr>
+      <w:r>
+        <w:t>May we be worthy to hear and to act [according to] Your Holy Gospels, through the prayers of Your saints.</w:t>
+      </w:r>
+    </w:p>
+    <w:p>
+      <w:pPr>
+        <w:pStyle w:val="Priest"/>
+      </w:pPr>
+      <w:r>
+        <w:t>Deacon:</w:t>
+      </w:r>
+    </w:p>
+    <w:p>
+      <w:pPr>
+        <w:pStyle w:val="Body"/>
+      </w:pPr>
+      <w:r>
+        <w:t>Pray for the Holy Gospel.</w:t>
+      </w:r>
+    </w:p>
+    <w:p>
+      <w:pPr>
+        <w:pStyle w:val="Priest"/>
+      </w:pPr>
+      <w:r>
+        <w:t>People:</w:t>
+      </w:r>
+    </w:p>
+    <w:p>
+      <w:pPr>
+        <w:pStyle w:val="Body"/>
+      </w:pPr>
+      <w:r>
+        <w:t>Lord have mercy.</w:t>
+      </w:r>
+    </w:p>
+    <w:p>
+      <w:pPr>
+        <w:pStyle w:val="Priest"/>
+      </w:pPr>
+      <w:r>
+        <w:t>Presbyter:</w:t>
+      </w:r>
+    </w:p>
+    <w:p>
+      <w:pPr>
+        <w:pStyle w:val="Body"/>
+      </w:pPr>
+      <w:r>
+        <w:t>Remember also, O our Master, all those who have charged us to remember them in our supplications and prayers which we offer up to You, O Lord our God.</w:t>
+      </w:r>
+    </w:p>
+    <w:p>
+      <w:pPr>
+        <w:pStyle w:val="Body"/>
+      </w:pPr>
+      <w:r>
+        <w:t>Repose those who have already fallen asleep. Heal those who are sick.</w:t>
+      </w:r>
+    </w:p>
+    <w:p>
+      <w:pPr>
+        <w:pStyle w:val="Body"/>
+      </w:pPr>
+      <w:r>
+        <w:t xml:space="preserve">For You are the life of us all, the salvation of us all, the hope of us all, the healing of us all and the resurrection of us all, and to You we send up the glory, and the honour, and the adoration, together with Your Good </w:t>
+      </w:r>
+      <w:r>
+        <w:lastRenderedPageBreak/>
+        <w:t>Father and the Holy Spirit, the Giver of Life, Who is of One Essence with You, now, and at all times, and unto the age of all ages. Amen.</w:t>
+      </w:r>
+    </w:p>
+    <w:p>
+      <w:pPr>
+        <w:pStyle w:val="Heading4"/>
+      </w:pPr>
+      <w:r>
+        <w:t>Another Prayer for the Gospel</w:t>
+      </w:r>
+    </w:p>
+    <w:p>
+      <w:pPr>
+        <w:pStyle w:val="Priest"/>
+      </w:pPr>
+      <w:r>
+        <w:t>Presbyter:</w:t>
+      </w:r>
+    </w:p>
+    <w:p>
+      <w:pPr>
+        <w:pStyle w:val="Body"/>
+      </w:pPr>
+      <w:r>
+        <w:t>O Master, Lord Jesus Christ our God, who sent His saintly, honoured Disciples and holy Apostles into all the world that they might preach the Gospel of Your Kingdom, and teach all nations Your true knowledge. We ask You, O our Master, open the ears of our hearts to hear Your Holy Gospels—</w:t>
+      </w:r>
+    </w:p>
+    <w:p>
+      <w:pPr>
+        <w:pStyle w:val="Priest"/>
+      </w:pPr>
+      <w:r>
+        <w:t>Deacon:</w:t>
+      </w:r>
+    </w:p>
+    <w:p>
+      <w:pPr>
+        <w:pStyle w:val="Body"/>
+      </w:pPr>
+      <w:r>
+        <w:t>Pray for the Holy Gospel.</w:t>
+      </w:r>
+    </w:p>
+    <w:p>
+      <w:pPr>
+        <w:pStyle w:val="Priest"/>
+      </w:pPr>
+      <w:r>
+        <w:t>People:</w:t>
+      </w:r>
+    </w:p>
+    <w:p>
+      <w:pPr>
+        <w:pStyle w:val="Body"/>
+      </w:pPr>
+      <w:r>
+        <w:t>Lord have mercy.</w:t>
+      </w:r>
+    </w:p>
+    <w:p>
+      <w:pPr>
+        <w:pStyle w:val="Priest"/>
+      </w:pPr>
+      <w:r>
+        <w:t>Presbyter:</w:t>
+      </w:r>
+    </w:p>
+    <w:p>
+      <w:pPr>
+        <w:pStyle w:val="Body"/>
+      </w:pPr>
+      <w:r>
+        <w:t xml:space="preserve">—and open the senses of our souls. An may we be worthy to be not only hearers, but also to act according to Your holy commandments, through the good will of God, Your good Father, through whom You are blessed, with Him and the Holy Spirit, the Giver of Life, who is of one essence with You, now and at all times and to the age of all ages. Amen. </w:t>
+      </w:r>
+    </w:p>
+    <w:p>
+      <w:pPr>
+        <w:pStyle w:val="Heading4"/>
+      </w:pPr>
+      <w:bookmarkStart w:id="22" w:name="_Toc500310153"/>
+      <w:r>
+        <w:t>Psalm 18:6bc, 127:3</w:t>
+      </w:r>
+    </w:p>
+    <w:p>
+      <w:pPr>
+        <w:pStyle w:val="Rubric"/>
+      </w:pPr>
+      <w:r>
+        <w:t>A Psalm of David.</w:t>
+      </w:r>
+    </w:p>
+    <w:p>
+      <w:pPr>
+        <w:pStyle w:val="Body"/>
+      </w:pPr>
+      <w:r>
+        <w:t>He is like a bridegroom coming out of bridal chamber,</w:t>
+      </w:r>
+    </w:p>
+    <w:p>
+      <w:pPr>
+        <w:pStyle w:val="Body"/>
+      </w:pPr>
+      <w:r>
+        <w:tab/>
+        <w:t>rejoicing like a strong man to run His race.</w:t>
+      </w:r>
+    </w:p>
+    <w:p>
+      <w:pPr>
+        <w:pStyle w:val="Body"/>
+      </w:pPr>
+      <w:r>
+        <w:t>Your wife will be like a fruitful vine</w:t>
+      </w:r>
+    </w:p>
+    <w:p>
+      <w:pPr>
+        <w:pStyle w:val="Body"/>
+      </w:pPr>
+      <w:r>
+        <w:tab/>
+        <w:t>[blossoming] on the sides of your house,</w:t>
+      </w:r>
+    </w:p>
+    <w:p>
+      <w:pPr>
+        <w:pStyle w:val="Body"/>
+      </w:pPr>
+      <w:r>
+        <w:tab/>
+        <w:t>your children like olive shoots</w:t>
+      </w:r>
+    </w:p>
+    <w:p>
+      <w:pPr>
+        <w:pStyle w:val="Body"/>
+      </w:pPr>
+      <w:r>
+        <w:tab/>
+        <w:t>around your table.</w:t>
+      </w:r>
+    </w:p>
+    <w:p>
+      <w:pPr>
+        <w:pStyle w:val="Body"/>
+        <w:rPr>
+          <w:i/>
+        </w:rPr>
+      </w:pPr>
+      <w:r>
+        <w:rPr>
+          <w:i/>
+        </w:rPr>
+        <w:t>Alleluia.</w:t>
+      </w:r>
+    </w:p>
+    <w:p>
+      <w:pPr>
+        <w:pStyle w:val="Heading4"/>
+      </w:pPr>
+      <w:r>
+        <w:t>Matthew 19:1-6</w:t>
+      </w:r>
+    </w:p>
+    <w:p>
+      <w:pPr>
+        <w:pStyle w:val="Body"/>
+      </w:pPr>
+      <w:r>
+        <w:t>Stand with the fear of God. Let us hear the Holy Gospel. Bless, O Lord, the reading of the Holy Gospel, according to St. Matthew. Blessed be He Who comes in the Name of the Lord. Our Lord, God, Saviour, and King of us all, Jesus Christ, Son of the Living God, to Whom is glory forever.</w:t>
+      </w:r>
+    </w:p>
+    <w:p>
+      <w:pPr>
+        <w:pStyle w:val="Body"/>
+      </w:pPr>
+      <w:r>
+        <w:t xml:space="preserve"> </w:t>
+      </w:r>
+    </w:p>
+    <w:p>
+      <w:pPr>
+        <w:pStyle w:val="Body"/>
+      </w:pPr>
+      <w:r>
+        <w:lastRenderedPageBreak/>
+        <w:t>When Jesus had finished [speak-ing] these words, he departed from Galilee and arrived at the borders of Judea, beyond the Jordan. Great crowds followed him, and he healed them there. Pharisees came to him to test him, asking, “Is it lawful for a man to divorce his wife for any reason?”</w:t>
+      </w:r>
+    </w:p>
+    <w:p>
+      <w:pPr>
+        <w:pStyle w:val="Body"/>
+        <w:rPr>
+          <w:i/>
+        </w:rPr>
+      </w:pPr>
+      <w:r>
+        <w:t xml:space="preserve">Jesus answered, “Have not you read that he who made them from the beginning made them male and female, and said, ‘For this reason, a man shall leave his father and mother and shall be attached to his wife; and the two shall become one flesh?’ And so, they are no longer two, but one flesh! Therefore, what God has joined together, let no one tear apart.” </w:t>
+      </w:r>
+      <w:r>
+        <w:rPr>
+          <w:i/>
+        </w:rPr>
+        <w:t>Glory be to God forever.</w:t>
+      </w:r>
+    </w:p>
+    <w:p>
+      <w:pPr>
+        <w:pStyle w:val="Heading4"/>
+      </w:pPr>
+      <w:r>
+        <w:t>The Litany</w:t>
+      </w:r>
+    </w:p>
+    <w:p>
+      <w:pPr>
+        <w:pStyle w:val="Rubric"/>
+      </w:pPr>
+      <w:r>
+        <w:t>The presbyter chantes these verses, and the people respond to each with “Lord have mercy:”</w:t>
+      </w:r>
+    </w:p>
+    <w:p>
+      <w:pPr>
+        <w:pStyle w:val="Body"/>
+      </w:pPr>
+      <w:r>
+        <w:t xml:space="preserve">O Lord, God the Pantocrator, Who </w:t>
+      </w:r>
+      <w:r>
+        <w:t>IS</w:t>
+      </w:r>
+      <w:r>
+        <w:t xml:space="preserve"> in heaven, the God of our Fathers; we pray </w:t>
+      </w:r>
+      <w:r>
+        <w:t>You</w:t>
+      </w:r>
+      <w:r>
+        <w:t>, O Lord: hear</w:t>
+      </w:r>
+      <w:r>
+        <w:t xml:space="preserve"> us and have mercy upon us. </w:t>
+      </w:r>
+    </w:p>
+    <w:p>
+      <w:pPr>
+        <w:pStyle w:val="Body"/>
+      </w:pPr>
+      <w:r>
+        <w:t>You</w:t>
+      </w:r>
+      <w:r>
+        <w:t xml:space="preserve"> Who</w:t>
+      </w:r>
+      <w:r>
+        <w:t xml:space="preserve"> have</w:t>
+      </w:r>
+      <w:r>
+        <w:t xml:space="preserve"> created the heaven, the earth, the sea, a</w:t>
+      </w:r>
+      <w:r>
+        <w:t>nd all that is therein, and have</w:t>
+      </w:r>
+      <w:r>
+        <w:t xml:space="preserve"> adorned them in </w:t>
+      </w:r>
+      <w:r>
+        <w:t>Your</w:t>
+      </w:r>
+      <w:r>
+        <w:t xml:space="preserve"> wisdom; we pray </w:t>
+      </w:r>
+      <w:r>
+        <w:t>You</w:t>
+      </w:r>
+      <w:r>
+        <w:t xml:space="preserve">, O Lord: </w:t>
+      </w:r>
+      <w:r>
+        <w:t>hear us and have mercy upon us.</w:t>
+      </w:r>
+    </w:p>
+    <w:p>
+      <w:pPr>
+        <w:pStyle w:val="Body"/>
+      </w:pPr>
+      <w:r>
+        <w:t>You Who have</w:t>
+      </w:r>
+      <w:r>
+        <w:t xml:space="preserve"> made man after </w:t>
+      </w:r>
+      <w:r>
+        <w:t>Your</w:t>
+      </w:r>
+      <w:r>
+        <w:t xml:space="preserve"> likeness and </w:t>
+      </w:r>
+      <w:r>
+        <w:t>Your</w:t>
+      </w:r>
+      <w:r>
+        <w:t xml:space="preserve"> image, and </w:t>
+      </w:r>
+      <w:r>
+        <w:t xml:space="preserve">have </w:t>
+      </w:r>
+      <w:r>
+        <w:t xml:space="preserve">placed him in the Paradise of Joy; we pray </w:t>
+      </w:r>
+      <w:r>
+        <w:t>You</w:t>
+      </w:r>
+      <w:r>
+        <w:t xml:space="preserve">, O Lord: </w:t>
+      </w:r>
+      <w:r>
+        <w:t>hear us and have mercy upon us.</w:t>
+      </w:r>
+    </w:p>
+    <w:p>
+      <w:pPr>
+        <w:pStyle w:val="Body"/>
+      </w:pPr>
+      <w:r>
+        <w:t>You Who have</w:t>
+      </w:r>
+      <w:r>
+        <w:t xml:space="preserve"> formed woman from the rib of Adam, and </w:t>
+      </w:r>
+      <w:r>
+        <w:t>have given her to him for a</w:t>
+      </w:r>
+      <w:r>
+        <w:t xml:space="preserve"> help</w:t>
+      </w:r>
+      <w:r>
+        <w:t xml:space="preserve"> </w:t>
+      </w:r>
+      <w:r>
+        <w:t xml:space="preserve">meet for him; we pray </w:t>
+      </w:r>
+      <w:r>
+        <w:t>You</w:t>
+      </w:r>
+      <w:r>
+        <w:t xml:space="preserve">, O Lord: </w:t>
+      </w:r>
+      <w:r>
+        <w:t>hear us and have mercy upon us.</w:t>
+      </w:r>
+    </w:p>
+    <w:p>
+      <w:pPr>
+        <w:pStyle w:val="Body"/>
+      </w:pPr>
+      <w:r>
+        <w:t>You</w:t>
+      </w:r>
+      <w:r>
+        <w:t xml:space="preserve"> Who blessed Abraham and Sarah, and united h</w:t>
+      </w:r>
+      <w:r>
+        <w:t xml:space="preserve">er to him as a wife, and gave </w:t>
+      </w:r>
+      <w:r>
+        <w:t xml:space="preserve">to him the rank of patriarch; we pray </w:t>
+      </w:r>
+      <w:r>
+        <w:t>You</w:t>
+      </w:r>
+      <w:r>
+        <w:t xml:space="preserve">, O Lord: </w:t>
+      </w:r>
+      <w:r>
+        <w:t>hear us and have mercy upon us.</w:t>
+      </w:r>
+    </w:p>
+    <w:p>
+      <w:pPr>
+        <w:pStyle w:val="Body"/>
+      </w:pPr>
+      <w:r>
+        <w:t>You</w:t>
+      </w:r>
+      <w:r>
+        <w:t xml:space="preserve"> Who preserved Isaac, and joined him to Rebecca, and saved him from his enemies; we pray </w:t>
+      </w:r>
+      <w:r>
+        <w:t>You</w:t>
+      </w:r>
+      <w:r>
+        <w:t xml:space="preserve">, O Lord: </w:t>
+      </w:r>
+      <w:r>
+        <w:t>hear us and have mercy upon us.</w:t>
+      </w:r>
+    </w:p>
+    <w:p>
+      <w:pPr>
+        <w:pStyle w:val="Body"/>
+      </w:pPr>
+      <w:r>
+        <w:t>You</w:t>
+      </w:r>
+      <w:r>
+        <w:t xml:space="preserve"> Who blessed Jacob, and joined him to Rachel his wife, and made them heirs of the promise; we pray </w:t>
+      </w:r>
+      <w:r>
+        <w:t>You</w:t>
+      </w:r>
+      <w:r>
+        <w:t xml:space="preserve">, O Lord: </w:t>
+      </w:r>
+      <w:r>
+        <w:t>hear us and have mercy upon us.</w:t>
+      </w:r>
+    </w:p>
+    <w:p>
+      <w:pPr>
+        <w:pStyle w:val="Body"/>
+      </w:pPr>
+      <w:r>
+        <w:t>You</w:t>
+      </w:r>
+      <w:r>
+        <w:t xml:space="preserve"> Who exalted Joseph, and joined him to Asenath, and throug</w:t>
+      </w:r>
+      <w:r>
+        <w:t>h him</w:t>
+      </w:r>
+      <w:r>
+        <w:t xml:space="preserve"> nourish</w:t>
+      </w:r>
+      <w:r>
+        <w:t>ed</w:t>
+      </w:r>
+      <w:r>
+        <w:t xml:space="preserve"> all the land of Egypt; we pray </w:t>
+      </w:r>
+      <w:r>
+        <w:t>You</w:t>
+      </w:r>
+      <w:r>
+        <w:t xml:space="preserve">, O Lord: </w:t>
+      </w:r>
+      <w:r>
+        <w:t>hear us and have mercy upon us.</w:t>
+      </w:r>
+    </w:p>
+    <w:p>
+      <w:pPr>
+        <w:pStyle w:val="Body"/>
+      </w:pPr>
+      <w:r>
+        <w:t>You</w:t>
+      </w:r>
+      <w:r>
+        <w:t xml:space="preserve"> Who deigned in the last days to be born of a woman, and gave light to the race of men; we pray </w:t>
+      </w:r>
+      <w:r>
+        <w:t>You</w:t>
+      </w:r>
+      <w:r>
+        <w:t>, O Lord: hear us and have mercy upon us.</w:t>
+      </w:r>
+    </w:p>
+    <w:p>
+      <w:pPr>
+        <w:pStyle w:val="Body"/>
+      </w:pPr>
+      <w:r>
+        <w:lastRenderedPageBreak/>
+        <w:t>You Who ware</w:t>
+      </w:r>
+      <w:r>
+        <w:t xml:space="preserve"> present at the wedding in Cana of Galilee: Bless this wedding even as </w:t>
+      </w:r>
+      <w:r>
+        <w:t>You</w:t>
+      </w:r>
+      <w:r>
+        <w:t xml:space="preserve"> blessed that wedding.  We pray </w:t>
+      </w:r>
+      <w:r>
+        <w:t>You</w:t>
+      </w:r>
+      <w:r>
+        <w:t xml:space="preserve">, O Lord: </w:t>
+      </w:r>
+      <w:r>
+        <w:t>hear us and have mercy upon us.</w:t>
+      </w:r>
+    </w:p>
+    <w:p>
+      <w:pPr>
+        <w:pStyle w:val="Body"/>
+      </w:pPr>
+      <w:r>
+        <w:t xml:space="preserve">You Who came </w:t>
+      </w:r>
+      <w:r>
+        <w:t xml:space="preserve">to the wedding at Cana of Galilee and blessed the wedding there, and changed the water into wine by the power of </w:t>
+      </w:r>
+      <w:r>
+        <w:t>Your</w:t>
+      </w:r>
+      <w:r>
+        <w:t xml:space="preserve"> Godhead: Bless and overshadow this union of </w:t>
+      </w:r>
+      <w:r>
+        <w:t>Your</w:t>
+      </w:r>
+      <w:r>
+        <w:t xml:space="preserve"> servants, </w:t>
+      </w:r>
+      <w:r>
+        <w:t>_____</w:t>
+      </w:r>
+      <w:r>
+        <w:t xml:space="preserve"> and </w:t>
+      </w:r>
+      <w:r>
+        <w:t>_____</w:t>
+      </w:r>
+      <w:r>
+        <w:t>, keep them in peace, unity</w:t>
+      </w:r>
+      <w:r>
+        <w:t>,</w:t>
+      </w:r>
+      <w:r>
+        <w:t xml:space="preserve"> and love, and guard them.  We pray </w:t>
+      </w:r>
+      <w:r>
+        <w:t>You</w:t>
+      </w:r>
+      <w:r>
+        <w:t xml:space="preserve">, O Lord: </w:t>
+      </w:r>
+      <w:r>
+        <w:t>hear us and have mercy upon us.</w:t>
+      </w:r>
+    </w:p>
+    <w:p>
+      <w:pPr>
+        <w:pStyle w:val="Body"/>
+      </w:pPr>
+      <w:r>
+        <w:t xml:space="preserve">O Beneficent and Merciful One, plenteous in goodness and compassion: Make us, O Lord, [worthy] to glorify </w:t>
+      </w:r>
+      <w:r>
+        <w:t>Your</w:t>
+      </w:r>
+      <w:r>
+        <w:t xml:space="preserve"> goodness, O Lover of mankind.  We pray </w:t>
+      </w:r>
+      <w:r>
+        <w:t>You</w:t>
+      </w:r>
+      <w:r>
+        <w:t>, O Lord: hear us and have mercy upon us.</w:t>
+      </w:r>
+    </w:p>
+    <w:p>
+      <w:pPr>
+        <w:pStyle w:val="Priest"/>
+      </w:pPr>
+      <w:r>
+        <w:t>People:</w:t>
+      </w:r>
+    </w:p>
+    <w:p>
+      <w:pPr>
+        <w:pStyle w:val="Body"/>
+      </w:pPr>
+      <w:r>
+        <w:t>Lord have mercy. Lord have mercy. Lord have mercy.</w:t>
+      </w:r>
+    </w:p>
+    <w:p>
+      <w:pPr>
+        <w:pStyle w:val="Heading4"/>
+      </w:pPr>
+      <w:r>
+        <w:t>The Prayer of Marriage</w:t>
+      </w:r>
+    </w:p>
+    <w:p>
+      <w:pPr>
+        <w:pStyle w:val="Priest"/>
+      </w:pPr>
+      <w:r>
+        <w:t>Presbyter:</w:t>
+      </w:r>
+    </w:p>
+    <w:p>
+      <w:pPr>
+        <w:pStyle w:val="Body"/>
+      </w:pPr>
+      <w:r>
+        <w:t xml:space="preserve">O Lord our God, the Mighty, the Eternal, Who </w:t>
+      </w:r>
+      <w:r>
+        <w:t>brought</w:t>
+      </w:r>
+      <w:r>
+        <w:t xml:space="preserve"> life into being from that which was not, and </w:t>
+      </w:r>
+      <w:r>
+        <w:t>graciously accorded</w:t>
+      </w:r>
+      <w:r>
+        <w:t xml:space="preserve"> existence by </w:t>
+      </w:r>
+      <w:r>
+        <w:t>Your</w:t>
+      </w:r>
+      <w:r>
+        <w:t xml:space="preserve"> Word, and fashion</w:t>
+      </w:r>
+      <w:r>
+        <w:t>ed</w:t>
+      </w:r>
+      <w:r>
+        <w:t xml:space="preserve"> man </w:t>
+      </w:r>
+      <w:r>
+        <w:t xml:space="preserve">Yourself </w:t>
+      </w:r>
+      <w:r>
+        <w:t xml:space="preserve">with </w:t>
+      </w:r>
+      <w:r>
+        <w:t>Your</w:t>
+      </w:r>
+      <w:r>
+        <w:t xml:space="preserve"> spotless hand</w:t>
+      </w:r>
+      <w:r>
+        <w:t>,</w:t>
+      </w:r>
+      <w:r>
+        <w:t xml:space="preserve"> after </w:t>
+      </w:r>
+      <w:r>
+        <w:t>Your</w:t>
+      </w:r>
+      <w:r>
+        <w:t xml:space="preserve"> image and likeness: Out of the one </w:t>
+      </w:r>
+      <w:r>
+        <w:t>You made</w:t>
+      </w:r>
+      <w:r>
+        <w:t xml:space="preserve"> the other, saying, “It is not good for man to be alone;” and </w:t>
+      </w:r>
+      <w:r>
+        <w:t>brought</w:t>
+      </w:r>
+      <w:r>
+        <w:t xml:space="preserve"> a deep sleep upon Adam, and he slumbered; and </w:t>
+      </w:r>
+      <w:r>
+        <w:t>You took</w:t>
+      </w:r>
+      <w:r>
+        <w:t xml:space="preserve"> a rib out of his side, and fill</w:t>
+      </w:r>
+      <w:r>
+        <w:t>ed</w:t>
+      </w:r>
+      <w:r>
+        <w:t xml:space="preserve"> its place with flesh instead, </w:t>
+      </w:r>
+      <w:r>
+        <w:t xml:space="preserve">[so] </w:t>
+      </w:r>
+      <w:r>
+        <w:t xml:space="preserve">that for this </w:t>
+      </w:r>
+      <w:r>
+        <w:t>reason</w:t>
+      </w:r>
+      <w:r>
+        <w:t xml:space="preserve"> a man should leave his father and his mother and should cleave to his wife, and the two should be one flesh. “That which God hath joined let no man put asunder.”</w:t>
+      </w:r>
+    </w:p>
+    <w:p>
+      <w:pPr>
+        <w:pStyle w:val="Body"/>
+      </w:pPr>
+      <w:r>
+        <w:t>You</w:t>
+      </w:r>
+      <w:r>
+        <w:t xml:space="preserve"> Who bless</w:t>
+      </w:r>
+      <w:r>
+        <w:t>ed</w:t>
+      </w:r>
+      <w:r>
+        <w:t xml:space="preserve"> Abraham and Sarah, Isaac and Rebecca, and Jacob and Rachel, and </w:t>
+      </w:r>
+      <w:r>
+        <w:t>Who sanctifies</w:t>
+      </w:r>
+      <w:r>
+        <w:t xml:space="preserve"> all those who are married with a blessing, do now, our Master and Lord, look down upon </w:t>
+      </w:r>
+      <w:r>
+        <w:t>Your</w:t>
+      </w:r>
+      <w:r>
+        <w:t xml:space="preserve"> servants, </w:t>
+      </w:r>
+      <w:r>
+        <w:t>_____</w:t>
+      </w:r>
+      <w:r>
+        <w:t xml:space="preserve"> and </w:t>
+      </w:r>
+      <w:r>
+        <w:t>_____</w:t>
+      </w:r>
+      <w:r>
+        <w:t xml:space="preserve"> his helper. Confirm their union; keep their bed pure; overshadow them and their home with </w:t>
+      </w:r>
+      <w:r>
+        <w:t>Your</w:t>
+      </w:r>
+      <w:r>
+        <w:t xml:space="preserve"> invisible right hand.  Save them from all envy and all treachery; keep them in oneness of heart and peace; bestow upon them joy and happiness, that they may present to </w:t>
+      </w:r>
+      <w:r>
+        <w:t>You</w:t>
+      </w:r>
+      <w:r>
+        <w:t xml:space="preserve">, O Living God, living fruit of the womb.  </w:t>
+      </w:r>
+    </w:p>
+    <w:p>
+      <w:pPr>
+        <w:pStyle w:val="Body"/>
+      </w:pPr>
+      <w:r>
+        <w:t xml:space="preserve">Bless them as </w:t>
+      </w:r>
+      <w:r>
+        <w:t>You</w:t>
+      </w:r>
+      <w:r>
+        <w:t xml:space="preserve"> bless</w:t>
+      </w:r>
+      <w:r>
+        <w:t>ed</w:t>
+      </w:r>
+      <w:r>
+        <w:t xml:space="preserve"> Abraham and Sarah, Isaac and Rebecca, and Jacob and Rachel—those who </w:t>
+      </w:r>
+      <w:r>
+        <w:t>built</w:t>
+      </w:r>
+      <w:r>
+        <w:t xml:space="preserve"> the house of Israel.  And bless the men and women who are in this place with us, in the Name of our Lord, God and Saviour, Je</w:t>
+      </w:r>
+      <w:r>
+        <w:t>sus Christ, t</w:t>
+      </w:r>
+      <w:r>
+        <w:t>hrough Whom the glory, the honour, the domini</w:t>
+      </w:r>
+      <w:r>
+        <w:t xml:space="preserve">on, and the adoration are due </w:t>
+      </w:r>
+      <w:r>
+        <w:t xml:space="preserve">to </w:t>
+      </w:r>
+      <w:r>
+        <w:t>You</w:t>
+      </w:r>
+      <w:r>
+        <w:t xml:space="preserve">, with Him, and the Holy Spirit, the Life Giver,  Who is of One Essence with </w:t>
+      </w:r>
+      <w:r>
+        <w:t>You</w:t>
+      </w:r>
+      <w:r>
+        <w:t>, now, and at all times, and unto the age of all ages.  Amen.</w:t>
+      </w:r>
+    </w:p>
+    <w:p>
+      <w:pPr>
+        <w:pStyle w:val="Priest"/>
+      </w:pPr>
+      <w:r>
+        <w:lastRenderedPageBreak/>
+        <w:t>People:</w:t>
+      </w:r>
+    </w:p>
+    <w:p>
+      <w:pPr>
+        <w:pStyle w:val="Body"/>
+      </w:pPr>
+      <w:r>
+        <w:t>Lord have mercy. Lord have mercy. Lord have mercy.</w:t>
+      </w:r>
+      <w:bookmarkStart w:id="23" w:name="_GoBack"/>
+      <w:bookmarkEnd w:id="23"/>
     </w:p>
     <w:p>
       <w:pPr>
         <w:pStyle w:val="Heading1"/>
       </w:pPr>
-      <w:bookmarkStart w:id="21" w:name="_Toc500310153"/>
       <w:r>
         <w:lastRenderedPageBreak/>
         <w:t>The Anointing of the Sick</w:t>
       </w:r>
-      <w:bookmarkEnd w:id="21"/>
+      <w:bookmarkEnd w:id="22"/>
     </w:p>
     <w:p>
       <w:pPr>
         <w:pStyle w:val="Heading1"/>
       </w:pPr>
-      <w:bookmarkStart w:id="22" w:name="_Toc500310154"/>
+      <w:bookmarkStart w:id="24" w:name="_Toc500310154"/>
       <w:r>
         <w:lastRenderedPageBreak/>
         <w:t>Burial</w:t>
       </w:r>
-      <w:bookmarkEnd w:id="22"/>
+      <w:bookmarkEnd w:id="24"/>
     </w:p>
     <w:p>
       <w:pPr>
         <w:pStyle w:val="Heading1"/>
       </w:pPr>
-      <w:bookmarkStart w:id="23" w:name="_Toc500310155"/>
+      <w:bookmarkStart w:id="25" w:name="_Toc500310155"/>
       <w:r>
         <w:lastRenderedPageBreak/>
         <w:t>Consecrations</w:t>
       </w:r>
-      <w:bookmarkEnd w:id="23"/>
+      <w:bookmarkEnd w:id="25"/>
     </w:p>
     <w:p>
       <w:pPr>
         <w:pStyle w:val="Heading1"/>
       </w:pPr>
-      <w:bookmarkStart w:id="24" w:name="_Toc500310156"/>
+      <w:bookmarkStart w:id="26" w:name="_Toc500310156"/>
       <w:r>
         <w:lastRenderedPageBreak/>
         <w:t>Ordinations</w:t>
       </w:r>
-      <w:bookmarkEnd w:id="24"/>
+      <w:bookmarkEnd w:id="26"/>
     </w:p>
     <w:p>
       <w:pPr>
         <w:pStyle w:val="Heading1"/>
       </w:pPr>
-      <w:bookmarkStart w:id="25" w:name="_Toc500310157"/>
+      <w:bookmarkStart w:id="27" w:name="_Toc500310157"/>
       <w:r>
         <w:lastRenderedPageBreak/>
         <w:t>The Washing of the Feet</w:t>
       </w:r>
-      <w:bookmarkEnd w:id="25"/>
+      <w:bookmarkEnd w:id="27"/>
     </w:p>
     <w:p>
       <w:pPr>
         <w:pStyle w:val="Heading1"/>
       </w:pPr>
-      <w:bookmarkStart w:id="26" w:name="_Toc500310158"/>
+      <w:bookmarkStart w:id="28" w:name="_Toc500310158"/>
       <w:r>
         <w:lastRenderedPageBreak/>
         <w:t>The Worship Service After Pentecost</w:t>
       </w:r>
-      <w:bookmarkEnd w:id="26"/>
+      <w:bookmarkEnd w:id="28"/>
     </w:p>
     <w:sectPr>
       <w:type w:val="oddPage"/>
@@ -15041,6 +18485,22 @@
       </w:r>
     </w:p>
   </w:comment>
+  <w:comment w:id="20" w:author="Windows User" w:date="2015-10-30T08:56:00Z" w:initials="WU">
+    <w:p>
+      <w:pPr>
+        <w:pStyle w:val="CommentText"/>
+      </w:pPr>
+      <w:r>
+        <w:rPr>
+          <w:rStyle w:val="CommentReference"/>
+        </w:rPr>
+        <w:annotationRef/>
+      </w:r>
+      <w:r>
+        <w:t>May He or that He may</w:t>
+      </w:r>
+    </w:p>
+  </w:comment>
 </w:comments>
 </file>
 
@@ -15049,6 +18509,7 @@
   <w15:commentEx w15:paraId="717EE14B" w15:done="0"/>
   <w15:commentEx w15:paraId="07D806A6" w15:done="0"/>
   <w15:commentEx w15:paraId="07FCD57D" w15:done="0"/>
+  <w15:commentEx w15:paraId="2A4EB3EC" w15:done="0"/>
 </w15:commentsEx>
 </file>
 
@@ -15289,7 +18750,7 @@
         <w:rStyle w:val="myHeaderChar"/>
         <w:noProof/>
       </w:rPr>
-      <w:t>72</w:t>
+      <w:t>86</w:t>
     </w:r>
     <w:r>
       <w:rPr>
@@ -17320,7 +20781,7 @@
 </file>
 
 <file path=customXml/itemProps1.xml><?xml version="1.0" encoding="utf-8"?>
-<ds:datastoreItem xmlns:ds="http://schemas.openxmlformats.org/officeDocument/2006/customXml" ds:itemID="{2CCD9A47-03F5-4386-8E77-CFB3FD3A0040}">
+<ds:datastoreItem xmlns:ds="http://schemas.openxmlformats.org/officeDocument/2006/customXml" ds:itemID="{53F87EAA-F07F-46F7-8E1F-0884E5E07A0A}">
   <ds:schemaRefs>
     <ds:schemaRef ds:uri="http://schemas.openxmlformats.org/officeDocument/2006/bibliography"/>
   </ds:schemaRefs>

</xml_diff>

<commit_message>
Starting to revise wedding by Coptic reader
</commit_message>
<xml_diff>
--- a/Euchologion/Needs.docx
+++ b/Euchologion/Needs.docx
@@ -14891,7 +14891,13 @@
         <w:pStyle w:val="Rubric"/>
       </w:pPr>
       <w:r>
-        <w:t>The service begins with a procession from the west doors of the Nave, towards the chancel. During this procession, the following hymn is sung:</w:t>
+        <w:t xml:space="preserve">The service begins </w:t>
+      </w:r>
+      <w:r>
+        <w:t xml:space="preserve">after the Raising of Morning Incense, </w:t>
+      </w:r>
+      <w:r>
+        <w:t>with a procession from the west doors of the Nave, towards the chancel. During this procession, the following hymn is sung:</w:t>
       </w:r>
     </w:p>
     <w:p>
@@ -15726,7 +15732,13 @@
         <w:pStyle w:val="Rubrics"/>
       </w:pPr>
       <w:r>
-        <w:t>After the procession, the bride sits at the right hand of the bridegroom (see Psalm 45:9).  Then the priest takes the wed¬ding rings and blesses them as he declares the wedding:</w:t>
+        <w:t>After the procession, the bride sits at the right hand of the bridegroom (see Psalm 45:9).</w:t>
+      </w:r>
+      <w:r>
+        <w:t xml:space="preserve">  Then the priest takes the wed</w:t>
+      </w:r>
+      <w:r>
+        <w:t>ding rings and blesses them as he declares the wedding:</w:t>
       </w:r>
     </w:p>
     <w:p>
@@ -15742,7 +15754,25 @@
         <w:pStyle w:val="Body"/>
       </w:pPr>
       <w:r>
-        <w:t xml:space="preserve">In the Name of our Lord, God and Saviour, Jesus Christ, we declare the marriage of the blessed son of Orthodoxy, </w:t>
+        <w:t xml:space="preserve">In the Name of our Lord, God and Saviour, Jesus Christ, </w:t>
+      </w:r>
+      <w:r>
+        <w:t xml:space="preserve">[the founder of the statute of perfection and the author of the law of graces,] </w:t>
+      </w:r>
+      <w:r>
+        <w:t xml:space="preserve">we </w:t>
+      </w:r>
+      <w:r>
+        <w:t>declare</w:t>
+      </w:r>
+      <w:r>
+        <w:t xml:space="preserve"> </w:t>
+      </w:r>
+      <w:r>
+        <w:t xml:space="preserve">[in this orthodox assembly and before the altar of the Lord of hosts] </w:t>
+      </w:r>
+      <w:r>
+        <w:t xml:space="preserve">the marriage of the blessed son of Orthodoxy, </w:t>
       </w:r>
       <w:r>
         <w:t>_____</w:t>
@@ -15794,7 +15824,22 @@
         <w:pStyle w:val="Body"/>
       </w:pPr>
       <w:r>
-        <w:t xml:space="preserve">In the Name of our Lord, God and Saviour, Jesus Christ, we declare the marriage of the blessed daughter of Orthodoxy, </w:t>
+        <w:t xml:space="preserve">In the Name of our Lord, God and Saviour, Jesus Christ, </w:t>
+      </w:r>
+      <w:r>
+        <w:t xml:space="preserve">[the founder of the statute of perfection and the author of the law of graces,] </w:t>
+      </w:r>
+      <w:r>
+        <w:t xml:space="preserve">we </w:t>
+      </w:r>
+      <w:r>
+        <w:t>declare</w:t>
+      </w:r>
+      <w:r>
+        <w:t xml:space="preserve"> [in this orthodox assembly and before the altar of the Lord of hosts]</w:t>
+      </w:r>
+      <w:r>
+        <w:t xml:space="preserve"> the marriage of the blessed daughter of Orthodoxy, </w:t>
       </w:r>
       <w:r>
         <w:t>_____</w:t>
@@ -15814,6 +15859,7 @@
         <w:pStyle w:val="Priest"/>
       </w:pPr>
       <w:r>
+        <w:lastRenderedPageBreak/>
         <w:t>People:</w:t>
       </w:r>
     </w:p>
@@ -15831,6 +15877,204 @@
       </w:pPr>
       <w:r>
         <w:t>Our Father…</w:t>
+      </w:r>
+    </w:p>
+    <w:p>
+      <w:pPr>
+        <w:pStyle w:val="Priest"/>
+      </w:pPr>
+      <w:r>
+        <w:t>Presbyter:</w:t>
+      </w:r>
+    </w:p>
+    <w:p>
+      <w:pPr>
+        <w:pStyle w:val="Body"/>
+      </w:pPr>
+      <w:r>
+        <w:t xml:space="preserve">In the Name of our Lord, God and Saviour, Jesus Christ, </w:t>
+      </w:r>
+      <w:r>
+        <w:t xml:space="preserve">[the founder of the statute of perfection and the author of the law of graces,] </w:t>
+      </w:r>
+      <w:r>
+        <w:t xml:space="preserve">we </w:t>
+      </w:r>
+      <w:r>
+        <w:t>declare</w:t>
+      </w:r>
+      <w:r>
+        <w:t xml:space="preserve"> </w:t>
+      </w:r>
+      <w:r>
+        <w:t xml:space="preserve">[in this orthodox assembly and before the altar of the Lord of hosts] </w:t>
+      </w:r>
+      <w:r>
+        <w:t xml:space="preserve">the marriage of the blessed son of Orthodoxy, </w:t>
+      </w:r>
+      <w:r>
+        <w:t>_____</w:t>
+      </w:r>
+      <w:r>
+        <w:t xml:space="preserve">, to the blessed daughter of Orthodoxy, </w:t>
+      </w:r>
+      <w:r>
+        <w:t>_____</w:t>
+      </w:r>
+      <w:r>
+        <w:t>.  Blessed be the Holy Spirit, the Paraclete.</w:t>
+      </w:r>
+    </w:p>
+    <w:p>
+      <w:pPr>
+        <w:pStyle w:val="Priest"/>
+      </w:pPr>
+      <w:r>
+        <w:t>People:</w:t>
+      </w:r>
+    </w:p>
+    <w:p>
+      <w:pPr>
+        <w:pStyle w:val="Body"/>
+      </w:pPr>
+      <w:r>
+        <w:t>Amen.</w:t>
+      </w:r>
+    </w:p>
+    <w:p>
+      <w:pPr>
+        <w:pStyle w:val="Body"/>
+      </w:pPr>
+      <w:r>
+        <w:t>Our Father…</w:t>
+      </w:r>
+    </w:p>
+    <w:p>
+      <w:pPr>
+        <w:pStyle w:val="Heading4"/>
+      </w:pPr>
+      <w:r>
+        <w:t>The Prayer of Thanksgiving</w:t>
+      </w:r>
+    </w:p>
+    <w:p>
+      <w:pPr>
+        <w:pStyle w:val="Priest"/>
+      </w:pPr>
+      <w:r>
+        <w:t>Presbyter:</w:t>
+      </w:r>
+    </w:p>
+    <w:p>
+      <w:pPr>
+        <w:pStyle w:val="Body"/>
+      </w:pPr>
+      <w:r>
+        <w:t>Pray.</w:t>
+      </w:r>
+    </w:p>
+    <w:p>
+      <w:pPr>
+        <w:pStyle w:val="Priest"/>
+      </w:pPr>
+      <w:r>
+        <w:t>Deacon:</w:t>
+      </w:r>
+    </w:p>
+    <w:p>
+      <w:pPr>
+        <w:pStyle w:val="Body"/>
+      </w:pPr>
+      <w:r>
+        <w:t>Stand up for prayer.</w:t>
+      </w:r>
+    </w:p>
+    <w:p>
+      <w:pPr>
+        <w:pStyle w:val="Priest"/>
+      </w:pPr>
+      <w:r>
+        <w:t>Presbyter:</w:t>
+      </w:r>
+    </w:p>
+    <w:p>
+      <w:pPr>
+        <w:pStyle w:val="Body"/>
+      </w:pPr>
+      <w:r>
+        <w:t>Peace by with All.</w:t>
+      </w:r>
+    </w:p>
+    <w:p>
+      <w:pPr>
+        <w:pStyle w:val="Priest"/>
+      </w:pPr>
+      <w:r>
+        <w:t>People:</w:t>
+      </w:r>
+    </w:p>
+    <w:p>
+      <w:pPr>
+        <w:pStyle w:val="Body"/>
+      </w:pPr>
+      <w:r>
+        <w:t>And with your spirit.</w:t>
+      </w:r>
+    </w:p>
+    <w:p>
+      <w:pPr>
+        <w:pStyle w:val="Priest"/>
+      </w:pPr>
+      <w:r>
+        <w:t>Presbyter:</w:t>
+      </w:r>
+    </w:p>
+    <w:p>
+      <w:pPr>
+        <w:pStyle w:val="Body"/>
+      </w:pPr>
+      <w:r>
+        <w:t>Let us give thanks to the beneficent and merciful God, the Father of our Lord, God and Saviour, Jesus Christ. For He has covered us, helped us, guarded us, accepted us to Himself, spared us, supported us, and has brought us to this hour.</w:t>
+      </w:r>
+    </w:p>
+    <w:p>
+      <w:pPr>
+        <w:pStyle w:val="Body"/>
+      </w:pPr>
+      <w:r>
+        <w:t>Let us also ask Him, the Lord our God, the Pantocrator, to guard us in all peace this holy day and all the days of our life.</w:t>
+      </w:r>
+    </w:p>
+    <w:p>
+      <w:pPr>
+        <w:pStyle w:val="Priest"/>
+      </w:pPr>
+      <w:r>
+        <w:t>Deacon:</w:t>
+      </w:r>
+    </w:p>
+    <w:p>
+      <w:pPr>
+        <w:pStyle w:val="Body"/>
+      </w:pPr>
+      <w:r>
+        <w:t>Pray.</w:t>
+      </w:r>
+    </w:p>
+    <w:p>
+      <w:pPr>
+        <w:pStyle w:val="Priest"/>
+      </w:pPr>
+      <w:r>
+        <w:t>People:</w:t>
+      </w:r>
+    </w:p>
+    <w:p>
+      <w:pPr>
+        <w:pStyle w:val="Body"/>
+      </w:pPr>
+      <w:r>
+        <w:t>Lord have mercy.</w:t>
       </w:r>
     </w:p>
     <w:p>
@@ -15847,19 +16091,31 @@
         <w:pStyle w:val="Body"/>
       </w:pPr>
       <w:r>
-        <w:t xml:space="preserve">In the Name of our Lord, God and Saviour, Jesus Christ, we declare the marriage of the blessed son of Orthodoxy, </w:t>
-      </w:r>
-      <w:r>
-        <w:t>_____</w:t>
-      </w:r>
-      <w:r>
-        <w:t xml:space="preserve">, to the blessed daughter of Orthodoxy, </w:t>
-      </w:r>
-      <w:r>
-        <w:t>_____</w:t>
-      </w:r>
-      <w:r>
-        <w:t>.  Blessed be the Holy Spirit, the Paraclete.</w:t>
+        <w:t>O Master, Lord, God the Pantocrator, the Father of our Lord, God and Saviour, Jesus Christ, we thank You for everything, concerning everything, and in everything. For You have covered us, helped us, guarded us, accepted us to Yourself, spared us, supported us, and have brought us to this hour.</w:t>
+      </w:r>
+    </w:p>
+    <w:p>
+      <w:pPr>
+        <w:pStyle w:val="Priest"/>
+      </w:pPr>
+      <w:r>
+        <w:t>Deacon:</w:t>
+      </w:r>
+    </w:p>
+    <w:p>
+      <w:pPr>
+        <w:pStyle w:val="Body"/>
+      </w:pPr>
+      <w:r>
+        <w:t>Pray that God have mercy and compassion on us, hear us, help us and accept the supplications and prayers of His saints, for that which is good, on our behalf, at all times*, and forgive us our sins.</w:t>
+      </w:r>
+    </w:p>
+    <w:p>
+      <w:pPr>
+        <w:pStyle w:val="Rubrics"/>
+      </w:pPr>
+      <w:r>
+        <w:t>*In the presence of a bishop, add, “and keep the life and standing of our honoured father, the high priest, Pappa Abba _____, and his partner is this liturgy, our father the {bishop/metropolitan}, Abba _____.</w:t>
       </w:r>
     </w:p>
     <w:p>
@@ -15875,23 +16131,7 @@
         <w:pStyle w:val="Body"/>
       </w:pPr>
       <w:r>
-        <w:t>Amen.</w:t>
-      </w:r>
-    </w:p>
-    <w:p>
-      <w:pPr>
-        <w:pStyle w:val="Body"/>
-      </w:pPr>
-      <w:r>
-        <w:t>Our Father…</w:t>
-      </w:r>
-    </w:p>
-    <w:p>
-      <w:pPr>
-        <w:pStyle w:val="Heading4"/>
-      </w:pPr>
-      <w:r>
-        <w:t>The Prayer of Thanksgiving</w:t>
+        <w:t>Lord have mercy.</w:t>
       </w:r>
     </w:p>
     <w:p>
@@ -15907,144 +16147,80 @@
         <w:pStyle w:val="Body"/>
       </w:pPr>
       <w:r>
-        <w:t>Pray.</w:t>
-      </w:r>
-    </w:p>
-    <w:p>
-      <w:pPr>
-        <w:pStyle w:val="Priest"/>
-      </w:pPr>
-      <w:r>
-        <w:t>Deacon:</w:t>
-      </w:r>
-    </w:p>
-    <w:p>
-      <w:pPr>
-        <w:pStyle w:val="Body"/>
-      </w:pPr>
-      <w:r>
-        <w:t>Stand up for prayer.</w:t>
-      </w:r>
-    </w:p>
-    <w:p>
-      <w:pPr>
-        <w:pStyle w:val="Priest"/>
-      </w:pPr>
-      <w:r>
-        <w:t>Presbyter:</w:t>
-      </w:r>
-    </w:p>
-    <w:p>
-      <w:pPr>
-        <w:pStyle w:val="Body"/>
-      </w:pPr>
-      <w:r>
-        <w:t>Peace by with All.</w:t>
-      </w:r>
-    </w:p>
-    <w:p>
-      <w:pPr>
-        <w:pStyle w:val="Priest"/>
-      </w:pPr>
-      <w:r>
-        <w:t>People:</w:t>
-      </w:r>
-    </w:p>
-    <w:p>
-      <w:pPr>
-        <w:pStyle w:val="Body"/>
-      </w:pPr>
-      <w:r>
-        <w:t>And with your spirit.</w:t>
-      </w:r>
-    </w:p>
-    <w:p>
-      <w:pPr>
-        <w:pStyle w:val="Priest"/>
-      </w:pPr>
-      <w:r>
-        <w:t>Presbyter:</w:t>
-      </w:r>
-    </w:p>
-    <w:p>
-      <w:pPr>
-        <w:pStyle w:val="Body"/>
-      </w:pPr>
-      <w:r>
-        <w:t>Let us give thanks to the beneficent and merciful God, the Father of our Lord, God and Saviour, Jesus Christ. For He has covered us, helped us, guarded us, accepted us to Himself, spared us, supported us, and has brought us to this hour.</w:t>
-      </w:r>
-    </w:p>
-    <w:p>
-      <w:pPr>
-        <w:pStyle w:val="Body"/>
-      </w:pPr>
-      <w:r>
-        <w:t>Let us also ask Him, the Lord our God, the Pantocrator, to guard us in all peace this holy day and all the days of our life.</w:t>
-      </w:r>
-    </w:p>
-    <w:p>
-      <w:pPr>
-        <w:pStyle w:val="Priest"/>
-      </w:pPr>
-      <w:r>
-        <w:t>Deacon:</w:t>
-      </w:r>
-    </w:p>
-    <w:p>
-      <w:pPr>
-        <w:pStyle w:val="Body"/>
-      </w:pPr>
-      <w:r>
-        <w:t>Pray.</w:t>
-      </w:r>
-    </w:p>
-    <w:p>
-      <w:pPr>
-        <w:pStyle w:val="Priest"/>
-      </w:pPr>
-      <w:r>
-        <w:t>People:</w:t>
-      </w:r>
-    </w:p>
-    <w:p>
-      <w:pPr>
-        <w:pStyle w:val="Body"/>
-      </w:pPr>
-      <w:r>
-        <w:t>Lord have mercy.</w:t>
-      </w:r>
-    </w:p>
-    <w:p>
-      <w:pPr>
-        <w:pStyle w:val="Priest"/>
-      </w:pPr>
-      <w:r>
-        <w:t>Presbyter:</w:t>
-      </w:r>
-    </w:p>
-    <w:p>
-      <w:pPr>
-        <w:pStyle w:val="Body"/>
-      </w:pPr>
-      <w:r>
-        <w:t>O Master, Lord, God the Pantocrator, the Father of our Lord, God and Saviour, Jesus Christ, we thank You for everything, concerning everything, and in everything. For You have covered us, helped us, guarded us, accepted us to Yourself, spared us, supported us, and have brought us to this hour.</w:t>
-      </w:r>
-    </w:p>
-    <w:p>
-      <w:pPr>
-        <w:pStyle w:val="Priest"/>
+        <w:t>Therefore, we ask and entreat Your Goodness, O Lover of mankind, grant us to complete this holy day, and all the days of our life, in all peace with Your fear.</w:t>
+      </w:r>
+    </w:p>
+    <w:p>
+      <w:pPr>
+        <w:pStyle w:val="Body"/>
+      </w:pPr>
+      <w:r>
+        <w:t>All envy, all temptation, all the work of Satan, the counsel of wicked men and the rising up of enemies, hidden and manifest,</w:t>
+      </w:r>
+    </w:p>
+    <w:p>
+      <w:pPr>
+        <w:pStyle w:val="Rubrics"/>
+      </w:pPr>
+      <w:r>
+        <w:t>The presbyter bows his head towards the East, and crosses himself, saying,</w:t>
+      </w:r>
+    </w:p>
+    <w:p>
+      <w:pPr>
+        <w:pStyle w:val="Body"/>
+      </w:pPr>
+      <w:r>
+        <w:t>take them away from us,</w:t>
+      </w:r>
+    </w:p>
+    <w:p>
+      <w:pPr>
+        <w:pStyle w:val="Rubrics"/>
+      </w:pPr>
+      <w:r>
+        <w:t>Then he turns towards the west from his right and crosses the people (If a bishop is present, he signs and says), saying,</w:t>
+      </w:r>
+    </w:p>
+    <w:p>
+      <w:pPr>
+        <w:pStyle w:val="Body"/>
+      </w:pPr>
+      <w:r>
+        <w:t>and from all Your people, and from this bridegroom and his bride,</w:t>
+      </w:r>
+    </w:p>
+    <w:p>
+      <w:pPr>
+        <w:pStyle w:val="Rubrics"/>
+      </w:pPr>
+      <w:r>
+        <w:t>He then turns towards the East, making the sign of the cross over the altar, saying,</w:t>
+      </w:r>
+    </w:p>
+    <w:p>
+      <w:pPr>
+        <w:pStyle w:val="Body"/>
+      </w:pPr>
+      <w:r>
+        <w:t>and from this, Your holy place.</w:t>
+      </w:r>
+    </w:p>
+    <w:p>
+      <w:pPr>
+        <w:pStyle w:val="Body"/>
+      </w:pPr>
+      <w:r>
+        <w:t>But provide those things which are good and profitable for us, for it is You Who have given us the authority to tread on serpents and scorpions, and on all the power of the enemy.</w:t>
+      </w:r>
+    </w:p>
+    <w:p>
+      <w:pPr>
+        <w:pStyle w:val="Body"/>
       </w:pPr>
       <w:r>
         <w:lastRenderedPageBreak/>
-        <w:t>Deacon:</w:t>
-      </w:r>
-    </w:p>
-    <w:p>
-      <w:pPr>
-        <w:pStyle w:val="Body"/>
-      </w:pPr>
-      <w:r>
-        <w:t>Pray that God have mercy and compassion on us, hear us, help us and accept the supplications and prayers of His saints, for that which is good, on our behalf, at all times*, and forgive us our sins.</w:t>
+        <w:t>And do not lead us into temptation, but deliver us from evil, by the grace, compassion and love of mankind, of Your Only-Begotten Son, our Lord, God and Saviour, Jesus Christ, through Whom the glory, the honour, the dominion, and the adoration are due to You, with Him, and the Holy Spirit, the Giver of Life, Who is of One Essence with You, now, and at all times, and unto the age of all ages. Amen.</w:t>
       </w:r>
     </w:p>
     <w:p>
@@ -16052,119 +16228,6 @@
         <w:pStyle w:val="Rubrics"/>
       </w:pPr>
       <w:r>
-        <w:t>*In the presence of a bishop, add, “and keep the life and standing of our honoured father, the high priest, Pappa Abba _____, and his partner is this liturgy, our father the {bishop/metropolitan}, Abba _____.</w:t>
-      </w:r>
-    </w:p>
-    <w:p>
-      <w:pPr>
-        <w:pStyle w:val="Priest"/>
-      </w:pPr>
-      <w:r>
-        <w:t>People:</w:t>
-      </w:r>
-    </w:p>
-    <w:p>
-      <w:pPr>
-        <w:pStyle w:val="Body"/>
-      </w:pPr>
-      <w:r>
-        <w:t>Lord have mercy.</w:t>
-      </w:r>
-    </w:p>
-    <w:p>
-      <w:pPr>
-        <w:pStyle w:val="Priest"/>
-      </w:pPr>
-      <w:r>
-        <w:t>Presbyter:</w:t>
-      </w:r>
-    </w:p>
-    <w:p>
-      <w:pPr>
-        <w:pStyle w:val="Body"/>
-      </w:pPr>
-      <w:r>
-        <w:t>Therefore, we ask and entreat Your Goodness, O Lover of mankind, grant us to complete this holy day, and all the days of our life, in all peace with Your fear.</w:t>
-      </w:r>
-    </w:p>
-    <w:p>
-      <w:pPr>
-        <w:pStyle w:val="Body"/>
-      </w:pPr>
-      <w:r>
-        <w:t>All envy, all temptation, all the work of Satan, the counsel of wicked men and the rising up of enemies, hidden and manifest,</w:t>
-      </w:r>
-    </w:p>
-    <w:p>
-      <w:pPr>
-        <w:pStyle w:val="Rubrics"/>
-      </w:pPr>
-      <w:r>
-        <w:t>The presbyter bows his head towards the East, and crosses himself, saying,</w:t>
-      </w:r>
-    </w:p>
-    <w:p>
-      <w:pPr>
-        <w:pStyle w:val="Body"/>
-      </w:pPr>
-      <w:r>
-        <w:t>take them away from us,</w:t>
-      </w:r>
-    </w:p>
-    <w:p>
-      <w:pPr>
-        <w:pStyle w:val="Rubrics"/>
-      </w:pPr>
-      <w:r>
-        <w:t>Then he turns towards the west from his right and crosses the people (If a bishop is present, he signs and says), saying,</w:t>
-      </w:r>
-    </w:p>
-    <w:p>
-      <w:pPr>
-        <w:pStyle w:val="Body"/>
-      </w:pPr>
-      <w:r>
-        <w:t>and from all Your people, and from this bridegroom and his bride,</w:t>
-      </w:r>
-    </w:p>
-    <w:p>
-      <w:pPr>
-        <w:pStyle w:val="Rubrics"/>
-      </w:pPr>
-      <w:r>
-        <w:t>He then turns towards the East, making the sign of the cross over the altar, saying,</w:t>
-      </w:r>
-    </w:p>
-    <w:p>
-      <w:pPr>
-        <w:pStyle w:val="Body"/>
-      </w:pPr>
-      <w:r>
-        <w:t>and from this, Your holy place.</w:t>
-      </w:r>
-    </w:p>
-    <w:p>
-      <w:pPr>
-        <w:pStyle w:val="Body"/>
-      </w:pPr>
-      <w:r>
-        <w:t>But provide those things which are good and profitable for us, for it is You Who have given us the authority to tread on serpents and scorpions, and on all the power of the enemy.</w:t>
-      </w:r>
-    </w:p>
-    <w:p>
-      <w:pPr>
-        <w:pStyle w:val="Body"/>
-      </w:pPr>
-      <w:r>
-        <w:t>And do not lead us into temptation, but deliver us from evil, by the grace, compassion and love of mankind, of Your Only-Begotten Son, our Lord, God and Saviour, Jesus Christ, through Whom the glory, the honour, the dominion, and the adoration are due to You, with Him, and the Holy Spirit, the Giver of Life, Who is of One Essence with You, now, and at all times, and unto the age of all ages. Amen.</w:t>
-      </w:r>
-    </w:p>
-    <w:p>
-      <w:pPr>
-        <w:pStyle w:val="Rubrics"/>
-      </w:pPr>
-      <w:r>
-        <w:lastRenderedPageBreak/>
         <w:t>The presbyter offers incense while the people sing the appropriate Verses of the Cymbals (see the Great Horologion), and conclude with:</w:t>
       </w:r>
     </w:p>
@@ -16327,7 +16390,11 @@
         <w:pStyle w:val="Body"/>
       </w:pPr>
       <w:r>
-        <w:t>O God, Who fashioned man with Your hands alone, and gave him his wife to be a helpmeet and support to him, be now, our Master, an advocate to these two youths, the bridegroom and his helpmeet.  Unite them in the pledge of true fellowship, and give them a token of the symbol of their union, that they may be one in the bonds of love, saying to them, “My peace I give to you, My peace I leave with you.”  For You are the peace of us all, and to You we offer up the glory and the honour, together with Your Only-Begotten Son, and the Holy Spirit the Life-Giver, now, and at all times, and to the age of all ages.  Amen.</w:t>
+        <w:t xml:space="preserve">O God, Who fashioned man with Your hands alone, and gave him his wife to be a helpmeet and support to him, be now, our Master, an advocate to these two youths, the bridegroom and his helpmeet.  Unite them in the pledge of true fellowship, and give them a token of the symbol of their union, that they may be one in the bonds of love, saying to them, “My peace I give to you, My peace I leave with you.”  For You are the peace of us all, and to You we offer up the glory and the honour, together with </w:t>
+      </w:r>
+      <w:r>
+        <w:lastRenderedPageBreak/>
+        <w:t>Your Only-Begotten Son, and the Holy Spirit the Life-Giver, now, and at all times, and to the age of all ages.  Amen.</w:t>
       </w:r>
     </w:p>
     <w:p>
@@ -16352,113 +16419,218 @@
       </w:pPr>
       <w:bookmarkStart w:id="21" w:name="_Ref500744666"/>
       <w:r>
+        <w:t>The Prayer over the Garments</w:t>
+      </w:r>
+      <w:bookmarkEnd w:id="21"/>
+    </w:p>
+    <w:p>
+      <w:pPr>
+        <w:pStyle w:val="Priest"/>
+      </w:pPr>
+      <w:r>
+        <w:t>Presbyter:</w:t>
+      </w:r>
+    </w:p>
+    <w:p>
+      <w:pPr>
+        <w:pStyle w:val="Body"/>
+      </w:pPr>
+      <w:r>
+        <w:t xml:space="preserve">O Master, Lord, Jesus Christ our God, Who adorned the heavens with the stars and manifested the earth in the beauty of flowers bearing fruits of diverse kinds; Who has bestowed on mankind heavenly things, and </w:t>
+      </w:r>
+      <w:r>
+        <w:t xml:space="preserve">has given </w:t>
+      </w:r>
+      <w:r>
+        <w:t xml:space="preserve">to them the comforts of the earth:  Do now, O Good One and Lover of mankind, we entreat </w:t>
+      </w:r>
+      <w:r>
+        <w:t>You</w:t>
+      </w:r>
+      <w:r>
+        <w:t xml:space="preserve">, bless this garment which is set forth </w:t>
+      </w:r>
+      <w:r>
+        <w:rPr>
+          <w:rStyle w:val="RubricsInBodyChar"/>
+        </w:rPr>
+        <w:t>(here he makes the sign of the cross)</w:t>
+      </w:r>
+      <w:r>
+        <w:t xml:space="preserve">, that it may be </w:t>
+      </w:r>
+      <w:r>
+        <w:t xml:space="preserve">to </w:t>
+      </w:r>
+      <w:r>
+        <w:t>Your</w:t>
+      </w:r>
+      <w:r>
+        <w:t xml:space="preserve"> servants</w:t>
+      </w:r>
+    </w:p>
+    <w:p>
+      <w:pPr>
+        <w:pStyle w:val="Body"/>
+        <w:rPr>
+          <w:rStyle w:val="RubricsInBodyChar"/>
+        </w:rPr>
+      </w:pPr>
+      <w:r>
+        <w:t>a garment of glor</w:t>
+      </w:r>
+      <w:r>
+        <w:t xml:space="preserve">y and salvation, </w:t>
+      </w:r>
+      <w:r>
+        <w:rPr>
+          <w:rStyle w:val="RubricsInBodyChar"/>
+        </w:rPr>
+        <w:t>[Amen]</w:t>
+      </w:r>
+    </w:p>
+    <w:p>
+      <w:pPr>
+        <w:pStyle w:val="Body"/>
+        <w:rPr>
+          <w:i/>
+        </w:rPr>
+      </w:pPr>
+      <w:r>
+        <w:t xml:space="preserve">a garment of joy and gladness, through the goodwill of </w:t>
+      </w:r>
+      <w:r>
+        <w:t>Your</w:t>
+      </w:r>
+      <w:r>
+        <w:t xml:space="preserve"> goodness. </w:t>
+      </w:r>
+      <w:r>
+        <w:rPr>
+          <w:rStyle w:val="RubricsInBodyChar"/>
+        </w:rPr>
+        <w:t>[Amen]</w:t>
+      </w:r>
+    </w:p>
+    <w:p>
+      <w:pPr>
+        <w:pStyle w:val="Body"/>
+        <w:rPr>
+          <w:i/>
+        </w:rPr>
+      </w:pPr>
+      <w:r>
+        <w:t>Keep them</w:t>
+      </w:r>
+      <w:r>
+        <w:t xml:space="preserve"> pure in soul, body and spirit.</w:t>
+      </w:r>
+      <w:r>
+        <w:rPr>
+          <w:rStyle w:val="RubricsInBodyChar"/>
+        </w:rPr>
+        <w:t xml:space="preserve"> [Amen]</w:t>
+      </w:r>
+    </w:p>
+    <w:p>
+      <w:pPr>
+        <w:pStyle w:val="Body"/>
+      </w:pPr>
+      <w:r>
+        <w:t xml:space="preserve">Let their life be spent in peace and happiness through the doing of righteousness. Bestow on them the enjoyment of the things of heaven and the things of earth.  May they be rich in the works of righteousness; </w:t>
+      </w:r>
+      <w:r>
+        <w:t xml:space="preserve">fill </w:t>
+      </w:r>
+      <w:r>
+        <w:t xml:space="preserve">their houses and their stores with every good thing.  May they be worthy to do </w:t>
+      </w:r>
+      <w:r>
+        <w:t>Your</w:t>
+      </w:r>
+      <w:r>
+        <w:t xml:space="preserve"> will at all times.  For </w:t>
+      </w:r>
+      <w:r>
+        <w:t>You are</w:t>
+      </w:r>
+      <w:r>
+        <w:t xml:space="preserve"> merciful, plenteous in compassion and righteousness, and to </w:t>
+      </w:r>
+      <w:r>
+        <w:t>You</w:t>
+      </w:r>
+      <w:r>
+        <w:t xml:space="preserve"> is due the glory, with </w:t>
+      </w:r>
+      <w:r>
+        <w:t>Your</w:t>
+      </w:r>
+      <w:r>
+        <w:t xml:space="preserve"> Good Father and the Holy Spirit, the Life-Giver, Who is of One Essence with </w:t>
+      </w:r>
+      <w:r>
+        <w:t>You</w:t>
+      </w:r>
+      <w:r>
+        <w:t>, now, and at all times, and unto the age of all ages.  Amen.</w:t>
+      </w:r>
+    </w:p>
+    <w:p>
+      <w:pPr>
+        <w:pStyle w:val="Rubrics"/>
+      </w:pPr>
+      <w:r>
+        <w:t>The presbyter puts the garment on the bridegroom, then the rigs are exchanged, while the people sing the following hymn in the Palm tune:</w:t>
+      </w:r>
+    </w:p>
+    <w:p>
+      <w:pPr>
+        <w:pStyle w:val="Priest"/>
+      </w:pPr>
+      <w:r>
+        <w:t>People:</w:t>
+      </w:r>
+    </w:p>
+    <w:p>
+      <w:pPr>
+        <w:pStyle w:val="EngHang"/>
+      </w:pPr>
+      <w:r>
+        <w:t>With a spiritual garment</w:t>
+      </w:r>
+    </w:p>
+    <w:p>
+      <w:pPr>
+        <w:pStyle w:val="EngHang"/>
+      </w:pPr>
+      <w:r>
+        <w:t>Archangel Michael was clothed,</w:t>
+      </w:r>
+    </w:p>
+    <w:p>
+      <w:pPr>
+        <w:pStyle w:val="EngHang"/>
+      </w:pPr>
+      <w:r>
+        <w:t>And with a girdle of pearls</w:t>
+      </w:r>
+    </w:p>
+    <w:p>
+      <w:pPr>
+        <w:pStyle w:val="EngHangEnd"/>
+      </w:pPr>
+      <w:r>
+        <w:t>Archangel Michael was girt.</w:t>
+      </w:r>
+    </w:p>
+    <w:p>
+      <w:pPr>
+        <w:pStyle w:val="EngHang"/>
+      </w:pPr>
+      <w:r>
         <w:lastRenderedPageBreak/>
-        <w:t>The Prayer over the Garments</w:t>
-      </w:r>
-      <w:bookmarkEnd w:id="21"/>
-    </w:p>
-    <w:p>
-      <w:pPr>
-        <w:pStyle w:val="Priest"/>
-      </w:pPr>
-      <w:r>
-        <w:t>Presbyter:</w:t>
-      </w:r>
-    </w:p>
-    <w:p>
-      <w:pPr>
-        <w:pStyle w:val="Body"/>
-      </w:pPr>
-      <w:r>
-        <w:t xml:space="preserve">O Master, Lord, Jesus Christ our God, Who adorned the heavens with the stars and manifested the earth in the beauty of flowers bearing fruits of diverse kinds; Who has bestowed on mankind heavenly things, and </w:t>
-      </w:r>
-      <w:r>
-        <w:t xml:space="preserve">has given </w:t>
-      </w:r>
-      <w:r>
-        <w:t xml:space="preserve">to them the comforts of the earth:  Do now, O Good One and Lover of mankind, we entreat </w:t>
-      </w:r>
-      <w:r>
-        <w:t>You</w:t>
-      </w:r>
-      <w:r>
-        <w:t xml:space="preserve">, bless this garment which is set forth </w:t>
-      </w:r>
-      <w:r>
-        <w:rPr>
-          <w:rStyle w:val="RubricsInBodyChar"/>
-        </w:rPr>
-        <w:t>(here he makes the sign of the cross)</w:t>
-      </w:r>
-      <w:r>
-        <w:t xml:space="preserve">, that it may be </w:t>
-      </w:r>
-      <w:r>
-        <w:t xml:space="preserve">to </w:t>
-      </w:r>
-      <w:r>
-        <w:t>Your</w:t>
-      </w:r>
-      <w:r>
-        <w:t xml:space="preserve"> servants a garment of glory and salvation, a garment of joy and gladness, through the goodwill of </w:t>
-      </w:r>
-      <w:r>
-        <w:t>Your</w:t>
-      </w:r>
-      <w:r>
-        <w:t xml:space="preserve"> goodness. Keep them pure in soul, body and spirit. Let their life be spent in peace and happiness through the doing of righteousness. Bestow on them the enjoyment of the things of heaven and the things of earth.  May they be rich in the works of righteousness; </w:t>
-      </w:r>
-      <w:r>
-        <w:t xml:space="preserve">fill </w:t>
-      </w:r>
-      <w:r>
-        <w:t xml:space="preserve">their houses and their stores with every good thing.  May they be worthy to do </w:t>
-      </w:r>
-      <w:r>
-        <w:t>Your</w:t>
-      </w:r>
-      <w:r>
-        <w:t xml:space="preserve"> will at all times.  For </w:t>
-      </w:r>
-      <w:r>
-        <w:t>You are</w:t>
-      </w:r>
-      <w:r>
-        <w:t xml:space="preserve"> merciful, plenteous in compassion and righteousness, and to </w:t>
-      </w:r>
-      <w:r>
-        <w:t>You</w:t>
-      </w:r>
-      <w:r>
-        <w:t xml:space="preserve"> is due the glory, with </w:t>
-      </w:r>
-      <w:r>
-        <w:t>Your</w:t>
-      </w:r>
-      <w:r>
-        <w:t xml:space="preserve"> Good Father and the Holy Spirit, the Life-Giver, Who is of One Essence with </w:t>
-      </w:r>
-      <w:r>
-        <w:t>You</w:t>
-      </w:r>
-      <w:r>
-        <w:t>, now, and at all times, and unto the age of all ages.  Amen.</w:t>
-      </w:r>
-    </w:p>
-    <w:p>
-      <w:pPr>
-        <w:pStyle w:val="Rubrics"/>
-      </w:pPr>
-      <w:r>
-        <w:t>The presbyter puts the garment on the bridegroom, then the rigs are exchanged, while the people sing the following hymn in the Palm tune:</w:t>
-      </w:r>
-    </w:p>
-    <w:p>
-      <w:pPr>
-        <w:pStyle w:val="Priest"/>
-      </w:pPr>
-      <w:r>
-        <w:t>People:</w:t>
+        <w:t>With the garment of chastity</w:t>
       </w:r>
     </w:p>
     <w:p>
@@ -16466,7 +16638,7 @@
         <w:pStyle w:val="EngHang"/>
       </w:pPr>
       <w:r>
-        <w:t>With a spiritual garment</w:t>
+        <w:t>This bridegroom is clothed,</w:t>
       </w:r>
     </w:p>
     <w:p>
@@ -16474,7 +16646,15 @@
         <w:pStyle w:val="EngHang"/>
       </w:pPr>
       <w:r>
-        <w:t>Archangel Michael was clothed,</w:t>
+        <w:t>And the crown of gladness</w:t>
+      </w:r>
+    </w:p>
+    <w:p>
+      <w:pPr>
+        <w:pStyle w:val="EngHangEnd"/>
+      </w:pPr>
+      <w:r>
+        <w:t>Is set upon his head.</w:t>
       </w:r>
     </w:p>
     <w:p>
@@ -16482,55 +16662,6 @@
         <w:pStyle w:val="EngHang"/>
       </w:pPr>
       <w:r>
-        <w:t>And with a girdle of pearls</w:t>
-      </w:r>
-    </w:p>
-    <w:p>
-      <w:pPr>
-        <w:pStyle w:val="EngHangEnd"/>
-      </w:pPr>
-      <w:r>
-        <w:t>Archangel Michael was girt.</w:t>
-      </w:r>
-    </w:p>
-    <w:p>
-      <w:pPr>
-        <w:pStyle w:val="EngHang"/>
-      </w:pPr>
-      <w:r>
-        <w:t>With the garment of chastity</w:t>
-      </w:r>
-    </w:p>
-    <w:p>
-      <w:pPr>
-        <w:pStyle w:val="EngHang"/>
-      </w:pPr>
-      <w:r>
-        <w:t>This bridegroom is clothed,</w:t>
-      </w:r>
-    </w:p>
-    <w:p>
-      <w:pPr>
-        <w:pStyle w:val="EngHang"/>
-      </w:pPr>
-      <w:r>
-        <w:t>And the crown of gladness</w:t>
-      </w:r>
-    </w:p>
-    <w:p>
-      <w:pPr>
-        <w:pStyle w:val="EngHangEnd"/>
-      </w:pPr>
-      <w:r>
-        <w:t>Is set upon his head.</w:t>
-      </w:r>
-    </w:p>
-    <w:p>
-      <w:pPr>
-        <w:pStyle w:val="EngHang"/>
-      </w:pPr>
-      <w:r>
-        <w:lastRenderedPageBreak/>
         <w:t>As David the king and psalmist</w:t>
       </w:r>
     </w:p>
@@ -17005,13 +17136,11 @@
         <w:pStyle w:val="Body"/>
       </w:pPr>
       <w:r>
-        <w:t>For this cause a man will leave his father and mother, and will be joined to</w:t>
-      </w:r>
-    </w:p>
-    <w:p>
-      <w:pPr>
-        <w:pStyle w:val="Body"/>
-      </w:pPr>
+        <w:t>For this cause a man will leave his father and mother, and will be joined t</w:t>
+      </w:r>
+      <w:r>
+        <w:t xml:space="preserve">o </w:t>
+      </w:r>
       <w:r>
         <w:t>his wife. The two will become one flesh.</w:t>
       </w:r>
@@ -17059,7 +17188,531 @@
         <w:pStyle w:val="Heading4"/>
       </w:pPr>
       <w:r>
+        <w:lastRenderedPageBreak/>
+        <w:t>The Hymn of the Holy Spirit</w:t>
+      </w:r>
+    </w:p>
+    <w:tbl>
+      <w:tblPr>
+        <w:tblStyle w:val="TableGrid"/>
+        <w:tblW w:w="7920" w:type="dxa"/>
+        <w:jc w:val="center"/>
+        <w:tblBorders>
+          <w:top w:val="none" w:sz="0" w:space="0" w:color="auto"/>
+          <w:left w:val="none" w:sz="0" w:space="0" w:color="auto"/>
+          <w:bottom w:val="none" w:sz="0" w:space="0" w:color="auto"/>
+          <w:right w:val="none" w:sz="0" w:space="0" w:color="auto"/>
+          <w:insideH w:val="none" w:sz="0" w:space="0" w:color="auto"/>
+          <w:insideV w:val="none" w:sz="0" w:space="0" w:color="auto"/>
+        </w:tblBorders>
+        <w:tblLayout w:type="fixed"/>
+        <w:tblCellMar>
+          <w:left w:w="0" w:type="dxa"/>
+          <w:right w:w="72" w:type="dxa"/>
+        </w:tblCellMar>
+        <w:tblLook w:val="04A0" w:firstRow="1" w:lastRow="0" w:firstColumn="1" w:lastColumn="0" w:noHBand="0" w:noVBand="1"/>
+      </w:tblPr>
+      <w:tblGrid>
+        <w:gridCol w:w="3960"/>
+        <w:gridCol w:w="3960"/>
+      </w:tblGrid>
+      <w:tr>
+        <w:trPr>
+          <w:cantSplit/>
+          <w:jc w:val="center"/>
+        </w:trPr>
+        <w:tc>
+          <w:tcPr>
+            <w:tcW w:w="3960" w:type="dxa"/>
+          </w:tcPr>
+          <w:p>
+            <w:pPr>
+              <w:pStyle w:val="EngHang"/>
+            </w:pPr>
+            <w:r>
+              <w:t>The Spirit, the Paraclete,</w:t>
+            </w:r>
+          </w:p>
+          <w:p>
+            <w:pPr>
+              <w:pStyle w:val="EngHang"/>
+            </w:pPr>
+            <w:r>
+              <w:t>Came upon the Apostles</w:t>
+            </w:r>
+          </w:p>
+          <w:p>
+            <w:pPr>
+              <w:pStyle w:val="EngHang"/>
+            </w:pPr>
+            <w:r>
+              <w:t>On the feast of Pentecost,</w:t>
+            </w:r>
+          </w:p>
+          <w:p>
+            <w:pPr>
+              <w:pStyle w:val="EngHangEnd"/>
+            </w:pPr>
+            <w:r>
+              <w:t>And the spoke in diverse tongues.</w:t>
+            </w:r>
+          </w:p>
+        </w:tc>
+        <w:tc>
+          <w:tcPr>
+            <w:tcW w:w="3960" w:type="dxa"/>
+          </w:tcPr>
+          <w:p>
+            <w:pPr>
+              <w:pStyle w:val="CopticVersemulti-line"/>
+            </w:pPr>
+            <w:r>
+              <w:t>Ⲡⲓⲡ̀ⲛⲉⲩⲙⲁ ⲙ̀ⲡⲁⲣⲁⲕⲗⲏⲧⲟⲛ:</w:t>
+            </w:r>
+          </w:p>
+          <w:p>
+            <w:pPr>
+              <w:pStyle w:val="CopticVersemulti-line"/>
+            </w:pPr>
+            <w:r>
+              <w:t>ⲫⲏⲉ̀ⲧⲁϥⲓ̀ ⲉ̀ϫⲉⲛ ⲛⲓⲁ̀ⲡⲟⲥⲧⲟⲗⲟⲥ:</w:t>
+            </w:r>
+          </w:p>
+          <w:p>
+            <w:pPr>
+              <w:pStyle w:val="CopticVersemulti-line"/>
+            </w:pPr>
+            <w:r>
+              <w:t>ϧⲉⲛ ⲡ̀ϣⲁⲓ ⲛ̀ϯⲛⲉⲛⲧⲏⲕⲟⲥⲧⲏ:</w:t>
+            </w:r>
+          </w:p>
+          <w:p>
+            <w:pPr>
+              <w:pStyle w:val="CopticVerse"/>
+            </w:pPr>
+            <w:r>
+              <w:t>ⲁⲩⲥⲁϫⲓ ϧⲉⲛ ϩⲁⲛⲙⲏϣ ⲛ̀ⲗⲁⲥ.</w:t>
+            </w:r>
+          </w:p>
+        </w:tc>
+      </w:tr>
+      <w:tr>
+        <w:trPr>
+          <w:cantSplit/>
+          <w:jc w:val="center"/>
+        </w:trPr>
+        <w:tc>
+          <w:tcPr>
+            <w:tcW w:w="3960" w:type="dxa"/>
+          </w:tcPr>
+          <w:p>
+            <w:pPr>
+              <w:pStyle w:val="EngHang"/>
+            </w:pPr>
+            <w:r>
+              <w:t>It happened, when the days</w:t>
+            </w:r>
+          </w:p>
+          <w:p>
+            <w:pPr>
+              <w:pStyle w:val="EngHang"/>
+            </w:pPr>
+            <w:r>
+              <w:t>Of Pentecost were fulfilled,</w:t>
+            </w:r>
+          </w:p>
+          <w:p>
+            <w:pPr>
+              <w:pStyle w:val="EngHang"/>
+            </w:pPr>
+            <w:r>
+              <w:t>That all the twelve</w:t>
+            </w:r>
+          </w:p>
+          <w:p>
+            <w:pPr>
+              <w:pStyle w:val="EngHangEnd"/>
+            </w:pPr>
+            <w:r>
+              <w:t>Apostles were gathered together.</w:t>
+            </w:r>
+          </w:p>
+        </w:tc>
+        <w:tc>
+          <w:tcPr>
+            <w:tcW w:w="3960" w:type="dxa"/>
+          </w:tcPr>
+          <w:p>
+            <w:pPr>
+              <w:pStyle w:val="CopticVersemulti-line"/>
+            </w:pPr>
+            <w:r>
+              <w:t>Ⲁⲥϣⲱⲡⲓ ⲉ̀ⲧⲁⲩϫⲱⲕ ⲉ̀ⲃⲟⲗ:</w:t>
+            </w:r>
+          </w:p>
+          <w:p>
+            <w:pPr>
+              <w:pStyle w:val="CopticVersemulti-line"/>
+            </w:pPr>
+            <w:r>
+              <w:t>ⲛ̀ⲧⲉ ϯⲡⲉⲛⲧⲏⲕⲟⲥⲧⲏ:</w:t>
+            </w:r>
+          </w:p>
+          <w:p>
+            <w:pPr>
+              <w:pStyle w:val="CopticVersemulti-line"/>
+            </w:pPr>
+            <w:r>
+              <w:t>ⲛⲁⲩⲑⲟⲩⲏⲧ ⲧⲏⲣⲟⲩ ϩⲓⲟⲩⲙⲁ:</w:t>
+            </w:r>
+          </w:p>
+          <w:p>
+            <w:pPr>
+              <w:pStyle w:val="CopticHangingVerse"/>
+            </w:pPr>
+            <w:r>
+              <w:t>ⲛ̀ϫⲉ ⲡⲓⲙⲏⲧ ⲥ̀ⲛⲁⲩ ⲛ̀ⲁ̀ⲡⲟⲥⲧⲟⲗⲟⲥ.</w:t>
+            </w:r>
+          </w:p>
+        </w:tc>
+      </w:tr>
+      <w:tr>
+        <w:trPr>
+          <w:cantSplit/>
+          <w:jc w:val="center"/>
+        </w:trPr>
+        <w:tc>
+          <w:tcPr>
+            <w:tcW w:w="3960" w:type="dxa"/>
+          </w:tcPr>
+          <w:p>
+            <w:pPr>
+              <w:pStyle w:val="EngHang"/>
+            </w:pPr>
+            <w:r>
+              <w:t>When the Spirit, the Paraclete,</w:t>
+            </w:r>
+          </w:p>
+          <w:p>
+            <w:pPr>
+              <w:pStyle w:val="EngHang"/>
+            </w:pPr>
+            <w:r>
+              <w:t>Came down from heaven,</w:t>
+            </w:r>
+          </w:p>
+          <w:p>
+            <w:pPr>
+              <w:pStyle w:val="EngHang"/>
+            </w:pPr>
+            <w:r>
+              <w:t>He spread upon each one,</w:t>
+            </w:r>
+          </w:p>
+          <w:p>
+            <w:pPr>
+              <w:pStyle w:val="EngHangEnd"/>
+            </w:pPr>
+            <w:r>
+              <w:t>And they spoke in diverse tongues.</w:t>
+            </w:r>
+          </w:p>
+        </w:tc>
+        <w:tc>
+          <w:tcPr>
+            <w:tcW w:w="3960" w:type="dxa"/>
+          </w:tcPr>
+          <w:p>
+            <w:pPr>
+              <w:pStyle w:val="CopticVersemulti-line"/>
+            </w:pPr>
+            <w:r>
+              <w:t>Ⲡⲓⲡ̀ⲛⲉⲩⲙⲁ ⲙ̀ⲡⲁⲣⲁⲕⲗⲏⲧⲟⲛ:</w:t>
+            </w:r>
+          </w:p>
+          <w:p>
+            <w:pPr>
+              <w:pStyle w:val="CopticVersemulti-line"/>
+            </w:pPr>
+            <w:r>
+              <w:t>ⲉ̀ⲧⲁϥⲓ̀ ⲉ̀ⲡⲉⲥⲏⲧ ⲉ̀ⲃⲟⲗ ϧⲉⲛ ⲧ̀ⲫⲉ:</w:t>
+            </w:r>
+          </w:p>
+          <w:p>
+            <w:pPr>
+              <w:pStyle w:val="CopticVersemulti-line"/>
+            </w:pPr>
+            <w:r>
+              <w:t>ⲁϥⲫⲱⲣϣ ⲉ̀ϫⲉⲛ ⲫ̀ⲟⲩⲁⲓ ⲫ̀ⲟⲩⲁⲓ:</w:t>
+            </w:r>
+          </w:p>
+          <w:p>
+            <w:pPr>
+              <w:pStyle w:val="CopticHangingVerse"/>
+            </w:pPr>
+            <w:r>
+              <w:t>ⲁⲩⲥⲁϫⲓ ϧⲉⲛ ϩⲁⲛⲙⲏϣ ⲛ̀ⲗⲁⲥ.</w:t>
+            </w:r>
+          </w:p>
+        </w:tc>
+      </w:tr>
+      <w:tr>
+        <w:trPr>
+          <w:cantSplit/>
+          <w:jc w:val="center"/>
+        </w:trPr>
+        <w:tc>
+          <w:tcPr>
+            <w:tcW w:w="3960" w:type="dxa"/>
+          </w:tcPr>
+          <w:p>
+            <w:pPr>
+              <w:pStyle w:val="EngHang"/>
+            </w:pPr>
+            <w:r>
+              <w:t>And a great fear came,</w:t>
+            </w:r>
+          </w:p>
+          <w:p>
+            <w:pPr>
+              <w:pStyle w:val="EngHang"/>
+            </w:pPr>
+            <w:r>
+              <w:t>And a sound from heaven,</w:t>
+            </w:r>
+          </w:p>
+          <w:p>
+            <w:pPr>
+              <w:pStyle w:val="EngHang"/>
+            </w:pPr>
+            <w:r>
+              <w:t>And it filled the place</w:t>
+            </w:r>
+          </w:p>
+          <w:p>
+            <w:pPr>
+              <w:pStyle w:val="EngHangEnd"/>
+            </w:pPr>
+            <w:r>
+              <w:t>Where Christ’s Diciples were [gathered].</w:t>
+            </w:r>
+          </w:p>
+        </w:tc>
+        <w:tc>
+          <w:tcPr>
+            <w:tcW w:w="3960" w:type="dxa"/>
+          </w:tcPr>
+          <w:p>
+            <w:pPr>
+              <w:pStyle w:val="CopticVersemulti-line"/>
+            </w:pPr>
+            <w:r>
+              <w:t>Ⲁⲥϣⲱⲡⲓ ⲛ̀ϫⲉ ⲟⲩⲛⲓϣϯ ⲛ̀ϩⲟϯ:</w:t>
+            </w:r>
+          </w:p>
+          <w:p>
+            <w:pPr>
+              <w:pStyle w:val="CopticVersemulti-line"/>
+            </w:pPr>
+            <w:r>
+              <w:t>ⲟⲩⲥ̀ⲙⲏ ⲁⲥϣⲱⲡⲓ ⲉ̀ϣⲟⲗϧⲉⲛ ⲧ̀ⲫⲉ:</w:t>
+            </w:r>
+          </w:p>
+          <w:p>
+            <w:pPr>
+              <w:pStyle w:val="CopticVersemulti-line"/>
+            </w:pPr>
+            <w:r>
+              <w:t>ⲁⲥⲙⲁϩⲡⲓⲙⲁ ⲉ̀ⲛⲁⲩⲭⲏ ⲛ̀ϧⲏⲧϥ:</w:t>
+            </w:r>
+          </w:p>
+          <w:p>
+            <w:pPr>
+              <w:pStyle w:val="CopticHangingVerse"/>
+            </w:pPr>
+            <w:r>
+              <w:t>ⲛ̀ϫⲉ ⲛⲓⲙⲁⲑⲏⲧⲏⲥ ⲛ̀ⲧⲉ Ⲡⲓⲭ̀ⲣⲓⲥⲧⲟⲥ.</w:t>
+            </w:r>
+          </w:p>
+        </w:tc>
+      </w:tr>
+      <w:tr>
+        <w:trPr>
+          <w:cantSplit/>
+          <w:jc w:val="center"/>
+        </w:trPr>
+        <w:tc>
+          <w:tcPr>
+            <w:tcW w:w="3960" w:type="dxa"/>
+          </w:tcPr>
+          <w:p>
+            <w:pPr>
+              <w:pStyle w:val="EngHang"/>
+            </w:pPr>
+            <w:r>
+              <w:t>And the likeness of tongues of fire</w:t>
+            </w:r>
+          </w:p>
+          <w:p>
+            <w:pPr>
+              <w:pStyle w:val="EngHang"/>
+            </w:pPr>
+            <w:r>
+              <w:t>Appeared to them,</w:t>
+            </w:r>
+          </w:p>
+          <w:p>
+            <w:pPr>
+              <w:pStyle w:val="EngHang"/>
+            </w:pPr>
+            <w:r>
+              <w:t>And divided upon each one</w:t>
+            </w:r>
+          </w:p>
+          <w:p>
+            <w:pPr>
+              <w:pStyle w:val="EngHangEnd"/>
+            </w:pPr>
+            <w:r>
+              <w:t>Of the honoured Disciples.</w:t>
+            </w:r>
+          </w:p>
+        </w:tc>
+        <w:tc>
+          <w:tcPr>
+            <w:tcW w:w="3960" w:type="dxa"/>
+          </w:tcPr>
+          <w:p>
+            <w:pPr>
+              <w:pStyle w:val="CopticVersemulti-line"/>
+            </w:pPr>
+            <w:r>
+              <w:t>Ⲟⲩⲟϩ ⲛⲁⲩⲟⲩⲟⲛϩⲟⲩ ⲉ̀ⲣⲱⲟⲩ:</w:t>
+            </w:r>
+          </w:p>
+          <w:p>
+            <w:pPr>
+              <w:pStyle w:val="CopticVersemulti-line"/>
+            </w:pPr>
+            <w:r>
+              <w:t>ⲙ̀ⲫ̀ⲣⲏϯ ⲛ̀ϩⲁⲛⲗⲁⲥ ⲛ̀ⲭ̀ⲣⲱⲙ:</w:t>
+            </w:r>
+          </w:p>
+          <w:p>
+            <w:pPr>
+              <w:pStyle w:val="CopticVersemulti-line"/>
+            </w:pPr>
+            <w:r>
+              <w:t>ⲟⲩⲟϩ ⲛⲁⲩⲫⲏϣ ⲧⲏⲣⲟⲩ ⲉ̀ϫⲉⲛ ⲫ̀ⲟⲩⲁⲓ ⲫ̀ⲟⲩⲁⲓ:</w:t>
+            </w:r>
+          </w:p>
+          <w:p>
+            <w:pPr>
+              <w:pStyle w:val="CopticHangingVerse"/>
+            </w:pPr>
+            <w:r>
+              <w:t>ⲛ̀ⲧⲉ ⲛⲓⲙⲁⲑⲏⲧⲏⲥ ⲉⲧⲧⲁⲓⲏⲟⲩⲧ.</w:t>
+            </w:r>
+          </w:p>
+        </w:tc>
+      </w:tr>
+      <w:tr>
+        <w:trPr>
+          <w:cantSplit/>
+          <w:jc w:val="center"/>
+        </w:trPr>
+        <w:tc>
+          <w:tcPr>
+            <w:tcW w:w="3960" w:type="dxa"/>
+          </w:tcPr>
+          <w:p>
+            <w:pPr>
+              <w:pStyle w:val="EngHang"/>
+            </w:pPr>
+            <w:r>
+              <w:lastRenderedPageBreak/>
+              <w:t>The Holy Spirit</w:t>
+            </w:r>
+          </w:p>
+          <w:p>
+            <w:pPr>
+              <w:pStyle w:val="EngHang"/>
+            </w:pPr>
+            <w:r>
+              <w:t>Filled the Tweleve Disciples,</w:t>
+            </w:r>
+          </w:p>
+          <w:p>
+            <w:pPr>
+              <w:pStyle w:val="EngHang"/>
+            </w:pPr>
+            <w:r>
+              <w:t>And the spoke in diverse tongues,</w:t>
+            </w:r>
+          </w:p>
+          <w:p>
+            <w:pPr>
+              <w:pStyle w:val="EngHangEnd"/>
+            </w:pPr>
+            <w:r>
+              <w:t>According to the command of the Holy Spirit.</w:t>
+            </w:r>
+          </w:p>
+        </w:tc>
+        <w:tc>
+          <w:tcPr>
+            <w:tcW w:w="3960" w:type="dxa"/>
+          </w:tcPr>
+          <w:p>
+            <w:pPr>
+              <w:pStyle w:val="CopticVersemulti-line"/>
+            </w:pPr>
+            <w:r>
+              <w:t>ⲀⲠⲓⲡ̀ⲛⲉⲩⲙⲁ ⲉⲑⲟⲩⲁⲃ:</w:t>
+            </w:r>
+          </w:p>
+          <w:p>
+            <w:pPr>
+              <w:pStyle w:val="CopticVersemulti-line"/>
+            </w:pPr>
+            <w:r>
+              <w:t>ⲙⲁϩ ⲡⲓⲙⲏⲧⲥ̀ⲛⲁⲩ ⲙ̀ⲙⲁⲑⲏⲧⲏⲥ:</w:t>
+            </w:r>
+          </w:p>
+          <w:p>
+            <w:pPr>
+              <w:pStyle w:val="CopticVersemulti-line"/>
+            </w:pPr>
+            <w:r>
+              <w:t>ⲁⲩⲥⲁⲩⲓ ϧⲉⲛ ϩⲁⲛⲙⲏϣ ⲛ̀ⲗⲁⲥ:</w:t>
+            </w:r>
+          </w:p>
+          <w:p>
+            <w:pPr>
+              <w:pStyle w:val="CopticHangingVerse"/>
+            </w:pPr>
+            <w:r>
+              <w:t>ⲕⲁⲧⲁ ⲫ̀ⲟⲩⲁϩⲥⲁϩⲛⲓ ⲙ̀Ⲡⲓⲡ̀ⲛⲉⲩⲙⲁ ⲉⲑⲟⲩⲁⲃ.</w:t>
+            </w:r>
+          </w:p>
+        </w:tc>
+      </w:tr>
+    </w:tbl>
+    <w:p/>
+    <w:p>
+      <w:pPr>
+        <w:pStyle w:val="Heading4"/>
+      </w:pPr>
+      <w:r>
         <w:t>The Hymn of the Trisagion</w:t>
+      </w:r>
+    </w:p>
+    <w:p>
+      <w:pPr>
+        <w:pStyle w:val="Rubrics"/>
+      </w:pPr>
+      <w:r>
+        <w:t>In the joyful tune:</w:t>
       </w:r>
     </w:p>
     <w:tbl>
@@ -17271,7 +17924,6 @@
               <w:rPr>
                 <w:rFonts w:cs="@MingLiU"/>
               </w:rPr>
-              <w:lastRenderedPageBreak/>
               <w:t>Glory be to the Father and to the Son and to the Holy Spirit, both now, and al</w:t>
             </w:r>
             <w:r>
@@ -17395,6 +18047,7 @@
         <w:pStyle w:val="Priest"/>
       </w:pPr>
       <w:r>
+        <w:lastRenderedPageBreak/>
         <w:t>People:</w:t>
       </w:r>
     </w:p>
@@ -17491,74 +18144,71 @@
         <w:pStyle w:val="Body"/>
       </w:pPr>
       <w:r>
-        <w:t xml:space="preserve">For You are the life of us all, the salvation of us all, the hope of us all, the healing of us all and the resurrection of us all, and to You we send up the glory, and the honour, and the adoration, together with Your Good </w:t>
-      </w:r>
+        <w:t>For You are the life of us all, the salvation of us all, the hope of us all, the healing of us all and the resurrection of us all, and to You we send up the glory, and the honour, and the adoration, together with Your Good Father and the Holy Spirit, the Giver of Life, Who is of One Essence with You, now, and at all times, and unto the age of all ages. Amen.</w:t>
+      </w:r>
+    </w:p>
+    <w:p>
+      <w:pPr>
+        <w:pStyle w:val="Heading4"/>
+      </w:pPr>
+      <w:r>
+        <w:t>Another Prayer for the Gospel</w:t>
+      </w:r>
+    </w:p>
+    <w:p>
+      <w:pPr>
+        <w:pStyle w:val="Priest"/>
+      </w:pPr>
+      <w:r>
+        <w:t>Presbyter:</w:t>
+      </w:r>
+    </w:p>
+    <w:p>
+      <w:pPr>
+        <w:pStyle w:val="Body"/>
+      </w:pPr>
+      <w:r>
+        <w:t>O Master, Lord Jesus Christ our God, who sent His saintly, honoured Disciples and holy Apostles into all the world that they might preach the Gospel of Your Kingdom, and teach all nations Your true knowledge. We ask You, O our Master, open the ears of our hearts to hear Your Holy Gospels—</w:t>
+      </w:r>
+    </w:p>
+    <w:p>
+      <w:pPr>
+        <w:pStyle w:val="Priest"/>
+      </w:pPr>
+      <w:r>
+        <w:t>Deacon:</w:t>
+      </w:r>
+    </w:p>
+    <w:p>
+      <w:pPr>
+        <w:pStyle w:val="Body"/>
+      </w:pPr>
+      <w:r>
+        <w:t>Pray for the Holy Gospel.</w:t>
+      </w:r>
+    </w:p>
+    <w:p>
+      <w:pPr>
+        <w:pStyle w:val="Priest"/>
+      </w:pPr>
+      <w:r>
+        <w:t>People:</w:t>
+      </w:r>
+    </w:p>
+    <w:p>
+      <w:pPr>
+        <w:pStyle w:val="Body"/>
+      </w:pPr>
+      <w:r>
+        <w:t>Lord have mercy.</w:t>
+      </w:r>
+    </w:p>
+    <w:p>
+      <w:pPr>
+        <w:pStyle w:val="Priest"/>
+      </w:pPr>
       <w:r>
         <w:lastRenderedPageBreak/>
-        <w:t>Father and the Holy Spirit, the Giver of Life, Who is of One Essence with You, now, and at all times, and unto the age of all ages. Amen.</w:t>
-      </w:r>
-    </w:p>
-    <w:p>
-      <w:pPr>
-        <w:pStyle w:val="Heading4"/>
-      </w:pPr>
-      <w:r>
-        <w:t>Another Prayer for the Gospel</w:t>
-      </w:r>
-    </w:p>
-    <w:p>
-      <w:pPr>
-        <w:pStyle w:val="Priest"/>
-      </w:pPr>
-      <w:r>
-        <w:t>Presbyter:</w:t>
-      </w:r>
-    </w:p>
-    <w:p>
-      <w:pPr>
-        <w:pStyle w:val="Body"/>
-      </w:pPr>
-      <w:r>
-        <w:t>O Master, Lord Jesus Christ our God, who sent His saintly, honoured Disciples and holy Apostles into all the world that they might preach the Gospel of Your Kingdom, and teach all nations Your true knowledge. We ask You, O our Master, open the ears of our hearts to hear Your Holy Gospels—</w:t>
-      </w:r>
-    </w:p>
-    <w:p>
-      <w:pPr>
-        <w:pStyle w:val="Priest"/>
-      </w:pPr>
-      <w:r>
-        <w:t>Deacon:</w:t>
-      </w:r>
-    </w:p>
-    <w:p>
-      <w:pPr>
-        <w:pStyle w:val="Body"/>
-      </w:pPr>
-      <w:r>
-        <w:t>Pray for the Holy Gospel.</w:t>
-      </w:r>
-    </w:p>
-    <w:p>
-      <w:pPr>
-        <w:pStyle w:val="Priest"/>
-      </w:pPr>
-      <w:r>
-        <w:t>People:</w:t>
-      </w:r>
-    </w:p>
-    <w:p>
-      <w:pPr>
-        <w:pStyle w:val="Body"/>
-      </w:pPr>
-      <w:r>
-        <w:t>Lord have mercy.</w:t>
-      </w:r>
-    </w:p>
-    <w:p>
-      <w:pPr>
-        <w:pStyle w:val="Priest"/>
-      </w:pPr>
-      <w:r>
         <w:t>Presbyter:</w:t>
       </w:r>
     </w:p>
@@ -17663,7 +18313,7 @@
     </w:p>
     <w:p>
       <w:pPr>
-        <w:pStyle w:val="Body"/>
+        <w:pStyle w:val="Rubric"/>
       </w:pPr>
       <w:r>
         <w:t>Stand with the fear of God. Let us hear the Holy Gospel. Bless, O Lord, the reading of the Holy Gospel, according to St. Matthew. Blessed be He Who comes in the Name of the Lord. Our Lord, God, Saviour, and King of us all, Jesus Christ, Son of the Living God, to Whom is glory forever.</w:t>
@@ -17674,41 +18324,137 @@
         <w:pStyle w:val="Body"/>
       </w:pPr>
       <w:r>
-        <w:t xml:space="preserve"> </w:t>
-      </w:r>
-    </w:p>
-    <w:p>
-      <w:pPr>
-        <w:pStyle w:val="Body"/>
+        <w:t>When Jesus had finished [speaking] these words, he departed from Galilee and arrived at the borders of Judea, beyond the Jordan. Great crowds followed him, and he healed them there. Pharisees came to him to test him, asking, “Is it lawful for a man to divorce his wife for any reason?”</w:t>
+      </w:r>
+    </w:p>
+    <w:p>
+      <w:pPr>
+        <w:pStyle w:val="Body"/>
+        <w:rPr>
+          <w:i/>
+        </w:rPr>
+      </w:pPr>
+      <w:r>
+        <w:t xml:space="preserve">Jesus answered, “Have not you read that he who made them from the beginning made them male and female, and said, ‘For this reason, a man shall leave his father and mother and shall be attached to his wife; and the two shall become one flesh?’ And so, they are no longer two, but one flesh! Therefore, what God has joined together, let no one tear apart.” </w:t>
+      </w:r>
+      <w:r>
+        <w:rPr>
+          <w:i/>
+        </w:rPr>
+        <w:t>Glory be to God forever.</w:t>
+      </w:r>
+    </w:p>
+    <w:p>
+      <w:pPr>
+        <w:pStyle w:val="Heading4"/>
+      </w:pPr>
+      <w:r>
+        <w:t>The Gospel Response</w:t>
+      </w:r>
+    </w:p>
+    <w:p>
+      <w:pPr>
+        <w:pStyle w:val="Priest"/>
+      </w:pPr>
+      <w:r>
+        <w:t>People:</w:t>
+      </w:r>
+    </w:p>
+    <w:p>
+      <w:pPr>
+        <w:pStyle w:val="EngHang"/>
+      </w:pPr>
+      <w:r>
+        <w:t>Those whome the Holy Spirit</w:t>
+      </w:r>
+    </w:p>
+    <w:p>
+      <w:pPr>
+        <w:pStyle w:val="EngHang"/>
+      </w:pPr>
+      <w:r>
+        <w:t>Has attuned together,</w:t>
+      </w:r>
+    </w:p>
+    <w:p>
+      <w:pPr>
+        <w:pStyle w:val="EngHang"/>
+      </w:pPr>
+      <w:r>
+        <w:t>As a harp,</w:t>
+      </w:r>
+    </w:p>
+    <w:p>
+      <w:pPr>
+        <w:pStyle w:val="EngHangEnd"/>
+      </w:pPr>
+      <w:r>
+        <w:t>Always blessing God,</w:t>
+      </w:r>
+    </w:p>
+    <w:p>
+      <w:pPr>
+        <w:pStyle w:val="EngHang"/>
       </w:pPr>
       <w:r>
         <w:lastRenderedPageBreak/>
-        <w:t>When Jesus had finished [speak-ing] these words, he departed from Galilee and arrived at the borders of Judea, beyond the Jordan. Great crowds followed him, and he healed them there. Pharisees came to him to test him, asking, “Is it lawful for a man to divorce his wife for any reason?”</w:t>
-      </w:r>
-    </w:p>
-    <w:p>
-      <w:pPr>
-        <w:pStyle w:val="Body"/>
-        <w:rPr>
-          <w:i/>
-        </w:rPr>
-      </w:pPr>
-      <w:r>
-        <w:t xml:space="preserve">Jesus answered, “Have not you read that he who made them from the beginning made them male and female, and said, ‘For this reason, a man shall leave his father and mother and shall be attached to his wife; and the two shall become one flesh?’ And so, they are no longer two, but one flesh! Therefore, what God has joined together, let no one tear apart.” </w:t>
-      </w:r>
-      <w:r>
-        <w:rPr>
-          <w:i/>
-        </w:rPr>
-        <w:t>Glory be to God forever.</w:t>
-      </w:r>
-    </w:p>
-    <w:p>
-      <w:pPr>
-        <w:pStyle w:val="Heading3"/>
-      </w:pPr>
-      <w:r>
-        <w:t>The Marriage</w:t>
+        <w:t>In Psalms and spiritual songs,</w:t>
+      </w:r>
+    </w:p>
+    <w:p>
+      <w:pPr>
+        <w:pStyle w:val="EngHang"/>
+      </w:pPr>
+      <w:r>
+        <w:t>Day and night</w:t>
+      </w:r>
+    </w:p>
+    <w:p>
+      <w:pPr>
+        <w:pStyle w:val="EngHang"/>
+      </w:pPr>
+      <w:r>
+        <w:t>With a heart</w:t>
+      </w:r>
+    </w:p>
+    <w:p>
+      <w:pPr>
+        <w:pStyle w:val="EngHangEnd"/>
+      </w:pPr>
+      <w:r>
+        <w:t>That will not keep slient.</w:t>
+      </w:r>
+    </w:p>
+    <w:p>
+      <w:pPr>
+        <w:pStyle w:val="EngHang"/>
+      </w:pPr>
+      <w:r>
+        <w:t>Blessed be the Father and the Son</w:t>
+      </w:r>
+    </w:p>
+    <w:p>
+      <w:pPr>
+        <w:pStyle w:val="EngHang"/>
+      </w:pPr>
+      <w:r>
+        <w:t>And the Holy Spirit,</w:t>
+      </w:r>
+    </w:p>
+    <w:p>
+      <w:pPr>
+        <w:pStyle w:val="EngHang"/>
+      </w:pPr>
+      <w:r>
+        <w:t>The Perfect Trinity;</w:t>
+      </w:r>
+    </w:p>
+    <w:p>
+      <w:pPr>
+        <w:pStyle w:val="EngHangEnd"/>
+      </w:pPr>
+      <w:r>
+        <w:t>We worship Him; we glorify Him.</w:t>
       </w:r>
     </w:p>
     <w:p>
@@ -17842,9 +18588,82 @@
     </w:p>
     <w:p>
       <w:pPr>
+        <w:pStyle w:val="Rubric"/>
+      </w:pPr>
+      <w:r>
+        <w:t>The Three Short Prayres (The Prayer of Peace, of the Fathers and of the Assemblies) are said.</w:t>
+      </w:r>
+    </w:p>
+    <w:p>
+      <w:pPr>
+        <w:pStyle w:val="Heading3"/>
+      </w:pPr>
+      <w:r>
+        <w:t>The Marriage</w:t>
+      </w:r>
+    </w:p>
+    <w:p>
+      <w:pPr>
         <w:pStyle w:val="Heading4"/>
       </w:pPr>
       <w:r>
+        <w:t>The Orthodox Creed</w:t>
+      </w:r>
+    </w:p>
+    <w:p>
+      <w:pPr>
+        <w:pStyle w:val="Body"/>
+      </w:pPr>
+      <w:r>
+        <w:t>We believe in one God; God the Father, the Pantocrator, Who created heaven and earth, and all things seen and unseen.</w:t>
+      </w:r>
+    </w:p>
+    <w:p>
+      <w:pPr>
+        <w:pStyle w:val="Body"/>
+      </w:pPr>
+      <w:r>
+        <w:t>We believe in one Lord; Jesus Christ, the Only Begotten Son of God, begotten of the Father before all ages. Light of Light; True God of True God; begotten, not created; of One Essence with the Father; by Whom all things were made; Who, for us men and for our salvation, came down from heaven, and was incarnate of the Holy Spirit, and of the Vir¬gin Mary, and became man.</w:t>
+      </w:r>
+    </w:p>
+    <w:p>
+      <w:pPr>
+        <w:pStyle w:val="Body"/>
+      </w:pPr>
+      <w:r>
+        <w:t>And He was crucified for us under Pontius Pilate; suffered and was buried; and the third day He rose from the dead, ac¬cording to the scriptures. Ascended into the heavens, He sits at the right hand of His Father; and He is coming again in His glory, to judge the living and the dead; Whose kingdom shall have no end.</w:t>
+      </w:r>
+    </w:p>
+    <w:p>
+      <w:pPr>
+        <w:pStyle w:val="Body"/>
+      </w:pPr>
+      <w:r>
+        <w:t>Yes, we believe in the Holy Spirit; the Lord, the Giver of Life; Who proceeds from the Father; Who, with the Father and the Son, is worshipped and glorified; Who spoke by the prophets.</w:t>
+      </w:r>
+    </w:p>
+    <w:p>
+      <w:pPr>
+        <w:pStyle w:val="Body"/>
+      </w:pPr>
+      <w:r>
+        <w:t xml:space="preserve">And in One, Holy, Catholic and Apostolic Church, we confess one Baptism for the remission of sins. </w:t>
+      </w:r>
+    </w:p>
+    <w:p>
+      <w:pPr>
+        <w:pStyle w:val="Body"/>
+      </w:pPr>
+      <w:r>
+        <w:t>We look for the resurrection of the dead, and the life of the coming age. Amen.</w:t>
+      </w:r>
+    </w:p>
+    <w:p>
+      <w:pPr>
+        <w:pStyle w:val="Heading4"/>
+      </w:pPr>
+      <w:r>
+        <w:lastRenderedPageBreak/>
         <w:t>The Prayer of Marriage</w:t>
       </w:r>
     </w:p>
@@ -17953,6 +18772,264 @@
       </w:r>
       <w:r>
         <w:t>, now, and at all times, and unto the age of all ages.  Amen.</w:t>
+      </w:r>
+    </w:p>
+    <w:p>
+      <w:pPr>
+        <w:pStyle w:val="Priest"/>
+      </w:pPr>
+      <w:r>
+        <w:t>People:</w:t>
+      </w:r>
+    </w:p>
+    <w:p>
+      <w:pPr>
+        <w:pStyle w:val="EngHang"/>
+      </w:pPr>
+      <w:r>
+        <w:t>As You have said to</w:t>
+      </w:r>
+    </w:p>
+    <w:p>
+      <w:pPr>
+        <w:pStyle w:val="EngHang"/>
+      </w:pPr>
+      <w:r>
+        <w:t>Your holy Apostles,</w:t>
+      </w:r>
+    </w:p>
+    <w:p>
+      <w:pPr>
+        <w:pStyle w:val="EngHang"/>
+      </w:pPr>
+      <w:r>
+        <w:t>Likeways say to us,</w:t>
+      </w:r>
+    </w:p>
+    <w:p>
+      <w:pPr>
+        <w:pStyle w:val="EngHangEnd"/>
+      </w:pPr>
+      <w:r>
+        <w:t>“My peace I give to you.”</w:t>
+      </w:r>
+    </w:p>
+    <w:p>
+      <w:pPr>
+        <w:pStyle w:val="EngHang"/>
+      </w:pPr>
+      <w:r>
+        <w:t>The Virgin Mary</w:t>
+      </w:r>
+    </w:p>
+    <w:p>
+      <w:pPr>
+        <w:pStyle w:val="EngHang"/>
+      </w:pPr>
+      <w:r>
+        <w:t>Is the Gate towards the East,</w:t>
+      </w:r>
+    </w:p>
+    <w:p>
+      <w:pPr>
+        <w:pStyle w:val="EngHang"/>
+      </w:pPr>
+      <w:r>
+        <w:t>The chaste bridal chamber</w:t>
+      </w:r>
+    </w:p>
+    <w:p>
+      <w:pPr>
+        <w:pStyle w:val="EngHangEnd"/>
+      </w:pPr>
+      <w:r>
+        <w:t>For the pure Bridegroom.</w:t>
+      </w:r>
+    </w:p>
+    <w:p>
+      <w:pPr>
+        <w:pStyle w:val="Body"/>
+      </w:pPr>
+      <w:r>
+        <w:lastRenderedPageBreak/>
+        <w:t>Lord have mercy. Lord have mercy. Lord have mercy.</w:t>
+      </w:r>
+    </w:p>
+    <w:p>
+      <w:pPr>
+        <w:pStyle w:val="Heading4"/>
+      </w:pPr>
+      <w:r>
+        <w:t>Another Prayer of Marriage</w:t>
+      </w:r>
+    </w:p>
+    <w:p>
+      <w:pPr>
+        <w:pStyle w:val="Rubric"/>
+      </w:pPr>
+      <w:r>
+        <w:t>Lacking in Kitchener</w:t>
+      </w:r>
+    </w:p>
+    <w:p>
+      <w:pPr>
+        <w:pStyle w:val="Priest"/>
+      </w:pPr>
+      <w:r>
+        <w:t>Presbyter:</w:t>
+      </w:r>
+    </w:p>
+    <w:p>
+      <w:pPr>
+        <w:pStyle w:val="Body"/>
+      </w:pPr>
+      <w:r>
+        <w:t>O Father, our God, Who formed all nature, Who formed man from the earth and made for him a helpmeet from the rib that You took from him, and joined them together in the fellowship of marriage, for life and the continuous growth of mankind, and told them to grow and to multiply and to fill the earth and to have dominion over it,</w:t>
+      </w:r>
+    </w:p>
+    <w:p>
+      <w:pPr>
+        <w:pStyle w:val="Body"/>
+      </w:pPr>
+      <w:r>
+        <w:t>Also, O Good One, the lover of mankind, bless the marriage of Your two servants, _____ and ____, who are united to each other according to Your will. Bless them and multiply them as you have blessed our forefathers, Abraham, Isaac, and Jacob. Blesst ehm as You blessed Abraham with Sarah, elevate them as you did Isaac and Rebecca, and multiply them as You did Jacob and his offspring; glorify them as You have glorifed Joseph in Egypt. Grant them purity; multiply them as Elkanah and Hannah, whom You blessed and to whom You granted Samuel, the faithful prophet. Make them worthy of the pure Good News of the Archangel, as You did Zacharais and Elizabeth, to whom You granted the birth of John, the greatest among those born of a women, who became the forerunner of Your Only-Begotten Son.</w:t>
+      </w:r>
+    </w:p>
+    <w:p>
+      <w:pPr>
+        <w:pStyle w:val="Body"/>
+      </w:pPr>
+      <w:r>
+        <w:t>You also blessed, O Lord and Master, Joachim and Anna, and fashioned from them the rational ark, the Theotokos Mary, from whom Your Only-Begotten Son was incarnate and came into the world, and blessed the wedding of Cana of Galilee; bless now Your two servants, _____ and _____ who are united as this very hour.</w:t>
+      </w:r>
+    </w:p>
+    <w:p>
+      <w:pPr>
+        <w:pStyle w:val="Body"/>
+      </w:pPr>
+      <w:r>
+        <w:t>Grant them prosperity, wisdom, and the blessings of salvation, that they might be found in all godliness and all chastity, united in their bodies and spirits, and may be worthy of Your blessing, and may glorify Your holy Name together with Your Only-Beogtten Son, and the Holy Spirit, now and at all times and to the age of ages. Amen.</w:t>
+      </w:r>
+    </w:p>
+    <w:p>
+      <w:pPr>
+        <w:pStyle w:val="Priest"/>
+      </w:pPr>
+      <w:r>
+        <w:t>People:</w:t>
+      </w:r>
+    </w:p>
+    <w:p>
+      <w:pPr>
+        <w:pStyle w:val="EngHang"/>
+      </w:pPr>
+      <w:r>
+        <w:t>My peace, which I have taken</w:t>
+      </w:r>
+    </w:p>
+    <w:p>
+      <w:pPr>
+        <w:pStyle w:val="EngHang"/>
+      </w:pPr>
+      <w:r>
+        <w:t>From My Good Father,</w:t>
+      </w:r>
+    </w:p>
+    <w:p>
+      <w:pPr>
+        <w:pStyle w:val="EngHang"/>
+      </w:pPr>
+      <w:r>
+        <w:t>I leave to you,</w:t>
+      </w:r>
+    </w:p>
+    <w:p>
+      <w:pPr>
+        <w:pStyle w:val="EngHangEnd"/>
+      </w:pPr>
+      <w:r>
+        <w:t>Now and forever.</w:t>
+      </w:r>
+    </w:p>
+    <w:p>
+      <w:pPr>
+        <w:pStyle w:val="EngHang"/>
+      </w:pPr>
+      <w:r>
+        <w:lastRenderedPageBreak/>
+        <w:t>All the kings of the earth</w:t>
+      </w:r>
+    </w:p>
+    <w:p>
+      <w:pPr>
+        <w:pStyle w:val="EngHang"/>
+      </w:pPr>
+      <w:r>
+        <w:t>Walk in Your light,</w:t>
+      </w:r>
+    </w:p>
+    <w:p>
+      <w:pPr>
+        <w:pStyle w:val="EngHang"/>
+      </w:pPr>
+      <w:r>
+        <w:t>And the nations are in your brightness,</w:t>
+      </w:r>
+    </w:p>
+    <w:p>
+      <w:pPr>
+        <w:pStyle w:val="EngHangEnd"/>
+      </w:pPr>
+      <w:r>
+        <w:t>O Mary, the Mother of God.</w:t>
+      </w:r>
+    </w:p>
+    <w:p>
+      <w:pPr>
+        <w:pStyle w:val="Body"/>
+      </w:pPr>
+      <w:r>
+        <w:t>Lord have mercy. Lord have mercy. Lord have mercy.</w:t>
+      </w:r>
+    </w:p>
+    <w:p>
+      <w:pPr>
+        <w:pStyle w:val="Heading4"/>
+      </w:pPr>
+      <w:r>
+        <w:t>A Third Prayer of Marriage</w:t>
+      </w:r>
+    </w:p>
+    <w:p>
+      <w:pPr>
+        <w:pStyle w:val="Rubric"/>
+      </w:pPr>
+      <w:r>
+        <w:t>Lacking in Kitchener</w:t>
+      </w:r>
+    </w:p>
+    <w:p>
+      <w:pPr>
+        <w:pStyle w:val="Priest"/>
+      </w:pPr>
+      <w:r>
+        <w:t>Presbyter:</w:t>
+      </w:r>
+    </w:p>
+    <w:p>
+      <w:pPr>
+        <w:pStyle w:val="Body"/>
+      </w:pPr>
+      <w:r>
+        <w:t>O Lord our God, the great, the eternal, who brought life into being out of nonbeing, and Who created the universe by Your Logos, and formed man with Your pure Hands, in Your image and after Your likeness; and from one created the other, for You said that it is not good that a man should be alone, so You caused sleep to fall upon Adam, and he slumbered, and You took a rib from his side, and closed up flesh in its place. For this reason a man leaves his father and his mother, and cleaves to his wife, and they become one flesh, and what God has joined together, let no man put asunder.</w:t>
+      </w:r>
+    </w:p>
+    <w:p>
+      <w:pPr>
+        <w:pStyle w:val="Body"/>
+      </w:pPr>
+      <w:r>
+        <w:t>O You Who blessed Abraham with Sarah, Isaac with Rebecca, and Jacob with Leah and Rachel, and Who purified all who were joined in blessing, now also, O Lord and Master, look upon Your two servants, ____ and ____ his helpmeet. Confirm their union, and guard their bed in purity. Cover them and their home with Your invincible Rigth Hand. Deliver them from all evny and intrigues. Preserve them in oneness, harmony, and peace; grant them joy and happiness to present to You, O Loving God, the fruit of the life from the womb. Bless them, O God, as You blessed Abraham with Sarah, and Isaac with Rebecca, and Jacob with Leah and Rachel. As for the men and women who are gathered here with us, bless them in the Name of our Lord, God, and Saviour Jesus Christ, through Whom the glory, the honour, the dominion, and the adoration are due to You, with Him and Holy Spirit, the Life-Giver, Who is of one essence with You, now and at all times, and to the age of all ages. Amen.</w:t>
       </w:r>
     </w:p>
     <w:p>
@@ -17966,6 +19043,102 @@
     </w:p>
     <w:p>
       <w:pPr>
+        <w:pStyle w:val="EngHang"/>
+      </w:pPr>
+      <w:r>
+        <w:t>Do not forget Your Covenant,</w:t>
+      </w:r>
+    </w:p>
+    <w:p>
+      <w:pPr>
+        <w:pStyle w:val="EngHang"/>
+      </w:pPr>
+      <w:r>
+        <w:t>Which You have established with our fathers,</w:t>
+      </w:r>
+    </w:p>
+    <w:p>
+      <w:pPr>
+        <w:pStyle w:val="EngHang"/>
+      </w:pPr>
+      <w:r>
+        <w:t>Abraham, Isaac, and Jacob,</w:t>
+      </w:r>
+    </w:p>
+    <w:p>
+      <w:pPr>
+        <w:pStyle w:val="EngHangEnd"/>
+      </w:pPr>
+      <w:r>
+        <w:t>Israel Your saint.</w:t>
+      </w:r>
+    </w:p>
+    <w:p>
+      <w:pPr>
+        <w:pStyle w:val="EngHang"/>
+      </w:pPr>
+      <w:r>
+        <w:t>O angel of this day,</w:t>
+      </w:r>
+    </w:p>
+    <w:p>
+      <w:pPr>
+        <w:pStyle w:val="EngHang"/>
+      </w:pPr>
+      <w:r>
+        <w:t>Flying up high with this hymn,</w:t>
+      </w:r>
+    </w:p>
+    <w:p>
+      <w:pPr>
+        <w:pStyle w:val="EngHang"/>
+      </w:pPr>
+      <w:r>
+        <w:t>Remember us before the Lord,</w:t>
+      </w:r>
+    </w:p>
+    <w:p>
+      <w:pPr>
+        <w:pStyle w:val="EngHangEnd"/>
+      </w:pPr>
+      <w:r>
+        <w:t>That He may forgive us our sins.</w:t>
+      </w:r>
+    </w:p>
+    <w:p>
+      <w:pPr>
+        <w:pStyle w:val="EngHang"/>
+      </w:pPr>
+      <w:r>
+        <w:t>You are brighter than the sun,</w:t>
+      </w:r>
+    </w:p>
+    <w:p>
+      <w:pPr>
+        <w:pStyle w:val="EngHang"/>
+      </w:pPr>
+      <w:r>
+        <w:t>You are the gate towards the East,</w:t>
+      </w:r>
+    </w:p>
+    <w:p>
+      <w:pPr>
+        <w:pStyle w:val="EngHang"/>
+      </w:pPr>
+      <w:r>
+        <w:t>For whom the righteous awaited,</w:t>
+      </w:r>
+    </w:p>
+    <w:p>
+      <w:pPr>
+        <w:pStyle w:val="EngHangEnd"/>
+      </w:pPr>
+      <w:r>
+        <w:t>With joy and with praise.</w:t>
+      </w:r>
+    </w:p>
+    <w:p>
+      <w:pPr>
         <w:pStyle w:val="Body"/>
       </w:pPr>
       <w:r>
@@ -18079,11 +19252,76 @@
         <w:pStyle w:val="Priest"/>
       </w:pPr>
       <w:r>
+        <w:lastRenderedPageBreak/>
         <w:t>People:</w:t>
       </w:r>
     </w:p>
     <w:p>
       <w:pPr>
+        <w:pStyle w:val="EngHang"/>
+      </w:pPr>
+      <w:r>
+        <w:t>May God bless us,</w:t>
+      </w:r>
+    </w:p>
+    <w:p>
+      <w:pPr>
+        <w:pStyle w:val="EngHang"/>
+      </w:pPr>
+      <w:r>
+        <w:t>And let us bless His holy Name,</w:t>
+      </w:r>
+    </w:p>
+    <w:p>
+      <w:pPr>
+        <w:pStyle w:val="EngHang"/>
+      </w:pPr>
+      <w:r>
+        <w:t>And may His praise be</w:t>
+      </w:r>
+    </w:p>
+    <w:p>
+      <w:pPr>
+        <w:pStyle w:val="EngHangEnd"/>
+      </w:pPr>
+      <w:r>
+        <w:t>Always on our lips.</w:t>
+      </w:r>
+    </w:p>
+    <w:p>
+      <w:pPr>
+        <w:pStyle w:val="EngHang"/>
+      </w:pPr>
+      <w:r>
+        <w:t>Blessed be the Father and the Son,</w:t>
+      </w:r>
+    </w:p>
+    <w:p>
+      <w:pPr>
+        <w:pStyle w:val="EngHang"/>
+      </w:pPr>
+      <w:r>
+        <w:t>And the Holy Spirit,</w:t>
+      </w:r>
+    </w:p>
+    <w:p>
+      <w:pPr>
+        <w:pStyle w:val="EngHang"/>
+      </w:pPr>
+      <w:r>
+        <w:t>The perfect Trinity,</w:t>
+      </w:r>
+    </w:p>
+    <w:p>
+      <w:pPr>
+        <w:pStyle w:val="EngHangEnd"/>
+      </w:pPr>
+      <w:r>
+        <w:t>We worship Him and glorify Him.</w:t>
+      </w:r>
+    </w:p>
+    <w:p>
+      <w:pPr>
         <w:pStyle w:val="Body"/>
       </w:pPr>
       <w:r>
@@ -18229,8 +19467,85 @@
         <w:pStyle w:val="Body"/>
       </w:pPr>
       <w:r>
+        <w:t>For wealth and the fruit of good works.</w:t>
+      </w:r>
+    </w:p>
+    <w:p>
+      <w:pPr>
+        <w:pStyle w:val="Rubric"/>
+      </w:pPr>
+      <w:r>
         <w:lastRenderedPageBreak/>
-        <w:t>For wealth and the fruit of good works.</w:t>
+        <w:t xml:space="preserve">The </w:t>
+      </w:r>
+      <w:r>
+        <w:t>presbyter</w:t>
+      </w:r>
+      <w:r>
+        <w:t xml:space="preserve"> continues:</w:t>
+      </w:r>
+    </w:p>
+    <w:p>
+      <w:pPr>
+        <w:pStyle w:val="Body"/>
+      </w:pPr>
+    </w:p>
+    <w:p>
+      <w:pPr>
+        <w:pStyle w:val="Body"/>
+      </w:pPr>
+      <w:r>
+        <w:t xml:space="preserve">To the glory and honour of </w:t>
+      </w:r>
+      <w:r>
+        <w:t>Your</w:t>
+      </w:r>
+      <w:r>
+        <w:t xml:space="preserve"> Holy Name, with </w:t>
+      </w:r>
+      <w:r>
+        <w:t>Your</w:t>
+      </w:r>
+      <w:r>
+        <w:t xml:space="preserve"> Only-Begotten Son, and the Holy Life-Giving Spirit, Co-Essential with </w:t>
+      </w:r>
+      <w:r>
+        <w:t xml:space="preserve">You, now, and at all times, and </w:t>
+      </w:r>
+      <w:r>
+        <w:t>to the age of all ages.  Amen.</w:t>
+      </w:r>
+    </w:p>
+    <w:p>
+      <w:pPr>
+        <w:pStyle w:val="Rubrics"/>
+      </w:pPr>
+      <w:r>
+        <w:t>The presbyter anoints the bridegroom and the bride with the oil.</w:t>
+      </w:r>
+    </w:p>
+    <w:p>
+      <w:pPr>
+        <w:pStyle w:val="Priest"/>
+      </w:pPr>
+      <w:r>
+        <w:t>People:</w:t>
+      </w:r>
+    </w:p>
+    <w:p>
+      <w:pPr>
+        <w:pStyle w:val="Body"/>
+      </w:pPr>
+      <w:r>
+        <w:t>Lord have mercy. Lord have mercy. Lord have mercy.</w:t>
+      </w:r>
+    </w:p>
+    <w:p>
+      <w:pPr>
+        <w:pStyle w:val="Heading4"/>
+      </w:pPr>
+      <w:r>
+        <w:t>A Prayer After Anointing with Oil</w:t>
       </w:r>
     </w:p>
     <w:p>
@@ -18238,44 +19553,97 @@
         <w:pStyle w:val="Rubric"/>
       </w:pPr>
       <w:r>
-        <w:t xml:space="preserve">The </w:t>
-      </w:r>
-      <w:r>
-        <w:t>presbyter</w:t>
-      </w:r>
-      <w:r>
-        <w:t xml:space="preserve"> continues:</w:t>
-      </w:r>
-    </w:p>
-    <w:p>
-      <w:pPr>
-        <w:pStyle w:val="Body"/>
-      </w:pPr>
-    </w:p>
-    <w:p>
-      <w:pPr>
-        <w:pStyle w:val="Body"/>
-      </w:pPr>
-      <w:r>
-        <w:t xml:space="preserve">To the glory and honour of </w:t>
+        <w:t>Lacking in Kitchener</w:t>
+      </w:r>
+    </w:p>
+    <w:p>
+      <w:pPr>
+        <w:pStyle w:val="Priest"/>
+      </w:pPr>
+      <w:r>
+        <w:t>Presbyter:</w:t>
+      </w:r>
+    </w:p>
+    <w:p>
+      <w:pPr>
+        <w:pStyle w:val="Body"/>
+      </w:pPr>
+      <w:r>
+        <w:t>O Lord, the God of hosts, Whose mercies are countelss, Whose goodness is beyond comprehension, accept our supplications to Yourself. Guard Your servants, ____ and ____. Protect their unity. Keep their bed in purity. Strengthen them by Your pure angels, and send a multitude of Your compassions from Your prepared habitation. Disperse our many iniquities by Your goodness, and grant we too, to be in the places of rest of Your saints in the Kingdom of Heaven, through Your Only-Begotten Son, Jesus Christ, our Lord, through Whom the glory, the honour, the dominion, and the adoration are due to You, with Him and the Holy Spirit, the Life-Giver, who is of one essence with You, now at at all tiems, and to the age of all ages. Amen.</w:t>
+      </w:r>
+    </w:p>
+    <w:p>
+      <w:pPr>
+        <w:pStyle w:val="Priest"/>
+      </w:pPr>
+      <w:r>
+        <w:t>People:</w:t>
+      </w:r>
+    </w:p>
+    <w:p>
+      <w:pPr>
+        <w:pStyle w:val="Body"/>
+      </w:pPr>
+      <w:r>
+        <w:t>Lord have mercy. Lord have mercy. Lord have mercy.</w:t>
+      </w:r>
+    </w:p>
+    <w:p>
+      <w:pPr>
+        <w:pStyle w:val="Heading4"/>
+      </w:pPr>
+      <w:r>
+        <w:t>The Blessing of the Crowns</w:t>
+      </w:r>
+    </w:p>
+    <w:p>
+      <w:pPr>
+        <w:pStyle w:val="Rubrics"/>
+      </w:pPr>
+      <w:r>
+        <w:t>The presbyter, holding the crowns, says the following prayer:</w:t>
+      </w:r>
+    </w:p>
+    <w:p>
+      <w:pPr>
+        <w:pStyle w:val="Body"/>
+      </w:pPr>
+      <w:r>
+        <w:t xml:space="preserve">O Lord, Who </w:t>
+      </w:r>
+      <w:r>
+        <w:t>is Holy, Who crowns</w:t>
+      </w:r>
+      <w:r>
+        <w:t xml:space="preserve"> </w:t>
       </w:r>
       <w:r>
         <w:t>Your</w:t>
       </w:r>
       <w:r>
-        <w:t xml:space="preserve"> Holy Name, with </w:t>
+        <w:t xml:space="preserve"> saints with unfading crowns, Who united into one the heavenly and the earthly: Bless now, O our Master, these crowns, which we have prepared to set upon </w:t>
       </w:r>
       <w:r>
         <w:t>Your</w:t>
       </w:r>
       <w:r>
-        <w:t xml:space="preserve"> Only-Begotten Son, and the Holy Life-Giving Spirit, Co-Essential with </w:t>
-      </w:r>
-      <w:r>
-        <w:t xml:space="preserve">You, now, and at all times, and </w:t>
-      </w:r>
-      <w:r>
-        <w:t>to the age of all ages.  Amen.</w:t>
+        <w:t xml:space="preserve"> servants.  Let them be to them crowns of glory and honour;</w:t>
+      </w:r>
+    </w:p>
+    <w:p>
+      <w:pPr>
+        <w:pStyle w:val="Priest"/>
+      </w:pPr>
+      <w:r>
+        <w:t>People:</w:t>
+      </w:r>
+    </w:p>
+    <w:p>
+      <w:pPr>
+        <w:pStyle w:val="Body"/>
+      </w:pPr>
+      <w:r>
+        <w:t>Amen.</w:t>
       </w:r>
     </w:p>
     <w:p>
@@ -18283,88 +19651,7 @@
         <w:pStyle w:val="Rubrics"/>
       </w:pPr>
       <w:r>
-        <w:t>The presbyter anoints the bridegroom and the bride with the oil.</w:t>
-      </w:r>
-    </w:p>
-    <w:p>
-      <w:pPr>
-        <w:pStyle w:val="Priest"/>
-      </w:pPr>
-      <w:r>
-        <w:t>People:</w:t>
-      </w:r>
-    </w:p>
-    <w:p>
-      <w:pPr>
-        <w:pStyle w:val="Body"/>
-      </w:pPr>
-      <w:r>
-        <w:t>Lord have mercy. Lord have mercy. Lord have mercy.</w:t>
-      </w:r>
-    </w:p>
-    <w:p>
-      <w:pPr>
-        <w:pStyle w:val="Heading4"/>
-      </w:pPr>
-      <w:r>
-        <w:t>The Blessing of the Crowns</w:t>
-      </w:r>
-    </w:p>
-    <w:p>
-      <w:pPr>
-        <w:pStyle w:val="Rubrics"/>
-      </w:pPr>
-      <w:r>
-        <w:t>The presbyter, holding the crowns, says the following prayer:</w:t>
-      </w:r>
-    </w:p>
-    <w:p>
-      <w:pPr>
-        <w:pStyle w:val="Body"/>
-      </w:pPr>
-      <w:r>
-        <w:t xml:space="preserve">O Lord, Who </w:t>
-      </w:r>
-      <w:r>
-        <w:t>is Holy, Who crowns</w:t>
-      </w:r>
-      <w:r>
-        <w:t xml:space="preserve"> </w:t>
-      </w:r>
-      <w:r>
-        <w:t>Your</w:t>
-      </w:r>
-      <w:r>
-        <w:t xml:space="preserve"> saints with unfading crowns, Who united into one the heavenly and the earthly: Bless now, O our Master, these crowns, which we have prepared to set upon </w:t>
-      </w:r>
-      <w:r>
-        <w:t>Your</w:t>
-      </w:r>
-      <w:r>
-        <w:t xml:space="preserve"> servants.  Let them be to them crowns of glory and honour;</w:t>
-      </w:r>
-    </w:p>
-    <w:p>
-      <w:pPr>
-        <w:pStyle w:val="Priest"/>
-      </w:pPr>
-      <w:r>
-        <w:t>People:</w:t>
-      </w:r>
-    </w:p>
-    <w:p>
-      <w:pPr>
-        <w:pStyle w:val="Body"/>
-      </w:pPr>
-      <w:r>
-        <w:t>Amen.</w:t>
-      </w:r>
-    </w:p>
-    <w:p>
-      <w:pPr>
-        <w:pStyle w:val="Rubrics"/>
-      </w:pPr>
-      <w:r>
+        <w:lastRenderedPageBreak/>
         <w:t>The presbyter continues with these verses, and the people respond to each with, “Amen:”</w:t>
       </w:r>
     </w:p>
@@ -18373,10 +19660,7 @@
         <w:pStyle w:val="Body"/>
       </w:pPr>
       <w:r>
-        <w:t>Cr</w:t>
-      </w:r>
-      <w:r>
-        <w:t>owns of blessing and salvation;</w:t>
+        <w:t>Crowns of blessing and salvation;</w:t>
       </w:r>
     </w:p>
     <w:p>
@@ -18392,32 +19676,23 @@
         <w:pStyle w:val="Body"/>
       </w:pPr>
       <w:r>
-        <w:t>Cro</w:t>
-      </w:r>
-      <w:r>
-        <w:t>wns of happiness and rejoicing;</w:t>
-      </w:r>
-    </w:p>
-    <w:p>
-      <w:pPr>
-        <w:pStyle w:val="Body"/>
-      </w:pPr>
-      <w:r>
-        <w:t>Crow</w:t>
-      </w:r>
-      <w:r>
-        <w:t>ns of virtue and righteousness;</w:t>
-      </w:r>
-    </w:p>
-    <w:p>
-      <w:pPr>
-        <w:pStyle w:val="Body"/>
-      </w:pPr>
-      <w:r>
-        <w:t>Crow</w:t>
-      </w:r>
-      <w:r>
-        <w:t>ns of wisdom and understanding;</w:t>
+        <w:t>Crowns of happiness and rejoicing;</w:t>
+      </w:r>
+    </w:p>
+    <w:p>
+      <w:pPr>
+        <w:pStyle w:val="Body"/>
+      </w:pPr>
+      <w:r>
+        <w:t>Crowns of virtue and righteousness;</w:t>
+      </w:r>
+    </w:p>
+    <w:p>
+      <w:pPr>
+        <w:pStyle w:val="Body"/>
+      </w:pPr>
+      <w:r>
+        <w:t>Crowns of wisdom and understanding;</w:t>
       </w:r>
     </w:p>
     <w:p>
@@ -18525,7 +19800,7 @@
           <w:sz w:val="24"/>
           <w:szCs w:val="24"/>
         </w:rPr>
-        <w:t xml:space="preserve"> fear </w:t>
+        <w:t xml:space="preserve"> fear in </w:t>
       </w:r>
       <w:r>
         <w:rPr>
@@ -18533,8 +19808,7 @@
           <w:sz w:val="24"/>
           <w:szCs w:val="24"/>
         </w:rPr>
-        <w:lastRenderedPageBreak/>
-        <w:t xml:space="preserve">in </w:t>
+        <w:t xml:space="preserve">their heart.  Order their life, [so] </w:t>
       </w:r>
       <w:r>
         <w:rPr>
@@ -18542,7 +19816,7 @@
           <w:sz w:val="24"/>
           <w:szCs w:val="24"/>
         </w:rPr>
-        <w:t xml:space="preserve">their heart.  Order their life, [so] </w:t>
+        <w:t>th</w:t>
       </w:r>
       <w:r>
         <w:rPr>
@@ -18550,7 +19824,7 @@
           <w:sz w:val="24"/>
           <w:szCs w:val="24"/>
         </w:rPr>
-        <w:t>th</w:t>
+        <w:t>at they may be without want until</w:t>
       </w:r>
       <w:r>
         <w:rPr>
@@ -18558,14 +19832,6 @@
           <w:sz w:val="24"/>
           <w:szCs w:val="24"/>
         </w:rPr>
-        <w:t>at they may be without want until</w:t>
-      </w:r>
-      <w:r>
-        <w:rPr>
-          <w:color w:val="010101"/>
-          <w:sz w:val="24"/>
-          <w:szCs w:val="24"/>
-        </w:rPr>
         <w:t xml:space="preserve"> old age. </w:t>
       </w:r>
     </w:p>
@@ -18584,99 +19850,137 @@
           <w:sz w:val="24"/>
           <w:szCs w:val="24"/>
         </w:rPr>
-        <w:t xml:space="preserve">Make them to rejoice in the sight of sons and daughters, and those to whom they </w:t>
-      </w:r>
-      <w:r>
-        <w:rPr>
-          <w:sz w:val="24"/>
-          <w:szCs w:val="24"/>
-        </w:rPr>
-        <w:t>will</w:t>
-      </w:r>
-      <w:r>
-        <w:rPr>
-          <w:sz w:val="24"/>
-          <w:szCs w:val="24"/>
-        </w:rPr>
-        <w:t xml:space="preserve"> give birth, bring them up to be profitable members of </w:t>
-      </w:r>
-      <w:r>
-        <w:rPr>
-          <w:sz w:val="24"/>
-          <w:szCs w:val="24"/>
-        </w:rPr>
+        <w:t>Make them to rejoice in the sight of sons and daughters, and those to whom they will give birth, bring them up to be profitable members of Your One, Holy, Catholic and Apostolic Church, firm in the Orthodox faith forever.  Guide them in the way of righteousness, through the good will of Your Good Father, and the Holy Spirit, now, and at all times, and to the age of all ages.  Amen.</w:t>
+      </w:r>
+    </w:p>
+    <w:p>
+      <w:pPr>
+        <w:pStyle w:val="Priest"/>
+      </w:pPr>
+      <w:r>
+        <w:t>People:</w:t>
+      </w:r>
+    </w:p>
+    <w:p>
+      <w:pPr>
+        <w:pStyle w:val="EngHang"/>
+      </w:pPr>
+      <w:r>
+        <w:t>Set the crowns, O {priest/presbyter} of Immanuel;</w:t>
+      </w:r>
+    </w:p>
+    <w:p>
+      <w:pPr>
+        <w:pStyle w:val="EngHang"/>
+      </w:pPr>
+      <w:r>
+        <w:t>Set the crowns, O shepherd of Israel;</w:t>
+      </w:r>
+    </w:p>
+    <w:p>
+      <w:pPr>
+        <w:pStyle w:val="EngHang"/>
+      </w:pPr>
+      <w:r>
+        <w:t>Set the crowns in joy and rejoicing,</w:t>
+      </w:r>
+    </w:p>
+    <w:p>
+      <w:pPr>
+        <w:pStyle w:val="EngHangEnd"/>
+      </w:pPr>
+      <w:r>
+        <w:t>Upon ____ the bridegroom and ____ the bride!</w:t>
+      </w:r>
+    </w:p>
+    <w:p>
+      <w:pPr>
+        <w:pStyle w:val="Rubrics"/>
+      </w:pPr>
+      <w:r>
+        <w:t>The presbyter placews the crowns on their heads, and says,</w:t>
+      </w:r>
+    </w:p>
+    <w:p>
+      <w:pPr>
+        <w:pStyle w:val="Priest"/>
+      </w:pPr>
+      <w:r>
+        <w:t>Presbyter:</w:t>
+      </w:r>
+    </w:p>
+    <w:p>
+      <w:pPr>
+        <w:pStyle w:val="Body"/>
+      </w:pPr>
+      <w:r>
+        <w:t xml:space="preserve">Set, O Lord, upon </w:t>
+      </w:r>
+      <w:r>
         <w:t>Your</w:t>
       </w:r>
       <w:r>
-        <w:rPr>
-          <w:sz w:val="24"/>
-          <w:szCs w:val="24"/>
-        </w:rPr>
-        <w:t xml:space="preserve"> One, Holy, Catholic and Apostolic Church, firm in the Orthodox faith forever.  Guide them in the way of righteousness, through the good will of </w:t>
-      </w:r>
-      <w:r>
-        <w:rPr>
-          <w:sz w:val="24"/>
-          <w:szCs w:val="24"/>
-        </w:rPr>
-        <w:t>Your</w:t>
-      </w:r>
-      <w:r>
-        <w:rPr>
-          <w:sz w:val="24"/>
-          <w:szCs w:val="24"/>
-        </w:rPr>
-        <w:t xml:space="preserve"> Good Father, and the Holy Spirit, now, and at </w:t>
-      </w:r>
-      <w:r>
-        <w:rPr>
-          <w:sz w:val="24"/>
-          <w:szCs w:val="24"/>
-        </w:rPr>
-        <w:t xml:space="preserve">all times, and </w:t>
-      </w:r>
-      <w:r>
-        <w:rPr>
-          <w:sz w:val="24"/>
-          <w:szCs w:val="24"/>
-        </w:rPr>
-        <w:t>to the age of all ages.  Amen.</w:t>
-      </w:r>
-    </w:p>
-    <w:p>
-      <w:pPr>
-        <w:pStyle w:val="Rubrics"/>
-      </w:pPr>
-      <w:r>
-        <w:t>The presbyter placews the crowns on their heads, and says,</w:t>
-      </w:r>
-    </w:p>
-    <w:p>
-      <w:pPr>
-        <w:pStyle w:val="Priest"/>
-      </w:pPr>
-      <w:r>
-        <w:t>Presbyter:</w:t>
-      </w:r>
-    </w:p>
-    <w:p>
-      <w:pPr>
-        <w:pStyle w:val="Body"/>
-      </w:pPr>
-      <w:r>
-        <w:t xml:space="preserve">Set, O Lord, upon </w:t>
-      </w:r>
-      <w:r>
-        <w:t>Your</w:t>
-      </w:r>
-      <w:r>
-        <w:t xml:space="preserve"> servants, crowns of invincible</w:t>
+        <w:t xml:space="preserve"> servants,</w:t>
+      </w:r>
+    </w:p>
+    <w:p>
+      <w:pPr>
+        <w:pStyle w:val="Body"/>
+      </w:pPr>
+      <w:r>
+        <w:t>crowns of invincible</w:t>
       </w:r>
       <w:r>
         <w:t xml:space="preserve"> grace</w:t>
       </w:r>
       <w:r>
-        <w:t xml:space="preserve">, crowns of high and great glory, crowns of good and insuperable faith; and bless all their works.  For </w:t>
+        <w:t xml:space="preserve">, </w:t>
+      </w:r>
+      <w:r>
+        <w:rPr>
+          <w:rStyle w:val="RubricsInBodyChar"/>
+        </w:rPr>
+        <w:t>[Amen.]</w:t>
+      </w:r>
+    </w:p>
+    <w:p>
+      <w:pPr>
+        <w:pStyle w:val="Body"/>
+      </w:pPr>
+      <w:r>
+        <w:t xml:space="preserve">crowns of high and great glory, </w:t>
+      </w:r>
+      <w:r>
+        <w:rPr>
+          <w:rStyle w:val="RubricsInBodyChar"/>
+        </w:rPr>
+        <w:t>[Amen.]</w:t>
+      </w:r>
+    </w:p>
+    <w:p>
+      <w:pPr>
+        <w:pStyle w:val="Body"/>
+      </w:pPr>
+      <w:r>
+        <w:t>crowns of good and insuperable fai</w:t>
+      </w:r>
+      <w:r>
+        <w:t xml:space="preserve">th; and bless all their works. </w:t>
+      </w:r>
+      <w:r>
+        <w:rPr>
+          <w:rStyle w:val="RubricsInBodyChar"/>
+        </w:rPr>
+        <w:t>[Amen.]</w:t>
+      </w:r>
+    </w:p>
+    <w:p>
+      <w:pPr>
+        <w:pStyle w:val="Body"/>
+      </w:pPr>
+      <w:r>
+        <w:lastRenderedPageBreak/>
+        <w:t xml:space="preserve">For </w:t>
       </w:r>
       <w:r>
         <w:t>You are</w:t>
@@ -18789,10 +20093,7 @@
         <w:pStyle w:val="Body"/>
       </w:pPr>
       <w:r>
-        <w:t>B</w:t>
-      </w:r>
-      <w:r>
-        <w:t>less them, O Only-Begotten Son.</w:t>
+        <w:t>Bless them, O Only-Begotten Son.</w:t>
       </w:r>
     </w:p>
     <w:p>
@@ -18871,71 +20172,74 @@
           <w:sz w:val="24"/>
           <w:szCs w:val="24"/>
         </w:rPr>
-        <w:t xml:space="preserve">They sought to marry for procreation and to fulfill the divine command.  So, you too ought to recognize each other’s rights, and submit yourselves to one another.  Let each one of you be honest with the other, even as Saint Paul said, “The wife has no power over her own body but the </w:t>
-      </w:r>
-      <w:r>
-        <w:rPr>
-          <w:sz w:val="24"/>
-          <w:szCs w:val="24"/>
-        </w:rPr>
+        <w:t>They sought to marry for procreation and to fulfill the divine command.  So, you too ought to recognize each other’s rights, and submit yourselves to one another.  Let each one of you be honest with the other, even as Saint Paul said, “The wife has no power over her own body but the husband, and likewise also the husband has no power over his own body but the wife.”</w:t>
+      </w:r>
+    </w:p>
+    <w:p>
+      <w:pPr>
+        <w:pStyle w:val="Priest"/>
+      </w:pPr>
+      <w:r>
+        <w:t> </w:t>
+      </w:r>
+      <w:r>
+        <w:t>People:</w:t>
+      </w:r>
+    </w:p>
+    <w:p>
+      <w:pPr>
+        <w:pStyle w:val="EngHang"/>
+      </w:pPr>
+      <w:r>
+        <w:t>The Lord has granted TODO</w:t>
+      </w:r>
+      <w:bookmarkStart w:id="23" w:name="_GoBack"/>
+      <w:bookmarkEnd w:id="23"/>
+    </w:p>
+    <w:p>
+      <w:pPr>
+        <w:pStyle w:val="Body"/>
+      </w:pPr>
+      <w:r>
+        <w:t>Lord have mercy. Lord have mercy. Lord have mercy.</w:t>
+      </w:r>
+    </w:p>
+    <w:p>
+      <w:pPr>
+        <w:pStyle w:val="Rubrics"/>
+      </w:pPr>
+      <w:r>
+        <w:t>The presbyter addresses the bridegroom, saying,</w:t>
+      </w:r>
+    </w:p>
+    <w:p>
+      <w:pPr>
+        <w:pStyle w:val="Priest"/>
+      </w:pPr>
+      <w:r>
+        <w:t>Presbyter:</w:t>
+      </w:r>
+    </w:p>
+    <w:p>
+      <w:pPr>
+        <w:pStyle w:val="Body"/>
+      </w:pPr>
+      <w:r>
+        <w:t>My blessed son, may the grace of the Holy S</w:t>
+      </w:r>
+      <w:r>
+        <w:t xml:space="preserve">pirit support you as you take </w:t>
+      </w:r>
+      <w:r>
+        <w:t>to yourself your wife, at this blessed hour, in purity of heart and in sincerity.</w:t>
+      </w:r>
+    </w:p>
+    <w:p>
+      <w:pPr>
+        <w:pStyle w:val="Body"/>
+      </w:pPr>
+      <w:r>
         <w:lastRenderedPageBreak/>
-        <w:t>husband, and likewise also the husband has no power over his own body but the wife.”</w:t>
-      </w:r>
-    </w:p>
-    <w:p>
-      <w:pPr>
-        <w:pStyle w:val="Priest"/>
-      </w:pPr>
-      <w:r>
-        <w:t> </w:t>
-      </w:r>
-      <w:r>
-        <w:t>People:</w:t>
-      </w:r>
-    </w:p>
-    <w:p>
-      <w:pPr>
-        <w:pStyle w:val="Body"/>
-      </w:pPr>
-      <w:r>
-        <w:t>Lord have mercy. Lord have mercy. Lord have mercy.</w:t>
-      </w:r>
-    </w:p>
-    <w:p>
-      <w:pPr>
-        <w:pStyle w:val="Rubrics"/>
-      </w:pPr>
-      <w:r>
-        <w:t>The presbyter addresses the bridegroom, saying,</w:t>
-      </w:r>
-    </w:p>
-    <w:p>
-      <w:pPr>
-        <w:pStyle w:val="Priest"/>
-      </w:pPr>
-      <w:r>
-        <w:t>Presbyter:</w:t>
-      </w:r>
-    </w:p>
-    <w:p>
-      <w:pPr>
-        <w:pStyle w:val="Body"/>
-      </w:pPr>
-      <w:r>
-        <w:t>My blessed son, may the grace of the Holy S</w:t>
-      </w:r>
-      <w:r>
-        <w:t xml:space="preserve">pirit support you as you take </w:t>
-      </w:r>
-      <w:r>
-        <w:t>to yourself your wife, at this blessed hour, in purity of heart and in sincerity.</w:t>
-      </w:r>
-    </w:p>
-    <w:p>
-      <w:pPr>
-        <w:pStyle w:val="Body"/>
-      </w:pPr>
-      <w:r>
         <w:t>Strive to do all that is good for her.  Be affectionate to her.  Make haste to do all that pleases her heart!  Take care of her as her parents did, in love and in humility.</w:t>
       </w:r>
     </w:p>
@@ -18969,10 +20273,7 @@
         <w:pStyle w:val="Body"/>
       </w:pPr>
       <w:r>
-        <w:t>Lord have mercy. Lo</w:t>
-      </w:r>
-      <w:r>
-        <w:t>rd have mercy. Lord have mercy.</w:t>
+        <w:t>Lord have mercy. Lord have mercy. Lord have mercy.</w:t>
       </w:r>
     </w:p>
     <w:p>
@@ -19055,56 +20356,47 @@
         <w:pStyle w:val="Body"/>
       </w:pPr>
       <w:r>
-        <w:t xml:space="preserve">My blessed daughter, the happy bride, you have heard what was said to your husband: take it to yourself too.  Honour and respect him; be steadfast in submitting to him, even more than what was commanded of </w:t>
-      </w:r>
+        <w:t>My blessed daughter, the happy bride, you have heard what was said to your husband: take it to yourself too.  Honour and respect him; be steadfast in submitting to him, even more than what was commanded of him.  Receive him with joy and gladness.  Do not frown at him or ignore any of his rights upon you, and fear God in all your dealings with him.</w:t>
+      </w:r>
+    </w:p>
+    <w:p>
+      <w:pPr>
+        <w:pStyle w:val="Body"/>
+      </w:pPr>
+      <w:r>
+        <w:t>Deal with him in the same manner as our mother Sarah, who  obeyed our father Abraham, and in love called him “my lord.”  God looked upon her obedience, blessed her, gave her Isaac in her old age, and made her offspring as the stars of heaven and as the sand on the seashore.</w:t>
+      </w:r>
+    </w:p>
+    <w:p>
+      <w:pPr>
+        <w:pStyle w:val="Body"/>
+      </w:pPr>
+      <w:r>
+        <w:t>So, if you listen to what we have instructed you, and follow all these commandments, the Lord will guide your life, increase your livelihood, bless your household and grant you blessed children.</w:t>
+      </w:r>
+    </w:p>
+    <w:p>
+      <w:pPr>
+        <w:pStyle w:val="Priest"/>
+      </w:pPr>
+      <w:r>
+        <w:t>People:</w:t>
+      </w:r>
+    </w:p>
+    <w:p>
+      <w:pPr>
+        <w:pStyle w:val="Body"/>
+      </w:pPr>
+      <w:r>
+        <w:t>Lord have mercy. Lord have mercy. Lord have mercy.</w:t>
+      </w:r>
+    </w:p>
+    <w:p>
+      <w:pPr>
+        <w:pStyle w:val="Heading4"/>
+      </w:pPr>
       <w:r>
         <w:lastRenderedPageBreak/>
-        <w:t>him.  Receive him with joy and gladness.  Do not frown at him or ignore any of his rights upon you, and fear God in all your dealings with him.</w:t>
-      </w:r>
-    </w:p>
-    <w:p>
-      <w:pPr>
-        <w:pStyle w:val="Body"/>
-      </w:pPr>
-      <w:r>
-        <w:t>Deal with him in the same manner as our mother Sarah, who  obeyed our father Abraham, and in love called him “my lord</w:t>
-      </w:r>
-      <w:r>
-        <w:t>.</w:t>
-      </w:r>
-      <w:r>
-        <w:t>”  God looked upon her obedience, blessed her, gave her Isaac in her old age, and made her offspring as the stars of heaven and as the sand on the seashore.</w:t>
-      </w:r>
-    </w:p>
-    <w:p>
-      <w:pPr>
-        <w:pStyle w:val="Body"/>
-      </w:pPr>
-      <w:r>
-        <w:t>So, if you listen to what we have instructed you, and follow all these commandments, the Lord will guide your life, increase your livelihood, bless your household and grant you blessed children.</w:t>
-      </w:r>
-    </w:p>
-    <w:p>
-      <w:pPr>
-        <w:pStyle w:val="Priest"/>
-      </w:pPr>
-      <w:r>
-        <w:t>People:</w:t>
-      </w:r>
-    </w:p>
-    <w:p>
-      <w:pPr>
-        <w:pStyle w:val="Body"/>
-      </w:pPr>
-      <w:r>
-        <w:t>Lord have mercy. Lord have mercy. Lord have mercy.</w:t>
-      </w:r>
-    </w:p>
-    <w:p>
-      <w:pPr>
-        <w:pStyle w:val="Heading4"/>
-      </w:pPr>
-      <w:r>
         <w:t>The Blessing of the Bridegroom and the Bride</w:t>
       </w:r>
     </w:p>
@@ -19200,7 +20492,6 @@
         <w:pStyle w:val="Rubrics"/>
       </w:pPr>
       <w:r>
-        <w:lastRenderedPageBreak/>
         <w:t>The End-of-Service hymn is sung, then the presbyter says the Final Blessing. The services concludes with this recessional hymn:</w:t>
       </w:r>
     </w:p>
@@ -19271,10 +20562,7 @@
         <w:pStyle w:val="EngHang"/>
       </w:pPr>
       <w:r>
-        <w:t>The Son of God in trut</w:t>
-      </w:r>
-      <w:r>
-        <w:t>h</w:t>
+        <w:t>The Son of God in truth</w:t>
       </w:r>
     </w:p>
     <w:p>
@@ -19290,10 +20578,7 @@
         <w:pStyle w:val="EngHang"/>
       </w:pPr>
       <w:r>
-        <w:t xml:space="preserve">She brought </w:t>
-      </w:r>
-      <w:r>
-        <w:t>Him forth:</w:t>
+        <w:t>She brought Him forth:</w:t>
       </w:r>
     </w:p>
     <w:p>
@@ -19309,6 +20594,7 @@
         <w:pStyle w:val="EngHang"/>
       </w:pPr>
       <w:r>
+        <w:lastRenderedPageBreak/>
         <w:t>You have found grace, O Bride!</w:t>
       </w:r>
     </w:p>
@@ -19317,10 +20603,7 @@
         <w:pStyle w:val="EngHang"/>
       </w:pPr>
       <w:r>
-        <w:t>M</w:t>
-      </w:r>
-      <w:r>
-        <w:t>any have spoken of your honour,</w:t>
+        <w:t>Many have spoken of your honour,</w:t>
       </w:r>
     </w:p>
     <w:p>
@@ -19328,13 +20611,7 @@
         <w:pStyle w:val="EngHang"/>
       </w:pPr>
       <w:r>
-        <w:t>For</w:t>
-      </w:r>
-      <w:r>
-        <w:t xml:space="preserve"> the Logos</w:t>
-      </w:r>
-      <w:r>
-        <w:t xml:space="preserve"> of God came</w:t>
+        <w:t>For the Logos of God came</w:t>
       </w:r>
     </w:p>
     <w:p>
@@ -19342,10 +20619,7 @@
         <w:pStyle w:val="EngHangEnd"/>
       </w:pPr>
       <w:r>
-        <w:t>And</w:t>
-      </w:r>
-      <w:r>
-        <w:t xml:space="preserve"> was incarnate of you.</w:t>
+        <w:t>And was incarnate of you.</w:t>
       </w:r>
     </w:p>
     <w:p>
@@ -19383,10 +20657,7 @@
         <w:pStyle w:val="EngHangEnd"/>
       </w:pPr>
       <w:r>
-        <w:t>Had</w:t>
-      </w:r>
-      <w:r>
-        <w:t xml:space="preserve"> become a mother to the Creator.</w:t>
+        <w:t>Had become a mother to the Creator.</w:t>
       </w:r>
     </w:p>
     <w:p>
@@ -19435,117 +20706,112 @@
         <w:pStyle w:val="EngHang"/>
       </w:pPr>
       <w:r>
+        <w:t>You are the exalted tower</w:t>
+      </w:r>
+    </w:p>
+    <w:p>
+      <w:pPr>
+        <w:pStyle w:val="EngHang"/>
+      </w:pPr>
+      <w:r>
+        <w:t>In</w:t>
+      </w:r>
+      <w:r>
+        <w:t xml:space="preserve"> whic</w:t>
+      </w:r>
+      <w:r>
+        <w:t>h was found the precious stone;</w:t>
+      </w:r>
+    </w:p>
+    <w:p>
+      <w:pPr>
+        <w:pStyle w:val="EngHang"/>
+      </w:pPr>
+      <w:r>
+        <w:t>That is, Emmanuel,</w:t>
+      </w:r>
+    </w:p>
+    <w:p>
+      <w:pPr>
+        <w:pStyle w:val="EngHangEnd"/>
+      </w:pPr>
+      <w:r>
+        <w:t>Who came and dwelt in your womb.</w:t>
+      </w:r>
+    </w:p>
+    <w:p>
+      <w:pPr>
+        <w:pStyle w:val="EngHang"/>
+      </w:pPr>
+      <w:r>
+        <w:t>Let us honour the virginity</w:t>
+      </w:r>
+    </w:p>
+    <w:p>
+      <w:pPr>
+        <w:pStyle w:val="EngHang"/>
+      </w:pPr>
+      <w:r>
+        <w:t>Of the blameless Bride,</w:t>
+      </w:r>
+    </w:p>
+    <w:p>
+      <w:pPr>
+        <w:pStyle w:val="EngHang"/>
+      </w:pPr>
+      <w:r>
+        <w:t>The pure, the all-holy</w:t>
+      </w:r>
+    </w:p>
+    <w:p>
+      <w:pPr>
+        <w:pStyle w:val="EngHangEnd"/>
+      </w:pPr>
+      <w:r>
+        <w:t>Theotokos, Mary.</w:t>
+      </w:r>
+    </w:p>
+    <w:p>
+      <w:pPr>
+        <w:pStyle w:val="EngHang"/>
+      </w:pPr>
+      <w:r>
+        <w:t>You are exalted above heaven</w:t>
+      </w:r>
+    </w:p>
+    <w:p>
+      <w:pPr>
+        <w:pStyle w:val="EngHang"/>
+      </w:pPr>
+      <w:r>
+        <w:t>And more honoured than earth</w:t>
+      </w:r>
+    </w:p>
+    <w:p>
+      <w:pPr>
+        <w:pStyle w:val="EngHang"/>
+      </w:pPr>
+      <w:r>
+        <w:t xml:space="preserve">And all the creation in it, </w:t>
+      </w:r>
+    </w:p>
+    <w:p>
+      <w:pPr>
+        <w:pStyle w:val="EngHangEnd"/>
+      </w:pPr>
+      <w:r>
+        <w:t>Or</w:t>
+      </w:r>
+      <w:r>
+        <w:t xml:space="preserve"> you became a mother to the Creator.</w:t>
+      </w:r>
+    </w:p>
+    <w:p>
+      <w:pPr>
+        <w:pStyle w:val="EngHang"/>
+      </w:pPr>
+      <w:r>
         <w:lastRenderedPageBreak/>
-        <w:t>You are the exalted tower</w:t>
-      </w:r>
-    </w:p>
-    <w:p>
-      <w:pPr>
-        <w:pStyle w:val="EngHang"/>
-      </w:pPr>
-      <w:r>
-        <w:t>In</w:t>
-      </w:r>
-      <w:r>
-        <w:t xml:space="preserve"> whic</w:t>
-      </w:r>
-      <w:r>
-        <w:t>h was f</w:t>
-      </w:r>
-      <w:bookmarkStart w:id="23" w:name="_GoBack"/>
-      <w:bookmarkEnd w:id="23"/>
-      <w:r>
-        <w:t>ound the precious stone;</w:t>
-      </w:r>
-    </w:p>
-    <w:p>
-      <w:pPr>
-        <w:pStyle w:val="EngHang"/>
-      </w:pPr>
-      <w:r>
-        <w:t>That is, Emmanuel,</w:t>
-      </w:r>
-    </w:p>
-    <w:p>
-      <w:pPr>
-        <w:pStyle w:val="EngHangEnd"/>
-      </w:pPr>
-      <w:r>
-        <w:t>Who came and dwelt in your womb.</w:t>
-      </w:r>
-    </w:p>
-    <w:p>
-      <w:pPr>
-        <w:pStyle w:val="EngHang"/>
-      </w:pPr>
-      <w:r>
-        <w:t>Let us honour the virginity</w:t>
-      </w:r>
-    </w:p>
-    <w:p>
-      <w:pPr>
-        <w:pStyle w:val="EngHang"/>
-      </w:pPr>
-      <w:r>
-        <w:t>Of the blameless Bride,</w:t>
-      </w:r>
-    </w:p>
-    <w:p>
-      <w:pPr>
-        <w:pStyle w:val="EngHang"/>
-      </w:pPr>
-      <w:r>
-        <w:t>The pure, the all-holy</w:t>
-      </w:r>
-    </w:p>
-    <w:p>
-      <w:pPr>
-        <w:pStyle w:val="EngHangEnd"/>
-      </w:pPr>
-      <w:r>
-        <w:t>Theotokos, Mary.</w:t>
-      </w:r>
-    </w:p>
-    <w:p>
-      <w:pPr>
-        <w:pStyle w:val="EngHang"/>
-      </w:pPr>
-      <w:r>
-        <w:t>You are exalted above heaven</w:t>
-      </w:r>
-    </w:p>
-    <w:p>
-      <w:pPr>
-        <w:pStyle w:val="EngHang"/>
-      </w:pPr>
-      <w:r>
-        <w:t>And more honoured than earth</w:t>
-      </w:r>
-    </w:p>
-    <w:p>
-      <w:pPr>
-        <w:pStyle w:val="EngHang"/>
-      </w:pPr>
-      <w:r>
-        <w:t xml:space="preserve">And all the creation in it, </w:t>
-      </w:r>
-    </w:p>
-    <w:p>
-      <w:pPr>
-        <w:pStyle w:val="EngHangEnd"/>
-      </w:pPr>
-      <w:r>
-        <w:t>Or</w:t>
-      </w:r>
-      <w:r>
-        <w:t xml:space="preserve"> you became a mother to the Creator.</w:t>
-      </w:r>
-    </w:p>
-    <w:p>
-      <w:pPr>
-        <w:pStyle w:val="EngHang"/>
-      </w:pPr>
-      <w:r>
         <w:t xml:space="preserve">You are </w:t>
       </w:r>
       <w:r>
@@ -20039,7 +21305,7 @@
         <w:rStyle w:val="myHeaderChar"/>
         <w:noProof/>
       </w:rPr>
-      <w:t>94</w:t>
+      <w:t>96</w:t>
     </w:r>
     <w:r>
       <w:rPr>
@@ -22070,7 +23336,7 @@
 </file>
 
 <file path=customXml/itemProps1.xml><?xml version="1.0" encoding="utf-8"?>
-<ds:datastoreItem xmlns:ds="http://schemas.openxmlformats.org/officeDocument/2006/customXml" ds:itemID="{24B44060-F115-4B00-B610-0FFE100E6432}">
+<ds:datastoreItem xmlns:ds="http://schemas.openxmlformats.org/officeDocument/2006/customXml" ds:itemID="{07B69D4B-CD4A-44CA-8610-341A9BD7B55C}">
   <ds:schemaRefs>
     <ds:schemaRef ds:uri="http://schemas.openxmlformats.org/officeDocument/2006/bibliography"/>
   </ds:schemaRefs>

</xml_diff>

<commit_message>
revising wedding by woolly
</commit_message>
<xml_diff>
--- a/Euchologion/Needs.docx
+++ b/Euchologion/Needs.docx
@@ -4327,14 +4327,14 @@
       <w:pPr>
         <w:pStyle w:val="Heading2"/>
       </w:pPr>
-      <w:bookmarkStart w:id="8" w:name="_Toc500310150"/>
+      <w:bookmarkStart w:id="9" w:name="_Toc500310150"/>
       <w:r>
         <w:t xml:space="preserve">Holy </w:t>
       </w:r>
       <w:r>
         <w:t>Baptism</w:t>
       </w:r>
-      <w:bookmarkEnd w:id="8"/>
+      <w:bookmarkEnd w:id="9"/>
     </w:p>
     <w:p>
       <w:pPr>
@@ -5520,11 +5520,11 @@
       <w:pPr>
         <w:pStyle w:val="Heading4"/>
       </w:pPr>
-      <w:bookmarkStart w:id="9" w:name="_Ref498496422"/>
+      <w:bookmarkStart w:id="10" w:name="_Ref498496422"/>
       <w:r>
         <w:t>The Prayer of Thanksgiving</w:t>
       </w:r>
-      <w:bookmarkEnd w:id="9"/>
+      <w:bookmarkEnd w:id="10"/>
     </w:p>
     <w:p>
       <w:pPr>
@@ -6285,11 +6285,11 @@
       <w:pPr>
         <w:pStyle w:val="Heading4"/>
       </w:pPr>
-      <w:bookmarkStart w:id="10" w:name="_Ref500137082"/>
+      <w:bookmarkStart w:id="11" w:name="_Ref500137082"/>
       <w:r>
         <w:t>The Hymn of the Trisagion</w:t>
       </w:r>
-      <w:bookmarkEnd w:id="10"/>
+      <w:bookmarkEnd w:id="11"/>
     </w:p>
     <w:tbl>
       <w:tblPr>
@@ -6568,11 +6568,11 @@
       <w:pPr>
         <w:pStyle w:val="Heading4"/>
       </w:pPr>
-      <w:bookmarkStart w:id="11" w:name="_Ref500137089"/>
+      <w:bookmarkStart w:id="12" w:name="_Ref500137089"/>
       <w:r>
         <w:t>The Prayer for the Gospel</w:t>
       </w:r>
-      <w:bookmarkEnd w:id="11"/>
+      <w:bookmarkEnd w:id="12"/>
     </w:p>
     <w:p>
       <w:pPr>
@@ -8120,11 +8120,11 @@
       <w:pPr>
         <w:pStyle w:val="Heading4"/>
       </w:pPr>
-      <w:bookmarkStart w:id="12" w:name="_Ref500137898"/>
+      <w:bookmarkStart w:id="13" w:name="_Ref500137898"/>
       <w:r>
         <w:t>The Three Long Prayers</w:t>
       </w:r>
-      <w:bookmarkEnd w:id="12"/>
+      <w:bookmarkEnd w:id="13"/>
     </w:p>
     <w:p>
       <w:pPr>
@@ -8512,11 +8512,11 @@
       <w:pPr>
         <w:pStyle w:val="Heading4"/>
       </w:pPr>
-      <w:bookmarkStart w:id="13" w:name="_Ref500137889"/>
+      <w:bookmarkStart w:id="14" w:name="_Ref500137889"/>
       <w:r>
         <w:t>The Orthodox Creed</w:t>
       </w:r>
-      <w:bookmarkEnd w:id="13"/>
+      <w:bookmarkEnd w:id="14"/>
     </w:p>
     <w:p>
       <w:pPr>
@@ -9688,11 +9688,11 @@
       <w:pPr>
         <w:pStyle w:val="Heading4"/>
       </w:pPr>
-      <w:bookmarkStart w:id="14" w:name="_Ref500139366"/>
+      <w:bookmarkStart w:id="15" w:name="_Ref500139366"/>
       <w:r>
         <w:t>The Absolutions</w:t>
       </w:r>
-      <w:bookmarkEnd w:id="14"/>
+      <w:bookmarkEnd w:id="15"/>
     </w:p>
     <w:p>
       <w:pPr>
@@ -10208,11 +10208,11 @@
       <w:pPr>
         <w:pStyle w:val="Heading4"/>
       </w:pPr>
-      <w:bookmarkStart w:id="15" w:name="_Ref500139373"/>
+      <w:bookmarkStart w:id="16" w:name="_Ref500139373"/>
       <w:r>
         <w:t>Psalm 150</w:t>
       </w:r>
-      <w:bookmarkEnd w:id="15"/>
+      <w:bookmarkEnd w:id="16"/>
     </w:p>
     <w:p>
       <w:pPr>
@@ -10461,11 +10461,11 @@
             <w:r>
               <w:t xml:space="preserve"> Praise Him with </w:t>
             </w:r>
-            <w:commentRangeStart w:id="16"/>
+            <w:commentRangeStart w:id="17"/>
             <w:r>
               <w:t xml:space="preserve">psaltery </w:t>
             </w:r>
-            <w:commentRangeEnd w:id="16"/>
+            <w:commentRangeEnd w:id="17"/>
             <w:r>
               <w:rPr>
                 <w:rStyle w:val="CommentReference"/>
@@ -10473,7 +10473,7 @@
                 <w:color w:val="auto"/>
                 <w:lang w:val="en-CA"/>
               </w:rPr>
-              <w:commentReference w:id="16"/>
+              <w:commentReference w:id="17"/>
             </w:r>
             <w:r>
               <w:t>and harp: Alleluia.</w:t>
@@ -11587,11 +11587,11 @@
       <w:pPr>
         <w:pStyle w:val="Heading2"/>
       </w:pPr>
-      <w:bookmarkStart w:id="17" w:name="_Toc500310151"/>
+      <w:bookmarkStart w:id="18" w:name="_Toc500310151"/>
       <w:r>
         <w:t>The Loosing of the Girdle of Those Who Have Been Baptised</w:t>
       </w:r>
-      <w:bookmarkEnd w:id="17"/>
+      <w:bookmarkEnd w:id="18"/>
     </w:p>
     <w:p>
       <w:pPr>
@@ -13276,12 +13276,12 @@
       <w:pPr>
         <w:pStyle w:val="Heading1"/>
       </w:pPr>
-      <w:bookmarkStart w:id="18" w:name="_Toc500310152"/>
+      <w:bookmarkStart w:id="19" w:name="_Toc500310152"/>
       <w:r>
         <w:lastRenderedPageBreak/>
         <w:t>Holy Matrimony</w:t>
       </w:r>
-      <w:bookmarkEnd w:id="18"/>
+      <w:bookmarkEnd w:id="19"/>
     </w:p>
     <w:p>
       <w:pPr>
@@ -13670,11 +13670,11 @@
             <w:pPr>
               <w:pStyle w:val="EngHang"/>
             </w:pPr>
-            <w:commentRangeStart w:id="19"/>
+            <w:commentRangeStart w:id="20"/>
             <w:r>
               <w:t xml:space="preserve">May </w:t>
             </w:r>
-            <w:commentRangeEnd w:id="19"/>
+            <w:commentRangeEnd w:id="20"/>
             <w:r>
               <w:rPr>
                 <w:rStyle w:val="CommentReference"/>
@@ -13682,7 +13682,7 @@
                 <w:color w:val="auto"/>
                 <w:lang w:val="en-CA"/>
               </w:rPr>
-              <w:commentReference w:id="19"/>
+              <w:commentReference w:id="20"/>
             </w:r>
             <w:r>
               <w:t>He bless us all,</w:t>
@@ -15288,11 +15288,11 @@
             <w:pPr>
               <w:pStyle w:val="EngHang"/>
             </w:pPr>
-            <w:commentRangeStart w:id="20"/>
+            <w:commentRangeStart w:id="21"/>
             <w:r>
               <w:t xml:space="preserve">May </w:t>
             </w:r>
-            <w:commentRangeEnd w:id="20"/>
+            <w:commentRangeEnd w:id="21"/>
             <w:r>
               <w:rPr>
                 <w:rStyle w:val="CommentReference"/>
@@ -15300,7 +15300,7 @@
                 <w:color w:val="auto"/>
                 <w:lang w:val="en-CA"/>
               </w:rPr>
-              <w:commentReference w:id="20"/>
+              <w:commentReference w:id="21"/>
             </w:r>
             <w:r>
               <w:t>He bless us all,</w:t>
@@ -16417,11 +16417,11 @@
       <w:pPr>
         <w:pStyle w:val="Heading4"/>
       </w:pPr>
-      <w:bookmarkStart w:id="21" w:name="_Ref500744666"/>
+      <w:bookmarkStart w:id="22" w:name="_Ref500744666"/>
       <w:r>
         <w:t>The Prayer over the Garments</w:t>
       </w:r>
-      <w:bookmarkEnd w:id="21"/>
+      <w:bookmarkEnd w:id="22"/>
     </w:p>
     <w:p>
       <w:pPr>
@@ -18224,7 +18224,7 @@
       <w:pPr>
         <w:pStyle w:val="Heading4"/>
       </w:pPr>
-      <w:bookmarkStart w:id="22" w:name="_Toc500310153"/>
+      <w:bookmarkStart w:id="23" w:name="_Toc500310153"/>
       <w:r>
         <w:t>Psalm 18:6bc, 127:3</w:t>
       </w:r>
@@ -18470,7 +18470,16 @@
         <w:pStyle w:val="Rubric"/>
       </w:pPr>
       <w:r>
-        <w:t>The presbyter chantes these verses, and the people respond to each with “Lord have mercy:”</w:t>
+        <w:t>The presbyter</w:t>
+      </w:r>
+      <w:r>
+        <w:rPr>
+          <w:rStyle w:val="FootnoteReference"/>
+        </w:rPr>
+        <w:footnoteReference w:id="7"/>
+      </w:r>
+      <w:r>
+        <w:t xml:space="preserve"> chantes these verses, and the people respond to each with “Lord have mercy:”</w:t>
       </w:r>
     </w:p>
     <w:p>
@@ -18534,6 +18543,7 @@
         <w:pStyle w:val="Body"/>
       </w:pPr>
       <w:r>
+        <w:lastRenderedPageBreak/>
         <w:t>You Who exalted Joseph, and joined him to Asenath, and through him nourished all the land of Egypt; we pray You, O Lord: hear us and have mercy upon us.</w:t>
       </w:r>
     </w:p>
@@ -18550,56 +18560,153 @@
         <w:pStyle w:val="Body"/>
       </w:pPr>
       <w:r>
+        <w:t>You Who ware present at the wedding in Cana of Galilee: Bless this wedding even as You blessed that wedding.  We pray You, O Lord: hear us and have mercy upon us.</w:t>
+      </w:r>
+    </w:p>
+    <w:p>
+      <w:pPr>
+        <w:pStyle w:val="Body"/>
+      </w:pPr>
+      <w:r>
+        <w:t>You Who came to the wedding at Cana of Galilee and blessed the wedding there, and changed the water into wine by the power of Your Godhead: Bless and overshadow this union of Your servants, _____ and _____, keep them in peace, unity, and love, and guard them.  We pray You, O Lord: hear us and have mercy upon us.</w:t>
+      </w:r>
+    </w:p>
+    <w:p>
+      <w:pPr>
+        <w:pStyle w:val="Body"/>
+      </w:pPr>
+      <w:r>
+        <w:t>O Beneficent and Merciful One, plenteous in goodness and compassion: Make us, O Lord, [worthy] to glorify Your goodness, O Lover of mankind.  We pray You, O Lord: hear us and have mercy upon us.</w:t>
+      </w:r>
+    </w:p>
+    <w:p>
+      <w:pPr>
+        <w:pStyle w:val="Priest"/>
+      </w:pPr>
+      <w:r>
+        <w:t>People:</w:t>
+      </w:r>
+    </w:p>
+    <w:p>
+      <w:pPr>
+        <w:pStyle w:val="Body"/>
+      </w:pPr>
+      <w:r>
+        <w:t>Lord have mercy. Lord have mercy. Lord have mercy.</w:t>
+      </w:r>
+    </w:p>
+    <w:p>
+      <w:pPr>
+        <w:pStyle w:val="EngHang"/>
+      </w:pPr>
+      <w:r>
+        <w:t>Christ, the Logos of the Father,</w:t>
+      </w:r>
+      <w:r>
+        <w:rPr>
+          <w:rStyle w:val="FootnoteReference"/>
+        </w:rPr>
+        <w:footnoteReference w:id="8"/>
+      </w:r>
+    </w:p>
+    <w:p>
+      <w:pPr>
+        <w:pStyle w:val="EngHang"/>
+      </w:pPr>
+      <w:r>
+        <w:t>The Only-Begotten God,</w:t>
+      </w:r>
+    </w:p>
+    <w:p>
+      <w:pPr>
+        <w:pStyle w:val="EngHang"/>
+      </w:pPr>
+      <w:r>
+        <w:t>Grant us Your peace,</w:t>
+      </w:r>
+    </w:p>
+    <w:p>
+      <w:pPr>
+        <w:pStyle w:val="EngHangEnd"/>
+      </w:pPr>
+      <w:r>
+        <w:t>Which is full of joy.</w:t>
+      </w:r>
+    </w:p>
+    <w:p>
+      <w:pPr>
+        <w:pStyle w:val="Rubric"/>
+      </w:pPr>
+      <w:r>
+        <w:t>The Three Short Prayres (The Prayer of Peace, of the Fathers and of the Assemblies) are said.</w:t>
+      </w:r>
+    </w:p>
+    <w:p>
+      <w:pPr>
+        <w:pStyle w:val="Heading3"/>
+      </w:pPr>
+      <w:r>
+        <w:t>The Marriage</w:t>
+      </w:r>
+    </w:p>
+    <w:p>
+      <w:pPr>
+        <w:pStyle w:val="Heading4"/>
+      </w:pPr>
+      <w:r>
+        <w:t>The Orthodox Creed</w:t>
+      </w:r>
+    </w:p>
+    <w:p>
+      <w:pPr>
+        <w:pStyle w:val="Body"/>
+      </w:pPr>
+      <w:r>
+        <w:t>We believe in one God; God the Father, the Pantocrator, Who created heaven and earth, and all things seen and unseen.</w:t>
+      </w:r>
+    </w:p>
+    <w:p>
+      <w:pPr>
+        <w:pStyle w:val="Body"/>
+      </w:pPr>
+      <w:r>
+        <w:t xml:space="preserve">We believe in one Lord; Jesus Christ, the Only Begotten Son of God, begotten of the Father before all ages. Light of Light; True God of True God; begotten, not created; of One Essence with the Father; by Whom all things were made; Who, for us men and for our salvation, came down from </w:t>
+      </w:r>
+      <w:r>
         <w:lastRenderedPageBreak/>
-        <w:t>You Who ware present at the wedding in Cana of Galilee: Bless this wedding even as You blessed that wedding.  We pray You, O Lord: hear us and have mercy upon us.</w:t>
-      </w:r>
-    </w:p>
-    <w:p>
-      <w:pPr>
-        <w:pStyle w:val="Body"/>
-      </w:pPr>
-      <w:r>
-        <w:t>You Who came to the wedding at Cana of Galilee and blessed the wedding there, and changed the water into wine by the power of Your Godhead: Bless and overshadow this union of Your servants, _____ and _____, keep them in peace, unity, and love, and guard them.  We pray You, O Lord: hear us and have mercy upon us.</w:t>
-      </w:r>
-    </w:p>
-    <w:p>
-      <w:pPr>
-        <w:pStyle w:val="Body"/>
-      </w:pPr>
-      <w:r>
-        <w:t>O Beneficent and Merciful One, plenteous in goodness and compassion: Make us, O Lord, [worthy] to glorify Your goodness, O Lover of mankind.  We pray You, O Lord: hear us and have mercy upon us.</w:t>
-      </w:r>
-    </w:p>
-    <w:p>
-      <w:pPr>
-        <w:pStyle w:val="Priest"/>
-      </w:pPr>
-      <w:r>
-        <w:t>People:</w:t>
-      </w:r>
-    </w:p>
-    <w:p>
-      <w:pPr>
-        <w:pStyle w:val="Body"/>
-      </w:pPr>
-      <w:r>
-        <w:t>Lord have mercy. Lord have mercy. Lord have mercy.</w:t>
-      </w:r>
-    </w:p>
-    <w:p>
-      <w:pPr>
-        <w:pStyle w:val="Rubric"/>
-      </w:pPr>
-      <w:r>
-        <w:t>The Three Short Prayres (The Prayer of Peace, of the Fathers and of the Assemblies) are said.</w:t>
-      </w:r>
-    </w:p>
-    <w:p>
-      <w:pPr>
-        <w:pStyle w:val="Heading3"/>
-      </w:pPr>
-      <w:r>
-        <w:t>The Marriage</w:t>
+        <w:t>heaven, and was incarnate of the Holy Spirit, and of the Vir¬gin Mary, and became man.</w:t>
+      </w:r>
+    </w:p>
+    <w:p>
+      <w:pPr>
+        <w:pStyle w:val="Body"/>
+      </w:pPr>
+      <w:r>
+        <w:t>And He was crucified for us under Pontius Pilate; suffered and was buried; and the third day He rose from the dead, ac¬cording to the scriptures. Ascended into the heavens, He sits at the right hand of His Father; and He is coming again in His glory, to judge the living and the dead; Whose kingdom shall have no end.</w:t>
+      </w:r>
+    </w:p>
+    <w:p>
+      <w:pPr>
+        <w:pStyle w:val="Body"/>
+      </w:pPr>
+      <w:r>
+        <w:t>Yes, we believe in the Holy Spirit; the Lord, the Giver of Life; Who proceeds from the Father; Who, with the Father and the Son, is worshipped and glorified; Who spoke by the prophets.</w:t>
+      </w:r>
+    </w:p>
+    <w:p>
+      <w:pPr>
+        <w:pStyle w:val="Body"/>
+      </w:pPr>
+      <w:r>
+        <w:t xml:space="preserve">And in One, Holy, Catholic and Apostolic Church, we confess one Baptism for the remission of sins. </w:t>
+      </w:r>
+    </w:p>
+    <w:p>
+      <w:pPr>
+        <w:pStyle w:val="Body"/>
+      </w:pPr>
+      <w:r>
+        <w:t>We look for the resurrection of the dead, and the life of the coming age. Amen.</w:t>
       </w:r>
     </w:p>
     <w:p>
@@ -18607,63 +18714,6 @@
         <w:pStyle w:val="Heading4"/>
       </w:pPr>
       <w:r>
-        <w:t>The Orthodox Creed</w:t>
-      </w:r>
-    </w:p>
-    <w:p>
-      <w:pPr>
-        <w:pStyle w:val="Body"/>
-      </w:pPr>
-      <w:r>
-        <w:t>We believe in one God; God the Father, the Pantocrator, Who created heaven and earth, and all things seen and unseen.</w:t>
-      </w:r>
-    </w:p>
-    <w:p>
-      <w:pPr>
-        <w:pStyle w:val="Body"/>
-      </w:pPr>
-      <w:r>
-        <w:t>We believe in one Lord; Jesus Christ, the Only Begotten Son of God, begotten of the Father before all ages. Light of Light; True God of True God; begotten, not created; of One Essence with the Father; by Whom all things were made; Who, for us men and for our salvation, came down from heaven, and was incarnate of the Holy Spirit, and of the Vir¬gin Mary, and became man.</w:t>
-      </w:r>
-    </w:p>
-    <w:p>
-      <w:pPr>
-        <w:pStyle w:val="Body"/>
-      </w:pPr>
-      <w:r>
-        <w:t>And He was crucified for us under Pontius Pilate; suffered and was buried; and the third day He rose from the dead, ac¬cording to the scriptures. Ascended into the heavens, He sits at the right hand of His Father; and He is coming again in His glory, to judge the living and the dead; Whose kingdom shall have no end.</w:t>
-      </w:r>
-    </w:p>
-    <w:p>
-      <w:pPr>
-        <w:pStyle w:val="Body"/>
-      </w:pPr>
-      <w:r>
-        <w:t>Yes, we believe in the Holy Spirit; the Lord, the Giver of Life; Who proceeds from the Father; Who, with the Father and the Son, is worshipped and glorified; Who spoke by the prophets.</w:t>
-      </w:r>
-    </w:p>
-    <w:p>
-      <w:pPr>
-        <w:pStyle w:val="Body"/>
-      </w:pPr>
-      <w:r>
-        <w:t xml:space="preserve">And in One, Holy, Catholic and Apostolic Church, we confess one Baptism for the remission of sins. </w:t>
-      </w:r>
-    </w:p>
-    <w:p>
-      <w:pPr>
-        <w:pStyle w:val="Body"/>
-      </w:pPr>
-      <w:r>
-        <w:t>We look for the resurrection of the dead, and the life of the coming age. Amen.</w:t>
-      </w:r>
-    </w:p>
-    <w:p>
-      <w:pPr>
-        <w:pStyle w:val="Heading4"/>
-      </w:pPr>
-      <w:r>
-        <w:lastRenderedPageBreak/>
         <w:t>The Prayer of Marriage</w:t>
       </w:r>
     </w:p>
@@ -18772,264 +18822,6 @@
       </w:r>
       <w:r>
         <w:t>, now, and at all times, and unto the age of all ages.  Amen.</w:t>
-      </w:r>
-    </w:p>
-    <w:p>
-      <w:pPr>
-        <w:pStyle w:val="Priest"/>
-      </w:pPr>
-      <w:r>
-        <w:t>People:</w:t>
-      </w:r>
-    </w:p>
-    <w:p>
-      <w:pPr>
-        <w:pStyle w:val="EngHang"/>
-      </w:pPr>
-      <w:r>
-        <w:t>As You have said to</w:t>
-      </w:r>
-    </w:p>
-    <w:p>
-      <w:pPr>
-        <w:pStyle w:val="EngHang"/>
-      </w:pPr>
-      <w:r>
-        <w:t>Your holy Apostles,</w:t>
-      </w:r>
-    </w:p>
-    <w:p>
-      <w:pPr>
-        <w:pStyle w:val="EngHang"/>
-      </w:pPr>
-      <w:r>
-        <w:t>Likeways say to us,</w:t>
-      </w:r>
-    </w:p>
-    <w:p>
-      <w:pPr>
-        <w:pStyle w:val="EngHangEnd"/>
-      </w:pPr>
-      <w:r>
-        <w:t>“My peace I give to you.”</w:t>
-      </w:r>
-    </w:p>
-    <w:p>
-      <w:pPr>
-        <w:pStyle w:val="EngHang"/>
-      </w:pPr>
-      <w:r>
-        <w:t>The Virgin Mary</w:t>
-      </w:r>
-    </w:p>
-    <w:p>
-      <w:pPr>
-        <w:pStyle w:val="EngHang"/>
-      </w:pPr>
-      <w:r>
-        <w:t>Is the Gate towards the East,</w:t>
-      </w:r>
-    </w:p>
-    <w:p>
-      <w:pPr>
-        <w:pStyle w:val="EngHang"/>
-      </w:pPr>
-      <w:r>
-        <w:t>The chaste bridal chamber</w:t>
-      </w:r>
-    </w:p>
-    <w:p>
-      <w:pPr>
-        <w:pStyle w:val="EngHangEnd"/>
-      </w:pPr>
-      <w:r>
-        <w:t>For the pure Bridegroom.</w:t>
-      </w:r>
-    </w:p>
-    <w:p>
-      <w:pPr>
-        <w:pStyle w:val="Body"/>
-      </w:pPr>
-      <w:r>
-        <w:lastRenderedPageBreak/>
-        <w:t>Lord have mercy. Lord have mercy. Lord have mercy.</w:t>
-      </w:r>
-    </w:p>
-    <w:p>
-      <w:pPr>
-        <w:pStyle w:val="Heading4"/>
-      </w:pPr>
-      <w:r>
-        <w:t>Another Prayer of Marriage</w:t>
-      </w:r>
-    </w:p>
-    <w:p>
-      <w:pPr>
-        <w:pStyle w:val="Rubric"/>
-      </w:pPr>
-      <w:r>
-        <w:t>Lacking in Kitchener</w:t>
-      </w:r>
-    </w:p>
-    <w:p>
-      <w:pPr>
-        <w:pStyle w:val="Priest"/>
-      </w:pPr>
-      <w:r>
-        <w:t>Presbyter:</w:t>
-      </w:r>
-    </w:p>
-    <w:p>
-      <w:pPr>
-        <w:pStyle w:val="Body"/>
-      </w:pPr>
-      <w:r>
-        <w:t>O Father, our God, Who formed all nature, Who formed man from the earth and made for him a helpmeet from the rib that You took from him, and joined them together in the fellowship of marriage, for life and the continuous growth of mankind, and told them to grow and to multiply and to fill the earth and to have dominion over it,</w:t>
-      </w:r>
-    </w:p>
-    <w:p>
-      <w:pPr>
-        <w:pStyle w:val="Body"/>
-      </w:pPr>
-      <w:r>
-        <w:t>Also, O Good One, the lover of mankind, bless the marriage of Your two servants, _____ and ____, who are united to each other according to Your will. Bless them and multiply them as you have blessed our forefathers, Abraham, Isaac, and Jacob. Blesst ehm as You blessed Abraham with Sarah, elevate them as you did Isaac and Rebecca, and multiply them as You did Jacob and his offspring; glorify them as You have glorifed Joseph in Egypt. Grant them purity; multiply them as Elkanah and Hannah, whom You blessed and to whom You granted Samuel, the faithful prophet. Make them worthy of the pure Good News of the Archangel, as You did Zacharais and Elizabeth, to whom You granted the birth of John, the greatest among those born of a women, who became the forerunner of Your Only-Begotten Son.</w:t>
-      </w:r>
-    </w:p>
-    <w:p>
-      <w:pPr>
-        <w:pStyle w:val="Body"/>
-      </w:pPr>
-      <w:r>
-        <w:t>You also blessed, O Lord and Master, Joachim and Anna, and fashioned from them the rational ark, the Theotokos Mary, from whom Your Only-Begotten Son was incarnate and came into the world, and blessed the wedding of Cana of Galilee; bless now Your two servants, _____ and _____ who are united as this very hour.</w:t>
-      </w:r>
-    </w:p>
-    <w:p>
-      <w:pPr>
-        <w:pStyle w:val="Body"/>
-      </w:pPr>
-      <w:r>
-        <w:t>Grant them prosperity, wisdom, and the blessings of salvation, that they might be found in all godliness and all chastity, united in their bodies and spirits, and may be worthy of Your blessing, and may glorify Your holy Name together with Your Only-Beogtten Son, and the Holy Spirit, now and at all times and to the age of ages. Amen.</w:t>
-      </w:r>
-    </w:p>
-    <w:p>
-      <w:pPr>
-        <w:pStyle w:val="Priest"/>
-      </w:pPr>
-      <w:r>
-        <w:t>People:</w:t>
-      </w:r>
-    </w:p>
-    <w:p>
-      <w:pPr>
-        <w:pStyle w:val="EngHang"/>
-      </w:pPr>
-      <w:r>
-        <w:t>My peace, which I have taken</w:t>
-      </w:r>
-    </w:p>
-    <w:p>
-      <w:pPr>
-        <w:pStyle w:val="EngHang"/>
-      </w:pPr>
-      <w:r>
-        <w:t>From My Good Father,</w:t>
-      </w:r>
-    </w:p>
-    <w:p>
-      <w:pPr>
-        <w:pStyle w:val="EngHang"/>
-      </w:pPr>
-      <w:r>
-        <w:t>I leave to you,</w:t>
-      </w:r>
-    </w:p>
-    <w:p>
-      <w:pPr>
-        <w:pStyle w:val="EngHangEnd"/>
-      </w:pPr>
-      <w:r>
-        <w:t>Now and forever.</w:t>
-      </w:r>
-    </w:p>
-    <w:p>
-      <w:pPr>
-        <w:pStyle w:val="EngHang"/>
-      </w:pPr>
-      <w:r>
-        <w:lastRenderedPageBreak/>
-        <w:t>All the kings of the earth</w:t>
-      </w:r>
-    </w:p>
-    <w:p>
-      <w:pPr>
-        <w:pStyle w:val="EngHang"/>
-      </w:pPr>
-      <w:r>
-        <w:t>Walk in Your light,</w:t>
-      </w:r>
-    </w:p>
-    <w:p>
-      <w:pPr>
-        <w:pStyle w:val="EngHang"/>
-      </w:pPr>
-      <w:r>
-        <w:t>And the nations are in your brightness,</w:t>
-      </w:r>
-    </w:p>
-    <w:p>
-      <w:pPr>
-        <w:pStyle w:val="EngHangEnd"/>
-      </w:pPr>
-      <w:r>
-        <w:t>O Mary, the Mother of God.</w:t>
-      </w:r>
-    </w:p>
-    <w:p>
-      <w:pPr>
-        <w:pStyle w:val="Body"/>
-      </w:pPr>
-      <w:r>
-        <w:t>Lord have mercy. Lord have mercy. Lord have mercy.</w:t>
-      </w:r>
-    </w:p>
-    <w:p>
-      <w:pPr>
-        <w:pStyle w:val="Heading4"/>
-      </w:pPr>
-      <w:r>
-        <w:t>A Third Prayer of Marriage</w:t>
-      </w:r>
-    </w:p>
-    <w:p>
-      <w:pPr>
-        <w:pStyle w:val="Rubric"/>
-      </w:pPr>
-      <w:r>
-        <w:t>Lacking in Kitchener</w:t>
-      </w:r>
-    </w:p>
-    <w:p>
-      <w:pPr>
-        <w:pStyle w:val="Priest"/>
-      </w:pPr>
-      <w:r>
-        <w:t>Presbyter:</w:t>
-      </w:r>
-    </w:p>
-    <w:p>
-      <w:pPr>
-        <w:pStyle w:val="Body"/>
-      </w:pPr>
-      <w:r>
-        <w:t>O Lord our God, the great, the eternal, who brought life into being out of nonbeing, and Who created the universe by Your Logos, and formed man with Your pure Hands, in Your image and after Your likeness; and from one created the other, for You said that it is not good that a man should be alone, so You caused sleep to fall upon Adam, and he slumbered, and You took a rib from his side, and closed up flesh in its place. For this reason a man leaves his father and his mother, and cleaves to his wife, and they become one flesh, and what God has joined together, let no man put asunder.</w:t>
-      </w:r>
-    </w:p>
-    <w:p>
-      <w:pPr>
-        <w:pStyle w:val="Body"/>
-      </w:pPr>
-      <w:r>
-        <w:t>O You Who blessed Abraham with Sarah, Isaac with Rebecca, and Jacob with Leah and Rachel, and Who purified all who were joined in blessing, now also, O Lord and Master, look upon Your two servants, ____ and ____ his helpmeet. Confirm their union, and guard their bed in purity. Cover them and their home with Your invincible Rigth Hand. Deliver them from all evny and intrigues. Preserve them in oneness, harmony, and peace; grant them joy and happiness to present to You, O Loving God, the fruit of the life from the womb. Bless them, O God, as You blessed Abraham with Sarah, and Isaac with Rebecca, and Jacob with Leah and Rachel. As for the men and women who are gathered here with us, bless them in the Name of our Lord, God, and Saviour Jesus Christ, through Whom the glory, the honour, the dominion, and the adoration are due to You, with Him and Holy Spirit, the Life-Giver, Who is of one essence with You, now and at all times, and to the age of all ages. Amen.</w:t>
       </w:r>
     </w:p>
     <w:p>
@@ -19046,6 +18838,270 @@
         <w:pStyle w:val="EngHang"/>
       </w:pPr>
       <w:r>
+        <w:t>As You have said to</w:t>
+      </w:r>
+    </w:p>
+    <w:p>
+      <w:pPr>
+        <w:pStyle w:val="EngHang"/>
+      </w:pPr>
+      <w:r>
+        <w:t>Your holy Apostles,</w:t>
+      </w:r>
+    </w:p>
+    <w:p>
+      <w:pPr>
+        <w:pStyle w:val="EngHang"/>
+      </w:pPr>
+      <w:r>
+        <w:t>Likeways say to us,</w:t>
+      </w:r>
+    </w:p>
+    <w:p>
+      <w:pPr>
+        <w:pStyle w:val="EngHangEnd"/>
+      </w:pPr>
+      <w:r>
+        <w:t>“My peace I give to you.”</w:t>
+      </w:r>
+    </w:p>
+    <w:p>
+      <w:pPr>
+        <w:pStyle w:val="EngHang"/>
+      </w:pPr>
+      <w:r>
+        <w:t>The Virgin Mary</w:t>
+      </w:r>
+    </w:p>
+    <w:p>
+      <w:pPr>
+        <w:pStyle w:val="EngHang"/>
+      </w:pPr>
+      <w:r>
+        <w:t>Is the Gate towards the East,</w:t>
+      </w:r>
+    </w:p>
+    <w:p>
+      <w:pPr>
+        <w:pStyle w:val="EngHang"/>
+      </w:pPr>
+      <w:r>
+        <w:t>The chaste bridal chamber</w:t>
+      </w:r>
+    </w:p>
+    <w:p>
+      <w:pPr>
+        <w:pStyle w:val="EngHangEnd"/>
+      </w:pPr>
+      <w:r>
+        <w:t>For the pure Bridegroom.</w:t>
+      </w:r>
+    </w:p>
+    <w:p>
+      <w:pPr>
+        <w:pStyle w:val="Body"/>
+      </w:pPr>
+      <w:r>
+        <w:t>Lord have mercy. Lord have mercy. Lord have mercy.</w:t>
+      </w:r>
+    </w:p>
+    <w:p>
+      <w:pPr>
+        <w:pStyle w:val="Heading4"/>
+      </w:pPr>
+      <w:r>
+        <w:t>Another Prayer of Marriage</w:t>
+      </w:r>
+    </w:p>
+    <w:p>
+      <w:pPr>
+        <w:pStyle w:val="Rubric"/>
+      </w:pPr>
+      <w:r>
+        <w:t>Lacking in Kitchener</w:t>
+      </w:r>
+    </w:p>
+    <w:p>
+      <w:pPr>
+        <w:pStyle w:val="Priest"/>
+      </w:pPr>
+      <w:r>
+        <w:t>Presbyter:</w:t>
+      </w:r>
+    </w:p>
+    <w:p>
+      <w:pPr>
+        <w:pStyle w:val="Body"/>
+      </w:pPr>
+      <w:r>
+        <w:t>O Father, our God, Who formed all nature, Who formed man from the earth and made for him a helpmeet from the rib that You took from him, and joined them together in the fellowship of marriage, for life and the continuous growth of mankind, and told them to grow and to multiply and to fill the earth and to have dominion over it,</w:t>
+      </w:r>
+    </w:p>
+    <w:p>
+      <w:pPr>
+        <w:pStyle w:val="Body"/>
+      </w:pPr>
+      <w:r>
+        <w:t>Also, O Good One, the lover of mankind, bless the marriage of Your two servants, _____ and ____, who are united to each other according to Your will. Bless them and multiply them as you have blessed our forefathers, Abraham, Isaac, and Jacob. Blesst ehm as You blessed Abraham with Sarah, elevate them as you did Isaac and Rebecca, and multiply them as You did Jacob and his offspring; glorify them as You have glorifed Joseph in Egypt. Grant them purity; multiply them as Elkanah and Hannah, whom You blessed and to whom You granted Samuel, the faithful prophet. Make them worthy of the pure Good News of the Archangel, as You did Zacharais and Elizabeth, to whom You granted the birth of John, the greatest among those born of a women, who became the forerunner of Your Only-Begotten Son.</w:t>
+      </w:r>
+    </w:p>
+    <w:p>
+      <w:pPr>
+        <w:pStyle w:val="Body"/>
+      </w:pPr>
+      <w:r>
+        <w:t xml:space="preserve">You also blessed, O Lord and Master, Joachim and Anna, and fashioned from them the rational ark, the Theotokos Mary, from whom Your Only-Begotten Son was incarnate and came into the world, and </w:t>
+      </w:r>
+      <w:r>
+        <w:lastRenderedPageBreak/>
+        <w:t>blessed the wedding of Cana of Galilee; bless now Your two servants, _____ and _____ who are united as this very hour.</w:t>
+      </w:r>
+    </w:p>
+    <w:p>
+      <w:pPr>
+        <w:pStyle w:val="Body"/>
+      </w:pPr>
+      <w:r>
+        <w:t>Grant them prosperity, wisdom, and the blessings of salvation, that they might be found in all godliness and all chastity, united in their bodies and spirits, and may be worthy of Your blessing, and may glorify Your holy Name together with Your Only-Beogtten Son, and the Holy Spirit, now and at all times and to the age of ages. Amen.</w:t>
+      </w:r>
+    </w:p>
+    <w:p>
+      <w:pPr>
+        <w:pStyle w:val="Priest"/>
+      </w:pPr>
+      <w:r>
+        <w:t>People:</w:t>
+      </w:r>
+    </w:p>
+    <w:p>
+      <w:pPr>
+        <w:pStyle w:val="EngHang"/>
+      </w:pPr>
+      <w:r>
+        <w:t>My peace, which I have taken</w:t>
+      </w:r>
+    </w:p>
+    <w:p>
+      <w:pPr>
+        <w:pStyle w:val="EngHang"/>
+      </w:pPr>
+      <w:r>
+        <w:t>From My Good Father,</w:t>
+      </w:r>
+    </w:p>
+    <w:p>
+      <w:pPr>
+        <w:pStyle w:val="EngHang"/>
+      </w:pPr>
+      <w:r>
+        <w:t>I leave to you,</w:t>
+      </w:r>
+    </w:p>
+    <w:p>
+      <w:pPr>
+        <w:pStyle w:val="EngHangEnd"/>
+      </w:pPr>
+      <w:r>
+        <w:t>Now and forever.</w:t>
+      </w:r>
+    </w:p>
+    <w:p>
+      <w:pPr>
+        <w:pStyle w:val="EngHang"/>
+      </w:pPr>
+      <w:r>
+        <w:t>All the kings of the earth</w:t>
+      </w:r>
+    </w:p>
+    <w:p>
+      <w:pPr>
+        <w:pStyle w:val="EngHang"/>
+      </w:pPr>
+      <w:r>
+        <w:t>Walk in Your light,</w:t>
+      </w:r>
+    </w:p>
+    <w:p>
+      <w:pPr>
+        <w:pStyle w:val="EngHang"/>
+      </w:pPr>
+      <w:r>
+        <w:t>And the nations are in your brightness,</w:t>
+      </w:r>
+    </w:p>
+    <w:p>
+      <w:pPr>
+        <w:pStyle w:val="EngHangEnd"/>
+      </w:pPr>
+      <w:r>
+        <w:t>O Mary, the Mother of God.</w:t>
+      </w:r>
+    </w:p>
+    <w:p>
+      <w:pPr>
+        <w:pStyle w:val="Body"/>
+      </w:pPr>
+      <w:r>
+        <w:t>Lord have mercy. Lord have mercy. Lord have mercy.</w:t>
+      </w:r>
+    </w:p>
+    <w:p>
+      <w:pPr>
+        <w:pStyle w:val="Heading4"/>
+      </w:pPr>
+      <w:r>
+        <w:t>A Third Prayer of Marriage</w:t>
+      </w:r>
+    </w:p>
+    <w:p>
+      <w:pPr>
+        <w:pStyle w:val="Rubric"/>
+      </w:pPr>
+      <w:r>
+        <w:t>Lacking in Kitchener</w:t>
+      </w:r>
+    </w:p>
+    <w:p>
+      <w:pPr>
+        <w:pStyle w:val="Priest"/>
+      </w:pPr>
+      <w:r>
+        <w:t>Presbyter:</w:t>
+      </w:r>
+    </w:p>
+    <w:p>
+      <w:pPr>
+        <w:pStyle w:val="Body"/>
+      </w:pPr>
+      <w:r>
+        <w:t>O Lord our God, the great, the eternal, who brought life into being out of nonbeing, and Who created the universe by Your Logos, and formed man with Your pure Hands, in Your image and after Your likeness; and from one created the other, for You said that it is not good that a man should be alone, so You caused sleep to fall upon Adam, and he slumbered, and You took a rib from his side, and closed up flesh in its place. For this reason a man leaves his father and his mother, and cleaves to his wife, and they become one flesh, and what God has joined together, let no man put asunder.</w:t>
+      </w:r>
+    </w:p>
+    <w:p>
+      <w:pPr>
+        <w:pStyle w:val="Body"/>
+      </w:pPr>
+      <w:r>
+        <w:t xml:space="preserve">O You Who blessed Abraham with Sarah, Isaac with Rebecca, and Jacob with Leah and Rachel, and Who purified all who were joined in blessing, now also, O Lord and Master, look upon Your two servants, ____ and ____ his helpmeet. Confirm their union, and guard their bed in purity. Cover them and their home with Your invincible Rigth Hand. Deliver </w:t>
+      </w:r>
+      <w:r>
+        <w:lastRenderedPageBreak/>
+        <w:t>them from all evny and intrigues. Preserve them in oneness, harmony, and peace; grant them joy and happiness to present to You, O Loving God, the fruit of the life from the womb. Bless them, O God, as You blessed Abraham with Sarah, and Isaac with Rebecca, and Jacob with Leah and Rachel. As for the men and women who are gathered here with us, bless them in the Name of our Lord, God, and Saviour Jesus Christ, through Whom the glory, the honour, the dominion, and the adoration are due to You, with Him and Holy Spirit, the Life-Giver, Who is of one essence with You, now and at all times, and to the age of all ages. Amen.</w:t>
+      </w:r>
+    </w:p>
+    <w:p>
+      <w:pPr>
+        <w:pStyle w:val="Priest"/>
+      </w:pPr>
+      <w:r>
+        <w:t>People:</w:t>
+      </w:r>
+    </w:p>
+    <w:p>
+      <w:pPr>
+        <w:pStyle w:val="EngHang"/>
+      </w:pPr>
+      <w:r>
         <w:t>Do not forget Your Covenant,</w:t>
       </w:r>
     </w:p>
@@ -19214,6 +19270,7 @@
         <w:t xml:space="preserve">You rmercy is </w:t>
       </w:r>
       <w:r>
+        <w:lastRenderedPageBreak/>
         <w:t xml:space="preserve">great </w:t>
       </w:r>
       <w:r>
@@ -19252,7 +19309,285 @@
         <w:pStyle w:val="Priest"/>
       </w:pPr>
       <w:r>
+        <w:t>People:</w:t>
+      </w:r>
+    </w:p>
+    <w:p>
+      <w:pPr>
+        <w:pStyle w:val="EngHang"/>
+      </w:pPr>
+      <w:r>
+        <w:t>May God bless us,</w:t>
+      </w:r>
+    </w:p>
+    <w:p>
+      <w:pPr>
+        <w:pStyle w:val="EngHang"/>
+      </w:pPr>
+      <w:r>
+        <w:t>And let us bless His holy Name,</w:t>
+      </w:r>
+    </w:p>
+    <w:p>
+      <w:pPr>
+        <w:pStyle w:val="EngHang"/>
+      </w:pPr>
+      <w:r>
+        <w:t>And may His praise be</w:t>
+      </w:r>
+    </w:p>
+    <w:p>
+      <w:pPr>
+        <w:pStyle w:val="EngHangEnd"/>
+      </w:pPr>
+      <w:r>
+        <w:t>Always on our lips.</w:t>
+      </w:r>
+    </w:p>
+    <w:p>
+      <w:pPr>
+        <w:pStyle w:val="EngHang"/>
+      </w:pPr>
+      <w:r>
+        <w:t>Blessed be the Father and the Son,</w:t>
+      </w:r>
+    </w:p>
+    <w:p>
+      <w:pPr>
+        <w:pStyle w:val="EngHang"/>
+      </w:pPr>
+      <w:r>
+        <w:t>And the Holy Spirit,</w:t>
+      </w:r>
+    </w:p>
+    <w:p>
+      <w:pPr>
+        <w:pStyle w:val="EngHang"/>
+      </w:pPr>
+      <w:r>
+        <w:t>The perfect Trinity,</w:t>
+      </w:r>
+    </w:p>
+    <w:p>
+      <w:pPr>
+        <w:pStyle w:val="EngHangEnd"/>
+      </w:pPr>
+      <w:r>
+        <w:t>We worship Him and glorify Him.</w:t>
+      </w:r>
+    </w:p>
+    <w:p>
+      <w:pPr>
+        <w:pStyle w:val="Body"/>
+      </w:pPr>
+      <w:r>
+        <w:t>Lord have mercy. Lord have mercy. Lord have mercy.</w:t>
+      </w:r>
+    </w:p>
+    <w:p>
+      <w:pPr>
+        <w:pStyle w:val="Heading4"/>
+      </w:pPr>
+      <w:r>
+        <w:t>The Blessing of the Oil</w:t>
+      </w:r>
+    </w:p>
+    <w:p>
+      <w:pPr>
+        <w:pStyle w:val="Rubrics"/>
+      </w:pPr>
+      <w:r>
+        <w:t>The presbyter, holding the oil, says the following prayer:</w:t>
+      </w:r>
+    </w:p>
+    <w:p>
+      <w:pPr>
+        <w:pStyle w:val="Priest"/>
+      </w:pPr>
+      <w:r>
+        <w:t>Presbyter:</w:t>
+      </w:r>
+    </w:p>
+    <w:p>
+      <w:pPr>
+        <w:pStyle w:val="Body"/>
+      </w:pPr>
+      <w:r>
+        <w:t>O Master, Lord, God the Pantocrator, the Father of our Lord, God and Saviour, Jesus Christ, Who, from the fruit of the sweet olive, anoint</w:t>
+      </w:r>
+      <w:r>
+        <w:t>ed</w:t>
+      </w:r>
+      <w:r>
+        <w:t xml:space="preserve"> priests and kings and prophets: We pray and beseech </w:t>
+      </w:r>
+      <w:r>
+        <w:t>You</w:t>
+      </w:r>
+      <w:r>
+        <w:t xml:space="preserve">, O Lord, the Good Lover of mankind, bless this oil with a blessing, that it may be an oil of sanctification for </w:t>
+      </w:r>
+      <w:r>
+        <w:t>Your</w:t>
+      </w:r>
+      <w:r>
+        <w:t xml:space="preserve"> servants, </w:t>
+      </w:r>
+      <w:r>
+        <w:t>_____</w:t>
+      </w:r>
+      <w:r>
+        <w:t xml:space="preserve"> and </w:t>
+      </w:r>
+      <w:r>
+        <w:t>_____</w:t>
+      </w:r>
+      <w:r>
+        <w:t>;</w:t>
+      </w:r>
+    </w:p>
+    <w:p>
+      <w:pPr>
+        <w:pStyle w:val="Priest"/>
+      </w:pPr>
+      <w:r>
+        <w:t>People:</w:t>
+      </w:r>
+    </w:p>
+    <w:p>
+      <w:pPr>
+        <w:pStyle w:val="Body"/>
+      </w:pPr>
+      <w:r>
+        <w:t>Amen.</w:t>
+      </w:r>
+    </w:p>
+    <w:p>
+      <w:pPr>
+        <w:pStyle w:val="Rubrics"/>
+      </w:pPr>
+      <w:r>
+        <w:t>The presbyter continues with these verses, and the people respond to each with “Amen:”</w:t>
+      </w:r>
+    </w:p>
+    <w:p>
+      <w:pPr>
+        <w:pStyle w:val="Body"/>
+      </w:pPr>
+      <w:r>
+        <w:t>A weapon of truth and righteousness;</w:t>
+      </w:r>
+    </w:p>
+    <w:p>
+      <w:pPr>
+        <w:pStyle w:val="Body"/>
+      </w:pPr>
+      <w:r>
+        <w:t>An anointing of purification and incorruption;</w:t>
+      </w:r>
+    </w:p>
+    <w:p>
+      <w:pPr>
+        <w:pStyle w:val="Body"/>
+      </w:pPr>
+      <w:r>
+        <w:t>A light, and an unfading beauty;</w:t>
+      </w:r>
+    </w:p>
+    <w:p>
+      <w:pPr>
+        <w:pStyle w:val="Body"/>
+      </w:pPr>
+      <w:r>
+        <w:t>For rejoicing and true adornment;</w:t>
+      </w:r>
+    </w:p>
+    <w:p>
+      <w:pPr>
+        <w:pStyle w:val="Body"/>
+      </w:pPr>
+      <w:r>
         <w:lastRenderedPageBreak/>
+        <w:t>For might and safety, and victory against all the workings of the adversary;</w:t>
+      </w:r>
+    </w:p>
+    <w:p>
+      <w:pPr>
+        <w:pStyle w:val="Body"/>
+      </w:pPr>
+      <w:r>
+        <w:t>For renewal and salvation of their soul, their body and their spirit;</w:t>
+      </w:r>
+    </w:p>
+    <w:p>
+      <w:pPr>
+        <w:pStyle w:val="Body"/>
+      </w:pPr>
+      <w:r>
+        <w:t>For wealth and the fruit of good works.</w:t>
+      </w:r>
+    </w:p>
+    <w:p>
+      <w:pPr>
+        <w:pStyle w:val="Rubric"/>
+      </w:pPr>
+      <w:r>
+        <w:t xml:space="preserve">The </w:t>
+      </w:r>
+      <w:r>
+        <w:t>presbyter</w:t>
+      </w:r>
+      <w:r>
+        <w:t xml:space="preserve"> continues:</w:t>
+      </w:r>
+    </w:p>
+    <w:p>
+      <w:pPr>
+        <w:pStyle w:val="Body"/>
+      </w:pPr>
+    </w:p>
+    <w:p>
+      <w:pPr>
+        <w:pStyle w:val="Body"/>
+      </w:pPr>
+      <w:r>
+        <w:t xml:space="preserve">To the glory and honour of </w:t>
+      </w:r>
+      <w:r>
+        <w:t>Your</w:t>
+      </w:r>
+      <w:r>
+        <w:t xml:space="preserve"> Holy Name, with </w:t>
+      </w:r>
+      <w:r>
+        <w:t>Your</w:t>
+      </w:r>
+      <w:r>
+        <w:t xml:space="preserve"> Only-Begotten Son, and the Holy Life-Giving Spirit, Co-Essential with </w:t>
+      </w:r>
+      <w:r>
+        <w:t xml:space="preserve">You, now, and at all times, and </w:t>
+      </w:r>
+      <w:r>
+        <w:t>to the age of all ages.  Amen.</w:t>
+      </w:r>
+    </w:p>
+    <w:p>
+      <w:pPr>
+        <w:pStyle w:val="Rubrics"/>
+      </w:pPr>
+      <w:r>
+        <w:t>The presbyter anoints the bridegroom</w:t>
+      </w:r>
+      <w:r>
+        <w:t xml:space="preserve"> with oil, while the people sing,</w:t>
+      </w:r>
+    </w:p>
+    <w:p>
+      <w:pPr>
+        <w:pStyle w:val="Priest"/>
+      </w:pPr>
+      <w:r>
         <w:t>People:</w:t>
       </w:r>
     </w:p>
@@ -19261,23 +19596,31 @@
         <w:pStyle w:val="EngHang"/>
       </w:pPr>
       <w:r>
-        <w:t>May God bless us,</w:t>
-      </w:r>
-    </w:p>
-    <w:p>
-      <w:pPr>
-        <w:pStyle w:val="EngHang"/>
-      </w:pPr>
-      <w:r>
-        <w:t>And let us bless His holy Name,</w:t>
-      </w:r>
-    </w:p>
-    <w:p>
-      <w:pPr>
-        <w:pStyle w:val="EngHang"/>
-      </w:pPr>
-      <w:r>
-        <w:t>And may His praise be</w:t>
+        <w:t>May this oil drive away the demons,</w:t>
+      </w:r>
+    </w:p>
+    <w:p>
+      <w:pPr>
+        <w:pStyle w:val="EngHang"/>
+      </w:pPr>
+      <w:r>
+        <w:t>May this oil avail against evil spirits,</w:t>
+      </w:r>
+    </w:p>
+    <w:p>
+      <w:pPr>
+        <w:pStyle w:val="EngHang"/>
+      </w:pPr>
+      <w:r>
+        <w:t>May this oil be of the angels,</w:t>
+      </w:r>
+    </w:p>
+    <w:p>
+      <w:pPr>
+        <w:pStyle w:val="EngHang"/>
+      </w:pPr>
+      <w:r>
+        <w:t>May this aoil avail against the assults of unclean spirits,</w:t>
       </w:r>
     </w:p>
     <w:p>
@@ -19285,15 +19628,15 @@
         <w:pStyle w:val="EngHangEnd"/>
       </w:pPr>
       <w:r>
-        <w:t>Always on our lips.</w:t>
-      </w:r>
-    </w:p>
-    <w:p>
-      <w:pPr>
-        <w:pStyle w:val="EngHang"/>
-      </w:pPr>
-      <w:r>
-        <w:t>Blessed be the Father and the Son,</w:t>
+        <w:t>Through Jesus Christ, the King of glory.</w:t>
+      </w:r>
+    </w:p>
+    <w:p>
+      <w:pPr>
+        <w:pStyle w:val="EngHang"/>
+      </w:pPr>
+      <w:r>
+        <w:t>For blessed is the Father and the Son,</w:t>
       </w:r>
     </w:p>
     <w:p>
@@ -19317,7 +19660,188 @@
         <w:pStyle w:val="EngHangEnd"/>
       </w:pPr>
       <w:r>
-        <w:t>We worship Him and glorify Him.</w:t>
+        <w:t>We worship Him, we glorify Him.</w:t>
+      </w:r>
+    </w:p>
+    <w:p>
+      <w:pPr>
+        <w:pStyle w:val="Rubrics"/>
+      </w:pPr>
+      <w:r>
+        <w:t>A</w:t>
+      </w:r>
+      <w:r>
+        <w:t xml:space="preserve">nd </w:t>
+      </w:r>
+      <w:r>
+        <w:t>he anoints the bride with the oil, while the people sing,</w:t>
+      </w:r>
+    </w:p>
+    <w:p>
+      <w:pPr>
+        <w:pStyle w:val="EngHang"/>
+      </w:pPr>
+      <w:r>
+        <w:t>You have anointed my head with oil,</w:t>
+      </w:r>
+    </w:p>
+    <w:p>
+      <w:pPr>
+        <w:pStyle w:val="EngHang"/>
+      </w:pPr>
+      <w:r>
+        <w:t>And Your cup inebriates me like strong wine.</w:t>
+      </w:r>
+    </w:p>
+    <w:p>
+      <w:pPr>
+        <w:pStyle w:val="EngHangEnd"/>
+      </w:pPr>
+      <w:r>
+        <w:t>Your merc</w:t>
+      </w:r>
+      <w:r>
+        <w:t>y will follow me all the days of my life.</w:t>
+      </w:r>
+    </w:p>
+    <w:p>
+      <w:pPr>
+        <w:pStyle w:val="EngHang"/>
+      </w:pPr>
+      <w:r>
+        <w:lastRenderedPageBreak/>
+        <w:t>All nations</w:t>
+      </w:r>
+    </w:p>
+    <w:p>
+      <w:pPr>
+        <w:pStyle w:val="EngHang"/>
+      </w:pPr>
+      <w:r>
+        <w:t xml:space="preserve">will bless </w:t>
+      </w:r>
+      <w:r>
+        <w:t>both</w:t>
+      </w:r>
+    </w:p>
+    <w:p>
+      <w:pPr>
+        <w:pStyle w:val="EngHang"/>
+      </w:pPr>
+      <w:r>
+        <w:t>of them, saying,</w:t>
+      </w:r>
+    </w:p>
+    <w:p>
+      <w:pPr>
+        <w:pStyle w:val="EngHangEnd"/>
+      </w:pPr>
+      <w:r>
+        <w:t>“So be it. Amen.”</w:t>
+      </w:r>
+    </w:p>
+    <w:p>
+      <w:pPr>
+        <w:pStyle w:val="EngHang"/>
+      </w:pPr>
+      <w:r>
+        <w:t>The Lord sent His angel;</w:t>
+      </w:r>
+    </w:p>
+    <w:p>
+      <w:pPr>
+        <w:pStyle w:val="EngHang"/>
+      </w:pPr>
+      <w:r>
+        <w:t>He took me away from my fathers’ sheep,</w:t>
+      </w:r>
+    </w:p>
+    <w:p>
+      <w:pPr>
+        <w:pStyle w:val="EngHang"/>
+      </w:pPr>
+      <w:r>
+        <w:t>And anointed me with the oil</w:t>
+      </w:r>
+    </w:p>
+    <w:p>
+      <w:pPr>
+        <w:pStyle w:val="EngHangEnd"/>
+      </w:pPr>
+      <w:r>
+        <w:t>Of His anointing.</w:t>
+      </w:r>
+    </w:p>
+    <w:p>
+      <w:pPr>
+        <w:pStyle w:val="EngHang"/>
+      </w:pPr>
+      <w:r>
+        <w:t>My brothers are good and strong;</w:t>
+      </w:r>
+    </w:p>
+    <w:p>
+      <w:pPr>
+        <w:pStyle w:val="EngHang"/>
+      </w:pPr>
+      <w:r>
+        <w:t>They will bless me;</w:t>
+      </w:r>
+    </w:p>
+    <w:p>
+      <w:pPr>
+        <w:pStyle w:val="EngHang"/>
+      </w:pPr>
+      <w:r>
+        <w:t>They will say,</w:t>
+      </w:r>
+    </w:p>
+    <w:p>
+      <w:pPr>
+        <w:pStyle w:val="EngHangEnd"/>
+      </w:pPr>
+      <w:r>
+        <w:t>So be it, so be it. Amen.</w:t>
+      </w:r>
+    </w:p>
+    <w:p>
+      <w:pPr>
+        <w:pStyle w:val="EngHang"/>
+      </w:pPr>
+      <w:r>
+        <w:t>For blessed is the Father and the Son,</w:t>
+      </w:r>
+    </w:p>
+    <w:p>
+      <w:pPr>
+        <w:pStyle w:val="EngHang"/>
+      </w:pPr>
+      <w:r>
+        <w:t>And the Holy Spirit,</w:t>
+      </w:r>
+    </w:p>
+    <w:p>
+      <w:pPr>
+        <w:pStyle w:val="EngHang"/>
+      </w:pPr>
+      <w:r>
+        <w:t>The perfect Trinity,</w:t>
+      </w:r>
+    </w:p>
+    <w:p>
+      <w:pPr>
+        <w:pStyle w:val="EngHangEnd"/>
+      </w:pPr>
+      <w:r>
+        <w:t>We worship Him, we glorify Him.</w:t>
+      </w:r>
+    </w:p>
+    <w:p>
+      <w:pPr>
+        <w:pStyle w:val="Priest"/>
+      </w:pPr>
+      <w:r>
+        <w:t>People:</w:t>
       </w:r>
     </w:p>
     <w:p>
@@ -19333,7 +19857,51 @@
         <w:pStyle w:val="Heading4"/>
       </w:pPr>
       <w:r>
-        <w:t>The Blessing of the Oil</w:t>
+        <w:t>A Prayer After Anointing with Oil</w:t>
+      </w:r>
+    </w:p>
+    <w:p>
+      <w:pPr>
+        <w:pStyle w:val="Priest"/>
+      </w:pPr>
+      <w:r>
+        <w:t>Presbyter:</w:t>
+      </w:r>
+    </w:p>
+    <w:p>
+      <w:pPr>
+        <w:pStyle w:val="Body"/>
+      </w:pPr>
+      <w:r>
+        <w:t xml:space="preserve">O Lord, the God of hosts, Whose mercies are countelss, Whose goodness is beyond comprehension, accept our supplications to Yourself. Guard Your servants, ____ and ____. Protect their unity. Keep their bed in purity. Strengthen them by Your pure angels, and send a multitude of Your compassions from Your prepared habitation. Disperse our many iniquities by Your goodness, and grant we too, to be in the places of rest of Your saints in the Kingdom of Heaven, through Your Only-Begotten Son, Jesus Christ, our Lord, through Whom the glory, the honour, the dominion, and the adoration are due to You, with Him and the Holy Spirit, the Life-Giver, </w:t>
+      </w:r>
+      <w:r>
+        <w:lastRenderedPageBreak/>
+        <w:t>who is of one essence with You, now at at all tiems, and to the age of all ages. Amen.</w:t>
+      </w:r>
+    </w:p>
+    <w:p>
+      <w:pPr>
+        <w:pStyle w:val="Priest"/>
+      </w:pPr>
+      <w:r>
+        <w:t>People:</w:t>
+      </w:r>
+    </w:p>
+    <w:p>
+      <w:pPr>
+        <w:pStyle w:val="Body"/>
+      </w:pPr>
+      <w:r>
+        <w:t>Lord have mercy. Lord have mercy. Lord have mercy.</w:t>
+      </w:r>
+    </w:p>
+    <w:p>
+      <w:pPr>
+        <w:pStyle w:val="Heading4"/>
+      </w:pPr>
+      <w:r>
+        <w:t>The Blessing of the Crowns</w:t>
       </w:r>
     </w:p>
     <w:p>
@@ -19341,53 +19909,33 @@
         <w:pStyle w:val="Rubrics"/>
       </w:pPr>
       <w:r>
-        <w:t>The presbyter, holding the oil, says the following prayer:</w:t>
-      </w:r>
-    </w:p>
-    <w:p>
-      <w:pPr>
-        <w:pStyle w:val="Priest"/>
-      </w:pPr>
-      <w:r>
-        <w:t>Presbyter:</w:t>
-      </w:r>
-    </w:p>
-    <w:p>
-      <w:pPr>
-        <w:pStyle w:val="Body"/>
-      </w:pPr>
-      <w:r>
-        <w:t>O Master, Lord, God the Pantocrator, the Father of our Lord, God and Saviour, Jesus Christ, Who, from the fruit of the sweet olive, anoint</w:t>
-      </w:r>
-      <w:r>
-        <w:t>ed</w:t>
-      </w:r>
-      <w:r>
-        <w:t xml:space="preserve"> priests and kings and prophets: We pray and beseech </w:t>
-      </w:r>
-      <w:r>
-        <w:t>You</w:t>
-      </w:r>
-      <w:r>
-        <w:t xml:space="preserve">, O Lord, the Good Lover of mankind, bless this oil with a blessing, that it may be an oil of sanctification for </w:t>
+        <w:t>The presbyter, holding the crowns, says the following prayer:</w:t>
+      </w:r>
+    </w:p>
+    <w:p>
+      <w:pPr>
+        <w:pStyle w:val="Body"/>
+      </w:pPr>
+      <w:r>
+        <w:t xml:space="preserve">O Lord, Who </w:t>
+      </w:r>
+      <w:r>
+        <w:t>is Holy, Who crowns</w:t>
+      </w:r>
+      <w:r>
+        <w:t xml:space="preserve"> </w:t>
       </w:r>
       <w:r>
         <w:t>Your</w:t>
       </w:r>
       <w:r>
-        <w:t xml:space="preserve"> servants, </w:t>
-      </w:r>
-      <w:r>
-        <w:t>_____</w:t>
-      </w:r>
-      <w:r>
-        <w:t xml:space="preserve"> and </w:t>
-      </w:r>
-      <w:r>
-        <w:t>_____</w:t>
-      </w:r>
-      <w:r>
-        <w:t>;</w:t>
+        <w:t xml:space="preserve"> saints with unfading crowns, Who united into one the heavenly and the earthly: Bless now, O our Master, these crowns, which we have prepared to set upon </w:t>
+      </w:r>
+      <w:r>
+        <w:t>Your</w:t>
+      </w:r>
+      <w:r>
+        <w:t xml:space="preserve"> servants.  Let them be to them crowns of glory and honour;</w:t>
       </w:r>
     </w:p>
     <w:p>
@@ -19411,247 +19959,6 @@
         <w:pStyle w:val="Rubrics"/>
       </w:pPr>
       <w:r>
-        <w:t>The presbyter continues with these verses, and the people respond to each with “Amen:”</w:t>
-      </w:r>
-    </w:p>
-    <w:p>
-      <w:pPr>
-        <w:pStyle w:val="Body"/>
-      </w:pPr>
-      <w:r>
-        <w:t>A weapon of truth and righteousness;</w:t>
-      </w:r>
-    </w:p>
-    <w:p>
-      <w:pPr>
-        <w:pStyle w:val="Body"/>
-      </w:pPr>
-      <w:r>
-        <w:t>An anointing of purification and incorruption;</w:t>
-      </w:r>
-    </w:p>
-    <w:p>
-      <w:pPr>
-        <w:pStyle w:val="Body"/>
-      </w:pPr>
-      <w:r>
-        <w:t>A light, and an unfading beauty;</w:t>
-      </w:r>
-    </w:p>
-    <w:p>
-      <w:pPr>
-        <w:pStyle w:val="Body"/>
-      </w:pPr>
-      <w:r>
-        <w:t>For rejoicing and true adornment;</w:t>
-      </w:r>
-    </w:p>
-    <w:p>
-      <w:pPr>
-        <w:pStyle w:val="Body"/>
-      </w:pPr>
-      <w:r>
-        <w:t>For might and safety, and victory against all the workings of the adversary;</w:t>
-      </w:r>
-    </w:p>
-    <w:p>
-      <w:pPr>
-        <w:pStyle w:val="Body"/>
-      </w:pPr>
-      <w:r>
-        <w:t>For renewal and salvation of their soul, their body and their spirit;</w:t>
-      </w:r>
-    </w:p>
-    <w:p>
-      <w:pPr>
-        <w:pStyle w:val="Body"/>
-      </w:pPr>
-      <w:r>
-        <w:t>For wealth and the fruit of good works.</w:t>
-      </w:r>
-    </w:p>
-    <w:p>
-      <w:pPr>
-        <w:pStyle w:val="Rubric"/>
-      </w:pPr>
-      <w:r>
-        <w:lastRenderedPageBreak/>
-        <w:t xml:space="preserve">The </w:t>
-      </w:r>
-      <w:r>
-        <w:t>presbyter</w:t>
-      </w:r>
-      <w:r>
-        <w:t xml:space="preserve"> continues:</w:t>
-      </w:r>
-    </w:p>
-    <w:p>
-      <w:pPr>
-        <w:pStyle w:val="Body"/>
-      </w:pPr>
-    </w:p>
-    <w:p>
-      <w:pPr>
-        <w:pStyle w:val="Body"/>
-      </w:pPr>
-      <w:r>
-        <w:t xml:space="preserve">To the glory and honour of </w:t>
-      </w:r>
-      <w:r>
-        <w:t>Your</w:t>
-      </w:r>
-      <w:r>
-        <w:t xml:space="preserve"> Holy Name, with </w:t>
-      </w:r>
-      <w:r>
-        <w:t>Your</w:t>
-      </w:r>
-      <w:r>
-        <w:t xml:space="preserve"> Only-Begotten Son, and the Holy Life-Giving Spirit, Co-Essential with </w:t>
-      </w:r>
-      <w:r>
-        <w:t xml:space="preserve">You, now, and at all times, and </w:t>
-      </w:r>
-      <w:r>
-        <w:t>to the age of all ages.  Amen.</w:t>
-      </w:r>
-    </w:p>
-    <w:p>
-      <w:pPr>
-        <w:pStyle w:val="Rubrics"/>
-      </w:pPr>
-      <w:r>
-        <w:t>The presbyter anoints the bridegroom and the bride with the oil.</w:t>
-      </w:r>
-    </w:p>
-    <w:p>
-      <w:pPr>
-        <w:pStyle w:val="Priest"/>
-      </w:pPr>
-      <w:r>
-        <w:t>People:</w:t>
-      </w:r>
-    </w:p>
-    <w:p>
-      <w:pPr>
-        <w:pStyle w:val="Body"/>
-      </w:pPr>
-      <w:r>
-        <w:t>Lord have mercy. Lord have mercy. Lord have mercy.</w:t>
-      </w:r>
-    </w:p>
-    <w:p>
-      <w:pPr>
-        <w:pStyle w:val="Heading4"/>
-      </w:pPr>
-      <w:r>
-        <w:t>A Prayer After Anointing with Oil</w:t>
-      </w:r>
-    </w:p>
-    <w:p>
-      <w:pPr>
-        <w:pStyle w:val="Rubric"/>
-      </w:pPr>
-      <w:r>
-        <w:t>Lacking in Kitchener</w:t>
-      </w:r>
-    </w:p>
-    <w:p>
-      <w:pPr>
-        <w:pStyle w:val="Priest"/>
-      </w:pPr>
-      <w:r>
-        <w:t>Presbyter:</w:t>
-      </w:r>
-    </w:p>
-    <w:p>
-      <w:pPr>
-        <w:pStyle w:val="Body"/>
-      </w:pPr>
-      <w:r>
-        <w:t>O Lord, the God of hosts, Whose mercies are countelss, Whose goodness is beyond comprehension, accept our supplications to Yourself. Guard Your servants, ____ and ____. Protect their unity. Keep their bed in purity. Strengthen them by Your pure angels, and send a multitude of Your compassions from Your prepared habitation. Disperse our many iniquities by Your goodness, and grant we too, to be in the places of rest of Your saints in the Kingdom of Heaven, through Your Only-Begotten Son, Jesus Christ, our Lord, through Whom the glory, the honour, the dominion, and the adoration are due to You, with Him and the Holy Spirit, the Life-Giver, who is of one essence with You, now at at all tiems, and to the age of all ages. Amen.</w:t>
-      </w:r>
-    </w:p>
-    <w:p>
-      <w:pPr>
-        <w:pStyle w:val="Priest"/>
-      </w:pPr>
-      <w:r>
-        <w:t>People:</w:t>
-      </w:r>
-    </w:p>
-    <w:p>
-      <w:pPr>
-        <w:pStyle w:val="Body"/>
-      </w:pPr>
-      <w:r>
-        <w:t>Lord have mercy. Lord have mercy. Lord have mercy.</w:t>
-      </w:r>
-    </w:p>
-    <w:p>
-      <w:pPr>
-        <w:pStyle w:val="Heading4"/>
-      </w:pPr>
-      <w:r>
-        <w:t>The Blessing of the Crowns</w:t>
-      </w:r>
-    </w:p>
-    <w:p>
-      <w:pPr>
-        <w:pStyle w:val="Rubrics"/>
-      </w:pPr>
-      <w:r>
-        <w:t>The presbyter, holding the crowns, says the following prayer:</w:t>
-      </w:r>
-    </w:p>
-    <w:p>
-      <w:pPr>
-        <w:pStyle w:val="Body"/>
-      </w:pPr>
-      <w:r>
-        <w:t xml:space="preserve">O Lord, Who </w:t>
-      </w:r>
-      <w:r>
-        <w:t>is Holy, Who crowns</w:t>
-      </w:r>
-      <w:r>
-        <w:t xml:space="preserve"> </w:t>
-      </w:r>
-      <w:r>
-        <w:t>Your</w:t>
-      </w:r>
-      <w:r>
-        <w:t xml:space="preserve"> saints with unfading crowns, Who united into one the heavenly and the earthly: Bless now, O our Master, these crowns, which we have prepared to set upon </w:t>
-      </w:r>
-      <w:r>
-        <w:t>Your</w:t>
-      </w:r>
-      <w:r>
-        <w:t xml:space="preserve"> servants.  Let them be to them crowns of glory and honour;</w:t>
-      </w:r>
-    </w:p>
-    <w:p>
-      <w:pPr>
-        <w:pStyle w:val="Priest"/>
-      </w:pPr>
-      <w:r>
-        <w:t>People:</w:t>
-      </w:r>
-    </w:p>
-    <w:p>
-      <w:pPr>
-        <w:pStyle w:val="Body"/>
-      </w:pPr>
-      <w:r>
-        <w:t>Amen.</w:t>
-      </w:r>
-    </w:p>
-    <w:p>
-      <w:pPr>
-        <w:pStyle w:val="Rubrics"/>
-      </w:pPr>
-      <w:r>
-        <w:lastRenderedPageBreak/>
         <w:t>The presbyter continues with these verses, and the people respond to each with, “Amen:”</w:t>
       </w:r>
     </w:p>
@@ -19850,7 +20157,15 @@
           <w:sz w:val="24"/>
           <w:szCs w:val="24"/>
         </w:rPr>
-        <w:t>Make them to rejoice in the sight of sons and daughters, and those to whom they will give birth, bring them up to be profitable members of Your One, Holy, Catholic and Apostolic Church, firm in the Orthodox faith forever.  Guide them in the way of righteousness, through the good will of Your Good Father, and the Holy Spirit, now, and at all times, and to the age of all ages.  Amen.</w:t>
+        <w:t xml:space="preserve">Make them to rejoice in the sight of sons and daughters, and those to whom they will give birth, bring them up to be profitable members of Your One, Holy, Catholic and Apostolic Church, firm in the Orthodox faith forever.  Guide them in the way of righteousness, through the good will of Your Good Father, and the Holy Spirit, now, and at all times, and to the </w:t>
+      </w:r>
+      <w:r>
+        <w:rPr>
+          <w:sz w:val="24"/>
+          <w:szCs w:val="24"/>
+        </w:rPr>
+        <w:lastRenderedPageBreak/>
+        <w:t>age of all ages.  Amen.</w:t>
       </w:r>
     </w:p>
     <w:p>
@@ -19866,7 +20181,13 @@
         <w:pStyle w:val="EngHang"/>
       </w:pPr>
       <w:r>
-        <w:t>Set the crowns, O {priest/presbyter} of Immanuel;</w:t>
+        <w:t>Set the crowns, O {</w:t>
+      </w:r>
+      <w:r>
+        <w:t>archpriest/</w:t>
+      </w:r>
+      <w:r>
+        <w:t>priest/presbyter} of Immanuel;</w:t>
       </w:r>
     </w:p>
     <w:p>
@@ -19895,10 +20216,21 @@
     </w:p>
     <w:p>
       <w:pPr>
+        <w:pStyle w:val="Heading4"/>
+      </w:pPr>
+      <w:r>
+        <w:t>The Crowning</w:t>
+      </w:r>
+    </w:p>
+    <w:p>
+      <w:pPr>
         <w:pStyle w:val="Rubrics"/>
       </w:pPr>
       <w:r>
-        <w:t>The presbyter placews the crowns on their heads, and says,</w:t>
+        <w:t>The presbyter places</w:t>
+      </w:r>
+      <w:r>
+        <w:t xml:space="preserve"> the crowns on their heads, and says,</w:t>
       </w:r>
     </w:p>
     <w:p>
@@ -19979,7 +20311,6 @@
         <w:pStyle w:val="Body"/>
       </w:pPr>
       <w:r>
-        <w:lastRenderedPageBreak/>
         <w:t xml:space="preserve">For </w:t>
       </w:r>
       <w:r>
@@ -20085,7 +20416,16 @@
         <w:pStyle w:val="Body"/>
       </w:pPr>
       <w:r>
-        <w:t>Crown them with glory and honour, O Father.</w:t>
+        <w:t xml:space="preserve">Crown them </w:t>
+      </w:r>
+      <w:r>
+        <w:t xml:space="preserve">with glory and honour, O Father. </w:t>
+      </w:r>
+      <w:r>
+        <w:rPr>
+          <w:rStyle w:val="RubricsInBodyChar"/>
+        </w:rPr>
+        <w:t>[Amen.]</w:t>
       </w:r>
     </w:p>
     <w:p>
@@ -20095,14 +20435,428 @@
       <w:r>
         <w:t>Bless them, O Only-Begotten Son.</w:t>
       </w:r>
-    </w:p>
-    <w:p>
-      <w:pPr>
-        <w:pStyle w:val="Body"/>
+      <w:r>
+        <w:rPr>
+          <w:rStyle w:val="RubricsInBodyChar"/>
+        </w:rPr>
+        <w:t xml:space="preserve"> [Amen.]</w:t>
+      </w:r>
+    </w:p>
+    <w:p>
+      <w:pPr>
+        <w:pStyle w:val="Body"/>
+        <w:rPr>
+          <w:rStyle w:val="RubricsInBodyChar"/>
+        </w:rPr>
       </w:pPr>
       <w:r>
         <w:t>Sanctify them, O Holy Spirit.</w:t>
       </w:r>
+      <w:r>
+        <w:rPr>
+          <w:rStyle w:val="RubricsInBodyChar"/>
+        </w:rPr>
+        <w:t xml:space="preserve"> [Amen.]</w:t>
+      </w:r>
+    </w:p>
+    <w:p>
+      <w:pPr>
+        <w:pStyle w:val="Rubrics"/>
+        <w:rPr>
+          <w:rStyle w:val="RubricsInBodyChar"/>
+          <w:i/>
+        </w:rPr>
+      </w:pPr>
+      <w:r>
+        <w:rPr>
+          <w:rStyle w:val="RubricsInBodyChar"/>
+          <w:i/>
+        </w:rPr>
+        <w:t xml:space="preserve">The </w:t>
+      </w:r>
+      <w:r>
+        <w:rPr>
+          <w:rStyle w:val="RubricsInBodyChar"/>
+          <w:i/>
+        </w:rPr>
+        <w:t>Kitchener book proceeds directly to the Command to the Bride and the Bridegroom.</w:t>
+      </w:r>
+    </w:p>
+    <w:p>
+      <w:pPr>
+        <w:pStyle w:val="Priest"/>
+      </w:pPr>
+      <w:r>
+        <w:t>People:</w:t>
+      </w:r>
+    </w:p>
+    <w:p>
+      <w:pPr>
+        <w:pStyle w:val="Body"/>
+      </w:pPr>
+      <w:r>
+        <w:t>In the Name of the Father and the Son and the Holy Spirit: the Holy and co-essential Trinity: Worthy! Worthy! Worthy are the bridegroom and his helpmeet!</w:t>
+      </w:r>
+    </w:p>
+    <w:p>
+      <w:pPr>
+        <w:pStyle w:val="Rubric"/>
+      </w:pPr>
+      <w:r>
+        <w:lastRenderedPageBreak/>
+        <w:t>In the Adam tune:</w:t>
+      </w:r>
+    </w:p>
+    <w:p>
+      <w:pPr>
+        <w:pStyle w:val="EngHang"/>
+      </w:pPr>
+      <w:r>
+        <w:t>The Lord has granted</w:t>
+      </w:r>
+    </w:p>
+    <w:p>
+      <w:pPr>
+        <w:pStyle w:val="EngHang"/>
+      </w:pPr>
+      <w:r>
+        <w:t>Unfading crowns</w:t>
+      </w:r>
+    </w:p>
+    <w:p>
+      <w:pPr>
+        <w:pStyle w:val="EngHang"/>
+      </w:pPr>
+      <w:r>
+        <w:t>To this bridegroom</w:t>
+      </w:r>
+    </w:p>
+    <w:p>
+      <w:pPr>
+        <w:pStyle w:val="EngHangEnd"/>
+      </w:pPr>
+      <w:r>
+        <w:t>Of Jesus Christ.</w:t>
+      </w:r>
+    </w:p>
+    <w:p>
+      <w:pPr>
+        <w:pStyle w:val="EngHang"/>
+      </w:pPr>
+      <w:r>
+        <w:t>Be enlightened, be enlightened,</w:t>
+      </w:r>
+    </w:p>
+    <w:p>
+      <w:pPr>
+        <w:pStyle w:val="EngHang"/>
+      </w:pPr>
+      <w:r>
+        <w:t>O bridegrrom,</w:t>
+      </w:r>
+    </w:p>
+    <w:p>
+      <w:pPr>
+        <w:pStyle w:val="EngHang"/>
+      </w:pPr>
+      <w:r>
+        <w:t>With your true bride,</w:t>
+      </w:r>
+    </w:p>
+    <w:p>
+      <w:pPr>
+        <w:pStyle w:val="EngHangEnd"/>
+      </w:pPr>
+      <w:r>
+        <w:t>In the prepared habitation.</w:t>
+      </w:r>
+    </w:p>
+    <w:p>
+      <w:pPr>
+        <w:pStyle w:val="EngHang"/>
+      </w:pPr>
+      <w:r>
+        <w:t>Accept the joy,</w:t>
+      </w:r>
+    </w:p>
+    <w:p>
+      <w:pPr>
+        <w:pStyle w:val="EngHang"/>
+      </w:pPr>
+      <w:r>
+        <w:t>Accept the gift of God,</w:t>
+      </w:r>
+    </w:p>
+    <w:p>
+      <w:pPr>
+        <w:pStyle w:val="EngHang"/>
+      </w:pPr>
+      <w:r>
+        <w:t>That Christ our God</w:t>
+      </w:r>
+    </w:p>
+    <w:p>
+      <w:pPr>
+        <w:pStyle w:val="EngHangEnd"/>
+      </w:pPr>
+      <w:r>
+        <w:t>Has granted you.</w:t>
+      </w:r>
+    </w:p>
+    <w:p>
+      <w:pPr>
+        <w:pStyle w:val="EngHang"/>
+      </w:pPr>
+      <w:r>
+        <w:t>Go with joy</w:t>
+      </w:r>
+    </w:p>
+    <w:p>
+      <w:pPr>
+        <w:pStyle w:val="EngHang"/>
+      </w:pPr>
+      <w:r>
+        <w:t>To your bridal chamber,</w:t>
+      </w:r>
+    </w:p>
+    <w:p>
+      <w:pPr>
+        <w:pStyle w:val="EngHang"/>
+      </w:pPr>
+      <w:r>
+        <w:t>Which is decorated</w:t>
+      </w:r>
+    </w:p>
+    <w:p>
+      <w:pPr>
+        <w:pStyle w:val="EngHangEnd"/>
+      </w:pPr>
+      <w:r>
+        <w:t>In diverse ways.</w:t>
+      </w:r>
+    </w:p>
+    <w:p>
+      <w:pPr>
+        <w:pStyle w:val="EngHangEnd"/>
+      </w:pPr>
+      <w:r>
+        <w:t>Our Father…</w:t>
+      </w:r>
+    </w:p>
+    <w:p>
+      <w:pPr>
+        <w:pStyle w:val="Rubrics"/>
+      </w:pPr>
+      <w:r>
+        <w:t>The presbyter places the cross on the bridegroom’s head, and sig</w:t>
+      </w:r>
+      <w:r>
+        <w:t>ns him three times, saying,</w:t>
+      </w:r>
+    </w:p>
+    <w:p>
+      <w:pPr>
+        <w:pStyle w:val="Priest"/>
+      </w:pPr>
+      <w:r>
+        <w:t>Presbyter:</w:t>
+      </w:r>
+    </w:p>
+    <w:p>
+      <w:pPr>
+        <w:pStyle w:val="Body"/>
+      </w:pPr>
+      <w:r>
+        <w:t>May He Who blessed our fathers Adam, Noah, Abraham, and Moses in the land of Midian, bless you, O bridegroom, with your helpmeet. May He Who blessed Isaac the beloved, and Abel the first righteous one, and Solomon, and his father David, bless also you, O bridegrrom, with your helpmeet. May He who blessed our father Jacob, and the righteous Job, bless you sevenfold, O bridegroom, with your helpmeet.</w:t>
+      </w:r>
+    </w:p>
+    <w:p>
+      <w:pPr>
+        <w:pStyle w:val="Priest"/>
+      </w:pPr>
+      <w:r>
+        <w:lastRenderedPageBreak/>
+        <w:t>People:</w:t>
+      </w:r>
+    </w:p>
+    <w:p>
+      <w:pPr>
+        <w:pStyle w:val="Body"/>
+      </w:pPr>
+      <w:r>
+        <w:t>Lord have mercy. Lord have mercy. Lord have mercy.</w:t>
+      </w:r>
+    </w:p>
+    <w:p>
+      <w:pPr>
+        <w:pStyle w:val="Rubrics"/>
+      </w:pPr>
+      <w:r>
+        <w:t>And he signs the bride three times, saying,</w:t>
+      </w:r>
+    </w:p>
+    <w:p>
+      <w:pPr>
+        <w:pStyle w:val="Priest"/>
+      </w:pPr>
+      <w:r>
+        <w:t>Presbyter:</w:t>
+      </w:r>
+    </w:p>
+    <w:p>
+      <w:pPr>
+        <w:pStyle w:val="Body"/>
+      </w:pPr>
+      <w:r>
+        <w:t>May He Who blessed our father Adam with Eve, and Abraham with Sarah, and Isaac with Rebecca, bless also this marriage. May He Who blessed Jacob in his marriage, and Hanna the mother of Samuel, bless also this marriage. May He Who blessed Joseph with Asenath, and Zacharias with Elizabeth, and Mary the mother of the Bridegroom, and the rest of the blessed women, bless also this marriage.</w:t>
+      </w:r>
+    </w:p>
+    <w:p>
+      <w:pPr>
+        <w:pStyle w:val="Priest"/>
+      </w:pPr>
+      <w:r>
+        <w:t>People:</w:t>
+      </w:r>
+    </w:p>
+    <w:p>
+      <w:pPr>
+        <w:pStyle w:val="Body"/>
+      </w:pPr>
+      <w:r>
+        <w:t>Lord have mercy. Lord have mercy. Lord have mercy.</w:t>
+      </w:r>
+    </w:p>
+    <w:p>
+      <w:pPr>
+        <w:pStyle w:val="EngHang"/>
+      </w:pPr>
+      <w:r>
+        <w:t>The cherubim worship Him,</w:t>
+      </w:r>
+    </w:p>
+    <w:p>
+      <w:pPr>
+        <w:pStyle w:val="EngHang"/>
+      </w:pPr>
+      <w:r>
+        <w:t>And the seraphim glorify Him,</w:t>
+      </w:r>
+    </w:p>
+    <w:p>
+      <w:pPr>
+        <w:pStyle w:val="EngHangEnd"/>
+      </w:pPr>
+      <w:r>
+        <w:t>Proclaiming, and saying:</w:t>
+      </w:r>
+    </w:p>
+    <w:p>
+      <w:pPr>
+        <w:pStyle w:val="EngHang"/>
+      </w:pPr>
+      <w:r>
+        <w:t>“Holy, Holy, Holy,</w:t>
+      </w:r>
+    </w:p>
+    <w:p>
+      <w:pPr>
+        <w:pStyle w:val="EngHang"/>
+      </w:pPr>
+      <w:r>
+        <w:t>Lord of hosts,</w:t>
+      </w:r>
+    </w:p>
+    <w:p>
+      <w:pPr>
+        <w:pStyle w:val="EngHang"/>
+      </w:pPr>
+      <w:r>
+        <w:t>Honoured among the myriads,</w:t>
+      </w:r>
+    </w:p>
+    <w:p>
+      <w:pPr>
+        <w:pStyle w:val="EngHang"/>
+      </w:pPr>
+      <w:r>
+        <w:t>You are the incense, O our Saviour,</w:t>
+      </w:r>
+    </w:p>
+    <w:p>
+      <w:pPr>
+        <w:pStyle w:val="EngHangEnd"/>
+      </w:pPr>
+      <w:r>
+        <w:t>For You have come and saved us.”</w:t>
+      </w:r>
+    </w:p>
+    <w:p>
+      <w:pPr>
+        <w:pStyle w:val="Priest"/>
+      </w:pPr>
+      <w:r>
+        <w:t>Deacon:</w:t>
+      </w:r>
+      <w:r>
+        <w:rPr>
+          <w:rStyle w:val="FootnoteReference"/>
+        </w:rPr>
+        <w:footnoteReference w:id="9"/>
+      </w:r>
+    </w:p>
+    <w:p>
+      <w:pPr>
+        <w:pStyle w:val="EngHang"/>
+      </w:pPr>
+      <w:r>
+        <w:t>You are crowned, O bridegroom, in this assembly;</w:t>
+      </w:r>
+    </w:p>
+    <w:p>
+      <w:pPr>
+        <w:pStyle w:val="EngHang"/>
+      </w:pPr>
+      <w:r>
+        <w:t>A virgin sits at your right hand,</w:t>
+      </w:r>
+    </w:p>
+    <w:p>
+      <w:pPr>
+        <w:pStyle w:val="EngHang"/>
+      </w:pPr>
+      <w:r>
+        <w:t>Whom the Lord of might has set apart for you,</w:t>
+      </w:r>
+    </w:p>
+    <w:p>
+      <w:pPr>
+        <w:pStyle w:val="EngHangEnd"/>
+      </w:pPr>
+      <w:r>
+        <w:t>In perfection and purity, from among the people of the Lord.</w:t>
+      </w:r>
+    </w:p>
+    <w:p>
+      <w:pPr>
+        <w:pStyle w:val="Priest"/>
+      </w:pPr>
+      <w:r>
+        <w:t>People:</w:t>
+      </w:r>
+    </w:p>
+    <w:p>
+      <w:pPr>
+        <w:pStyle w:val="Body"/>
+      </w:pPr>
+      <w:r>
+        <w:t>Lord have mercy. Lord have mercy. Lord have mercy.</w:t>
+      </w:r>
+    </w:p>
+    <w:p>
+      <w:pPr>
+        <w:pStyle w:val="Priest"/>
+      </w:pPr>
     </w:p>
     <w:p>
       <w:pPr>
@@ -20191,10 +20945,86 @@
         <w:pStyle w:val="EngHang"/>
       </w:pPr>
       <w:r>
-        <w:t>The Lord has granted TODO</w:t>
-      </w:r>
-      <w:bookmarkStart w:id="23" w:name="_GoBack"/>
-      <w:bookmarkEnd w:id="23"/>
+        <w:t>My peace, which I have taken,</w:t>
+      </w:r>
+    </w:p>
+    <w:p>
+      <w:pPr>
+        <w:pStyle w:val="EngHang"/>
+      </w:pPr>
+      <w:r>
+        <w:t>From My good Father,</w:t>
+      </w:r>
+    </w:p>
+    <w:p>
+      <w:pPr>
+        <w:pStyle w:val="EngHang"/>
+      </w:pPr>
+      <w:r>
+        <w:t>I leave to You,</w:t>
+      </w:r>
+    </w:p>
+    <w:p>
+      <w:pPr>
+        <w:pStyle w:val="EngHangEnd"/>
+      </w:pPr>
+      <w:r>
+        <w:t>Now, and forever.</w:t>
+      </w:r>
+    </w:p>
+    <w:p>
+      <w:pPr>
+        <w:pStyle w:val="Priest"/>
+      </w:pPr>
+      <w:r>
+        <w:t>Deacon:</w:t>
+      </w:r>
+      <w:r>
+        <w:rPr>
+          <w:rStyle w:val="FootnoteReference"/>
+        </w:rPr>
+        <w:footnoteReference w:id="10"/>
+      </w:r>
+    </w:p>
+    <w:p>
+      <w:pPr>
+        <w:pStyle w:val="EngHang"/>
+      </w:pPr>
+      <w:r>
+        <w:t>Receive, O bridegroom, your bride;</w:t>
+      </w:r>
+    </w:p>
+    <w:p>
+      <w:pPr>
+        <w:pStyle w:val="EngHang"/>
+      </w:pPr>
+      <w:r>
+        <w:t>Jesus Christ has given her to you,</w:t>
+      </w:r>
+    </w:p>
+    <w:p>
+      <w:pPr>
+        <w:pStyle w:val="EngHang"/>
+      </w:pPr>
+      <w:r>
+        <w:t>By the hand of our father the {archpriest/preist/presbyter} He has given her to you,</w:t>
+      </w:r>
+    </w:p>
+    <w:p>
+      <w:pPr>
+        <w:pStyle w:val="EngHangEnd"/>
+      </w:pPr>
+      <w:r>
+        <w:t>And blessed you both with His holy Name.</w:t>
+      </w:r>
+    </w:p>
+    <w:p>
+      <w:pPr>
+        <w:pStyle w:val="Priest"/>
+      </w:pPr>
+      <w:r>
+        <w:t>People:</w:t>
+      </w:r>
     </w:p>
     <w:p>
       <w:pPr>
@@ -20209,6 +21039,7 @@
         <w:pStyle w:val="Rubrics"/>
       </w:pPr>
       <w:r>
+        <w:lastRenderedPageBreak/>
         <w:t>The presbyter addresses the bridegroom, saying,</w:t>
       </w:r>
     </w:p>
@@ -20239,7 +21070,6 @@
         <w:pStyle w:val="Body"/>
       </w:pPr>
       <w:r>
-        <w:lastRenderedPageBreak/>
         <w:t>Strive to do all that is good for her.  Be affectionate to her.  Make haste to do all that pleases her heart!  Take care of her as her parents did, in love and in humility.</w:t>
       </w:r>
     </w:p>
@@ -20283,6 +21113,12 @@
       <w:r>
         <w:t>Deacon:</w:t>
       </w:r>
+      <w:r>
+        <w:rPr>
+          <w:rStyle w:val="FootnoteReference"/>
+        </w:rPr>
+        <w:footnoteReference w:id="11"/>
+      </w:r>
     </w:p>
     <w:p>
       <w:pPr>
@@ -20364,6 +21200,7 @@
         <w:pStyle w:val="Body"/>
       </w:pPr>
       <w:r>
+        <w:lastRenderedPageBreak/>
         <w:t>Deal with him in the same manner as our mother Sarah, who  obeyed our father Abraham, and in love called him “my lord.”  God looked upon her obedience, blessed her, gave her Isaac in her old age, and made her offspring as the stars of heaven and as the sand on the seashore.</w:t>
       </w:r>
     </w:p>
@@ -20385,6 +21222,92 @@
     </w:p>
     <w:p>
       <w:pPr>
+        <w:pStyle w:val="EngHang"/>
+      </w:pPr>
+      <w:r>
+        <w:t>O King of peace,</w:t>
+      </w:r>
+    </w:p>
+    <w:p>
+      <w:pPr>
+        <w:pStyle w:val="EngHang"/>
+      </w:pPr>
+      <w:r>
+        <w:t>Grant us Your peace,</w:t>
+      </w:r>
+    </w:p>
+    <w:p>
+      <w:pPr>
+        <w:pStyle w:val="EngHang"/>
+      </w:pPr>
+      <w:r>
+        <w:t>Establish Your peace for us,</w:t>
+      </w:r>
+    </w:p>
+    <w:p>
+      <w:pPr>
+        <w:pStyle w:val="EngHangEnd"/>
+      </w:pPr>
+      <w:r>
+        <w:t>And forgive us our sins.</w:t>
+      </w:r>
+    </w:p>
+    <w:p>
+      <w:pPr>
+        <w:pStyle w:val="Priest"/>
+      </w:pPr>
+      <w:r>
+        <w:t>Deacon:</w:t>
+      </w:r>
+      <w:r>
+        <w:rPr>
+          <w:rStyle w:val="FootnoteReference"/>
+        </w:rPr>
+        <w:footnoteReference w:id="12"/>
+      </w:r>
+    </w:p>
+    <w:p>
+      <w:pPr>
+        <w:pStyle w:val="EngHang"/>
+      </w:pPr>
+      <w:r>
+        <w:t>A pure marriage, and a revered crown!</w:t>
+      </w:r>
+    </w:p>
+    <w:p>
+      <w:pPr>
+        <w:pStyle w:val="EngHang"/>
+      </w:pPr>
+      <w:r>
+        <w:t>Bless it O Emmanuel, our Lord,</w:t>
+      </w:r>
+    </w:p>
+    <w:p>
+      <w:pPr>
+        <w:pStyle w:val="EngHang"/>
+      </w:pPr>
+      <w:r>
+        <w:t>As You blessed the wedding at Cana of Galilee,</w:t>
+      </w:r>
+    </w:p>
+    <w:p>
+      <w:pPr>
+        <w:pStyle w:val="EngHangEnd"/>
+      </w:pPr>
+      <w:r>
+        <w:t>For _____ the bridegrrom and _____ the bride!</w:t>
+      </w:r>
+    </w:p>
+    <w:p>
+      <w:pPr>
+        <w:pStyle w:val="Priest"/>
+      </w:pPr>
+      <w:r>
+        <w:t>People:</w:t>
+      </w:r>
+    </w:p>
+    <w:p>
+      <w:pPr>
         <w:pStyle w:val="Body"/>
       </w:pPr>
       <w:r>
@@ -20396,7 +21319,6 @@
         <w:pStyle w:val="Heading4"/>
       </w:pPr>
       <w:r>
-        <w:lastRenderedPageBreak/>
         <w:t>The Blessing of the Bridegroom and the Bride</w:t>
       </w:r>
     </w:p>
@@ -20471,6 +21393,7 @@
           <w:sz w:val="24"/>
           <w:szCs w:val="24"/>
         </w:rPr>
+        <w:lastRenderedPageBreak/>
         <w:t>May He accept our prayers and forgive our sins, through the intercessions of our holy mother, Saint Mary the Virgin, and our holy father, Saint Mark the Apostle, and all the saints.  Amen.</w:t>
       </w:r>
     </w:p>
@@ -20492,6 +21415,9 @@
         <w:pStyle w:val="Rubrics"/>
       </w:pPr>
       <w:r>
+        <w:t xml:space="preserve">The people pray, “Our Father,” and the presbyter says “the Absolution to the Son” and the blessing. </w:t>
+      </w:r>
+      <w:r>
         <w:t>The End-of-Service hymn is sung, then the presbyter says the Final Blessing. The services concludes with this recessional hymn:</w:t>
       </w:r>
     </w:p>
@@ -20518,7 +21444,7 @@
           <w:rStyle w:val="FootnoteReference"/>
           <w:color w:val="010101"/>
         </w:rPr>
-        <w:footnoteReference w:id="7"/>
+        <w:footnoteReference w:id="13"/>
       </w:r>
       <w:r>
         <w:t>, the queen,</w:t>
@@ -20594,24 +21520,103 @@
         <w:pStyle w:val="EngHang"/>
       </w:pPr>
       <w:r>
+        <w:t>You have found grace, O Bride!</w:t>
+      </w:r>
+    </w:p>
+    <w:p>
+      <w:pPr>
+        <w:pStyle w:val="EngHang"/>
+      </w:pPr>
+      <w:r>
+        <w:t>Many have spoken of your honour,</w:t>
+      </w:r>
+    </w:p>
+    <w:p>
+      <w:pPr>
+        <w:pStyle w:val="EngHang"/>
+      </w:pPr>
+      <w:r>
+        <w:t>For the Logos of God came</w:t>
+      </w:r>
+    </w:p>
+    <w:p>
+      <w:pPr>
+        <w:pStyle w:val="EngHangEnd"/>
+      </w:pPr>
+      <w:r>
+        <w:t>And was incarnate of you.</w:t>
+      </w:r>
+    </w:p>
+    <w:p>
+      <w:pPr>
+        <w:pStyle w:val="EngHang"/>
+      </w:pPr>
+      <w:r>
+        <w:t>Which woman on earth</w:t>
+      </w:r>
+    </w:p>
+    <w:p>
+      <w:pPr>
+        <w:pStyle w:val="EngHang"/>
+      </w:pPr>
+      <w:r>
+        <w:t xml:space="preserve">Became Mother of God, </w:t>
+      </w:r>
+      <w:r>
+        <w:t>but</w:t>
+      </w:r>
+      <w:r>
+        <w:t xml:space="preserve"> you?</w:t>
+      </w:r>
+    </w:p>
+    <w:p>
+      <w:pPr>
+        <w:pStyle w:val="EngHang"/>
+      </w:pPr>
+      <w:r>
+        <w:t>For you, an earthly woman,</w:t>
+      </w:r>
+    </w:p>
+    <w:p>
+      <w:pPr>
+        <w:pStyle w:val="EngHangEnd"/>
+      </w:pPr>
+      <w:r>
+        <w:t>Had become a mother to the Creator.</w:t>
+      </w:r>
+    </w:p>
+    <w:p>
+      <w:pPr>
+        <w:pStyle w:val="EngHang"/>
+      </w:pPr>
+      <w:r>
         <w:lastRenderedPageBreak/>
-        <w:t>You have found grace, O Bride!</w:t>
-      </w:r>
-    </w:p>
-    <w:p>
-      <w:pPr>
-        <w:pStyle w:val="EngHang"/>
-      </w:pPr>
-      <w:r>
-        <w:t>Many have spoken of your honour,</w:t>
-      </w:r>
-    </w:p>
-    <w:p>
-      <w:pPr>
-        <w:pStyle w:val="EngHang"/>
-      </w:pPr>
-      <w:r>
-        <w:t>For the Logos of God came</w:t>
+        <w:t>Many women attained ho</w:t>
+      </w:r>
+      <w:r>
+        <w:t>nours</w:t>
+      </w:r>
+    </w:p>
+    <w:p>
+      <w:pPr>
+        <w:pStyle w:val="EngHang"/>
+      </w:pPr>
+      <w:r>
+        <w:t>And obtained the kingdom,</w:t>
+      </w:r>
+    </w:p>
+    <w:p>
+      <w:pPr>
+        <w:pStyle w:val="EngHang"/>
+      </w:pPr>
+      <w:r>
+        <w:t>But</w:t>
+      </w:r>
+      <w:r>
+        <w:t xml:space="preserve"> they</w:t>
+      </w:r>
+      <w:r>
+        <w:t xml:space="preserve"> have not achieved your honour,</w:t>
       </w:r>
     </w:p>
     <w:p>
@@ -20619,37 +21624,37 @@
         <w:pStyle w:val="EngHangEnd"/>
       </w:pPr>
       <w:r>
-        <w:t>And was incarnate of you.</w:t>
-      </w:r>
-    </w:p>
-    <w:p>
-      <w:pPr>
-        <w:pStyle w:val="EngHang"/>
-      </w:pPr>
-      <w:r>
-        <w:t>Which woman on earth</w:t>
-      </w:r>
-    </w:p>
-    <w:p>
-      <w:pPr>
-        <w:pStyle w:val="EngHang"/>
-      </w:pPr>
-      <w:r>
-        <w:t xml:space="preserve">Became Mother of God, </w:t>
-      </w:r>
-      <w:r>
-        <w:t>but</w:t>
-      </w:r>
-      <w:r>
-        <w:t xml:space="preserve"> you?</w:t>
-      </w:r>
-    </w:p>
-    <w:p>
-      <w:pPr>
-        <w:pStyle w:val="EngHang"/>
-      </w:pPr>
-      <w:r>
-        <w:t>For you, an earthly woman,</w:t>
+        <w:t>O fairest among women.</w:t>
+      </w:r>
+    </w:p>
+    <w:p>
+      <w:pPr>
+        <w:pStyle w:val="EngHang"/>
+      </w:pPr>
+      <w:r>
+        <w:t>You are the exalted tower</w:t>
+      </w:r>
+    </w:p>
+    <w:p>
+      <w:pPr>
+        <w:pStyle w:val="EngHang"/>
+      </w:pPr>
+      <w:r>
+        <w:t>In</w:t>
+      </w:r>
+      <w:r>
+        <w:t xml:space="preserve"> whic</w:t>
+      </w:r>
+      <w:r>
+        <w:t>h was found the precious stone;</w:t>
+      </w:r>
+    </w:p>
+    <w:p>
+      <w:pPr>
+        <w:pStyle w:val="EngHang"/>
+      </w:pPr>
+      <w:r>
+        <w:t>That is, Emmanuel,</w:t>
       </w:r>
     </w:p>
     <w:p>
@@ -20657,40 +21662,31 @@
         <w:pStyle w:val="EngHangEnd"/>
       </w:pPr>
       <w:r>
-        <w:t>Had become a mother to the Creator.</w:t>
-      </w:r>
-    </w:p>
-    <w:p>
-      <w:pPr>
-        <w:pStyle w:val="EngHang"/>
-      </w:pPr>
-      <w:r>
-        <w:t>Many women attained ho</w:t>
-      </w:r>
-      <w:r>
-        <w:t>nours</w:t>
-      </w:r>
-    </w:p>
-    <w:p>
-      <w:pPr>
-        <w:pStyle w:val="EngHang"/>
-      </w:pPr>
-      <w:r>
-        <w:t>And obtained the kingdom,</w:t>
-      </w:r>
-    </w:p>
-    <w:p>
-      <w:pPr>
-        <w:pStyle w:val="EngHang"/>
-      </w:pPr>
-      <w:r>
-        <w:t>But</w:t>
-      </w:r>
-      <w:r>
-        <w:t xml:space="preserve"> they</w:t>
-      </w:r>
-      <w:r>
-        <w:t xml:space="preserve"> have not achieved your honour,</w:t>
+        <w:t>Who came and dwelt in your womb.</w:t>
+      </w:r>
+    </w:p>
+    <w:p>
+      <w:pPr>
+        <w:pStyle w:val="EngHang"/>
+      </w:pPr>
+      <w:r>
+        <w:t>Let us honour the virginity</w:t>
+      </w:r>
+    </w:p>
+    <w:p>
+      <w:pPr>
+        <w:pStyle w:val="EngHang"/>
+      </w:pPr>
+      <w:r>
+        <w:t>Of the blameless Bride,</w:t>
+      </w:r>
+    </w:p>
+    <w:p>
+      <w:pPr>
+        <w:pStyle w:val="EngHang"/>
+      </w:pPr>
+      <w:r>
+        <w:t>The pure, the all-holy</w:t>
       </w:r>
     </w:p>
     <w:p>
@@ -20698,37 +21694,31 @@
         <w:pStyle w:val="EngHangEnd"/>
       </w:pPr>
       <w:r>
-        <w:t>O fairest among women.</w:t>
-      </w:r>
-    </w:p>
-    <w:p>
-      <w:pPr>
-        <w:pStyle w:val="EngHang"/>
-      </w:pPr>
-      <w:r>
-        <w:t>You are the exalted tower</w:t>
-      </w:r>
-    </w:p>
-    <w:p>
-      <w:pPr>
-        <w:pStyle w:val="EngHang"/>
-      </w:pPr>
-      <w:r>
-        <w:t>In</w:t>
-      </w:r>
-      <w:r>
-        <w:t xml:space="preserve"> whic</w:t>
-      </w:r>
-      <w:r>
-        <w:t>h was found the precious stone;</w:t>
-      </w:r>
-    </w:p>
-    <w:p>
-      <w:pPr>
-        <w:pStyle w:val="EngHang"/>
-      </w:pPr>
-      <w:r>
-        <w:t>That is, Emmanuel,</w:t>
+        <w:t>Theotokos, Mary.</w:t>
+      </w:r>
+    </w:p>
+    <w:p>
+      <w:pPr>
+        <w:pStyle w:val="EngHang"/>
+      </w:pPr>
+      <w:r>
+        <w:t>You are exalted above heaven</w:t>
+      </w:r>
+    </w:p>
+    <w:p>
+      <w:pPr>
+        <w:pStyle w:val="EngHang"/>
+      </w:pPr>
+      <w:r>
+        <w:t>And more honoured than earth</w:t>
+      </w:r>
+    </w:p>
+    <w:p>
+      <w:pPr>
+        <w:pStyle w:val="EngHang"/>
+      </w:pPr>
+      <w:r>
+        <w:t xml:space="preserve">And all the creation in it, </w:t>
       </w:r>
     </w:p>
     <w:p>
@@ -20736,70 +21726,6 @@
         <w:pStyle w:val="EngHangEnd"/>
       </w:pPr>
       <w:r>
-        <w:t>Who came and dwelt in your womb.</w:t>
-      </w:r>
-    </w:p>
-    <w:p>
-      <w:pPr>
-        <w:pStyle w:val="EngHang"/>
-      </w:pPr>
-      <w:r>
-        <w:t>Let us honour the virginity</w:t>
-      </w:r>
-    </w:p>
-    <w:p>
-      <w:pPr>
-        <w:pStyle w:val="EngHang"/>
-      </w:pPr>
-      <w:r>
-        <w:t>Of the blameless Bride,</w:t>
-      </w:r>
-    </w:p>
-    <w:p>
-      <w:pPr>
-        <w:pStyle w:val="EngHang"/>
-      </w:pPr>
-      <w:r>
-        <w:t>The pure, the all-holy</w:t>
-      </w:r>
-    </w:p>
-    <w:p>
-      <w:pPr>
-        <w:pStyle w:val="EngHangEnd"/>
-      </w:pPr>
-      <w:r>
-        <w:t>Theotokos, Mary.</w:t>
-      </w:r>
-    </w:p>
-    <w:p>
-      <w:pPr>
-        <w:pStyle w:val="EngHang"/>
-      </w:pPr>
-      <w:r>
-        <w:t>You are exalted above heaven</w:t>
-      </w:r>
-    </w:p>
-    <w:p>
-      <w:pPr>
-        <w:pStyle w:val="EngHang"/>
-      </w:pPr>
-      <w:r>
-        <w:t>And more honoured than earth</w:t>
-      </w:r>
-    </w:p>
-    <w:p>
-      <w:pPr>
-        <w:pStyle w:val="EngHang"/>
-      </w:pPr>
-      <w:r>
-        <w:t xml:space="preserve">And all the creation in it, </w:t>
-      </w:r>
-    </w:p>
-    <w:p>
-      <w:pPr>
-        <w:pStyle w:val="EngHangEnd"/>
-      </w:pPr>
-      <w:r>
         <w:t>Or</w:t>
       </w:r>
       <w:r>
@@ -20811,7 +21737,6 @@
         <w:pStyle w:val="EngHang"/>
       </w:pPr>
       <w:r>
-        <w:lastRenderedPageBreak/>
         <w:t xml:space="preserve">You are </w:t>
       </w:r>
       <w:r>
@@ -20904,9 +21829,26 @@
       </w:pPr>
       <w:r>
         <w:lastRenderedPageBreak/>
+        <w:t>The Prayer of a Second Marriage</w:t>
+      </w:r>
+    </w:p>
+    <w:p>
+      <w:pPr>
+        <w:pStyle w:val="Rubric"/>
+      </w:pPr>
+      <w:r>
+        <w:t>This prayer is used instead of the crowning only if both the bridegroom and the bride are not virgins. If either is a virgin, the prayer of the crowning is said.</w:t>
+      </w:r>
+    </w:p>
+    <w:p>
+      <w:pPr>
+        <w:pStyle w:val="Heading1"/>
+      </w:pPr>
+      <w:r>
+        <w:lastRenderedPageBreak/>
         <w:t>The Anointing of the Sick</w:t>
       </w:r>
-      <w:bookmarkEnd w:id="22"/>
+      <w:bookmarkEnd w:id="23"/>
     </w:p>
     <w:p>
       <w:pPr>
@@ -20992,7 +21934,7 @@
       </w:r>
     </w:p>
   </w:comment>
-  <w:comment w:id="16" w:author="Windows User" w:date="2015-10-30T08:56:00Z" w:initials="BS">
+  <w:comment w:id="17" w:author="Windows User" w:date="2015-10-30T08:56:00Z" w:initials="BS">
     <w:p>
       <w:pPr>
         <w:pStyle w:val="CommentText"/>
@@ -21005,26 +21947,26 @@
       </w:r>
       <w:r>
         <w:t>psaltry? or lyre?</w:t>
-      </w:r>
-    </w:p>
-  </w:comment>
-  <w:comment w:id="19" w:author="Windows User" w:date="2015-10-30T08:56:00Z" w:initials="WU">
-    <w:p>
-      <w:pPr>
-        <w:pStyle w:val="CommentText"/>
-      </w:pPr>
-      <w:r>
-        <w:rPr>
-          <w:rStyle w:val="CommentReference"/>
-        </w:rPr>
-        <w:annotationRef/>
-      </w:r>
-      <w:r>
-        <w:t>May He or that He may</w:t>
       </w:r>
     </w:p>
   </w:comment>
   <w:comment w:id="20" w:author="Windows User" w:date="2015-10-30T08:56:00Z" w:initials="WU">
+    <w:p>
+      <w:pPr>
+        <w:pStyle w:val="CommentText"/>
+      </w:pPr>
+      <w:r>
+        <w:rPr>
+          <w:rStyle w:val="CommentReference"/>
+        </w:rPr>
+        <w:annotationRef/>
+      </w:r>
+      <w:r>
+        <w:t>May He or that He may</w:t>
+      </w:r>
+    </w:p>
+  </w:comment>
+  <w:comment w:id="21" w:author="Windows User" w:date="2015-10-30T08:56:00Z" w:initials="WU">
     <w:p>
       <w:pPr>
         <w:pStyle w:val="CommentText"/>
@@ -21127,7 +22069,15 @@
         <w:footnoteRef/>
       </w:r>
       <w:r>
-        <w:t xml:space="preserve"> Woolley here has “have mercy on your servants the catechumnes, who have received instruction,” with the deacon responding, “Pray for the catechumens of our people, that Christ our God may make them worthy of holy Baptism, and forgive us our sins.”</w:t>
+        <w:t xml:space="preserve"> Woolley here has “have mercy on your servants the catechumnes, who have received instruction,” with the </w:t>
+      </w:r>
+      <w:bookmarkStart w:id="8" w:name="_GoBack"/>
+      <w:r>
+        <w:t>deacon</w:t>
+      </w:r>
+      <w:bookmarkEnd w:id="8"/>
+      <w:r>
+        <w:t xml:space="preserve"> responding, “Pray for the catechumens of our people, that Christ our God may make them worthy of holy Baptism, and forgive us our sins.”</w:t>
       </w:r>
     </w:p>
   </w:footnote>
@@ -21196,6 +22146,102 @@
     </w:p>
   </w:footnote>
   <w:footnote w:id="7">
+    <w:p>
+      <w:pPr>
+        <w:pStyle w:val="FootnoteText"/>
+      </w:pPr>
+      <w:r>
+        <w:rPr>
+          <w:rStyle w:val="FootnoteReference"/>
+        </w:rPr>
+        <w:footnoteRef/>
+      </w:r>
+      <w:r>
+        <w:t xml:space="preserve"> Tuki has, “let the deacon say.” Of course, it is the older practice for deacons, not presbyters to lead the congregation in litnaies such as this. (Understand that by deacons, we mean deacons, and not subdeacons, readers, or chanters).</w:t>
+      </w:r>
+    </w:p>
+  </w:footnote>
+  <w:footnote w:id="8">
+    <w:p>
+      <w:pPr>
+        <w:pStyle w:val="FootnoteText"/>
+      </w:pPr>
+      <w:r>
+        <w:rPr>
+          <w:rStyle w:val="FootnoteReference"/>
+        </w:rPr>
+        <w:footnoteRef/>
+      </w:r>
+      <w:r>
+        <w:t xml:space="preserve"> Found in Woolly</w:t>
+      </w:r>
+    </w:p>
+  </w:footnote>
+  <w:footnote w:id="9">
+    <w:p>
+      <w:pPr>
+        <w:pStyle w:val="FootnoteText"/>
+      </w:pPr>
+      <w:r>
+        <w:rPr>
+          <w:rStyle w:val="FootnoteReference"/>
+        </w:rPr>
+        <w:footnoteRef/>
+      </w:r>
+      <w:r>
+        <w:t xml:space="preserve"> This response is a later addition.</w:t>
+      </w:r>
+    </w:p>
+  </w:footnote>
+  <w:footnote w:id="10">
+    <w:p>
+      <w:pPr>
+        <w:pStyle w:val="FootnoteText"/>
+      </w:pPr>
+      <w:r>
+        <w:rPr>
+          <w:rStyle w:val="FootnoteReference"/>
+        </w:rPr>
+        <w:footnoteRef/>
+      </w:r>
+      <w:r>
+        <w:t xml:space="preserve"> This response is a later addition</w:t>
+      </w:r>
+    </w:p>
+  </w:footnote>
+  <w:footnote w:id="11">
+    <w:p>
+      <w:pPr>
+        <w:pStyle w:val="FootnoteText"/>
+      </w:pPr>
+      <w:r>
+        <w:rPr>
+          <w:rStyle w:val="FootnoteReference"/>
+        </w:rPr>
+        <w:footnoteRef/>
+      </w:r>
+      <w:r>
+        <w:t xml:space="preserve"> Woolly gives this deacon’s response to the people, and lacks the other similar deaocn’s responses. Fr. Athanasius leaves it with the deacons, but also lacks the other similar responses.</w:t>
+      </w:r>
+    </w:p>
+  </w:footnote>
+  <w:footnote w:id="12">
+    <w:p>
+      <w:pPr>
+        <w:pStyle w:val="FootnoteText"/>
+      </w:pPr>
+      <w:r>
+        <w:rPr>
+          <w:rStyle w:val="FootnoteReference"/>
+        </w:rPr>
+        <w:footnoteRef/>
+      </w:r>
+      <w:r>
+        <w:t xml:space="preserve"> This response is a later addition.</w:t>
+      </w:r>
+    </w:p>
+  </w:footnote>
+  <w:footnote w:id="13">
     <w:p>
       <w:pPr>
         <w:pStyle w:val="FootnoteText"/>
@@ -21305,7 +22351,7 @@
         <w:rStyle w:val="myHeaderChar"/>
         <w:noProof/>
       </w:rPr>
-      <w:t>96</w:t>
+      <w:t>14</w:t>
     </w:r>
     <w:r>
       <w:rPr>
@@ -23336,7 +24382,7 @@
 </file>
 
 <file path=customXml/itemProps1.xml><?xml version="1.0" encoding="utf-8"?>
-<ds:datastoreItem xmlns:ds="http://schemas.openxmlformats.org/officeDocument/2006/customXml" ds:itemID="{07B69D4B-CD4A-44CA-8610-341A9BD7B55C}">
+<ds:datastoreItem xmlns:ds="http://schemas.openxmlformats.org/officeDocument/2006/customXml" ds:itemID="{36D2BEF3-CA16-400A-9819-5F17B9351805}">
   <ds:schemaRefs>
     <ds:schemaRef ds:uri="http://schemas.openxmlformats.org/officeDocument/2006/bibliography"/>
   </ds:schemaRefs>

</xml_diff>

<commit_message>
Added prayer for a second marriage
</commit_message>
<xml_diff>
--- a/Euchologion/Needs.docx
+++ b/Euchologion/Needs.docx
@@ -4327,14 +4327,14 @@
       <w:pPr>
         <w:pStyle w:val="Heading2"/>
       </w:pPr>
-      <w:bookmarkStart w:id="9" w:name="_Toc500310150"/>
+      <w:bookmarkStart w:id="8" w:name="_Toc500310150"/>
       <w:r>
         <w:t xml:space="preserve">Holy </w:t>
       </w:r>
       <w:r>
         <w:t>Baptism</w:t>
       </w:r>
-      <w:bookmarkEnd w:id="9"/>
+      <w:bookmarkEnd w:id="8"/>
     </w:p>
     <w:p>
       <w:pPr>
@@ -5520,11 +5520,11 @@
       <w:pPr>
         <w:pStyle w:val="Heading4"/>
       </w:pPr>
-      <w:bookmarkStart w:id="10" w:name="_Ref498496422"/>
+      <w:bookmarkStart w:id="9" w:name="_Ref498496422"/>
       <w:r>
         <w:t>The Prayer of Thanksgiving</w:t>
       </w:r>
-      <w:bookmarkEnd w:id="10"/>
+      <w:bookmarkEnd w:id="9"/>
     </w:p>
     <w:p>
       <w:pPr>
@@ -6285,11 +6285,11 @@
       <w:pPr>
         <w:pStyle w:val="Heading4"/>
       </w:pPr>
-      <w:bookmarkStart w:id="11" w:name="_Ref500137082"/>
+      <w:bookmarkStart w:id="10" w:name="_Ref500137082"/>
       <w:r>
         <w:t>The Hymn of the Trisagion</w:t>
       </w:r>
-      <w:bookmarkEnd w:id="11"/>
+      <w:bookmarkEnd w:id="10"/>
     </w:p>
     <w:tbl>
       <w:tblPr>
@@ -6568,11 +6568,11 @@
       <w:pPr>
         <w:pStyle w:val="Heading4"/>
       </w:pPr>
-      <w:bookmarkStart w:id="12" w:name="_Ref500137089"/>
+      <w:bookmarkStart w:id="11" w:name="_Ref500137089"/>
       <w:r>
         <w:t>The Prayer for the Gospel</w:t>
       </w:r>
-      <w:bookmarkEnd w:id="12"/>
+      <w:bookmarkEnd w:id="11"/>
     </w:p>
     <w:p>
       <w:pPr>
@@ -8120,11 +8120,11 @@
       <w:pPr>
         <w:pStyle w:val="Heading4"/>
       </w:pPr>
-      <w:bookmarkStart w:id="13" w:name="_Ref500137898"/>
+      <w:bookmarkStart w:id="12" w:name="_Ref500137898"/>
       <w:r>
         <w:t>The Three Long Prayers</w:t>
       </w:r>
-      <w:bookmarkEnd w:id="13"/>
+      <w:bookmarkEnd w:id="12"/>
     </w:p>
     <w:p>
       <w:pPr>
@@ -8512,11 +8512,11 @@
       <w:pPr>
         <w:pStyle w:val="Heading4"/>
       </w:pPr>
-      <w:bookmarkStart w:id="14" w:name="_Ref500137889"/>
+      <w:bookmarkStart w:id="13" w:name="_Ref500137889"/>
       <w:r>
         <w:t>The Orthodox Creed</w:t>
       </w:r>
-      <w:bookmarkEnd w:id="14"/>
+      <w:bookmarkEnd w:id="13"/>
     </w:p>
     <w:p>
       <w:pPr>
@@ -9688,11 +9688,11 @@
       <w:pPr>
         <w:pStyle w:val="Heading4"/>
       </w:pPr>
-      <w:bookmarkStart w:id="15" w:name="_Ref500139366"/>
+      <w:bookmarkStart w:id="14" w:name="_Ref500139366"/>
       <w:r>
         <w:t>The Absolutions</w:t>
       </w:r>
-      <w:bookmarkEnd w:id="15"/>
+      <w:bookmarkEnd w:id="14"/>
     </w:p>
     <w:p>
       <w:pPr>
@@ -10208,11 +10208,11 @@
       <w:pPr>
         <w:pStyle w:val="Heading4"/>
       </w:pPr>
-      <w:bookmarkStart w:id="16" w:name="_Ref500139373"/>
+      <w:bookmarkStart w:id="15" w:name="_Ref500139373"/>
       <w:r>
         <w:t>Psalm 150</w:t>
       </w:r>
-      <w:bookmarkEnd w:id="16"/>
+      <w:bookmarkEnd w:id="15"/>
     </w:p>
     <w:p>
       <w:pPr>
@@ -10461,11 +10461,11 @@
             <w:r>
               <w:t xml:space="preserve"> Praise Him with </w:t>
             </w:r>
-            <w:commentRangeStart w:id="17"/>
+            <w:commentRangeStart w:id="16"/>
             <w:r>
               <w:t xml:space="preserve">psaltery </w:t>
             </w:r>
-            <w:commentRangeEnd w:id="17"/>
+            <w:commentRangeEnd w:id="16"/>
             <w:r>
               <w:rPr>
                 <w:rStyle w:val="CommentReference"/>
@@ -10473,7 +10473,7 @@
                 <w:color w:val="auto"/>
                 <w:lang w:val="en-CA"/>
               </w:rPr>
-              <w:commentReference w:id="17"/>
+              <w:commentReference w:id="16"/>
             </w:r>
             <w:r>
               <w:t>and harp: Alleluia.</w:t>
@@ -11587,11 +11587,11 @@
       <w:pPr>
         <w:pStyle w:val="Heading2"/>
       </w:pPr>
-      <w:bookmarkStart w:id="18" w:name="_Toc500310151"/>
+      <w:bookmarkStart w:id="17" w:name="_Toc500310151"/>
       <w:r>
         <w:t>The Loosing of the Girdle of Those Who Have Been Baptised</w:t>
       </w:r>
-      <w:bookmarkEnd w:id="18"/>
+      <w:bookmarkEnd w:id="17"/>
     </w:p>
     <w:p>
       <w:pPr>
@@ -13276,12 +13276,12 @@
       <w:pPr>
         <w:pStyle w:val="Heading1"/>
       </w:pPr>
-      <w:bookmarkStart w:id="19" w:name="_Toc500310152"/>
+      <w:bookmarkStart w:id="18" w:name="_Toc500310152"/>
       <w:r>
         <w:lastRenderedPageBreak/>
         <w:t>Holy Matrimony</w:t>
       </w:r>
-      <w:bookmarkEnd w:id="19"/>
+      <w:bookmarkEnd w:id="18"/>
     </w:p>
     <w:p>
       <w:pPr>
@@ -13670,11 +13670,11 @@
             <w:pPr>
               <w:pStyle w:val="EngHang"/>
             </w:pPr>
-            <w:commentRangeStart w:id="20"/>
+            <w:commentRangeStart w:id="19"/>
             <w:r>
               <w:t xml:space="preserve">May </w:t>
             </w:r>
-            <w:commentRangeEnd w:id="20"/>
+            <w:commentRangeEnd w:id="19"/>
             <w:r>
               <w:rPr>
                 <w:rStyle w:val="CommentReference"/>
@@ -13682,7 +13682,7 @@
                 <w:color w:val="auto"/>
                 <w:lang w:val="en-CA"/>
               </w:rPr>
-              <w:commentReference w:id="20"/>
+              <w:commentReference w:id="19"/>
             </w:r>
             <w:r>
               <w:t>He bless us all,</w:t>
@@ -15288,11 +15288,11 @@
             <w:pPr>
               <w:pStyle w:val="EngHang"/>
             </w:pPr>
-            <w:commentRangeStart w:id="21"/>
+            <w:commentRangeStart w:id="20"/>
             <w:r>
               <w:t xml:space="preserve">May </w:t>
             </w:r>
-            <w:commentRangeEnd w:id="21"/>
+            <w:commentRangeEnd w:id="20"/>
             <w:r>
               <w:rPr>
                 <w:rStyle w:val="CommentReference"/>
@@ -15300,7 +15300,7 @@
                 <w:color w:val="auto"/>
                 <w:lang w:val="en-CA"/>
               </w:rPr>
-              <w:commentReference w:id="21"/>
+              <w:commentReference w:id="20"/>
             </w:r>
             <w:r>
               <w:t>He bless us all,</w:t>
@@ -16417,11 +16417,11 @@
       <w:pPr>
         <w:pStyle w:val="Heading4"/>
       </w:pPr>
-      <w:bookmarkStart w:id="22" w:name="_Ref500744666"/>
+      <w:bookmarkStart w:id="21" w:name="_Ref500744666"/>
       <w:r>
         <w:t>The Prayer over the Garments</w:t>
       </w:r>
-      <w:bookmarkEnd w:id="22"/>
+      <w:bookmarkEnd w:id="21"/>
     </w:p>
     <w:p>
       <w:pPr>
@@ -18224,7 +18224,7 @@
       <w:pPr>
         <w:pStyle w:val="Heading4"/>
       </w:pPr>
-      <w:bookmarkStart w:id="23" w:name="_Toc500310153"/>
+      <w:bookmarkStart w:id="22" w:name="_Toc500310153"/>
       <w:r>
         <w:t>Psalm 18:6bc, 127:3</w:t>
       </w:r>
@@ -21825,20 +21825,437 @@
     </w:p>
     <w:p>
       <w:pPr>
-        <w:pStyle w:val="Heading1"/>
+        <w:pStyle w:val="Heading2"/>
+      </w:pPr>
+      <w:r>
+        <w:t>The Prayer of a Second Marriage</w:t>
+      </w:r>
+    </w:p>
+    <w:p>
+      <w:pPr>
+        <w:pStyle w:val="Rubric"/>
+      </w:pPr>
+      <w:r>
+        <w:t>This prayer is used instead of the crowning only if both the bridegroom and the bride are not virgins. If either is a virgin, the prayer of the crowning is said.</w:t>
+      </w:r>
+    </w:p>
+    <w:p>
+      <w:pPr>
+        <w:pStyle w:val="Heading3"/>
+      </w:pPr>
+      <w:r>
+        <w:t>The Liturgy of the Word</w:t>
+      </w:r>
+    </w:p>
+    <w:p>
+      <w:pPr>
+        <w:pStyle w:val="Rubric"/>
+      </w:pPr>
+      <w:r>
+        <w:t>The presbyter begins “Have mercy on us…”, the people pray, “Our Father.” The Prayer of Thanksgiving is said. Incense is offered, and Psalm 50 is said. “This Censor” is sung, and the Pauline is read:</w:t>
+      </w:r>
+    </w:p>
+    <w:p>
+      <w:pPr>
+        <w:pStyle w:val="Heading4"/>
+      </w:pPr>
+      <w:r>
+        <w:t>Hebrews 13:1-5</w:t>
+      </w:r>
+    </w:p>
+    <w:p>
+      <w:pPr>
+        <w:pStyle w:val="Rubric"/>
+      </w:pPr>
+      <w:r>
+        <w:t>A chapter from the Epistle of our teacher Paul to the Hebrews. His blessing be upon us. Amen.</w:t>
+      </w:r>
+    </w:p>
+    <w:p>
+      <w:pPr>
+        <w:pStyle w:val="Body"/>
+      </w:pPr>
+      <w:r>
+        <w:t>Keep on loving each other as brethren. Do not forget to be hospitable to strangers, for in doing so, some have welcomed angels without knowing it! Remember those who are in chains, as chained with them, and also those who are ill-treated, as if you too were suffer-ing in the body. Marriage must be held in honor among all and the [marriage] bed [kept] undefiled: but God will judge the sexually immoral and adulterers.</w:t>
+      </w:r>
+    </w:p>
+    <w:p>
+      <w:pPr>
+        <w:pStyle w:val="Body"/>
+      </w:pPr>
+      <w:r>
+        <w:t>Be free from the love of money and be satisfied with what you have. As God has said, “I will in no way leave you, neither will I in any way forsake you.”</w:t>
+      </w:r>
+    </w:p>
+    <w:p>
+      <w:pPr>
+        <w:pStyle w:val="Body"/>
+        <w:rPr>
+          <w:i/>
+        </w:rPr>
+      </w:pPr>
+      <w:r>
+        <w:rPr>
+          <w:i/>
+        </w:rPr>
+        <w:t>The grace of God the Father be with you all. Amen.</w:t>
+      </w:r>
+    </w:p>
+    <w:p>
+      <w:pPr>
+        <w:pStyle w:val="Rubric"/>
+      </w:pPr>
+      <w:r>
+        <w:t>Or this alternate Apostle may be read:</w:t>
+      </w:r>
+    </w:p>
+    <w:p>
+      <w:pPr>
+        <w:pStyle w:val="Heading4"/>
+      </w:pPr>
+      <w:r>
+        <w:t>1 Corinthians 7:7-9</w:t>
+      </w:r>
+    </w:p>
+    <w:p>
+      <w:pPr>
+        <w:pStyle w:val="Rubric"/>
+      </w:pPr>
+      <w:r>
+        <w:t>A chapter from the First Epistle of our teacher Paul to the Corinthians. His blessing be upon us. Amen.</w:t>
+      </w:r>
+    </w:p>
+    <w:p>
+      <w:pPr>
+        <w:pStyle w:val="Body"/>
+      </w:pPr>
+      <w:r>
+        <w:t>Indeed, I wish that everyone would be like me. However each person has his own gift from God, one of this kind, and another of that kind. But I say this to those</w:t>
+      </w:r>
+      <w:r>
+        <w:t xml:space="preserve"> who are unmarried and to widow</w:t>
+      </w:r>
+      <w:r>
+        <w:t>s as well: it is good for them if they remain as I am. But if they do not have self-control, let them marry. Indeed, it is better to marry than to burn.</w:t>
+      </w:r>
+    </w:p>
+    <w:p>
+      <w:pPr>
+        <w:pStyle w:val="Body"/>
+        <w:rPr>
+          <w:i/>
+        </w:rPr>
+      </w:pPr>
+      <w:r>
+        <w:rPr>
+          <w:i/>
+        </w:rPr>
+        <w:t>The grace of God the Father be with you all. Amen.</w:t>
+      </w:r>
+    </w:p>
+    <w:p>
+      <w:pPr>
+        <w:pStyle w:val="Rubric"/>
+      </w:pPr>
+      <w:r>
+        <w:t>The Hymn of the Trisagion is sung, and the Prayer for the Gospel is said.</w:t>
+      </w:r>
+    </w:p>
+    <w:p>
+      <w:pPr>
+        <w:pStyle w:val="Heading4"/>
       </w:pPr>
       <w:r>
         <w:lastRenderedPageBreak/>
-        <w:t>The Prayer of a Second Marriage</w:t>
+        <w:t>Psalm 128:3,4</w:t>
       </w:r>
     </w:p>
     <w:p>
       <w:pPr>
         <w:pStyle w:val="Rubric"/>
-      </w:pPr>
-      <w:r>
-        <w:t>This prayer is used instead of the crowning only if both the bridegroom and the bride are not virgins. If either is a virgin, the prayer of the crowning is said.</w:t>
-      </w:r>
+        <w:keepNext/>
+      </w:pPr>
+      <w:r>
+        <w:t>A Psalm of David.</w:t>
+      </w:r>
+    </w:p>
+    <w:p>
+      <w:pPr>
+        <w:pStyle w:val="Body"/>
+      </w:pPr>
+      <w:r>
+        <w:t>Your wife will be like a fruitful vine</w:t>
+      </w:r>
+    </w:p>
+    <w:p>
+      <w:pPr>
+        <w:pStyle w:val="Body"/>
+      </w:pPr>
+      <w:r>
+        <w:tab/>
+        <w:t>[blossoming] on the sides of your house,</w:t>
+      </w:r>
+    </w:p>
+    <w:p>
+      <w:pPr>
+        <w:pStyle w:val="Body"/>
+      </w:pPr>
+      <w:r>
+        <w:tab/>
+        <w:t>your children like olive shoots</w:t>
+      </w:r>
+    </w:p>
+    <w:p>
+      <w:pPr>
+        <w:pStyle w:val="Body"/>
+      </w:pPr>
+      <w:r>
+        <w:tab/>
+        <w:t>around your table.</w:t>
+      </w:r>
+    </w:p>
+    <w:p>
+      <w:pPr>
+        <w:pStyle w:val="Body"/>
+        <w:rPr>
+          <w:rStyle w:val="RubricsChar"/>
+        </w:rPr>
+      </w:pPr>
+      <w:r>
+        <w:rPr>
+          <w:rStyle w:val="RubricsChar"/>
+        </w:rPr>
+        <w:t>Alleluia.</w:t>
+      </w:r>
+    </w:p>
+    <w:p>
+      <w:pPr>
+        <w:pStyle w:val="Heading4"/>
+      </w:pPr>
+      <w:r>
+        <w:t>John 3:27-29</w:t>
+      </w:r>
+    </w:p>
+    <w:p>
+      <w:pPr>
+        <w:pStyle w:val="Rubric"/>
+      </w:pPr>
+      <w:r>
+        <w:t>Stand with the fear of God. Let us hear the Holy Gospel. Bless, O Lord, the reading of the Holy Gospel, according to St. John. Blessed be He Who comes in the Name of the Lord. Our Lord, God, Saviour, and King of us all, Jesus Christ, Son of the Living God, to Whom is glory forever.</w:t>
+      </w:r>
+    </w:p>
+    <w:p>
+      <w:pPr>
+        <w:pStyle w:val="Body"/>
+        <w:rPr>
+          <w:i/>
+        </w:rPr>
+      </w:pPr>
+      <w:r>
+        <w:t xml:space="preserve"> John answered, “No one can receive anything, unless it has been given him from heaven. You yourselves testify that I said, ‘I am not the Christ,’ but, ‘I have been sent before him.’ He who has the bride is th</w:t>
+      </w:r>
+      <w:r>
+        <w:t>e</w:t>
+      </w:r>
+      <w:r>
+        <w:t xml:space="preserve"> bridegroom, but the friend of the bridegroom who stands [by] and hears him rejoices greatly because of the bridegroom’s voice. And so my joy is fulfilled. </w:t>
+      </w:r>
+      <w:r>
+        <w:rPr>
+          <w:i/>
+        </w:rPr>
+        <w:t>Glory be to God forever.</w:t>
+      </w:r>
+    </w:p>
+    <w:p>
+      <w:pPr>
+        <w:pStyle w:val="Heading4"/>
+      </w:pPr>
+      <w:r>
+        <w:t>The Gospel Response</w:t>
+      </w:r>
+    </w:p>
+    <w:p>
+      <w:pPr>
+        <w:pStyle w:val="Priest"/>
+      </w:pPr>
+      <w:r>
+        <w:t>People:</w:t>
+      </w:r>
+    </w:p>
+    <w:p>
+      <w:pPr>
+        <w:pStyle w:val="EngHang"/>
+      </w:pPr>
+      <w:r>
+        <w:t>Look, your joy is fulfilled,</w:t>
+      </w:r>
+    </w:p>
+    <w:p>
+      <w:pPr>
+        <w:pStyle w:val="EngHang"/>
+      </w:pPr>
+      <w:r>
+        <w:t>And your exaltation,</w:t>
+      </w:r>
+    </w:p>
+    <w:p>
+      <w:pPr>
+        <w:pStyle w:val="EngHang"/>
+      </w:pPr>
+      <w:r>
+        <w:t>O John the prophet,</w:t>
+      </w:r>
+    </w:p>
+    <w:p>
+      <w:pPr>
+        <w:pStyle w:val="EngHangEnd"/>
+      </w:pPr>
+      <w:r>
+        <w:t>The kinsman of Emmanuel.</w:t>
+      </w:r>
+    </w:p>
+    <w:p>
+      <w:pPr>
+        <w:pStyle w:val="EngHang"/>
+      </w:pPr>
+      <w:r>
+        <w:t>Blessed be the Father and the Son,</w:t>
+      </w:r>
+    </w:p>
+    <w:p>
+      <w:pPr>
+        <w:pStyle w:val="EngHang"/>
+      </w:pPr>
+      <w:r>
+        <w:t>And the Holy Spirit,</w:t>
+      </w:r>
+    </w:p>
+    <w:p>
+      <w:pPr>
+        <w:pStyle w:val="EngHang"/>
+      </w:pPr>
+      <w:r>
+        <w:t>The Perfect Trinity,</w:t>
+      </w:r>
+    </w:p>
+    <w:p>
+      <w:pPr>
+        <w:pStyle w:val="EngHangEnd"/>
+      </w:pPr>
+      <w:r>
+        <w:t>We worship Him and glorify Him.</w:t>
+      </w:r>
+    </w:p>
+    <w:p>
+      <w:pPr>
+        <w:pStyle w:val="Rubric"/>
+      </w:pPr>
+      <w:r>
+        <w:t>The Three prayers (the Peace, the Fathers, and the Assemblies) are said.</w:t>
+      </w:r>
+    </w:p>
+    <w:p>
+      <w:pPr>
+        <w:pStyle w:val="Heading3"/>
+      </w:pPr>
+      <w:r>
+        <w:t>The Marriage</w:t>
+      </w:r>
+    </w:p>
+    <w:p>
+      <w:pPr>
+        <w:pStyle w:val="Rubric"/>
+      </w:pPr>
+      <w:r>
+        <w:t>The Creed is said, followd by this prayer:</w:t>
+      </w:r>
+    </w:p>
+    <w:p>
+      <w:pPr>
+        <w:pStyle w:val="Priest"/>
+      </w:pPr>
+      <w:r>
+        <w:lastRenderedPageBreak/>
+        <w:t>Presbyter:</w:t>
+      </w:r>
+    </w:p>
+    <w:p>
+      <w:pPr>
+        <w:pStyle w:val="Body"/>
+      </w:pPr>
+      <w:r>
+        <w:t>O Master, Lord God, the Pantocrator, the Father of our Lord, God, and Saviour Jesus Christ, who formed man from the earth, and gave him a help meet for himself, and made her out of him so that she might be a wife, companionship, and help to him, that she might bear sons and daughters, and an increase of the human race. And Paul, tool, the Apostle of Your Only-Beogotten Son, Jesus Christ, commands, saying, “</w:t>
+      </w:r>
+      <w:r>
+        <w:t>those who are unmarried and to widows as well: it is good for them if they remain as I am. But if they do not have self-control, let them marry. Indeed, it is better to marry than to burn.</w:t>
+      </w:r>
+      <w:r>
+        <w:t>” Therefore, we ask and entreat Your goodness, O Lover of mankind, for Your servants, the son of Orthodoxy _____, and the daughter of Orthodoxy ____, who are united in this hour, hoping in Your grace. Now again, our Master and our Redeemer, bestow on them absolution and forgiveness; shield them with Your right hand; save themf rom all envy; keep them in oneness of heart; grant them joy and happiness for many tranquil years and times in peace, joy, and righteousness. Bless them as You blessed Jacob and Liah and Rachel, and as You blessed Elkana and Anna and Phenna; preserve them from all evil. And bless the men and women who are here with us, and their dwellings, and me too, cleanse from all foreign defilements, and absolve me from those that are my own. For You are merciful; great are Your mercies towards those who cry to You! And to You we offer up glory and honour an adoration, with Your Only-Begotten Son Jesus Christ our Lord, and the Holy Spirit, the Life-Giver, Who is of one essence with You, now and at all times, and to the ages of ages. Amen.</w:t>
+      </w:r>
+    </w:p>
+    <w:p>
+      <w:pPr>
+        <w:pStyle w:val="Priest"/>
+      </w:pPr>
+      <w:r>
+        <w:t>People:</w:t>
+      </w:r>
+    </w:p>
+    <w:p>
+      <w:pPr>
+        <w:pStyle w:val="Body"/>
+      </w:pPr>
+      <w:r>
+        <w:t>Our Father…</w:t>
+      </w:r>
+    </w:p>
+    <w:p>
+      <w:pPr>
+        <w:pStyle w:val="Rubric"/>
+      </w:pPr>
+      <w:r>
+        <w:t>The Aboslution to the Son, then the bridegroom and bride are anointed with oil, which the priest has blessed, and the blessing are said.</w:t>
+      </w:r>
+    </w:p>
+    <w:p>
+      <w:pPr>
+        <w:pStyle w:val="Heading3"/>
+      </w:pPr>
+      <w:r>
+        <w:t>The Command to the Bridegroom and Bride</w:t>
+      </w:r>
+    </w:p>
+    <w:p>
+      <w:pPr>
+        <w:pStyle w:val="Rubric"/>
+      </w:pPr>
+      <w:r>
+        <w:t>Text not available in English.</w:t>
+      </w:r>
+    </w:p>
+    <w:p>
+      <w:pPr>
+        <w:pStyle w:val="Rubric"/>
+      </w:pPr>
+      <w:r>
+        <w:t>The service concludes as ususal with the End-of-Service Hymn.</w:t>
+      </w:r>
+      <w:bookmarkStart w:id="23" w:name="_GoBack"/>
+      <w:bookmarkEnd w:id="23"/>
+    </w:p>
+    <w:p>
+      <w:pPr>
+        <w:pStyle w:val="Heading2"/>
+      </w:pPr>
+      <w:r>
+        <w:t>The Removal of the Crown</w:t>
+      </w:r>
+    </w:p>
+    <w:p>
+      <w:pPr>
+        <w:pStyle w:val="Heading3"/>
+      </w:pPr>
     </w:p>
     <w:p>
       <w:pPr>
@@ -21848,7 +22265,7 @@
         <w:lastRenderedPageBreak/>
         <w:t>The Anointing of the Sick</w:t>
       </w:r>
-      <w:bookmarkEnd w:id="23"/>
+      <w:bookmarkEnd w:id="22"/>
     </w:p>
     <w:p>
       <w:pPr>
@@ -21934,7 +22351,7 @@
       </w:r>
     </w:p>
   </w:comment>
-  <w:comment w:id="17" w:author="Windows User" w:date="2015-10-30T08:56:00Z" w:initials="BS">
+  <w:comment w:id="16" w:author="Windows User" w:date="2015-10-30T08:56:00Z" w:initials="BS">
     <w:p>
       <w:pPr>
         <w:pStyle w:val="CommentText"/>
@@ -21947,26 +22364,26 @@
       </w:r>
       <w:r>
         <w:t>psaltry? or lyre?</w:t>
+      </w:r>
+    </w:p>
+  </w:comment>
+  <w:comment w:id="19" w:author="Windows User" w:date="2015-10-30T08:56:00Z" w:initials="WU">
+    <w:p>
+      <w:pPr>
+        <w:pStyle w:val="CommentText"/>
+      </w:pPr>
+      <w:r>
+        <w:rPr>
+          <w:rStyle w:val="CommentReference"/>
+        </w:rPr>
+        <w:annotationRef/>
+      </w:r>
+      <w:r>
+        <w:t>May He or that He may</w:t>
       </w:r>
     </w:p>
   </w:comment>
   <w:comment w:id="20" w:author="Windows User" w:date="2015-10-30T08:56:00Z" w:initials="WU">
-    <w:p>
-      <w:pPr>
-        <w:pStyle w:val="CommentText"/>
-      </w:pPr>
-      <w:r>
-        <w:rPr>
-          <w:rStyle w:val="CommentReference"/>
-        </w:rPr>
-        <w:annotationRef/>
-      </w:r>
-      <w:r>
-        <w:t>May He or that He may</w:t>
-      </w:r>
-    </w:p>
-  </w:comment>
-  <w:comment w:id="21" w:author="Windows User" w:date="2015-10-30T08:56:00Z" w:initials="WU">
     <w:p>
       <w:pPr>
         <w:pStyle w:val="CommentText"/>
@@ -22069,15 +22486,7 @@
         <w:footnoteRef/>
       </w:r>
       <w:r>
-        <w:t xml:space="preserve"> Woolley here has “have mercy on your servants the catechumnes, who have received instruction,” with the </w:t>
-      </w:r>
-      <w:bookmarkStart w:id="8" w:name="_GoBack"/>
-      <w:r>
-        <w:t>deacon</w:t>
-      </w:r>
-      <w:bookmarkEnd w:id="8"/>
-      <w:r>
-        <w:t xml:space="preserve"> responding, “Pray for the catechumens of our people, that Christ our God may make them worthy of holy Baptism, and forgive us our sins.”</w:t>
+        <w:t xml:space="preserve"> Woolley here has “have mercy on your servants the catechumnes, who have received instruction,” with the deacon responding, “Pray for the catechumens of our people, that Christ our God may make them worthy of holy Baptism, and forgive us our sins.”</w:t>
       </w:r>
     </w:p>
   </w:footnote>
@@ -22351,7 +22760,7 @@
         <w:rStyle w:val="myHeaderChar"/>
         <w:noProof/>
       </w:rPr>
-      <w:t>14</w:t>
+      <w:t>108</w:t>
     </w:r>
     <w:r>
       <w:rPr>
@@ -24382,7 +24791,7 @@
 </file>
 
 <file path=customXml/itemProps1.xml><?xml version="1.0" encoding="utf-8"?>
-<ds:datastoreItem xmlns:ds="http://schemas.openxmlformats.org/officeDocument/2006/customXml" ds:itemID="{36D2BEF3-CA16-400A-9819-5F17B9351805}">
+<ds:datastoreItem xmlns:ds="http://schemas.openxmlformats.org/officeDocument/2006/customXml" ds:itemID="{BDEF14DE-D50D-4931-8B5B-6F5ABE0D9747}">
   <ds:schemaRefs>
     <ds:schemaRef ds:uri="http://schemas.openxmlformats.org/officeDocument/2006/bibliography"/>
   </ds:schemaRefs>

</xml_diff>